<commit_message>
Update QR-PROYECTO-FORMULACION DE PROYECTOS.docx
Se agrega introduccion
</commit_message>
<xml_diff>
--- a/QR-PROYECTO-FORMULACION DE PROYECTOS.docx
+++ b/QR-PROYECTO-FORMULACION DE PROYECTOS.docx
@@ -1,6 +1,6 @@
 
 <file path=word/document.xml><?xml version="1.0" encoding="utf-8"?>
-<w:document xmlns:wpc="http://schemas.microsoft.com/office/word/2010/wordprocessingCanvas" xmlns:mc="http://schemas.openxmlformats.org/markup-compatibility/2006" xmlns:o="urn:schemas-microsoft-com:office:office" xmlns:r="http://schemas.openxmlformats.org/officeDocument/2006/relationships" xmlns:m="http://schemas.openxmlformats.org/officeDocument/2006/math" xmlns:v="urn:schemas-microsoft-com:vml" xmlns:wp14="http://schemas.microsoft.com/office/word/2010/wordprocessingDrawing" xmlns:wp="http://schemas.openxmlformats.org/drawingml/2006/wordprocessingDrawing" xmlns:w10="urn:schemas-microsoft-com:office:word" xmlns:w="http://schemas.openxmlformats.org/wordprocessingml/2006/main" xmlns:w14="http://schemas.microsoft.com/office/word/2010/wordml" xmlns:w15="http://schemas.microsoft.com/office/word/2012/wordml" xmlns:wpg="http://schemas.microsoft.com/office/word/2010/wordprocessingGroup" xmlns:wpi="http://schemas.microsoft.com/office/word/2010/wordprocessingInk" xmlns:wne="http://schemas.microsoft.com/office/word/2006/wordml" xmlns:wps="http://schemas.microsoft.com/office/word/2010/wordprocessingShape" mc:Ignorable="w14 w15 wp14">
+<w:document xmlns:wpc="http://schemas.microsoft.com/office/word/2010/wordprocessingCanvas" xmlns:cx="http://schemas.microsoft.com/office/drawing/2014/chartex" xmlns:mc="http://schemas.openxmlformats.org/markup-compatibility/2006" xmlns:o="urn:schemas-microsoft-com:office:office" xmlns:r="http://schemas.openxmlformats.org/officeDocument/2006/relationships" xmlns:m="http://schemas.openxmlformats.org/officeDocument/2006/math" xmlns:v="urn:schemas-microsoft-com:vml" xmlns:wp14="http://schemas.microsoft.com/office/word/2010/wordprocessingDrawing" xmlns:wp="http://schemas.openxmlformats.org/drawingml/2006/wordprocessingDrawing" xmlns:w10="urn:schemas-microsoft-com:office:word" xmlns:w="http://schemas.openxmlformats.org/wordprocessingml/2006/main" xmlns:w14="http://schemas.microsoft.com/office/word/2010/wordml" xmlns:w15="http://schemas.microsoft.com/office/word/2012/wordml" xmlns:w16se="http://schemas.microsoft.com/office/word/2015/wordml/symex" xmlns:wpg="http://schemas.microsoft.com/office/word/2010/wordprocessingGroup" xmlns:wpi="http://schemas.microsoft.com/office/word/2010/wordprocessingInk" xmlns:wne="http://schemas.microsoft.com/office/word/2006/wordml" xmlns:wps="http://schemas.microsoft.com/office/word/2010/wordprocessingShape" mc:Ignorable="w14 w15 w16se wp14">
   <w:body>
     <w:p>
       <w:pPr>
@@ -846,10 +846,7 @@
             <w:fldChar w:fldCharType="begin"/>
           </w:r>
           <w:r>
-            <w:instrText xml:space="preserve"> PAGEREF _headin</w:instrText>
-          </w:r>
-          <w:r>
-            <w:instrText xml:space="preserve">g=h.2s8eyo1 \h </w:instrText>
+            <w:instrText xml:space="preserve"> PAGEREF _heading=h.2s8eyo1 \h </w:instrText>
           </w:r>
           <w:r>
             <w:fldChar w:fldCharType="separate"/>
@@ -3126,15 +3123,7 @@
                 <w:sz w:val="22"/>
                 <w:szCs w:val="22"/>
               </w:rPr>
-              <w:t>1</w:t>
-            </w:r>
-            <w:r>
-              <w:rPr>
-                <w:color w:val="000000"/>
-                <w:sz w:val="22"/>
-                <w:szCs w:val="22"/>
-              </w:rPr>
-              <w:t>4.1</w:t>
+              <w:t>14.1</w:t>
             </w:r>
           </w:hyperlink>
           <w:hyperlink w:anchor="_heading=h.1v1yuxt">
@@ -3383,10 +3372,7 @@
             <w:fldChar w:fldCharType="begin"/>
           </w:r>
           <w:r>
-            <w:instrText xml:space="preserve"> PAGEREF _hea</w:instrText>
-          </w:r>
-          <w:r>
-            <w:instrText xml:space="preserve">ding=h.19c6y18 \h </w:instrText>
+            <w:instrText xml:space="preserve"> PAGEREF _heading=h.19c6y18 \h </w:instrText>
           </w:r>
           <w:r>
             <w:fldChar w:fldCharType="separate"/>
@@ -3476,15 +3462,7 @@
               <w:sz w:val="22"/>
               <w:szCs w:val="22"/>
             </w:rPr>
-            <w:t xml:space="preserve">DIAGRAMA DE ASIGNACIÓN DE </w:t>
-          </w:r>
-          <w:r>
-            <w:rPr>
-              <w:color w:val="000000"/>
-              <w:sz w:val="22"/>
-              <w:szCs w:val="22"/>
-            </w:rPr>
-            <w:t>RECURSOS</w:t>
+            <w:t>DIAGRAMA DE ASIGNACIÓN DE RECURSOS</w:t>
           </w:r>
           <w:r>
             <w:rPr>
@@ -3574,25 +3552,15 @@
               <w:color w:val="FFFFFF"/>
             </w:rPr>
           </w:pPr>
-          <w:r>
-            <w:fldChar w:fldCharType="begin"/>
-          </w:r>
-          <w:r>
-            <w:instrText xml:space="preserve"> TOC \h \u \z </w:instrText>
-          </w:r>
-          <w:r>
-            <w:fldChar w:fldCharType="separate"/>
-          </w:r>
-          <w:r>
-            <w:rPr>
-              <w:b/>
-              <w:color w:val="FFFFFF"/>
-            </w:rPr>
-            <w:t>No se encuentran elementos de tabla de ilustraciones.</w:t>
-          </w:r>
-          <w:r>
-            <w:fldChar w:fldCharType="end"/>
-          </w:r>
+          <w:fldSimple w:instr=" TOC \h \u \z ">
+            <w:r>
+              <w:rPr>
+                <w:b/>
+                <w:color w:val="FFFFFF"/>
+              </w:rPr>
+              <w:t>No se encuentran elementos de tabla de ilustraciones.</w:t>
+            </w:r>
+          </w:fldSimple>
         </w:p>
       </w:sdtContent>
     </w:sdt>
@@ -3644,25 +3612,15 @@
               <w:color w:val="FFFFFF"/>
             </w:rPr>
           </w:pPr>
-          <w:r>
-            <w:fldChar w:fldCharType="begin"/>
-          </w:r>
-          <w:r>
-            <w:instrText xml:space="preserve"> TOC \h \u \z </w:instrText>
-          </w:r>
-          <w:r>
-            <w:fldChar w:fldCharType="separate"/>
-          </w:r>
-          <w:r>
-            <w:rPr>
-              <w:b/>
-              <w:color w:val="FFFFFF"/>
-            </w:rPr>
-            <w:t>No se encuentran elementos de tabla de ilustraciones.</w:t>
-          </w:r>
-          <w:r>
-            <w:fldChar w:fldCharType="end"/>
-          </w:r>
+          <w:fldSimple w:instr=" TOC \h \u \z ">
+            <w:r>
+              <w:rPr>
+                <w:b/>
+                <w:color w:val="FFFFFF"/>
+              </w:rPr>
+              <w:t>No se encuentran elementos de tabla de ilustraciones.</w:t>
+            </w:r>
+          </w:fldSimple>
         </w:p>
       </w:sdtContent>
     </w:sdt>
@@ -3731,14 +3689,202 @@
           <w:right w:val="nil"/>
           <w:between w:val="nil"/>
         </w:pBdr>
-        <w:spacing w:line="480" w:lineRule="auto"/>
-        <w:jc w:val="center"/>
-        <w:rPr>
-          <w:b/>
-          <w:color w:val="000000"/>
-          <w:sz w:val="32"/>
-          <w:szCs w:val="32"/>
-        </w:rPr>
+        <w:spacing w:line="360" w:lineRule="auto"/>
+        <w:ind w:left="284" w:firstLine="720"/>
+        <w:jc w:val="both"/>
+      </w:pPr>
+      <w:r>
+        <w:t xml:space="preserve">El presente proyecto fue realizado como </w:t>
+      </w:r>
+      <w:r>
+        <w:t xml:space="preserve">observación a la necesidad de la salud pública </w:t>
+      </w:r>
+      <w:r>
+        <w:t>a informatizarse</w:t>
+      </w:r>
+      <w:r>
+        <w:t xml:space="preserve"> con un sistema de historial clínico </w:t>
+      </w:r>
+      <w:r>
+        <w:t xml:space="preserve">electrónico, considerando </w:t>
+      </w:r>
+      <w:r>
+        <w:t>que la</w:t>
+      </w:r>
+      <w:r>
+        <w:t xml:space="preserve"> información clínica en la atención </w:t>
+      </w:r>
+      <w:r>
+        <w:t>primaria en salud</w:t>
+      </w:r>
+      <w:r>
+        <w:t>,</w:t>
+      </w:r>
+      <w:r>
+        <w:t xml:space="preserve"> es importante para la identificación de una persona y de gran relevancia para aumentar la confianza de los pacientes</w:t>
+      </w:r>
+      <w:r>
+        <w:t>. De manera</w:t>
+      </w:r>
+      <w:r>
+        <w:t xml:space="preserve"> que los profesionales que les atienden tienen acceso a información que precisa como proceder en cualquier </w:t>
+      </w:r>
+      <w:r>
+        <w:t xml:space="preserve">momento y lugar. </w:t>
+      </w:r>
+    </w:p>
+    <w:p>
+      <w:pPr>
+        <w:pBdr>
+          <w:top w:val="nil"/>
+          <w:left w:val="nil"/>
+          <w:bottom w:val="nil"/>
+          <w:right w:val="nil"/>
+          <w:between w:val="nil"/>
+        </w:pBdr>
+        <w:spacing w:line="360" w:lineRule="auto"/>
+        <w:ind w:left="284" w:firstLine="720"/>
+        <w:jc w:val="both"/>
+      </w:pPr>
+    </w:p>
+    <w:p>
+      <w:pPr>
+        <w:pBdr>
+          <w:top w:val="nil"/>
+          <w:left w:val="nil"/>
+          <w:bottom w:val="nil"/>
+          <w:right w:val="nil"/>
+          <w:between w:val="nil"/>
+        </w:pBdr>
+        <w:spacing w:line="360" w:lineRule="auto"/>
+        <w:ind w:left="284" w:firstLine="720"/>
+        <w:jc w:val="both"/>
+      </w:pPr>
+      <w:r>
+        <w:t>La digitalización de los datos clínicos de las personas, es una necesidad para cualquier centro de salud con el fin de apoyar y comprender los riegos clínicos, de forma que se pueda tomar las medidas adecuadas en la gestión del siniestro, que pueda presentar un paciente. Aunque la información</w:t>
+      </w:r>
+      <w:r>
+        <w:t xml:space="preserve"> que los pacientes proporcionen</w:t>
+      </w:r>
+      <w:r>
+        <w:t xml:space="preserve"> </w:t>
+      </w:r>
+      <w:r>
+        <w:t>se debe manejar con aspectos de seguridad y confidencialidad, éticos, legales y técnicos, debido a que la información clínica es muy sensible</w:t>
+      </w:r>
+      <w:r>
+        <w:t xml:space="preserve"> y el proyecto tiene como finalidad que los profesionales, tanto sanitarios como no sanitarios que estén implicados en la atención o prestación del servicio de salud, puedan acceder a la información en cualquier momento y lugar para ofrecer auxilio de modo correcto.</w:t>
+      </w:r>
+    </w:p>
+    <w:p>
+      <w:pPr>
+        <w:pBdr>
+          <w:top w:val="nil"/>
+          <w:left w:val="nil"/>
+          <w:bottom w:val="nil"/>
+          <w:right w:val="nil"/>
+          <w:between w:val="nil"/>
+        </w:pBdr>
+        <w:spacing w:line="360" w:lineRule="auto"/>
+        <w:ind w:left="284" w:firstLine="720"/>
+        <w:jc w:val="both"/>
+      </w:pPr>
+    </w:p>
+    <w:p>
+      <w:pPr>
+        <w:pBdr>
+          <w:top w:val="nil"/>
+          <w:left w:val="nil"/>
+          <w:bottom w:val="nil"/>
+          <w:right w:val="nil"/>
+          <w:between w:val="nil"/>
+        </w:pBdr>
+        <w:spacing w:line="360" w:lineRule="auto"/>
+        <w:ind w:left="284" w:firstLine="720"/>
+        <w:jc w:val="both"/>
+      </w:pPr>
+      <w:r>
+        <w:t>Asimismo, se debe garantizar el acceso de la información clínica propia</w:t>
+      </w:r>
+      <w:r>
+        <w:tab/>
+        <w:t xml:space="preserve"> por parte de los pacientes, de forma que estos sean capaces de realizar actualizaciones de sus propios datos o desean realizar el registro de información de manera voluntaria</w:t>
+      </w:r>
+      <w:r>
+        <w:t>.</w:t>
+      </w:r>
+    </w:p>
+    <w:p>
+      <w:pPr>
+        <w:pBdr>
+          <w:top w:val="nil"/>
+          <w:left w:val="nil"/>
+          <w:bottom w:val="nil"/>
+          <w:right w:val="nil"/>
+          <w:between w:val="nil"/>
+        </w:pBdr>
+        <w:spacing w:line="360" w:lineRule="auto"/>
+        <w:ind w:left="284" w:firstLine="720"/>
+        <w:jc w:val="both"/>
+      </w:pPr>
+    </w:p>
+    <w:p>
+      <w:pPr>
+        <w:pBdr>
+          <w:top w:val="nil"/>
+          <w:left w:val="nil"/>
+          <w:bottom w:val="nil"/>
+          <w:right w:val="nil"/>
+          <w:between w:val="nil"/>
+        </w:pBdr>
+        <w:spacing w:line="360" w:lineRule="auto"/>
+        <w:ind w:left="284" w:firstLine="720"/>
+        <w:jc w:val="both"/>
+      </w:pPr>
+      <w:r>
+        <w:t>Los beneficios que ofrece un sistema de información en la nube con los datos individuales de varios pacientes para la asistencia primaria en salud son la comodidad y confianza que se les puede ofrecer a las personas, la facilidad que tiene para la integración y actualización de la información</w:t>
+      </w:r>
+      <w:r>
+        <w:t>, y la continua mejora en la asistencia en aspectos como la eficiencia y calidad del servicio, además del soporte que existe para garantizar las actividades clínicas, la epidemiologia y la docencia e investigaci</w:t>
+      </w:r>
+      <w:r>
+        <w:t>ón.</w:t>
+      </w:r>
+      <w:bookmarkStart w:id="2" w:name="_GoBack"/>
+      <w:bookmarkEnd w:id="2"/>
+      <w:r>
+        <w:t xml:space="preserve">  </w:t>
+      </w:r>
+      <w:r>
+        <w:t xml:space="preserve"> </w:t>
+      </w:r>
+    </w:p>
+    <w:p>
+      <w:pPr>
+        <w:pBdr>
+          <w:top w:val="nil"/>
+          <w:left w:val="nil"/>
+          <w:bottom w:val="nil"/>
+          <w:right w:val="nil"/>
+          <w:between w:val="nil"/>
+        </w:pBdr>
+        <w:spacing w:line="360" w:lineRule="auto"/>
+        <w:ind w:left="284" w:firstLine="720"/>
+        <w:jc w:val="both"/>
+      </w:pPr>
+    </w:p>
+    <w:p>
+      <w:pPr>
+        <w:pBdr>
+          <w:top w:val="nil"/>
+          <w:left w:val="nil"/>
+          <w:bottom w:val="nil"/>
+          <w:right w:val="nil"/>
+          <w:between w:val="nil"/>
+        </w:pBdr>
+        <w:spacing w:line="360" w:lineRule="auto"/>
+        <w:ind w:left="284" w:firstLine="720"/>
+        <w:jc w:val="both"/>
       </w:pPr>
       <w:r>
         <w:br w:type="page"/>
@@ -3752,8 +3898,8 @@
           <w:numId w:val="1"/>
         </w:numPr>
       </w:pPr>
-      <w:bookmarkStart w:id="2" w:name="_heading=h.1fob9te" w:colFirst="0" w:colLast="0"/>
-      <w:bookmarkEnd w:id="2"/>
+      <w:bookmarkStart w:id="3" w:name="_heading=h.1fob9te" w:colFirst="0" w:colLast="0"/>
+      <w:bookmarkEnd w:id="3"/>
       <w:r>
         <w:lastRenderedPageBreak/>
         <w:t>DIAGNÓSTICO</w:t>
@@ -3786,10 +3932,7 @@
         <w:jc w:val="both"/>
       </w:pPr>
       <w:r>
-        <w:t>No se tiene información de contactos de emergenci</w:t>
-      </w:r>
-      <w:r>
-        <w:t>a.</w:t>
+        <w:t>No se tiene información de contactos de emergencia.</w:t>
       </w:r>
     </w:p>
     <w:p>
@@ -3912,8 +4055,6 @@
       <w:r>
         <w:t>Datos básicos personales (Nombre, edad).</w:t>
       </w:r>
-      <w:bookmarkStart w:id="3" w:name="_GoBack"/>
-      <w:bookmarkEnd w:id="3"/>
     </w:p>
     <w:p>
       <w:pPr>
@@ -3945,13 +4086,7 @@
         <w:jc w:val="both"/>
       </w:pPr>
       <w:r>
-        <w:t xml:space="preserve">A raíz de esto, se pueden aplicar mal los procedimientos en los pacientes, a tal punto de </w:t>
-      </w:r>
-      <w:r>
-        <w:t>ocasionar secuelas a futuro o incluso la muerte. Por esta razón se decide implementar un sistema que pueda almacenar dicha información para que las entidades de salud, al momento de tener el primer contacto con el paciente, puedan obtenerla de manera inmed</w:t>
-      </w:r>
-      <w:r>
-        <w:t xml:space="preserve">iata por medio de un código QR y así mismo proceder de manera correcta a auxiliarlo. </w:t>
+        <w:t xml:space="preserve">A raíz de esto, se pueden aplicar mal los procedimientos en los pacientes, a tal punto de ocasionar secuelas a futuro o incluso la muerte. Por esta razón se decide implementar un sistema que pueda almacenar dicha información para que las entidades de salud, al momento de tener el primer contacto con el paciente, puedan obtenerla de manera inmediata por medio de un código QR y así mismo proceder de manera correcta a auxiliarlo. </w:t>
       </w:r>
     </w:p>
     <w:p>
@@ -3995,10 +4130,7 @@
       <w:bookmarkEnd w:id="4"/>
       <w:r>
         <w:lastRenderedPageBreak/>
-        <w:t>O</w:t>
-      </w:r>
-      <w:r>
-        <w:t>BJETIVOS</w:t>
+        <w:t>OBJETIVOS</w:t>
       </w:r>
     </w:p>
     <w:p>
@@ -4163,10 +4295,7 @@
         <w:ind w:left="284" w:firstLine="720"/>
       </w:pPr>
       <w:r>
-        <w:t>Desarrollar una infraestructura de a</w:t>
-      </w:r>
-      <w:r>
-        <w:t>lmacenamiento de datos en la nube capaz de dar abasto a las consultas que se van a generar con el uso del aplicativo.</w:t>
+        <w:t>Desarrollar una infraestructura de almacenamiento de datos en la nube capaz de dar abasto a las consultas que se van a generar con el uso del aplicativo.</w:t>
       </w:r>
     </w:p>
     <w:p>
@@ -4189,10 +4318,7 @@
       </w:r>
       <w:proofErr w:type="spellEnd"/>
       <w:r>
-        <w:t xml:space="preserve"> la cual nos permita generar los códigos respectivos y adicional nos deje modificar el dise</w:t>
-      </w:r>
-      <w:r>
-        <w:t xml:space="preserve">ño del </w:t>
+        <w:t xml:space="preserve"> la cual nos permita generar los códigos respectivos y adicional nos deje modificar el diseño del </w:t>
       </w:r>
       <w:proofErr w:type="spellStart"/>
       <w:r>
@@ -4256,10 +4382,7 @@
         <w:jc w:val="both"/>
       </w:pPr>
       <w:r>
-        <w:t>Al ser un sistema complejo de recolección de datos, datos privados y sensibles que no deben ser accesibles a terceros que no esté autorizados se debe regir por los procesos y aprobación en cuanto a la recolección, manipulación y distribución de datos indic</w:t>
-      </w:r>
-      <w:r>
-        <w:t>ados por la superintendencia de Colombia (SIC).</w:t>
+        <w:t>Al ser un sistema complejo de recolección de datos, datos privados y sensibles que no deben ser accesibles a terceros que no esté autorizados se debe regir por los procesos y aprobación en cuanto a la recolección, manipulación y distribución de datos indicados por la superintendencia de Colombia (SIC).</w:t>
       </w:r>
     </w:p>
     <w:p>
@@ -4269,10 +4392,7 @@
         <w:jc w:val="both"/>
       </w:pPr>
       <w:r>
-        <w:t>Debemos tener el concepto hábeas data que hace referencia a un derecho, el cual dicta que toda persona natural o jurídica tiene la posibilidad de conocer, actualizar y rectificar la información que haya sumin</w:t>
-      </w:r>
-      <w:r>
-        <w:t>istrado sobre esta en documento y bancos de datos de tipo privado o pública.</w:t>
+        <w:t>Debemos tener el concepto hábeas data que hace referencia a un derecho, el cual dicta que toda persona natural o jurídica tiene la posibilidad de conocer, actualizar y rectificar la información que haya suministrado sobre esta en documento y bancos de datos de tipo privado o pública.</w:t>
       </w:r>
     </w:p>
     <w:p>
@@ -4282,10 +4402,7 @@
         <w:jc w:val="both"/>
       </w:pPr>
       <w:r>
-        <w:t>Otros términos para los trámites de información vigilados por la superintendencia de industria y comercio son los roles o personas interesadas en el proceso, para términos práctic</w:t>
-      </w:r>
-      <w:r>
-        <w:t>os vamos a detallar dos (2) de los más relevantes que son el titular y la fuente que suministran estos datos.</w:t>
+        <w:t>Otros términos para los trámites de información vigilados por la superintendencia de industria y comercio son los roles o personas interesadas en el proceso, para términos prácticos vamos a detallar dos (2) de los más relevantes que son el titular y la fuente que suministran estos datos.</w:t>
       </w:r>
     </w:p>
     <w:p>
@@ -4305,13 +4422,7 @@
         <w:jc w:val="both"/>
       </w:pPr>
       <w:r>
-        <w:t>La fuente de info</w:t>
-      </w:r>
-      <w:r>
-        <w:t>rmación es la persona, entidad u organización que recibe o conoce datos personales de los titulares de la información, en virtud de una relación comercial o de servicio o de cualquier otra índole y que, debido a autorización legal o del titular, suministra</w:t>
-      </w:r>
-      <w:r>
-        <w:t xml:space="preserve"> esos datos a un operador de información, el que a su vez los entregará al usuario final.</w:t>
+        <w:t>La fuente de información es la persona, entidad u organización que recibe o conoce datos personales de los titulares de la información, en virtud de una relación comercial o de servicio o de cualquier otra índole y que, debido a autorización legal o del titular, suministra esos datos a un operador de información, el que a su vez los entregará al usuario final.</w:t>
       </w:r>
     </w:p>
     <w:p>
@@ -4321,10 +4432,7 @@
         <w:jc w:val="both"/>
       </w:pPr>
       <w:r>
-        <w:t xml:space="preserve">Si la fuente entrega la información directamente a los usuarios, y no a través de un operador, tendrá la doble condición de fuente y operador y asumirá los deberes y </w:t>
-      </w:r>
-      <w:r>
-        <w:t>responsabilidades de ambos.</w:t>
+        <w:t>Si la fuente entrega la información directamente a los usuarios, y no a través de un operador, tendrá la doble condición de fuente y operador y asumirá los deberes y responsabilidades de ambos.</w:t>
       </w:r>
     </w:p>
     <w:p>
@@ -4334,10 +4442,7 @@
         <w:jc w:val="both"/>
       </w:pPr>
       <w:r>
-        <w:t>El principio de finalidad obliga a que las actividades de recolección de datos personales obedezcan a una finalidad legítima de acuerdo con la Constitución y la ley. Con fundamento en este principio la finalidad debe ser comunic</w:t>
-      </w:r>
-      <w:r>
-        <w:t>ada al titular de la información previa o concomitante con el otorgamiento del titular de la autorización, cuando ella sea necesaria o, en general, siempre que el titular solicite información al respecto.</w:t>
+        <w:t>El principio de finalidad obliga a que las actividades de recolección de datos personales obedezcan a una finalidad legítima de acuerdo con la Constitución y la ley. Con fundamento en este principio la finalidad debe ser comunicada al titular de la información previa o concomitante con el otorgamiento del titular de la autorización, cuando ella sea necesaria o, en general, siempre que el titular solicite información al respecto.</w:t>
       </w:r>
     </w:p>
     <w:p>
@@ -4347,10 +4452,7 @@
         <w:jc w:val="both"/>
       </w:pPr>
       <w:r>
-        <w:t>Una parte importante es saber legalmente que inform</w:t>
-      </w:r>
-      <w:r>
-        <w:t>ación podremos transportar o compartir con las EPS o paramédicos por medio de internet, sabiendo esto los datos deben tener la restricción de circulación no restringida como se detalla a continuación:</w:t>
+        <w:t>Una parte importante es saber legalmente que información podremos transportar o compartir con las EPS o paramédicos por medio de internet, sabiendo esto los datos deben tener la restricción de circulación no restringida como se detalla a continuación:</w:t>
       </w:r>
     </w:p>
     <w:p>
@@ -4361,13 +4463,7 @@
       </w:pPr>
       <w:r>
         <w:lastRenderedPageBreak/>
-        <w:t>El principio de circulación restringida consiste en que</w:t>
-      </w:r>
-      <w:r>
-        <w:t xml:space="preserve"> a menos que la información sea pública, los datos personales no podrán ser accesibles por Internet o por otros medios de divulgación o comunicación masiva, salvo que dicho acceso sea técnicamente controlable para brindar un conocimiento restringido sólo a</w:t>
-      </w:r>
-      <w:r>
-        <w:t xml:space="preserve"> los titulares o a los usuarios autorizados para ello.</w:t>
+        <w:t>El principio de circulación restringida consiste en que a menos que la información sea pública, los datos personales no podrán ser accesibles por Internet o por otros medios de divulgación o comunicación masiva, salvo que dicho acceso sea técnicamente controlable para brindar un conocimiento restringido sólo a los titulares o a los usuarios autorizados para ello.</w:t>
       </w:r>
     </w:p>
     <w:p>
@@ -4377,10 +4473,7 @@
         <w:jc w:val="both"/>
       </w:pPr>
       <w:r>
-        <w:t>El principio de seguridad impone que, en la información contenida en los bancos de datos, así como aquella que resulte de las consultas que realicen los usuarios, se incorporen las medidas técnicas nec</w:t>
-      </w:r>
-      <w:r>
-        <w:t>esarias para garantizar la seguridad de los registros, con el fin de evitar su adulteración, pérdida, consulta o uso no autorizado.</w:t>
+        <w:t>El principio de seguridad impone que, en la información contenida en los bancos de datos, así como aquella que resulte de las consultas que realicen los usuarios, se incorporen las medidas técnicas necesarias para garantizar la seguridad de los registros, con el fin de evitar su adulteración, pérdida, consulta o uso no autorizado.</w:t>
       </w:r>
     </w:p>
     <w:p>
@@ -4406,10 +4499,7 @@
         <w:jc w:val="both"/>
       </w:pPr>
       <w:r>
-        <w:t>Ley 1266 de 2008, constituye una regulación parcial de este derecho, concentrada en l</w:t>
-      </w:r>
-      <w:r>
-        <w:t xml:space="preserve">as reglas para la administración de datos personales de carácter financiero, comercial, de servicios y proveniente de terceros países, </w:t>
+        <w:t xml:space="preserve">Ley 1266 de 2008, constituye una regulación parcial de este derecho, concentrada en las reglas para la administración de datos personales de carácter financiero, comercial, de servicios y proveniente de terceros países, </w:t>
       </w:r>
       <w:r>
         <w:t>destinado</w:t>
@@ -4425,13 +4515,7 @@
         <w:jc w:val="both"/>
       </w:pPr>
       <w:r>
-        <w:t>En ese sentido la recopilación, tratamiento y circulación de datos en materia</w:t>
-      </w:r>
-      <w:r>
-        <w:t xml:space="preserve"> de seguridad social, asuntos tributarios, la realizada por las instituciones de inteligencia y seguridad del Estado, el registro mercantil, etc., están amparadas por el artículo 15 de la Constitución y desarrolladas por la jurisprudencia de la Corte Const</w:t>
-      </w:r>
-      <w:r>
-        <w:t>itucional.</w:t>
+        <w:t>En ese sentido la recopilación, tratamiento y circulación de datos en materia de seguridad social, asuntos tributarios, la realizada por las instituciones de inteligencia y seguridad del Estado, el registro mercantil, etc., están amparadas por el artículo 15 de la Constitución y desarrolladas por la jurisprudencia de la Corte Constitucional.</w:t>
       </w:r>
     </w:p>
     <w:p>
@@ -4451,10 +4535,7 @@
         <w:jc w:val="both"/>
       </w:pPr>
       <w:r>
-        <w:t>En este sentido los usuarios finales al utilizar esta información o solicitar datos parciales del paciente registrado serían los paramédicos de las ambulancias y los funcionarios de las EPS, en tér</w:t>
-      </w:r>
-      <w:r>
-        <w:t>minos legales sólo podrán utilizar la información si son alguno de estos 3 tipos de usuarios:</w:t>
+        <w:t>En este sentido los usuarios finales al utilizar esta información o solicitar datos parciales del paciente registrado serían los paramédicos de las ambulancias y los funcionarios de las EPS, en términos legales sólo podrán utilizar la información si son alguno de estos 3 tipos de usuarios:</w:t>
       </w:r>
     </w:p>
     <w:p>
@@ -4464,10 +4545,7 @@
         <w:jc w:val="both"/>
       </w:pPr>
       <w:r>
-        <w:t>La información personal que reposa en los bancos de datos podrá ser entregada de manera verbal, escrita, o puesta a disposición de las siguientes personas y en lo</w:t>
-      </w:r>
-      <w:r>
-        <w:t>s siguientes casos:</w:t>
+        <w:t>La información personal que reposa en los bancos de datos podrá ser entregada de manera verbal, escrita, o puesta a disposición de las siguientes personas y en los siguientes casos:</w:t>
       </w:r>
     </w:p>
     <w:p>
@@ -4510,10 +4588,7 @@
         </w:sectPr>
       </w:pPr>
       <w:r>
-        <w:t>A otros operado</w:t>
-      </w:r>
-      <w:r>
-        <w:t>res de datos, sin ser necesaria la autorización del titular, siempre que el banco de datos de destino tenga la misma finalidad que tiene el operador que entrega los datos</w:t>
+        <w:t>A otros operadores de datos, sin ser necesaria la autorización del titular, siempre que el banco de datos de destino tenga la misma finalidad que tiene el operador que entrega los datos</w:t>
       </w:r>
       <w:r>
         <w:t xml:space="preserve"> </w:t>
@@ -4523,6 +4598,7 @@
           <w:id w:val="-838307050"/>
           <w:citation/>
         </w:sdtPr>
+        <w:sdtEndPr/>
         <w:sdtContent>
           <w:r>
             <w:fldChar w:fldCharType="begin"/>
@@ -4582,13 +4658,7 @@
         <w:jc w:val="both"/>
       </w:pPr>
       <w:r>
-        <w:t>La creación de estrategias que ayuden a los trabajadores de atención en salud pública a verificar  la identidad de la</w:t>
-      </w:r>
-      <w:r>
-        <w:t>s personas con el fin de hacer un empalme correcto con los pacientes correctos con la atención que se debe suministrar. De manera que se pueda anticipar análisis de laboratorio, muestras o procedimientos que se pueden realizar antes de administrar la atenc</w:t>
-      </w:r>
-      <w:r>
-        <w:t>ión.</w:t>
+        <w:t>La creación de estrategias que ayuden a los trabajadores de atención en salud pública a verificar  la identidad de las personas con el fin de hacer un empalme correcto con los pacientes correctos con la atención que se debe suministrar. De manera que se pueda anticipar análisis de laboratorio, muestras o procedimientos que se pueden realizar antes de administrar la atención.</w:t>
       </w:r>
     </w:p>
     <w:p>
@@ -4605,13 +4675,7 @@
         <w:jc w:val="both"/>
       </w:pPr>
       <w:r>
-        <w:t>Así mismo fomentar las competencias, habilidades y conocimiento  que permitan realizar una práctica de atención que permita detectar, prevenir y reducir los errores en identificación  de los pacientes. Abordando problemas como la posible falta de expe</w:t>
-      </w:r>
-      <w:r>
-        <w:t>riencia del personal asistencial que puede cometer errores durante el proceso de identificación del paciente, realizando registros que no son los indicados. La falta de supervisión en la ejecución de los procedimientos debido a que la comunicación entre lo</w:t>
-      </w:r>
-      <w:r>
-        <w:t>s equipos de trabajo de los establecimientos o centros asistenciales no son los adecuados.</w:t>
+        <w:t>Así mismo fomentar las competencias, habilidades y conocimiento  que permitan realizar una práctica de atención que permita detectar, prevenir y reducir los errores en identificación  de los pacientes. Abordando problemas como la posible falta de experiencia del personal asistencial que puede cometer errores durante el proceso de identificación del paciente, realizando registros que no son los indicados. La falta de supervisión en la ejecución de los procedimientos debido a que la comunicación entre los equipos de trabajo de los establecimientos o centros asistenciales no son los adecuados.</w:t>
       </w:r>
     </w:p>
     <w:p>
@@ -4628,13 +4692,7 @@
         <w:jc w:val="both"/>
       </w:pPr>
       <w:r>
-        <w:t>Además de buscar ayudar a los pacientes que al sufrir un siniestro se encuentre en estado desorientación, agitaciones psicomotoras, pacientes con edad avanzada o men</w:t>
-      </w:r>
-      <w:r>
-        <w:t>ores de edad; también ayudar a aquellas personas que sufren de alguna discapacidad como visión o audición limitada y por su condición la comunicación con otras personas sea más complicada. Y realizar estas labores por medio de herramientas tecnológicas que</w:t>
-      </w:r>
-      <w:r>
-        <w:t xml:space="preserve"> nos permitan la recolección de datos necesarios para los pacientes, de forma que se aligere de cierta forma la carga laboral que se puede presentar el registro y control de la informació</w:t>
+        <w:t>Además de buscar ayudar a los pacientes que al sufrir un siniestro se encuentre en estado desorientación, agitaciones psicomotoras, pacientes con edad avanzada o menores de edad; también ayudar a aquellas personas que sufren de alguna discapacidad como visión o audición limitada y por su condición la comunicación con otras personas sea más complicada. Y realizar estas labores por medio de herramientas tecnológicas que nos permitan la recolección de datos necesarios para los pacientes, de forma que se aligere de cierta forma la carga laboral que se puede presentar el registro y control de la informació</w:t>
       </w:r>
       <w:r>
         <w:t xml:space="preserve">n de un paciente. </w:t>
@@ -4654,22 +4712,13 @@
         <w:jc w:val="both"/>
       </w:pPr>
       <w:r>
-        <w:t>Se plantea la planificación y desarr</w:t>
-      </w:r>
-      <w:r>
-        <w:t>ollo de un sistema de información que pueda almacenar el historial clínico de una persona, de forma que la información se pueda alojar en un sitio web; y este se pueda consultar a través de códigos QR tipo calcomanía adhesiva, para que la persona la ubique</w:t>
-      </w:r>
-      <w:r>
-        <w:t xml:space="preserve"> en un sitio visible, como en su vehículo, maleta u o</w:t>
+        <w:t>Se plantea la planificación y desarrollo de un sistema de información que pueda almacenar el historial clínico de una persona, de forma que la información se pueda alojar en un sitio web; y este se pueda consultar a través de códigos QR tipo calcomanía adhesiva, para que la persona la ubique en un sitio visible, como en su vehículo, maleta u o</w:t>
       </w:r>
       <w:r>
         <w:t>bjetos personales, de modo que si a</w:t>
       </w:r>
       <w:r>
-        <w:t xml:space="preserve"> la persona le ocurre algún siniestro y esta no se encuentre consciente, los agentes de salud pública puedan identificar a la persona utilizando la cámara del celular par</w:t>
-      </w:r>
-      <w:r>
-        <w:t>a leer el código QR y consultar el historial en nuestro sistema de información.</w:t>
+        <w:t xml:space="preserve"> la persona le ocurre algún siniestro y esta no se encuentre consciente, los agentes de salud pública puedan identificar a la persona utilizando la cámara del celular para leer el código QR y consultar el historial en nuestro sistema de información.</w:t>
       </w:r>
     </w:p>
     <w:p>
@@ -4680,13 +4729,7 @@
       </w:pPr>
       <w:r>
         <w:lastRenderedPageBreak/>
-        <w:t>Así que se estandarizaron los enfoques para la identificación de los pacientes entre los distintos establecimientos que ofrecen atención de salud pública. Proporción de protoco</w:t>
-      </w:r>
-      <w:r>
-        <w:t>los que permitan la identificación de pacientes de forma no oral, la fomentación de la participación de los pacientes en todas sus etapas, prevención de controles y revisiones erradas a fin de evitar posibles equivocaciones en el ingreso de pacientes a cen</w:t>
-      </w:r>
-      <w:r>
-        <w:t>tros asistenciales y la educación de las personas sobre la importancia de la correcta identificación de los pacientes de forma que sea positiva y se respete su privacidad.</w:t>
+        <w:t>Así que se estandarizaron los enfoques para la identificación de los pacientes entre los distintos establecimientos que ofrecen atención de salud pública. Proporción de protocolos que permitan la identificación de pacientes de forma no oral, la fomentación de la participación de los pacientes en todas sus etapas, prevención de controles y revisiones erradas a fin de evitar posibles equivocaciones en el ingreso de pacientes a centros asistenciales y la educación de las personas sobre la importancia de la correcta identificación de los pacientes de forma que sea positiva y se respete su privacidad.</w:t>
       </w:r>
     </w:p>
     <w:p>
@@ -4703,10 +4746,7 @@
         <w:jc w:val="both"/>
       </w:pPr>
       <w:r>
-        <w:t>De manera que se busca que la tecnología sea una herramienta de apoyo en la identifi</w:t>
-      </w:r>
-      <w:r>
-        <w:t>cación de los pacientes de forma exacta y cuidadosa, asegurándose que las medidas y procedimientos que se realicen sea la correcta.</w:t>
+        <w:t>De manera que se busca que la tecnología sea una herramienta de apoyo en la identificación de los pacientes de forma exacta y cuidadosa, asegurándose que las medidas y procedimientos que se realicen sea la correcta.</w:t>
       </w:r>
     </w:p>
     <w:p>
@@ -4808,10 +4848,7 @@
         <w:jc w:val="both"/>
       </w:pPr>
       <w:r>
-        <w:t>Se desea realizar para que en situaciones en las que s</w:t>
-      </w:r>
-      <w:r>
-        <w:t>e necesite la intervención o ayuda externa, los agentes de emergencia puedan ejecutar de forma rápida y eficaz sus planes de emergencias establecidos, según la persona y su condición.</w:t>
+        <w:t>Se desea realizar para que en situaciones en las que se necesite la intervención o ayuda externa, los agentes de emergencia puedan ejecutar de forma rápida y eficaz sus planes de emergencias establecidos, según la persona y su condición.</w:t>
       </w:r>
     </w:p>
     <w:p>
@@ -4846,10 +4883,7 @@
         <w:jc w:val="both"/>
       </w:pPr>
       <w:r>
-        <w:t>Se quiere realizar con el fin de brindar una r</w:t>
-      </w:r>
-      <w:r>
-        <w:t>espuesta adecuada y oportuna en situaciones de emergencia. En la cual diversas entidades pueden participar o en caso de ser necesarios personas con conocimientos en primeros auxilios, puedan prestar un servicio de ayuda.</w:t>
+        <w:t>Se quiere realizar con el fin de brindar una respuesta adecuada y oportuna en situaciones de emergencia. En la cual diversas entidades pueden participar o en caso de ser necesarios personas con conocimientos en primeros auxilios, puedan prestar un servicio de ayuda.</w:t>
       </w:r>
     </w:p>
     <w:p>
@@ -4893,10 +4927,7 @@
         <w:jc w:val="both"/>
       </w:pPr>
       <w:r>
-        <w:t>Identificar corr</w:t>
-      </w:r>
-      <w:r>
-        <w:t>ectamente al paciente y personas de parentesco o contacto</w:t>
+        <w:t>Identificar correctamente al paciente y personas de parentesco o contacto</w:t>
       </w:r>
     </w:p>
     <w:p>
@@ -4926,10 +4957,7 @@
         <w:jc w:val="both"/>
       </w:pPr>
       <w:r>
-        <w:t>Identificar los puntos de atención en los cuales el paciente puede ser t</w:t>
-      </w:r>
-      <w:r>
-        <w:t>rasladado para realizarle intervenciones o procedimientos de mayor complejidad.</w:t>
+        <w:t>Identificar los puntos de atención en los cuales el paciente puede ser trasladado para realizarle intervenciones o procedimientos de mayor complejidad.</w:t>
       </w:r>
     </w:p>
     <w:p>
@@ -4947,10 +4975,7 @@
       <w:bookmarkStart w:id="12" w:name="_heading=h.3rdcrjn" w:colFirst="0" w:colLast="0"/>
       <w:bookmarkEnd w:id="12"/>
       <w:r>
-        <w:t>¿</w:t>
-      </w:r>
-      <w:r>
-        <w:t>CÓMO? (Actividades y tareas)</w:t>
+        <w:t>¿CÓMO? (Actividades y tareas)</w:t>
       </w:r>
     </w:p>
     <w:p>
@@ -5082,10 +5107,7 @@
         <w:jc w:val="both"/>
       </w:pPr>
       <w:r>
-        <w:t>Corto (Seis meses): Iniciar investigación de datos impo</w:t>
-      </w:r>
-      <w:r>
-        <w:t>rtantes que requieren las entidades de emergencia.</w:t>
+        <w:t>Corto (Seis meses): Iniciar investigación de datos importantes que requieren las entidades de emergencia.</w:t>
       </w:r>
     </w:p>
     <w:p>
@@ -5150,10 +5172,7 @@
         <w:jc w:val="both"/>
       </w:pPr>
       <w:r>
-        <w:t>Está dirigido a  personas a las cuales les pue</w:t>
-      </w:r>
-      <w:r>
-        <w:t xml:space="preserve">da suceder algún siniestro o deban ser auxiliadas (Personas del común). También al personal de entidades públicas, quienes accederán a ésta </w:t>
+        <w:t xml:space="preserve">Está dirigido a  personas a las cuales les pueda suceder algún siniestro o deban ser auxiliadas (Personas del común). También al personal de entidades públicas, quienes accederán a ésta </w:t>
       </w:r>
       <w:r>
         <w:t>información</w:t>
@@ -5199,10 +5218,7 @@
         <w:jc w:val="both"/>
       </w:pPr>
       <w:r>
-        <w:t>Equipo de desarrollo y ejecución del p</w:t>
-      </w:r>
-      <w:r>
-        <w:t>royecto.</w:t>
+        <w:t>Equipo de desarrollo y ejecución del proyecto.</w:t>
       </w:r>
     </w:p>
     <w:p>
@@ -5927,7 +5943,7 @@
 </file>
 
 <file path=word/endnotes.xml><?xml version="1.0" encoding="utf-8"?>
-<w:endnotes xmlns:wpc="http://schemas.microsoft.com/office/word/2010/wordprocessingCanvas" xmlns:mc="http://schemas.openxmlformats.org/markup-compatibility/2006" xmlns:o="urn:schemas-microsoft-com:office:office" xmlns:r="http://schemas.openxmlformats.org/officeDocument/2006/relationships" xmlns:m="http://schemas.openxmlformats.org/officeDocument/2006/math" xmlns:v="urn:schemas-microsoft-com:vml" xmlns:wp14="http://schemas.microsoft.com/office/word/2010/wordprocessingDrawing" xmlns:wp="http://schemas.openxmlformats.org/drawingml/2006/wordprocessingDrawing" xmlns:w10="urn:schemas-microsoft-com:office:word" xmlns:w="http://schemas.openxmlformats.org/wordprocessingml/2006/main" xmlns:w14="http://schemas.microsoft.com/office/word/2010/wordml" xmlns:w15="http://schemas.microsoft.com/office/word/2012/wordml" xmlns:wpg="http://schemas.microsoft.com/office/word/2010/wordprocessingGroup" xmlns:wpi="http://schemas.microsoft.com/office/word/2010/wordprocessingInk" xmlns:wne="http://schemas.microsoft.com/office/word/2006/wordml" xmlns:wps="http://schemas.microsoft.com/office/word/2010/wordprocessingShape" mc:Ignorable="w14 w15 wp14">
+<w:endnotes xmlns:wpc="http://schemas.microsoft.com/office/word/2010/wordprocessingCanvas" xmlns:cx="http://schemas.microsoft.com/office/drawing/2014/chartex" xmlns:mc="http://schemas.openxmlformats.org/markup-compatibility/2006" xmlns:o="urn:schemas-microsoft-com:office:office" xmlns:r="http://schemas.openxmlformats.org/officeDocument/2006/relationships" xmlns:m="http://schemas.openxmlformats.org/officeDocument/2006/math" xmlns:v="urn:schemas-microsoft-com:vml" xmlns:wp14="http://schemas.microsoft.com/office/word/2010/wordprocessingDrawing" xmlns:wp="http://schemas.openxmlformats.org/drawingml/2006/wordprocessingDrawing" xmlns:w10="urn:schemas-microsoft-com:office:word" xmlns:w="http://schemas.openxmlformats.org/wordprocessingml/2006/main" xmlns:w14="http://schemas.microsoft.com/office/word/2010/wordml" xmlns:w15="http://schemas.microsoft.com/office/word/2012/wordml" xmlns:w16se="http://schemas.microsoft.com/office/word/2015/wordml/symex" xmlns:wpg="http://schemas.microsoft.com/office/word/2010/wordprocessingGroup" xmlns:wpi="http://schemas.microsoft.com/office/word/2010/wordprocessingInk" xmlns:wne="http://schemas.microsoft.com/office/word/2006/wordml" xmlns:wps="http://schemas.microsoft.com/office/word/2010/wordprocessingShape" mc:Ignorable="w14 w15 w16se wp14">
   <w:endnote w:type="separator" w:id="-1">
     <w:p>
       <w:r>
@@ -5946,7 +5962,7 @@
 </file>
 
 <file path=word/footnotes.xml><?xml version="1.0" encoding="utf-8"?>
-<w:footnotes xmlns:wpc="http://schemas.microsoft.com/office/word/2010/wordprocessingCanvas" xmlns:mc="http://schemas.openxmlformats.org/markup-compatibility/2006" xmlns:o="urn:schemas-microsoft-com:office:office" xmlns:r="http://schemas.openxmlformats.org/officeDocument/2006/relationships" xmlns:m="http://schemas.openxmlformats.org/officeDocument/2006/math" xmlns:v="urn:schemas-microsoft-com:vml" xmlns:wp14="http://schemas.microsoft.com/office/word/2010/wordprocessingDrawing" xmlns:wp="http://schemas.openxmlformats.org/drawingml/2006/wordprocessingDrawing" xmlns:w10="urn:schemas-microsoft-com:office:word" xmlns:w="http://schemas.openxmlformats.org/wordprocessingml/2006/main" xmlns:w14="http://schemas.microsoft.com/office/word/2010/wordml" xmlns:w15="http://schemas.microsoft.com/office/word/2012/wordml" xmlns:wpg="http://schemas.microsoft.com/office/word/2010/wordprocessingGroup" xmlns:wpi="http://schemas.microsoft.com/office/word/2010/wordprocessingInk" xmlns:wne="http://schemas.microsoft.com/office/word/2006/wordml" xmlns:wps="http://schemas.microsoft.com/office/word/2010/wordprocessingShape" mc:Ignorable="w14 w15 wp14">
+<w:footnotes xmlns:wpc="http://schemas.microsoft.com/office/word/2010/wordprocessingCanvas" xmlns:cx="http://schemas.microsoft.com/office/drawing/2014/chartex" xmlns:mc="http://schemas.openxmlformats.org/markup-compatibility/2006" xmlns:o="urn:schemas-microsoft-com:office:office" xmlns:r="http://schemas.openxmlformats.org/officeDocument/2006/relationships" xmlns:m="http://schemas.openxmlformats.org/officeDocument/2006/math" xmlns:v="urn:schemas-microsoft-com:vml" xmlns:wp14="http://schemas.microsoft.com/office/word/2010/wordprocessingDrawing" xmlns:wp="http://schemas.openxmlformats.org/drawingml/2006/wordprocessingDrawing" xmlns:w10="urn:schemas-microsoft-com:office:word" xmlns:w="http://schemas.openxmlformats.org/wordprocessingml/2006/main" xmlns:w14="http://schemas.microsoft.com/office/word/2010/wordml" xmlns:w15="http://schemas.microsoft.com/office/word/2012/wordml" xmlns:w16se="http://schemas.microsoft.com/office/word/2015/wordml/symex" xmlns:wpg="http://schemas.microsoft.com/office/word/2010/wordprocessingGroup" xmlns:wpi="http://schemas.microsoft.com/office/word/2010/wordprocessingInk" xmlns:wne="http://schemas.microsoft.com/office/word/2006/wordml" xmlns:wps="http://schemas.microsoft.com/office/word/2010/wordprocessingShape" mc:Ignorable="w14 w15 w16se wp14">
   <w:footnote w:type="separator" w:id="-1">
     <w:p>
       <w:r>
@@ -5965,7 +5981,7 @@
 </file>
 
 <file path=word/header1.xml><?xml version="1.0" encoding="utf-8"?>
-<w:hdr xmlns:wpc="http://schemas.microsoft.com/office/word/2010/wordprocessingCanvas" xmlns:mc="http://schemas.openxmlformats.org/markup-compatibility/2006" xmlns:o="urn:schemas-microsoft-com:office:office" xmlns:r="http://schemas.openxmlformats.org/officeDocument/2006/relationships" xmlns:m="http://schemas.openxmlformats.org/officeDocument/2006/math" xmlns:v="urn:schemas-microsoft-com:vml" xmlns:wp14="http://schemas.microsoft.com/office/word/2010/wordprocessingDrawing" xmlns:wp="http://schemas.openxmlformats.org/drawingml/2006/wordprocessingDrawing" xmlns:w10="urn:schemas-microsoft-com:office:word" xmlns:w="http://schemas.openxmlformats.org/wordprocessingml/2006/main" xmlns:w14="http://schemas.microsoft.com/office/word/2010/wordml" xmlns:w15="http://schemas.microsoft.com/office/word/2012/wordml" xmlns:wpg="http://schemas.microsoft.com/office/word/2010/wordprocessingGroup" xmlns:wpi="http://schemas.microsoft.com/office/word/2010/wordprocessingInk" xmlns:wne="http://schemas.microsoft.com/office/word/2006/wordml" xmlns:wps="http://schemas.microsoft.com/office/word/2010/wordprocessingShape" mc:Ignorable="w14 w15 wp14">
+<w:hdr xmlns:wpc="http://schemas.microsoft.com/office/word/2010/wordprocessingCanvas" xmlns:cx="http://schemas.microsoft.com/office/drawing/2014/chartex" xmlns:mc="http://schemas.openxmlformats.org/markup-compatibility/2006" xmlns:o="urn:schemas-microsoft-com:office:office" xmlns:r="http://schemas.openxmlformats.org/officeDocument/2006/relationships" xmlns:m="http://schemas.openxmlformats.org/officeDocument/2006/math" xmlns:v="urn:schemas-microsoft-com:vml" xmlns:wp14="http://schemas.microsoft.com/office/word/2010/wordprocessingDrawing" xmlns:wp="http://schemas.openxmlformats.org/drawingml/2006/wordprocessingDrawing" xmlns:w10="urn:schemas-microsoft-com:office:word" xmlns:w="http://schemas.openxmlformats.org/wordprocessingml/2006/main" xmlns:w14="http://schemas.microsoft.com/office/word/2010/wordml" xmlns:w15="http://schemas.microsoft.com/office/word/2012/wordml" xmlns:w16se="http://schemas.microsoft.com/office/word/2015/wordml/symex" xmlns:wpg="http://schemas.microsoft.com/office/word/2010/wordprocessingGroup" xmlns:wpi="http://schemas.microsoft.com/office/word/2010/wordprocessingInk" xmlns:wne="http://schemas.microsoft.com/office/word/2006/wordml" xmlns:wps="http://schemas.microsoft.com/office/word/2010/wordprocessingShape" mc:Ignorable="w14 w15 w16se wp14">
   <w:p>
     <w:pPr>
       <w:pBdr>
@@ -6014,7 +6030,7 @@
 </file>
 
 <file path=word/header2.xml><?xml version="1.0" encoding="utf-8"?>
-<w:hdr xmlns:wpc="http://schemas.microsoft.com/office/word/2010/wordprocessingCanvas" xmlns:mc="http://schemas.openxmlformats.org/markup-compatibility/2006" xmlns:o="urn:schemas-microsoft-com:office:office" xmlns:r="http://schemas.openxmlformats.org/officeDocument/2006/relationships" xmlns:m="http://schemas.openxmlformats.org/officeDocument/2006/math" xmlns:v="urn:schemas-microsoft-com:vml" xmlns:wp14="http://schemas.microsoft.com/office/word/2010/wordprocessingDrawing" xmlns:wp="http://schemas.openxmlformats.org/drawingml/2006/wordprocessingDrawing" xmlns:w10="urn:schemas-microsoft-com:office:word" xmlns:w="http://schemas.openxmlformats.org/wordprocessingml/2006/main" xmlns:w14="http://schemas.microsoft.com/office/word/2010/wordml" xmlns:w15="http://schemas.microsoft.com/office/word/2012/wordml" xmlns:wpg="http://schemas.microsoft.com/office/word/2010/wordprocessingGroup" xmlns:wpi="http://schemas.microsoft.com/office/word/2010/wordprocessingInk" xmlns:wne="http://schemas.microsoft.com/office/word/2006/wordml" xmlns:wps="http://schemas.microsoft.com/office/word/2010/wordprocessingShape" mc:Ignorable="w14 w15 wp14">
+<w:hdr xmlns:wpc="http://schemas.microsoft.com/office/word/2010/wordprocessingCanvas" xmlns:cx="http://schemas.microsoft.com/office/drawing/2014/chartex" xmlns:mc="http://schemas.openxmlformats.org/markup-compatibility/2006" xmlns:o="urn:schemas-microsoft-com:office:office" xmlns:r="http://schemas.openxmlformats.org/officeDocument/2006/relationships" xmlns:m="http://schemas.openxmlformats.org/officeDocument/2006/math" xmlns:v="urn:schemas-microsoft-com:vml" xmlns:wp14="http://schemas.microsoft.com/office/word/2010/wordprocessingDrawing" xmlns:wp="http://schemas.openxmlformats.org/drawingml/2006/wordprocessingDrawing" xmlns:w10="urn:schemas-microsoft-com:office:word" xmlns:w="http://schemas.openxmlformats.org/wordprocessingml/2006/main" xmlns:w14="http://schemas.microsoft.com/office/word/2010/wordml" xmlns:w15="http://schemas.microsoft.com/office/word/2012/wordml" xmlns:w16se="http://schemas.microsoft.com/office/word/2015/wordml/symex" xmlns:wpg="http://schemas.microsoft.com/office/word/2010/wordprocessingGroup" xmlns:wpi="http://schemas.microsoft.com/office/word/2010/wordprocessingInk" xmlns:wne="http://schemas.microsoft.com/office/word/2006/wordml" xmlns:wps="http://schemas.microsoft.com/office/word/2010/wordprocessingShape" mc:Ignorable="w14 w15 w16se wp14">
   <w:p>
     <w:pPr>
       <w:pBdr>
@@ -6056,7 +6072,7 @@
         <w:noProof/>
         <w:color w:val="000000"/>
       </w:rPr>
-      <w:t>1</w:t>
+      <w:t>3</w:t>
     </w:r>
     <w:r>
       <w:rPr>
@@ -6076,7 +6092,7 @@
 </file>
 
 <file path=word/numbering.xml><?xml version="1.0" encoding="utf-8"?>
-<w:numbering xmlns:wpc="http://schemas.microsoft.com/office/word/2010/wordprocessingCanvas" xmlns:mc="http://schemas.openxmlformats.org/markup-compatibility/2006" xmlns:o="urn:schemas-microsoft-com:office:office" xmlns:r="http://schemas.openxmlformats.org/officeDocument/2006/relationships" xmlns:m="http://schemas.openxmlformats.org/officeDocument/2006/math" xmlns:v="urn:schemas-microsoft-com:vml" xmlns:wp14="http://schemas.microsoft.com/office/word/2010/wordprocessingDrawing" xmlns:wp="http://schemas.openxmlformats.org/drawingml/2006/wordprocessingDrawing" xmlns:w10="urn:schemas-microsoft-com:office:word" xmlns:w="http://schemas.openxmlformats.org/wordprocessingml/2006/main" xmlns:w14="http://schemas.microsoft.com/office/word/2010/wordml" xmlns:w15="http://schemas.microsoft.com/office/word/2012/wordml" xmlns:wpg="http://schemas.microsoft.com/office/word/2010/wordprocessingGroup" xmlns:wpi="http://schemas.microsoft.com/office/word/2010/wordprocessingInk" xmlns:wne="http://schemas.microsoft.com/office/word/2006/wordml" xmlns:wps="http://schemas.microsoft.com/office/word/2010/wordprocessingShape" mc:Ignorable="w14 w15 wp14">
+<w:numbering xmlns:wpc="http://schemas.microsoft.com/office/word/2010/wordprocessingCanvas" xmlns:cx="http://schemas.microsoft.com/office/drawing/2014/chartex" xmlns:mc="http://schemas.openxmlformats.org/markup-compatibility/2006" xmlns:o="urn:schemas-microsoft-com:office:office" xmlns:r="http://schemas.openxmlformats.org/officeDocument/2006/relationships" xmlns:m="http://schemas.openxmlformats.org/officeDocument/2006/math" xmlns:v="urn:schemas-microsoft-com:vml" xmlns:wp14="http://schemas.microsoft.com/office/word/2010/wordprocessingDrawing" xmlns:wp="http://schemas.openxmlformats.org/drawingml/2006/wordprocessingDrawing" xmlns:w10="urn:schemas-microsoft-com:office:word" xmlns:w="http://schemas.openxmlformats.org/wordprocessingml/2006/main" xmlns:w14="http://schemas.microsoft.com/office/word/2010/wordml" xmlns:w15="http://schemas.microsoft.com/office/word/2012/wordml" xmlns:w16se="http://schemas.microsoft.com/office/word/2015/wordml/symex" xmlns:wpg="http://schemas.microsoft.com/office/word/2010/wordprocessingGroup" xmlns:wpi="http://schemas.microsoft.com/office/word/2010/wordprocessingInk" xmlns:wne="http://schemas.microsoft.com/office/word/2006/wordml" xmlns:wps="http://schemas.microsoft.com/office/word/2010/wordprocessingShape" mc:Ignorable="w14 w15 w16se wp14">
   <w:abstractNum w:abstractNumId="0" w15:restartNumberingAfterBreak="0">
     <w:nsid w:val="213A674C"/>
     <w:multiLevelType w:val="multilevel"/>
@@ -7215,7 +7231,7 @@
 </file>
 
 <file path=word/styles.xml><?xml version="1.0" encoding="utf-8"?>
-<w:styles xmlns:mc="http://schemas.openxmlformats.org/markup-compatibility/2006" xmlns:r="http://schemas.openxmlformats.org/officeDocument/2006/relationships" xmlns:w="http://schemas.openxmlformats.org/wordprocessingml/2006/main" xmlns:w14="http://schemas.microsoft.com/office/word/2010/wordml" xmlns:w15="http://schemas.microsoft.com/office/word/2012/wordml" mc:Ignorable="w14 w15">
+<w:styles xmlns:mc="http://schemas.openxmlformats.org/markup-compatibility/2006" xmlns:r="http://schemas.openxmlformats.org/officeDocument/2006/relationships" xmlns:w="http://schemas.openxmlformats.org/wordprocessingml/2006/main" xmlns:w14="http://schemas.microsoft.com/office/word/2010/wordml" xmlns:w15="http://schemas.microsoft.com/office/word/2012/wordml" xmlns:w16se="http://schemas.microsoft.com/office/word/2015/wordml/symex" mc:Ignorable="w14 w15 w16se">
   <w:docDefaults>
     <w:rPrDefault>
       <w:rPr>
@@ -7772,7 +7788,7 @@
       </w:tblCellMar>
     </w:tblPr>
   </w:style>
-  <w:style w:type="paragraph" w:styleId="Puesto">
+  <w:style w:type="paragraph" w:styleId="Ttulo">
     <w:name w:val="Title"/>
     <w:basedOn w:val="Normal"/>
     <w:qFormat/>
@@ -8233,7 +8249,7 @@
       <w:szCs w:val="32"/>
     </w:rPr>
   </w:style>
-  <w:style w:type="paragraph" w:styleId="TtulodeTDC">
+  <w:style w:type="paragraph" w:styleId="TtuloTDC">
     <w:name w:val="TOC Heading"/>
     <w:basedOn w:val="Ttulo1"/>
     <w:next w:val="Normal"/>
@@ -8615,7 +8631,7 @@
   </w:style>
   <w:style w:type="paragraph" w:customStyle="1" w:styleId="Titulo1">
     <w:name w:val="Titulo 1"/>
-    <w:basedOn w:val="Puesto"/>
+    <w:basedOn w:val="Ttulo"/>
     <w:link w:val="Titulo1Car"/>
     <w:autoRedefine/>
     <w:qFormat/>
@@ -9106,7 +9122,7 @@
 </file>
 
 <file path=customXml/itemProps2.xml><?xml version="1.0" encoding="utf-8"?>
-<ds:datastoreItem xmlns:ds="http://schemas.openxmlformats.org/officeDocument/2006/customXml" ds:itemID="{3A70871E-5CE0-4D7F-AE6E-9871D4A63268}">
+<ds:datastoreItem xmlns:ds="http://schemas.openxmlformats.org/officeDocument/2006/customXml" ds:itemID="{CADDC38E-9BB2-44E6-BCB0-8AD688582350}">
   <ds:schemaRefs>
     <ds:schemaRef ds:uri="http://schemas.openxmlformats.org/officeDocument/2006/bibliography"/>
   </ds:schemaRefs>

</xml_diff>

<commit_message>
Entrega parte de Cristian Camilo, Arbol
</commit_message>
<xml_diff>
--- a/QR-PROYECTO-FORMULACION DE PROYECTOS.docx
+++ b/QR-PROYECTO-FORMULACION DE PROYECTOS.docx
@@ -1,6 +1,6 @@
 
 <file path=word/document.xml><?xml version="1.0" encoding="utf-8"?>
-<w:document xmlns:wpc="http://schemas.microsoft.com/office/word/2010/wordprocessingCanvas" xmlns:cx="http://schemas.microsoft.com/office/drawing/2014/chartex" xmlns:mc="http://schemas.openxmlformats.org/markup-compatibility/2006" xmlns:o="urn:schemas-microsoft-com:office:office" xmlns:r="http://schemas.openxmlformats.org/officeDocument/2006/relationships" xmlns:m="http://schemas.openxmlformats.org/officeDocument/2006/math" xmlns:v="urn:schemas-microsoft-com:vml" xmlns:wp14="http://schemas.microsoft.com/office/word/2010/wordprocessingDrawing" xmlns:wp="http://schemas.openxmlformats.org/drawingml/2006/wordprocessingDrawing" xmlns:w10="urn:schemas-microsoft-com:office:word" xmlns:w="http://schemas.openxmlformats.org/wordprocessingml/2006/main" xmlns:w14="http://schemas.microsoft.com/office/word/2010/wordml" xmlns:w15="http://schemas.microsoft.com/office/word/2012/wordml" xmlns:w16se="http://schemas.microsoft.com/office/word/2015/wordml/symex" xmlns:wpg="http://schemas.microsoft.com/office/word/2010/wordprocessingGroup" xmlns:wpi="http://schemas.microsoft.com/office/word/2010/wordprocessingInk" xmlns:wne="http://schemas.microsoft.com/office/word/2006/wordml" xmlns:wps="http://schemas.microsoft.com/office/word/2010/wordprocessingShape" mc:Ignorable="w14 w15 w16se wp14">
+<w:document xmlns:wpc="http://schemas.microsoft.com/office/word/2010/wordprocessingCanvas" xmlns:cx="http://schemas.microsoft.com/office/drawing/2014/chartex" xmlns:cx1="http://schemas.microsoft.com/office/drawing/2015/9/8/chartex" xmlns:cx2="http://schemas.microsoft.com/office/drawing/2015/10/21/chartex" xmlns:cx3="http://schemas.microsoft.com/office/drawing/2016/5/9/chartex" xmlns:cx4="http://schemas.microsoft.com/office/drawing/2016/5/10/chartex" xmlns:cx5="http://schemas.microsoft.com/office/drawing/2016/5/11/chartex" xmlns:cx6="http://schemas.microsoft.com/office/drawing/2016/5/12/chartex" xmlns:cx7="http://schemas.microsoft.com/office/drawing/2016/5/13/chartex" xmlns:cx8="http://schemas.microsoft.com/office/drawing/2016/5/14/chartex" xmlns:mc="http://schemas.openxmlformats.org/markup-compatibility/2006" xmlns:aink="http://schemas.microsoft.com/office/drawing/2016/ink" xmlns:am3d="http://schemas.microsoft.com/office/drawing/2017/model3d" xmlns:o="urn:schemas-microsoft-com:office:office" xmlns:r="http://schemas.openxmlformats.org/officeDocument/2006/relationships" xmlns:m="http://schemas.openxmlformats.org/officeDocument/2006/math" xmlns:v="urn:schemas-microsoft-com:vml" xmlns:wp14="http://schemas.microsoft.com/office/word/2010/wordprocessingDrawing" xmlns:wp="http://schemas.openxmlformats.org/drawingml/2006/wordprocessingDrawing" xmlns:w10="urn:schemas-microsoft-com:office:word" xmlns:w="http://schemas.openxmlformats.org/wordprocessingml/2006/main" xmlns:w14="http://schemas.microsoft.com/office/word/2010/wordml" xmlns:w15="http://schemas.microsoft.com/office/word/2012/wordml" xmlns:w16cid="http://schemas.microsoft.com/office/word/2016/wordml/cid" xmlns:w16se="http://schemas.microsoft.com/office/word/2015/wordml/symex" xmlns:wpg="http://schemas.microsoft.com/office/word/2010/wordprocessingGroup" xmlns:wpi="http://schemas.microsoft.com/office/word/2010/wordprocessingInk" xmlns:wne="http://schemas.microsoft.com/office/word/2006/wordml" xmlns:wps="http://schemas.microsoft.com/office/word/2010/wordprocessingShape" mc:Ignorable="w14 w15 w16se w16cid wp14">
   <w:body>
     <w:p>
       <w:pPr>
@@ -84,13 +84,8 @@
         <w:spacing w:line="480" w:lineRule="auto"/>
         <w:jc w:val="center"/>
       </w:pPr>
-      <w:proofErr w:type="spellStart"/>
-      <w:r>
-        <w:t>Cristhian</w:t>
-      </w:r>
-      <w:proofErr w:type="spellEnd"/>
-      <w:r>
-        <w:t xml:space="preserve"> Javier Fonseca </w:t>
+      <w:r>
+        <w:t xml:space="preserve">Cristhian Javier Fonseca </w:t>
       </w:r>
       <w:proofErr w:type="spellStart"/>
       <w:r>
@@ -107,15 +102,7 @@
         <w:jc w:val="center"/>
       </w:pPr>
       <w:r>
-        <w:t xml:space="preserve">Cristian Camilo </w:t>
-      </w:r>
-      <w:proofErr w:type="spellStart"/>
-      <w:r>
-        <w:t>Martinez</w:t>
-      </w:r>
-      <w:proofErr w:type="spellEnd"/>
-      <w:r>
-        <w:t xml:space="preserve"> – 66108</w:t>
+        <w:t>Cristian Camilo Martinez – 66108</w:t>
       </w:r>
     </w:p>
     <w:p>
@@ -250,7 +237,6 @@
           <w:docPartUnique/>
         </w:docPartObj>
       </w:sdtPr>
-      <w:sdtEndPr/>
       <w:sdtContent>
         <w:p>
           <w:pPr>
@@ -3542,7 +3528,6 @@
           <w:docPartUnique/>
         </w:docPartObj>
       </w:sdtPr>
-      <w:sdtEndPr/>
       <w:sdtContent>
         <w:p>
           <w:pPr>
@@ -3603,7 +3588,6 @@
           <w:docPartUnique/>
         </w:docPartObj>
       </w:sdtPr>
-      <w:sdtEndPr/>
       <w:sdtContent>
         <w:p>
           <w:pPr>
@@ -3671,7 +3655,7 @@
     </w:p>
     <w:p>
       <w:pPr>
-        <w:pStyle w:val="Ttulo1"/>
+        <w:pStyle w:val="Heading1"/>
       </w:pPr>
       <w:bookmarkStart w:id="1" w:name="_heading=h.30j0zll" w:colFirst="0" w:colLast="0"/>
       <w:bookmarkEnd w:id="1"/>
@@ -3850,8 +3834,6 @@
       <w:r>
         <w:t>ón.</w:t>
       </w:r>
-      <w:bookmarkStart w:id="2" w:name="_GoBack"/>
-      <w:bookmarkEnd w:id="2"/>
       <w:r>
         <w:t xml:space="preserve">  </w:t>
       </w:r>
@@ -3892,14 +3874,14 @@
     </w:p>
     <w:p>
       <w:pPr>
-        <w:pStyle w:val="Ttulo1"/>
+        <w:pStyle w:val="Heading1"/>
         <w:numPr>
           <w:ilvl w:val="0"/>
           <w:numId w:val="1"/>
         </w:numPr>
       </w:pPr>
-      <w:bookmarkStart w:id="3" w:name="_heading=h.1fob9te" w:colFirst="0" w:colLast="0"/>
-      <w:bookmarkEnd w:id="3"/>
+      <w:bookmarkStart w:id="2" w:name="_heading=h.1fob9te" w:colFirst="0" w:colLast="0"/>
+      <w:bookmarkEnd w:id="2"/>
       <w:r>
         <w:lastRenderedPageBreak/>
         <w:t>DIAGNÓSTICO</w:t>
@@ -3960,7 +3942,7 @@
     </w:p>
     <w:p>
       <w:pPr>
-        <w:pStyle w:val="Prrafodelista"/>
+        <w:pStyle w:val="ListParagraph"/>
         <w:numPr>
           <w:ilvl w:val="0"/>
           <w:numId w:val="10"/>
@@ -3974,7 +3956,7 @@
     </w:p>
     <w:p>
       <w:pPr>
-        <w:pStyle w:val="Prrafodelista"/>
+        <w:pStyle w:val="ListParagraph"/>
         <w:numPr>
           <w:ilvl w:val="0"/>
           <w:numId w:val="10"/>
@@ -3988,7 +3970,7 @@
     </w:p>
     <w:p>
       <w:pPr>
-        <w:pStyle w:val="Prrafodelista"/>
+        <w:pStyle w:val="ListParagraph"/>
         <w:numPr>
           <w:ilvl w:val="0"/>
           <w:numId w:val="10"/>
@@ -4002,7 +3984,7 @@
     </w:p>
     <w:p>
       <w:pPr>
-        <w:pStyle w:val="Prrafodelista"/>
+        <w:pStyle w:val="ListParagraph"/>
         <w:numPr>
           <w:ilvl w:val="0"/>
           <w:numId w:val="10"/>
@@ -4016,7 +3998,7 @@
     </w:p>
     <w:p>
       <w:pPr>
-        <w:pStyle w:val="Prrafodelista"/>
+        <w:pStyle w:val="ListParagraph"/>
         <w:numPr>
           <w:ilvl w:val="0"/>
           <w:numId w:val="10"/>
@@ -4030,7 +4012,7 @@
     </w:p>
     <w:p>
       <w:pPr>
-        <w:pStyle w:val="Prrafodelista"/>
+        <w:pStyle w:val="ListParagraph"/>
         <w:numPr>
           <w:ilvl w:val="0"/>
           <w:numId w:val="10"/>
@@ -4044,7 +4026,7 @@
     </w:p>
     <w:p>
       <w:pPr>
-        <w:pStyle w:val="Prrafodelista"/>
+        <w:pStyle w:val="ListParagraph"/>
         <w:numPr>
           <w:ilvl w:val="0"/>
           <w:numId w:val="10"/>
@@ -4120,14 +4102,14 @@
     </w:p>
     <w:p>
       <w:pPr>
-        <w:pStyle w:val="Ttulo1"/>
+        <w:pStyle w:val="Heading1"/>
         <w:numPr>
           <w:ilvl w:val="0"/>
           <w:numId w:val="1"/>
         </w:numPr>
       </w:pPr>
-      <w:bookmarkStart w:id="4" w:name="_heading=h.3znysh7" w:colFirst="0" w:colLast="0"/>
-      <w:bookmarkEnd w:id="4"/>
+      <w:bookmarkStart w:id="3" w:name="_heading=h.3znysh7" w:colFirst="0" w:colLast="0"/>
+      <w:bookmarkEnd w:id="3"/>
       <w:r>
         <w:lastRenderedPageBreak/>
         <w:t>OBJETIVOS</w:t>
@@ -4363,14 +4345,14 @@
     <w:p/>
     <w:p>
       <w:pPr>
-        <w:pStyle w:val="Ttulo1"/>
+        <w:pStyle w:val="Heading1"/>
         <w:numPr>
           <w:ilvl w:val="0"/>
           <w:numId w:val="1"/>
         </w:numPr>
       </w:pPr>
-      <w:bookmarkStart w:id="5" w:name="_heading=h.2et92p0" w:colFirst="0" w:colLast="0"/>
-      <w:bookmarkEnd w:id="5"/>
+      <w:bookmarkStart w:id="4" w:name="_heading=h.2et92p0" w:colFirst="0" w:colLast="0"/>
+      <w:bookmarkEnd w:id="4"/>
       <w:r>
         <w:t>MARCO TEÓRICO</w:t>
       </w:r>
@@ -4598,7 +4580,6 @@
           <w:id w:val="-838307050"/>
           <w:citation/>
         </w:sdtPr>
-        <w:sdtEndPr/>
         <w:sdtContent>
           <w:r>
             <w:fldChar w:fldCharType="begin"/>
@@ -4630,15 +4611,15 @@
     </w:p>
     <w:p>
       <w:pPr>
-        <w:pStyle w:val="Ttulo1"/>
+        <w:pStyle w:val="Heading1"/>
         <w:numPr>
           <w:ilvl w:val="0"/>
           <w:numId w:val="1"/>
         </w:numPr>
         <w:spacing w:line="360" w:lineRule="auto"/>
       </w:pPr>
-      <w:bookmarkStart w:id="6" w:name="_heading=h.tyjcwt" w:colFirst="0" w:colLast="0"/>
-      <w:bookmarkEnd w:id="6"/>
+      <w:bookmarkStart w:id="5" w:name="_heading=h.tyjcwt" w:colFirst="0" w:colLast="0"/>
+      <w:bookmarkEnd w:id="5"/>
       <w:r>
         <w:lastRenderedPageBreak/>
         <w:t>JUSTIFICACIÓN</w:t>
@@ -4766,7 +4747,7 @@
     </w:p>
     <w:p>
       <w:pPr>
-        <w:pStyle w:val="Ttulo1"/>
+        <w:pStyle w:val="Heading1"/>
         <w:numPr>
           <w:ilvl w:val="0"/>
           <w:numId w:val="1"/>
@@ -4774,8 +4755,8 @@
         <w:spacing w:line="360" w:lineRule="auto"/>
         <w:ind w:left="284" w:firstLine="720"/>
       </w:pPr>
-      <w:bookmarkStart w:id="7" w:name="_heading=h.3dy6vkm" w:colFirst="0" w:colLast="0"/>
-      <w:bookmarkEnd w:id="7"/>
+      <w:bookmarkStart w:id="6" w:name="_heading=h.3dy6vkm" w:colFirst="0" w:colLast="0"/>
+      <w:bookmarkEnd w:id="6"/>
       <w:r>
         <w:lastRenderedPageBreak/>
         <w:t>FORMULACIÓN DEL PROYECTO</w:t>
@@ -4789,12 +4770,12 @@
     </w:p>
     <w:p>
       <w:pPr>
-        <w:pStyle w:val="Ttulo2"/>
+        <w:pStyle w:val="Heading2"/>
         <w:spacing w:before="0"/>
         <w:ind w:left="284" w:firstLine="720"/>
       </w:pPr>
-      <w:bookmarkStart w:id="8" w:name="_heading=h.1t3h5sf" w:colFirst="0" w:colLast="0"/>
-      <w:bookmarkEnd w:id="8"/>
+      <w:bookmarkStart w:id="7" w:name="_heading=h.1t3h5sf" w:colFirst="0" w:colLast="0"/>
+      <w:bookmarkEnd w:id="7"/>
       <w:r>
         <w:t>¿QUÉ VAMOS A HACER? (Naturaleza del proyecto)</w:t>
       </w:r>
@@ -4824,12 +4805,12 @@
     </w:p>
     <w:p>
       <w:pPr>
-        <w:pStyle w:val="Ttulo2"/>
+        <w:pStyle w:val="Heading2"/>
         <w:spacing w:before="0"/>
         <w:ind w:left="284" w:firstLine="720"/>
       </w:pPr>
-      <w:bookmarkStart w:id="9" w:name="_heading=h.4d34og8" w:colFirst="0" w:colLast="0"/>
-      <w:bookmarkEnd w:id="9"/>
+      <w:bookmarkStart w:id="8" w:name="_heading=h.4d34og8" w:colFirst="0" w:colLast="0"/>
+      <w:bookmarkEnd w:id="8"/>
       <w:r>
         <w:t>¿POR QUÉ SE QUIERE HACER?</w:t>
       </w:r>
@@ -4859,12 +4840,12 @@
     </w:p>
     <w:p>
       <w:pPr>
-        <w:pStyle w:val="Ttulo2"/>
+        <w:pStyle w:val="Heading2"/>
         <w:spacing w:before="0"/>
         <w:ind w:left="284" w:firstLine="720"/>
       </w:pPr>
-      <w:bookmarkStart w:id="10" w:name="_heading=h.2s8eyo1" w:colFirst="0" w:colLast="0"/>
-      <w:bookmarkEnd w:id="10"/>
+      <w:bookmarkStart w:id="9" w:name="_heading=h.2s8eyo1" w:colFirst="0" w:colLast="0"/>
+      <w:bookmarkEnd w:id="9"/>
       <w:r>
         <w:t xml:space="preserve">¿PARA QUÉ? (propósitos) </w:t>
       </w:r>
@@ -4894,12 +4875,12 @@
     </w:p>
     <w:p>
       <w:pPr>
-        <w:pStyle w:val="Ttulo2"/>
+        <w:pStyle w:val="Heading2"/>
         <w:spacing w:before="0"/>
         <w:ind w:left="284" w:firstLine="720"/>
       </w:pPr>
-      <w:bookmarkStart w:id="11" w:name="_heading=h.17dp8vu" w:colFirst="0" w:colLast="0"/>
-      <w:bookmarkEnd w:id="11"/>
+      <w:bookmarkStart w:id="10" w:name="_heading=h.17dp8vu" w:colFirst="0" w:colLast="0"/>
+      <w:bookmarkEnd w:id="10"/>
       <w:r>
         <w:t>¿CUÁNTO? (Metas)</w:t>
       </w:r>
@@ -4917,7 +4898,7 @@
     </w:p>
     <w:p>
       <w:pPr>
-        <w:pStyle w:val="Prrafodelista"/>
+        <w:pStyle w:val="ListParagraph"/>
         <w:numPr>
           <w:ilvl w:val="0"/>
           <w:numId w:val="8"/>
@@ -4932,7 +4913,7 @@
     </w:p>
     <w:p>
       <w:pPr>
-        <w:pStyle w:val="Prrafodelista"/>
+        <w:pStyle w:val="ListParagraph"/>
         <w:numPr>
           <w:ilvl w:val="0"/>
           <w:numId w:val="8"/>
@@ -4947,7 +4928,7 @@
     </w:p>
     <w:p>
       <w:pPr>
-        <w:pStyle w:val="Prrafodelista"/>
+        <w:pStyle w:val="ListParagraph"/>
         <w:numPr>
           <w:ilvl w:val="0"/>
           <w:numId w:val="8"/>
@@ -4968,12 +4949,12 @@
     </w:p>
     <w:p>
       <w:pPr>
-        <w:pStyle w:val="Ttulo2"/>
+        <w:pStyle w:val="Heading2"/>
         <w:spacing w:before="0"/>
         <w:ind w:left="284" w:firstLine="720"/>
       </w:pPr>
-      <w:bookmarkStart w:id="12" w:name="_heading=h.3rdcrjn" w:colFirst="0" w:colLast="0"/>
-      <w:bookmarkEnd w:id="12"/>
+      <w:bookmarkStart w:id="11" w:name="_heading=h.3rdcrjn" w:colFirst="0" w:colLast="0"/>
+      <w:bookmarkEnd w:id="11"/>
       <w:r>
         <w:t>¿CÓMO? (Actividades y tareas)</w:t>
       </w:r>
@@ -5043,12 +5024,12 @@
     </w:p>
     <w:p>
       <w:pPr>
-        <w:pStyle w:val="Ttulo2"/>
+        <w:pStyle w:val="Heading2"/>
         <w:spacing w:before="0"/>
         <w:ind w:left="284" w:firstLine="720"/>
       </w:pPr>
-      <w:bookmarkStart w:id="13" w:name="_heading=h.26in1rg" w:colFirst="0" w:colLast="0"/>
-      <w:bookmarkEnd w:id="13"/>
+      <w:bookmarkStart w:id="12" w:name="_heading=h.26in1rg" w:colFirst="0" w:colLast="0"/>
+      <w:bookmarkEnd w:id="12"/>
       <w:r>
         <w:t>¿DÓNDE? (Localización física, cobertura)</w:t>
       </w:r>
@@ -5078,12 +5059,12 @@
     </w:p>
     <w:p>
       <w:pPr>
-        <w:pStyle w:val="Ttulo2"/>
+        <w:pStyle w:val="Heading2"/>
         <w:spacing w:before="0"/>
         <w:ind w:left="284" w:firstLine="720"/>
       </w:pPr>
-      <w:bookmarkStart w:id="14" w:name="_heading=h.lnxbz9" w:colFirst="0" w:colLast="0"/>
-      <w:bookmarkEnd w:id="14"/>
+      <w:bookmarkStart w:id="13" w:name="_heading=h.lnxbz9" w:colFirst="0" w:colLast="0"/>
+      <w:bookmarkEnd w:id="13"/>
       <w:r>
         <w:t>¿CUÁNDO? (Ubicación en el tiempo)</w:t>
       </w:r>
@@ -5097,7 +5078,7 @@
     </w:p>
     <w:p>
       <w:pPr>
-        <w:pStyle w:val="Prrafodelista"/>
+        <w:pStyle w:val="ListParagraph"/>
         <w:numPr>
           <w:ilvl w:val="0"/>
           <w:numId w:val="9"/>
@@ -5112,7 +5093,7 @@
     </w:p>
     <w:p>
       <w:pPr>
-        <w:pStyle w:val="Prrafodelista"/>
+        <w:pStyle w:val="ListParagraph"/>
         <w:numPr>
           <w:ilvl w:val="0"/>
           <w:numId w:val="9"/>
@@ -5127,7 +5108,7 @@
     </w:p>
     <w:p>
       <w:pPr>
-        <w:pStyle w:val="Prrafodelista"/>
+        <w:pStyle w:val="ListParagraph"/>
         <w:numPr>
           <w:ilvl w:val="0"/>
           <w:numId w:val="9"/>
@@ -5148,12 +5129,12 @@
     </w:p>
     <w:p>
       <w:pPr>
-        <w:pStyle w:val="Ttulo2"/>
+        <w:pStyle w:val="Heading2"/>
         <w:spacing w:before="0"/>
         <w:ind w:left="284" w:firstLine="720"/>
       </w:pPr>
-      <w:bookmarkStart w:id="15" w:name="_heading=h.35nkun2" w:colFirst="0" w:colLast="0"/>
-      <w:bookmarkEnd w:id="15"/>
+      <w:bookmarkStart w:id="14" w:name="_heading=h.35nkun2" w:colFirst="0" w:colLast="0"/>
+      <w:bookmarkEnd w:id="14"/>
       <w:r>
         <w:t>¿A QUIENES? (Destinatarios o beneficiarios)</w:t>
       </w:r>
@@ -5190,22 +5171,26 @@
     </w:p>
     <w:p>
       <w:pPr>
-        <w:pStyle w:val="Ttulo2"/>
+        <w:pStyle w:val="Heading2"/>
         <w:spacing w:before="0"/>
         <w:ind w:left="284" w:firstLine="720"/>
       </w:pPr>
-      <w:bookmarkStart w:id="16" w:name="_heading=h.1ksv4uv" w:colFirst="0" w:colLast="0"/>
-      <w:bookmarkEnd w:id="16"/>
+      <w:bookmarkStart w:id="15" w:name="_heading=h.1ksv4uv" w:colFirst="0" w:colLast="0"/>
+      <w:bookmarkEnd w:id="15"/>
       <w:r>
         <w:t>¿CON QUIENES? (Recursos Humanos)</w:t>
       </w:r>
     </w:p>
+    <w:p/>
     <w:p>
       <w:pPr>
         <w:spacing w:line="360" w:lineRule="auto"/>
         <w:ind w:left="1004"/>
         <w:jc w:val="both"/>
       </w:pPr>
+      <w:r>
+        <w:t>Equipo Ejecutor:</w:t>
+      </w:r>
     </w:p>
     <w:p>
       <w:pPr>
@@ -5218,7 +5203,7 @@
         <w:jc w:val="both"/>
       </w:pPr>
       <w:r>
-        <w:t>Equipo de desarrollo y ejecución del proyecto.</w:t>
+        <w:t>Ingenieros de sistemas.</w:t>
       </w:r>
     </w:p>
     <w:p>
@@ -5232,23 +5217,123 @@
         <w:jc w:val="both"/>
       </w:pPr>
       <w:r>
-        <w:t>Entidades públicas y de emergencia.</w:t>
-      </w:r>
-    </w:p>
-    <w:p>
-      <w:pPr>
+        <w:t>Proyect Manager</w:t>
+      </w:r>
+    </w:p>
+    <w:p>
+      <w:pPr>
+        <w:numPr>
+          <w:ilvl w:val="0"/>
+          <w:numId w:val="5"/>
+        </w:numPr>
         <w:spacing w:line="360" w:lineRule="auto"/>
         <w:ind w:left="284" w:firstLine="720"/>
-      </w:pPr>
-    </w:p>
-    <w:p>
-      <w:pPr>
-        <w:pStyle w:val="Ttulo2"/>
+        <w:jc w:val="both"/>
+      </w:pPr>
+      <w:r>
+        <w:t>Gerencia de ventas</w:t>
+      </w:r>
+    </w:p>
+    <w:p>
+      <w:pPr>
+        <w:spacing w:line="360" w:lineRule="auto"/>
+        <w:ind w:left="1004"/>
+        <w:jc w:val="both"/>
+      </w:pPr>
+    </w:p>
+    <w:p>
+      <w:pPr>
+        <w:spacing w:line="360" w:lineRule="auto"/>
+        <w:ind w:left="1004"/>
+        <w:jc w:val="both"/>
+      </w:pPr>
+    </w:p>
+    <w:p>
+      <w:pPr>
+        <w:spacing w:line="360" w:lineRule="auto"/>
+        <w:ind w:left="1004"/>
+        <w:jc w:val="both"/>
+      </w:pPr>
+    </w:p>
+    <w:p>
+      <w:pPr>
+        <w:spacing w:line="360" w:lineRule="auto"/>
+        <w:ind w:left="1004"/>
+        <w:jc w:val="both"/>
+      </w:pPr>
+      <w:r>
+        <w:lastRenderedPageBreak/>
+        <w:t>Equipo de apoyo:</w:t>
+      </w:r>
+    </w:p>
+    <w:p>
+      <w:pPr>
+        <w:numPr>
+          <w:ilvl w:val="0"/>
+          <w:numId w:val="5"/>
+        </w:numPr>
+        <w:spacing w:line="360" w:lineRule="auto"/>
+        <w:ind w:left="284" w:firstLine="720"/>
+        <w:jc w:val="both"/>
+      </w:pPr>
+      <w:r>
+        <w:t>Equipo de RRHH</w:t>
+      </w:r>
+    </w:p>
+    <w:p>
+      <w:pPr>
+        <w:numPr>
+          <w:ilvl w:val="0"/>
+          <w:numId w:val="5"/>
+        </w:numPr>
+        <w:spacing w:line="360" w:lineRule="auto"/>
+        <w:ind w:left="284" w:firstLine="720"/>
+        <w:jc w:val="both"/>
+      </w:pPr>
+      <w:r>
+        <w:t>Equipo de contabilidad</w:t>
+      </w:r>
+    </w:p>
+    <w:p>
+      <w:pPr>
+        <w:numPr>
+          <w:ilvl w:val="0"/>
+          <w:numId w:val="5"/>
+        </w:numPr>
+        <w:spacing w:line="360" w:lineRule="auto"/>
+        <w:ind w:left="284" w:firstLine="720"/>
+        <w:jc w:val="both"/>
+      </w:pPr>
+      <w:r>
+        <w:t>Gerencia administrativa</w:t>
+      </w:r>
+    </w:p>
+    <w:p>
+      <w:pPr>
+        <w:spacing w:line="360" w:lineRule="auto"/>
+        <w:ind w:left="1004"/>
+        <w:jc w:val="both"/>
+      </w:pPr>
+    </w:p>
+    <w:p>
+      <w:pPr>
+        <w:spacing w:line="360" w:lineRule="auto"/>
+        <w:ind w:left="1004"/>
+        <w:jc w:val="both"/>
+        <w:rPr>
+          <w:b/>
+          <w:bCs/>
+        </w:rPr>
+      </w:pPr>
+    </w:p>
+    <w:p>
+      <w:pPr>
+        <w:pStyle w:val="Heading2"/>
         <w:spacing w:before="0"/>
         <w:ind w:left="284" w:firstLine="720"/>
       </w:pPr>
-      <w:bookmarkStart w:id="17" w:name="_heading=h.44sinio" w:colFirst="0" w:colLast="0"/>
-      <w:bookmarkEnd w:id="17"/>
+      <w:bookmarkStart w:id="16" w:name="_heading=h.44sinio" w:colFirst="0" w:colLast="0"/>
+      <w:bookmarkEnd w:id="16"/>
       <w:r>
         <w:t>¿CON QUÉ? (Recursos materiales y Financieros)</w:t>
       </w:r>
@@ -5285,8 +5370,7 @@
         <w:jc w:val="both"/>
       </w:pPr>
       <w:r>
-        <w:lastRenderedPageBreak/>
-        <w:t>Entornos de desarrollo.</w:t>
+        <w:t>Equipo inmueble.</w:t>
       </w:r>
     </w:p>
     <w:p>
@@ -5300,7 +5384,10 @@
         <w:jc w:val="both"/>
       </w:pPr>
       <w:r>
-        <w:t>Ambientes de pruebas y producción.</w:t>
+        <w:t>Infraestructura para la BBDD</w:t>
+      </w:r>
+      <w:r>
+        <w:t>.</w:t>
       </w:r>
     </w:p>
     <w:p>
@@ -5314,8 +5401,72 @@
         <w:jc w:val="both"/>
       </w:pPr>
       <w:r>
+        <w:t>Entornos de desarrollo.</w:t>
+      </w:r>
+    </w:p>
+    <w:p>
+      <w:pPr>
+        <w:numPr>
+          <w:ilvl w:val="0"/>
+          <w:numId w:val="7"/>
+        </w:numPr>
+        <w:spacing w:line="360" w:lineRule="auto"/>
+        <w:ind w:left="284" w:firstLine="720"/>
+        <w:jc w:val="both"/>
+      </w:pPr>
+      <w:r>
+        <w:t>Ambientes de pruebas y producción.</w:t>
+      </w:r>
+    </w:p>
+    <w:p>
+      <w:pPr>
+        <w:numPr>
+          <w:ilvl w:val="0"/>
+          <w:numId w:val="7"/>
+        </w:numPr>
+        <w:spacing w:line="360" w:lineRule="auto"/>
+        <w:ind w:left="284" w:firstLine="720"/>
+        <w:jc w:val="both"/>
+      </w:pPr>
+      <w:r>
         <w:t>Equipo de desarrollo y ejecución del proyecto.</w:t>
       </w:r>
+    </w:p>
+    <w:p>
+      <w:pPr>
+        <w:numPr>
+          <w:ilvl w:val="0"/>
+          <w:numId w:val="7"/>
+        </w:numPr>
+        <w:spacing w:line="360" w:lineRule="auto"/>
+        <w:ind w:left="284" w:firstLine="720"/>
+        <w:jc w:val="both"/>
+      </w:pPr>
+      <w:r>
+        <w:t>Clientes de prueba</w:t>
+      </w:r>
+      <w:r>
+        <w:t>.</w:t>
+      </w:r>
+    </w:p>
+    <w:p>
+      <w:pPr>
+        <w:numPr>
+          <w:ilvl w:val="0"/>
+          <w:numId w:val="7"/>
+        </w:numPr>
+        <w:spacing w:line="360" w:lineRule="auto"/>
+        <w:ind w:left="284" w:firstLine="720"/>
+        <w:jc w:val="both"/>
+      </w:pPr>
+      <w:r>
+        <w:t xml:space="preserve">Socios inversores en el </w:t>
+      </w:r>
+      <w:r>
+        <w:t>proyecto.</w:t>
+      </w:r>
+      <w:bookmarkStart w:id="17" w:name="_GoBack"/>
+      <w:bookmarkEnd w:id="17"/>
     </w:p>
     <w:p>
       <w:pPr>
@@ -5348,7 +5499,7 @@
     <w:p/>
     <w:p>
       <w:pPr>
-        <w:pStyle w:val="Ttulo1"/>
+        <w:pStyle w:val="Heading1"/>
         <w:numPr>
           <w:ilvl w:val="0"/>
           <w:numId w:val="1"/>
@@ -5360,52 +5511,2717 @@
         <w:t>MARCO LOGICO</w:t>
       </w:r>
     </w:p>
-    <w:p>
-      <w:pPr>
-        <w:pStyle w:val="Ttulo2"/>
+    <w:p/>
+    <w:p/>
+    <w:p/>
+    <w:p>
+      <w:pPr>
+        <w:pStyle w:val="Heading2"/>
       </w:pPr>
       <w:bookmarkStart w:id="19" w:name="_heading=h.z337ya" w:colFirst="0" w:colLast="0"/>
       <w:bookmarkEnd w:id="19"/>
       <w:r>
+        <w:rPr>
+          <w:noProof/>
+        </w:rPr>
+        <mc:AlternateContent>
+          <mc:Choice Requires="wpg">
+            <w:drawing>
+              <wp:anchor distT="0" distB="0" distL="114300" distR="114300" simplePos="0" relativeHeight="251659264" behindDoc="0" locked="0" layoutInCell="1" hidden="0" allowOverlap="1" wp14:anchorId="603FA0DE" wp14:editId="53E8E766">
+                <wp:simplePos x="0" y="0"/>
+                <wp:positionH relativeFrom="margin">
+                  <wp:posOffset>-904875</wp:posOffset>
+                </wp:positionH>
+                <wp:positionV relativeFrom="paragraph">
+                  <wp:posOffset>452755</wp:posOffset>
+                </wp:positionV>
+                <wp:extent cx="7905750" cy="5810250"/>
+                <wp:effectExtent l="0" t="38100" r="209550" b="95250"/>
+                <wp:wrapNone/>
+                <wp:docPr id="2" name="Grupo 2"/>
+                <wp:cNvGraphicFramePr/>
+                <a:graphic xmlns:a="http://schemas.openxmlformats.org/drawingml/2006/main">
+                  <a:graphicData uri="http://schemas.microsoft.com/office/word/2010/wordprocessingGroup">
+                    <wpg:wgp>
+                      <wpg:cNvGrpSpPr/>
+                      <wpg:grpSpPr>
+                        <a:xfrm>
+                          <a:off x="0" y="0"/>
+                          <a:ext cx="7905750" cy="5810250"/>
+                          <a:chOff x="688275" y="780260"/>
+                          <a:chExt cx="9315449" cy="5999480"/>
+                        </a:xfrm>
+                      </wpg:grpSpPr>
+                      <wpg:grpSp>
+                        <wpg:cNvPr id="1" name="Grupo 1"/>
+                        <wpg:cNvGrpSpPr/>
+                        <wpg:grpSpPr>
+                          <a:xfrm>
+                            <a:off x="688275" y="780260"/>
+                            <a:ext cx="9315449" cy="5999480"/>
+                            <a:chOff x="-12" y="-38100"/>
+                            <a:chExt cx="9315583" cy="5875656"/>
+                          </a:xfrm>
+                        </wpg:grpSpPr>
+                        <wps:wsp>
+                          <wps:cNvPr id="3" name="Rectángulo 3"/>
+                          <wps:cNvSpPr/>
+                          <wps:spPr>
+                            <a:xfrm>
+                              <a:off x="-12" y="-38100"/>
+                              <a:ext cx="9315575" cy="5875650"/>
+                            </a:xfrm>
+                            <a:prstGeom prst="rect">
+                              <a:avLst/>
+                            </a:prstGeom>
+                            <a:noFill/>
+                            <a:ln>
+                              <a:noFill/>
+                            </a:ln>
+                          </wps:spPr>
+                          <wps:txbx>
+                            <w:txbxContent>
+                              <w:p>
+                                <w:pPr>
+                                  <w:textDirection w:val="btLr"/>
+                                </w:pPr>
+                              </w:p>
+                            </w:txbxContent>
+                          </wps:txbx>
+                          <wps:bodyPr spcFirstLastPara="1" wrap="square" lIns="91425" tIns="91425" rIns="91425" bIns="91425" anchor="ctr" anchorCtr="0">
+                            <a:noAutofit/>
+                          </wps:bodyPr>
+                        </wps:wsp>
+                        <wpg:grpSp>
+                          <wpg:cNvPr id="4" name="Grupo 4"/>
+                          <wpg:cNvGrpSpPr/>
+                          <wpg:grpSpPr>
+                            <a:xfrm>
+                              <a:off x="-12" y="480048"/>
+                              <a:ext cx="9260160" cy="5357508"/>
+                              <a:chOff x="-12" y="-95682"/>
+                              <a:chExt cx="9648380" cy="6257008"/>
+                            </a:xfrm>
+                          </wpg:grpSpPr>
+                          <wpg:grpSp>
+                            <wpg:cNvPr id="5" name="Grupo 5"/>
+                            <wpg:cNvGrpSpPr/>
+                            <wpg:grpSpPr>
+                              <a:xfrm>
+                                <a:off x="-12" y="-95682"/>
+                                <a:ext cx="9648380" cy="6257008"/>
+                                <a:chOff x="-12" y="-89056"/>
+                                <a:chExt cx="9447928" cy="5823755"/>
+                              </a:xfrm>
+                            </wpg:grpSpPr>
+                            <wpg:grpSp>
+                              <wpg:cNvPr id="6" name="Grupo 6"/>
+                              <wpg:cNvGrpSpPr/>
+                              <wpg:grpSpPr>
+                                <a:xfrm>
+                                  <a:off x="-12" y="-89056"/>
+                                  <a:ext cx="9447928" cy="5823755"/>
+                                  <a:chOff x="-12" y="-89056"/>
+                                  <a:chExt cx="9447928" cy="5823755"/>
+                                </a:xfrm>
+                              </wpg:grpSpPr>
+                              <wpg:grpSp>
+                                <wpg:cNvPr id="7" name="Grupo 7"/>
+                                <wpg:cNvGrpSpPr/>
+                                <wpg:grpSpPr>
+                                  <a:xfrm>
+                                    <a:off x="-12" y="-89056"/>
+                                    <a:ext cx="9447928" cy="5823755"/>
+                                    <a:chOff x="-12" y="-89056"/>
+                                    <a:chExt cx="9447928" cy="5823755"/>
+                                  </a:xfrm>
+                                </wpg:grpSpPr>
+                                <wpg:grpSp>
+                                  <wpg:cNvPr id="8" name="Grupo 8"/>
+                                  <wpg:cNvGrpSpPr/>
+                                  <wpg:grpSpPr>
+                                    <a:xfrm>
+                                      <a:off x="-12" y="-89056"/>
+                                      <a:ext cx="874632" cy="5823753"/>
+                                      <a:chOff x="-12" y="-89056"/>
+                                      <a:chExt cx="874632" cy="5823753"/>
+                                    </a:xfrm>
+                                  </wpg:grpSpPr>
+                                  <wps:wsp>
+                                    <wps:cNvPr id="9" name="Rectángulo: esquinas redondeadas 9"/>
+                                    <wps:cNvSpPr/>
+                                    <wps:spPr>
+                                      <a:xfrm>
+                                        <a:off x="1" y="1576677"/>
+                                        <a:ext cx="874619" cy="861921"/>
+                                      </a:xfrm>
+                                      <a:prstGeom prst="roundRect">
+                                        <a:avLst>
+                                          <a:gd name="adj" fmla="val 16667"/>
+                                        </a:avLst>
+                                      </a:prstGeom>
+                                      <a:gradFill>
+                                        <a:gsLst>
+                                          <a:gs pos="0">
+                                            <a:srgbClr val="9A9A9A"/>
+                                          </a:gs>
+                                          <a:gs pos="50000">
+                                            <a:srgbClr val="8D8D8D"/>
+                                          </a:gs>
+                                          <a:gs pos="100000">
+                                            <a:srgbClr val="787878"/>
+                                          </a:gs>
+                                        </a:gsLst>
+                                        <a:lin ang="5400000" scaled="0"/>
+                                      </a:gradFill>
+                                      <a:ln w="9525" cap="flat" cmpd="sng">
+                                        <a:solidFill>
+                                          <a:schemeClr val="dk1"/>
+                                        </a:solidFill>
+                                        <a:prstDash val="solid"/>
+                                        <a:miter lim="800000"/>
+                                        <a:headEnd type="none" w="sm" len="sm"/>
+                                        <a:tailEnd type="none" w="sm" len="sm"/>
+                                      </a:ln>
+                                    </wps:spPr>
+                                    <wps:txbx>
+                                      <w:txbxContent>
+                                        <w:p>
+                                          <w:pPr>
+                                            <w:spacing w:line="275" w:lineRule="auto"/>
+                                            <w:jc w:val="center"/>
+                                            <w:textDirection w:val="btLr"/>
+                                          </w:pPr>
+                                          <w:r>
+                                            <w:rPr>
+                                              <w:b/>
+                                              <w:color w:val="000000"/>
+                                            </w:rPr>
+                                            <w:t>Problema</w:t>
+                                          </w:r>
+                                        </w:p>
+                                      </w:txbxContent>
+                                    </wps:txbx>
+                                    <wps:bodyPr spcFirstLastPara="1" wrap="square" lIns="91425" tIns="45700" rIns="91425" bIns="45700" anchor="ctr" anchorCtr="0">
+                                      <a:noAutofit/>
+                                    </wps:bodyPr>
+                                  </wps:wsp>
+                                  <wps:wsp>
+                                    <wps:cNvPr id="10" name="Rectángulo: esquinas redondeadas 10"/>
+                                    <wps:cNvSpPr/>
+                                    <wps:spPr>
+                                      <a:xfrm>
+                                        <a:off x="0" y="-89056"/>
+                                        <a:ext cx="816335" cy="1375693"/>
+                                      </a:xfrm>
+                                      <a:prstGeom prst="roundRect">
+                                        <a:avLst>
+                                          <a:gd name="adj" fmla="val 16667"/>
+                                        </a:avLst>
+                                      </a:prstGeom>
+                                      <a:gradFill>
+                                        <a:gsLst>
+                                          <a:gs pos="0">
+                                            <a:srgbClr val="9A9A9A"/>
+                                          </a:gs>
+                                          <a:gs pos="50000">
+                                            <a:srgbClr val="8D8D8D"/>
+                                          </a:gs>
+                                          <a:gs pos="100000">
+                                            <a:srgbClr val="787878"/>
+                                          </a:gs>
+                                        </a:gsLst>
+                                        <a:lin ang="5400000" scaled="0"/>
+                                      </a:gradFill>
+                                      <a:ln w="9525" cap="flat" cmpd="sng">
+                                        <a:solidFill>
+                                          <a:schemeClr val="dk1"/>
+                                        </a:solidFill>
+                                        <a:prstDash val="solid"/>
+                                        <a:miter lim="800000"/>
+                                        <a:headEnd type="none" w="sm" len="sm"/>
+                                        <a:tailEnd type="none" w="sm" len="sm"/>
+                                      </a:ln>
+                                    </wps:spPr>
+                                    <wps:txbx>
+                                      <w:txbxContent>
+                                        <w:p>
+                                          <w:pPr>
+                                            <w:spacing w:line="275" w:lineRule="auto"/>
+                                            <w:jc w:val="center"/>
+                                            <w:textDirection w:val="btLr"/>
+                                          </w:pPr>
+                                          <w:r>
+                                            <w:rPr>
+                                              <w:b/>
+                                              <w:color w:val="000000"/>
+                                            </w:rPr>
+                                            <w:t>Efectos</w:t>
+                                          </w:r>
+                                        </w:p>
+                                      </w:txbxContent>
+                                    </wps:txbx>
+                                    <wps:bodyPr spcFirstLastPara="1" wrap="square" lIns="91425" tIns="45700" rIns="91425" bIns="45700" anchor="ctr" anchorCtr="0">
+                                      <a:noAutofit/>
+                                    </wps:bodyPr>
+                                  </wps:wsp>
+                                  <wps:wsp>
+                                    <wps:cNvPr id="11" name="Rectángulo: esquinas redondeadas 11"/>
+                                    <wps:cNvSpPr/>
+                                    <wps:spPr>
+                                      <a:xfrm>
+                                        <a:off x="-12" y="2616157"/>
+                                        <a:ext cx="816326" cy="1274371"/>
+                                      </a:xfrm>
+                                      <a:prstGeom prst="roundRect">
+                                        <a:avLst>
+                                          <a:gd name="adj" fmla="val 16667"/>
+                                        </a:avLst>
+                                      </a:prstGeom>
+                                      <a:gradFill>
+                                        <a:gsLst>
+                                          <a:gs pos="0">
+                                            <a:srgbClr val="9A9A9A"/>
+                                          </a:gs>
+                                          <a:gs pos="50000">
+                                            <a:srgbClr val="8D8D8D"/>
+                                          </a:gs>
+                                          <a:gs pos="100000">
+                                            <a:srgbClr val="787878"/>
+                                          </a:gs>
+                                        </a:gsLst>
+                                        <a:lin ang="5400000" scaled="0"/>
+                                      </a:gradFill>
+                                      <a:ln w="9525" cap="flat" cmpd="sng">
+                                        <a:solidFill>
+                                          <a:schemeClr val="dk1"/>
+                                        </a:solidFill>
+                                        <a:prstDash val="solid"/>
+                                        <a:miter lim="800000"/>
+                                        <a:headEnd type="none" w="sm" len="sm"/>
+                                        <a:tailEnd type="none" w="sm" len="sm"/>
+                                      </a:ln>
+                                    </wps:spPr>
+                                    <wps:txbx>
+                                      <w:txbxContent>
+                                        <w:p>
+                                          <w:pPr>
+                                            <w:spacing w:line="275" w:lineRule="auto"/>
+                                            <w:jc w:val="center"/>
+                                            <w:textDirection w:val="btLr"/>
+                                          </w:pPr>
+                                          <w:r>
+                                            <w:rPr>
+                                              <w:b/>
+                                              <w:color w:val="000000"/>
+                                            </w:rPr>
+                                            <w:t>Causa: Nivel 1</w:t>
+                                          </w:r>
+                                        </w:p>
+                                      </w:txbxContent>
+                                    </wps:txbx>
+                                    <wps:bodyPr spcFirstLastPara="1" wrap="square" lIns="91425" tIns="45700" rIns="91425" bIns="45700" anchor="ctr" anchorCtr="0">
+                                      <a:noAutofit/>
+                                    </wps:bodyPr>
+                                  </wps:wsp>
+                                  <wps:wsp>
+                                    <wps:cNvPr id="12" name="Rectángulo: esquinas redondeadas 12"/>
+                                    <wps:cNvSpPr/>
+                                    <wps:spPr>
+                                      <a:xfrm>
+                                        <a:off x="-1" y="4049294"/>
+                                        <a:ext cx="816315" cy="1685403"/>
+                                      </a:xfrm>
+                                      <a:prstGeom prst="roundRect">
+                                        <a:avLst>
+                                          <a:gd name="adj" fmla="val 16667"/>
+                                        </a:avLst>
+                                      </a:prstGeom>
+                                      <a:gradFill>
+                                        <a:gsLst>
+                                          <a:gs pos="0">
+                                            <a:srgbClr val="9A9A9A"/>
+                                          </a:gs>
+                                          <a:gs pos="50000">
+                                            <a:srgbClr val="8D8D8D"/>
+                                          </a:gs>
+                                          <a:gs pos="100000">
+                                            <a:srgbClr val="787878"/>
+                                          </a:gs>
+                                        </a:gsLst>
+                                        <a:lin ang="5400000" scaled="0"/>
+                                      </a:gradFill>
+                                      <a:ln w="9525" cap="flat" cmpd="sng">
+                                        <a:solidFill>
+                                          <a:schemeClr val="dk1"/>
+                                        </a:solidFill>
+                                        <a:prstDash val="solid"/>
+                                        <a:miter lim="800000"/>
+                                        <a:headEnd type="none" w="sm" len="sm"/>
+                                        <a:tailEnd type="none" w="sm" len="sm"/>
+                                      </a:ln>
+                                    </wps:spPr>
+                                    <wps:txbx>
+                                      <w:txbxContent>
+                                        <w:p>
+                                          <w:pPr>
+                                            <w:spacing w:line="275" w:lineRule="auto"/>
+                                            <w:jc w:val="center"/>
+                                            <w:textDirection w:val="btLr"/>
+                                          </w:pPr>
+                                          <w:r>
+                                            <w:rPr>
+                                              <w:b/>
+                                              <w:color w:val="000000"/>
+                                            </w:rPr>
+                                            <w:t>Causa: Nivel 2</w:t>
+                                          </w:r>
+                                        </w:p>
+                                      </w:txbxContent>
+                                    </wps:txbx>
+                                    <wps:bodyPr spcFirstLastPara="1" wrap="square" lIns="91425" tIns="45700" rIns="91425" bIns="45700" anchor="ctr" anchorCtr="0">
+                                      <a:noAutofit/>
+                                    </wps:bodyPr>
+                                  </wps:wsp>
+                                </wpg:grpSp>
+                                <wpg:grpSp>
+                                  <wpg:cNvPr id="13" name="Grupo 13"/>
+                                  <wpg:cNvGrpSpPr/>
+                                  <wpg:grpSpPr>
+                                    <a:xfrm>
+                                      <a:off x="940654" y="-2129"/>
+                                      <a:ext cx="8507262" cy="5736828"/>
+                                      <a:chOff x="-1269146" y="-316454"/>
+                                      <a:chExt cx="8507262" cy="5736828"/>
+                                    </a:xfrm>
+                                  </wpg:grpSpPr>
+                                  <wps:wsp>
+                                    <wps:cNvPr id="14" name="Diagrama de flujo: proceso 14"/>
+                                    <wps:cNvSpPr/>
+                                    <wps:spPr>
+                                      <a:xfrm>
+                                        <a:off x="862846" y="-316454"/>
+                                        <a:ext cx="2028800" cy="1246996"/>
+                                      </a:xfrm>
+                                      <a:prstGeom prst="flowChartProcess">
+                                        <a:avLst/>
+                                      </a:prstGeom>
+                                      <a:gradFill>
+                                        <a:gsLst>
+                                          <a:gs pos="0">
+                                            <a:srgbClr val="9FC3FF"/>
+                                          </a:gs>
+                                          <a:gs pos="70000">
+                                            <a:srgbClr val="BDD5FF"/>
+                                          </a:gs>
+                                          <a:gs pos="100000">
+                                            <a:srgbClr val="E4EEFF"/>
+                                          </a:gs>
+                                        </a:gsLst>
+                                        <a:lin ang="16200000" scaled="0"/>
+                                      </a:gradFill>
+                                      <a:ln w="9525" cap="flat" cmpd="sng">
+                                        <a:solidFill>
+                                          <a:srgbClr val="4A7DBA"/>
+                                        </a:solidFill>
+                                        <a:prstDash val="solid"/>
+                                        <a:round/>
+                                        <a:headEnd type="none" w="sm" len="sm"/>
+                                        <a:tailEnd type="none" w="sm" len="sm"/>
+                                      </a:ln>
+                                      <a:effectLst>
+                                        <a:outerShdw blurRad="40000" dist="20000" dir="5400000" rotWithShape="0">
+                                          <a:srgbClr val="000000">
+                                            <a:alpha val="37647"/>
+                                          </a:srgbClr>
+                                        </a:outerShdw>
+                                      </a:effectLst>
+                                    </wps:spPr>
+                                    <wps:txbx>
+                                      <w:txbxContent>
+                                        <w:p>
+                                          <w:pPr>
+                                            <w:spacing w:line="275" w:lineRule="auto"/>
+                                            <w:textDirection w:val="btLr"/>
+                                          </w:pPr>
+                                          <w:r>
+                                            <w:rPr>
+                                              <w:b/>
+                                              <w:color w:val="000000"/>
+                                            </w:rPr>
+                                            <w:t>Efecto 2:</w:t>
+                                          </w:r>
+                                        </w:p>
+                                        <w:p>
+                                          <w:pPr>
+                                            <w:spacing w:line="275" w:lineRule="auto"/>
+                                            <w:textDirection w:val="btLr"/>
+                                          </w:pPr>
+                                          <w:r>
+                                            <w:t>Aumenta el tiempo de atención para un accidente grave.</w:t>
+                                          </w:r>
+                                        </w:p>
+                                        <w:p>
+                                          <w:pPr>
+                                            <w:spacing w:line="275" w:lineRule="auto"/>
+                                            <w:textDirection w:val="btLr"/>
+                                          </w:pPr>
+                                        </w:p>
+                                        <w:p>
+                                          <w:pPr>
+                                            <w:spacing w:line="275" w:lineRule="auto"/>
+                                            <w:textDirection w:val="btLr"/>
+                                          </w:pPr>
+                                        </w:p>
+                                      </w:txbxContent>
+                                    </wps:txbx>
+                                    <wps:bodyPr spcFirstLastPara="1" wrap="square" lIns="91425" tIns="45700" rIns="91425" bIns="45700" anchor="t" anchorCtr="0">
+                                      <a:noAutofit/>
+                                    </wps:bodyPr>
+                                  </wps:wsp>
+                                  <wps:wsp>
+                                    <wps:cNvPr id="15" name="Diagrama de flujo: proceso 15"/>
+                                    <wps:cNvSpPr/>
+                                    <wps:spPr>
+                                      <a:xfrm>
+                                        <a:off x="2985546" y="-306314"/>
+                                        <a:ext cx="2028800" cy="1246996"/>
+                                      </a:xfrm>
+                                      <a:prstGeom prst="flowChartProcess">
+                                        <a:avLst/>
+                                      </a:prstGeom>
+                                      <a:gradFill>
+                                        <a:gsLst>
+                                          <a:gs pos="0">
+                                            <a:srgbClr val="9FC3FF"/>
+                                          </a:gs>
+                                          <a:gs pos="70000">
+                                            <a:srgbClr val="BDD5FF"/>
+                                          </a:gs>
+                                          <a:gs pos="100000">
+                                            <a:srgbClr val="E4EEFF"/>
+                                          </a:gs>
+                                        </a:gsLst>
+                                        <a:lin ang="16200000" scaled="0"/>
+                                      </a:gradFill>
+                                      <a:ln w="9525" cap="flat" cmpd="sng">
+                                        <a:solidFill>
+                                          <a:srgbClr val="4A7DBA"/>
+                                        </a:solidFill>
+                                        <a:prstDash val="solid"/>
+                                        <a:round/>
+                                        <a:headEnd type="none" w="sm" len="sm"/>
+                                        <a:tailEnd type="none" w="sm" len="sm"/>
+                                      </a:ln>
+                                      <a:effectLst>
+                                        <a:outerShdw blurRad="40000" dist="20000" dir="5400000" rotWithShape="0">
+                                          <a:srgbClr val="000000">
+                                            <a:alpha val="37647"/>
+                                          </a:srgbClr>
+                                        </a:outerShdw>
+                                      </a:effectLst>
+                                    </wps:spPr>
+                                    <wps:txbx>
+                                      <w:txbxContent>
+                                        <w:p>
+                                          <w:pPr>
+                                            <w:spacing w:line="275" w:lineRule="auto"/>
+                                            <w:textDirection w:val="btLr"/>
+                                            <w:rPr>
+                                              <w:b/>
+                                              <w:color w:val="000000"/>
+                                            </w:rPr>
+                                          </w:pPr>
+                                          <w:r>
+                                            <w:rPr>
+                                              <w:b/>
+                                              <w:color w:val="000000"/>
+                                            </w:rPr>
+                                            <w:t>Efecto 3:</w:t>
+                                          </w:r>
+                                        </w:p>
+                                        <w:p>
+                                          <w:pPr>
+                                            <w:spacing w:line="275" w:lineRule="auto"/>
+                                            <w:textDirection w:val="btLr"/>
+                                          </w:pPr>
+                                          <w:r>
+                                            <w:t>Poca efectividad al determinar el estado del usuario.</w:t>
+                                          </w:r>
+                                        </w:p>
+                                      </w:txbxContent>
+                                    </wps:txbx>
+                                    <wps:bodyPr spcFirstLastPara="1" wrap="square" lIns="91425" tIns="45700" rIns="91425" bIns="45700" anchor="t" anchorCtr="0">
+                                      <a:noAutofit/>
+                                    </wps:bodyPr>
+                                  </wps:wsp>
+                                  <wps:wsp>
+                                    <wps:cNvPr id="16" name="Diagrama de flujo: proceso 16"/>
+                                    <wps:cNvSpPr/>
+                                    <wps:spPr>
+                                      <a:xfrm>
+                                        <a:off x="-651027" y="1414976"/>
+                                        <a:ext cx="7216706" cy="709295"/>
+                                      </a:xfrm>
+                                      <a:prstGeom prst="flowChartProcess">
+                                        <a:avLst/>
+                                      </a:prstGeom>
+                                      <a:gradFill>
+                                        <a:gsLst>
+                                          <a:gs pos="0">
+                                            <a:srgbClr val="2D5C97"/>
+                                          </a:gs>
+                                          <a:gs pos="80000">
+                                            <a:srgbClr val="3C7AC5"/>
+                                          </a:gs>
+                                          <a:gs pos="100000">
+                                            <a:srgbClr val="397BC9"/>
+                                          </a:gs>
+                                        </a:gsLst>
+                                        <a:lin ang="16200000" scaled="0"/>
+                                      </a:gradFill>
+                                      <a:ln w="25400" cap="flat" cmpd="sng">
+                                        <a:solidFill>
+                                          <a:srgbClr val="395E89"/>
+                                        </a:solidFill>
+                                        <a:prstDash val="solid"/>
+                                        <a:round/>
+                                        <a:headEnd type="none" w="sm" len="sm"/>
+                                        <a:tailEnd type="none" w="sm" len="sm"/>
+                                      </a:ln>
+                                    </wps:spPr>
+                                    <wps:txbx>
+                                      <w:txbxContent>
+                                        <w:p>
+                                          <w:pPr>
+                                            <w:spacing w:line="275" w:lineRule="auto"/>
+                                            <w:textDirection w:val="btLr"/>
+                                            <w:rPr>
+                                              <w:sz w:val="28"/>
+                                              <w:szCs w:val="28"/>
+                                            </w:rPr>
+                                          </w:pPr>
+                                          <w:r>
+                                            <w:rPr>
+                                              <w:b/>
+                                              <w:color w:val="FFFFFF"/>
+                                              <w:sz w:val="28"/>
+                                              <w:szCs w:val="28"/>
+                                            </w:rPr>
+                                            <w:t>Manifestación del problema:</w:t>
+                                          </w:r>
+                                          <w:r>
+                                            <w:rPr>
+                                              <w:b/>
+                                              <w:color w:val="FF0000"/>
+                                              <w:sz w:val="48"/>
+                                              <w:szCs w:val="28"/>
+                                            </w:rPr>
+                                            <w:t xml:space="preserve"> </w:t>
+                                          </w:r>
+                                          <w:r>
+                                            <w:rPr>
+                                              <w:sz w:val="28"/>
+                                              <w:szCs w:val="28"/>
+                                            </w:rPr>
+                                            <w:t>Descentralización e inaccesibilidad de la información básica para emergencia en accidente de personas.</w:t>
+                                          </w:r>
+                                        </w:p>
+                                        <w:p/>
+                                      </w:txbxContent>
+                                    </wps:txbx>
+                                    <wps:bodyPr spcFirstLastPara="1" wrap="square" lIns="91425" tIns="45700" rIns="91425" bIns="45700" anchor="t" anchorCtr="0">
+                                      <a:noAutofit/>
+                                    </wps:bodyPr>
+                                  </wps:wsp>
+                                  <wps:wsp>
+                                    <wps:cNvPr id="17" name="Diagrama de flujo: proceso 17"/>
+                                    <wps:cNvSpPr/>
+                                    <wps:spPr>
+                                      <a:xfrm>
+                                        <a:off x="380599" y="3900611"/>
+                                        <a:ext cx="1563074" cy="1519762"/>
+                                      </a:xfrm>
+                                      <a:prstGeom prst="flowChartProcess">
+                                        <a:avLst/>
+                                      </a:prstGeom>
+                                      <a:solidFill>
+                                        <a:srgbClr val="D5DBE5"/>
+                                      </a:solidFill>
+                                      <a:ln w="9525" cap="flat" cmpd="sng">
+                                        <a:solidFill>
+                                          <a:srgbClr val="4A7DBA"/>
+                                        </a:solidFill>
+                                        <a:prstDash val="solid"/>
+                                        <a:round/>
+                                        <a:headEnd type="none" w="sm" len="sm"/>
+                                        <a:tailEnd type="none" w="sm" len="sm"/>
+                                      </a:ln>
+                                      <a:effectLst>
+                                        <a:outerShdw blurRad="40000" dist="20000" dir="5400000" rotWithShape="0">
+                                          <a:srgbClr val="000000">
+                                            <a:alpha val="37647"/>
+                                          </a:srgbClr>
+                                        </a:outerShdw>
+                                      </a:effectLst>
+                                    </wps:spPr>
+                                    <wps:txbx>
+                                      <w:txbxContent>
+                                        <w:p>
+                                          <w:pPr>
+                                            <w:spacing w:line="275" w:lineRule="auto"/>
+                                            <w:textDirection w:val="btLr"/>
+                                          </w:pPr>
+                                          <w:r>
+                                            <w:rPr>
+                                              <w:b/>
+                                              <w:color w:val="000000"/>
+                                            </w:rPr>
+                                            <w:t>Causa 1.b:</w:t>
+                                          </w:r>
+                                        </w:p>
+                                        <w:p>
+                                          <w:pPr>
+                                            <w:spacing w:line="275" w:lineRule="auto"/>
+                                            <w:textDirection w:val="btLr"/>
+                                          </w:pPr>
+                                          <w:r>
+                                            <w:rPr>
+                                              <w:b/>
+                                              <w:color w:val="000000"/>
+                                            </w:rPr>
+                                            <w:t>Poca accesibilidad a la información del usuario que se ve afectado.</w:t>
+                                          </w:r>
+                                        </w:p>
+                                      </w:txbxContent>
+                                    </wps:txbx>
+                                    <wps:bodyPr spcFirstLastPara="1" wrap="square" lIns="91425" tIns="45700" rIns="91425" bIns="45700" anchor="t" anchorCtr="0">
+                                      <a:noAutofit/>
+                                    </wps:bodyPr>
+                                  </wps:wsp>
+                                  <wps:wsp>
+                                    <wps:cNvPr id="18" name="Diagrama de flujo: proceso 18"/>
+                                    <wps:cNvSpPr/>
+                                    <wps:spPr>
+                                      <a:xfrm>
+                                        <a:off x="-1269125" y="-314331"/>
+                                        <a:ext cx="2028800" cy="1246995"/>
+                                      </a:xfrm>
+                                      <a:prstGeom prst="flowChartProcess">
+                                        <a:avLst/>
+                                      </a:prstGeom>
+                                      <a:gradFill>
+                                        <a:gsLst>
+                                          <a:gs pos="0">
+                                            <a:srgbClr val="9FC3FF"/>
+                                          </a:gs>
+                                          <a:gs pos="70000">
+                                            <a:srgbClr val="BDD5FF"/>
+                                          </a:gs>
+                                          <a:gs pos="100000">
+                                            <a:srgbClr val="E4EEFF"/>
+                                          </a:gs>
+                                        </a:gsLst>
+                                        <a:lin ang="16200000" scaled="0"/>
+                                      </a:gradFill>
+                                      <a:ln w="9525" cap="flat" cmpd="sng">
+                                        <a:solidFill>
+                                          <a:srgbClr val="4A7DBA"/>
+                                        </a:solidFill>
+                                        <a:prstDash val="solid"/>
+                                        <a:round/>
+                                        <a:headEnd type="none" w="sm" len="sm"/>
+                                        <a:tailEnd type="none" w="sm" len="sm"/>
+                                      </a:ln>
+                                      <a:effectLst>
+                                        <a:outerShdw blurRad="40000" dist="20000" dir="5400000" rotWithShape="0">
+                                          <a:srgbClr val="000000">
+                                            <a:alpha val="37647"/>
+                                          </a:srgbClr>
+                                        </a:outerShdw>
+                                      </a:effectLst>
+                                    </wps:spPr>
+                                    <wps:txbx>
+                                      <w:txbxContent>
+                                        <w:p>
+                                          <w:pPr>
+                                            <w:spacing w:line="275" w:lineRule="auto"/>
+                                            <w:textDirection w:val="btLr"/>
+                                          </w:pPr>
+                                          <w:r>
+                                            <w:rPr>
+                                              <w:b/>
+                                              <w:color w:val="000000"/>
+                                            </w:rPr>
+                                            <w:t xml:space="preserve">Efecto 1: </w:t>
+                                          </w:r>
+                                        </w:p>
+                                        <w:p>
+                                          <w:pPr>
+                                            <w:spacing w:line="275" w:lineRule="auto"/>
+                                            <w:textDirection w:val="btLr"/>
+                                          </w:pPr>
+                                          <w:r>
+                                            <w:t>Lentitud a la hora de consultar los datos fundamentales.</w:t>
+                                          </w:r>
+                                        </w:p>
+                                      </w:txbxContent>
+                                    </wps:txbx>
+                                    <wps:bodyPr spcFirstLastPara="1" wrap="square" lIns="91425" tIns="45700" rIns="91425" bIns="45700" anchor="t" anchorCtr="0">
+                                      <a:noAutofit/>
+                                    </wps:bodyPr>
+                                  </wps:wsp>
+                                  <wps:wsp>
+                                    <wps:cNvPr id="19" name="Diagrama de flujo: proceso 19"/>
+                                    <wps:cNvSpPr/>
+                                    <wps:spPr>
+                                      <a:xfrm>
+                                        <a:off x="5162534" y="-296940"/>
+                                        <a:ext cx="2028799" cy="1246995"/>
+                                      </a:xfrm>
+                                      <a:prstGeom prst="flowChartProcess">
+                                        <a:avLst/>
+                                      </a:prstGeom>
+                                      <a:gradFill>
+                                        <a:gsLst>
+                                          <a:gs pos="0">
+                                            <a:srgbClr val="9FC3FF"/>
+                                          </a:gs>
+                                          <a:gs pos="70000">
+                                            <a:srgbClr val="BDD5FF"/>
+                                          </a:gs>
+                                          <a:gs pos="100000">
+                                            <a:srgbClr val="E4EEFF"/>
+                                          </a:gs>
+                                        </a:gsLst>
+                                        <a:lin ang="16200000" scaled="0"/>
+                                      </a:gradFill>
+                                      <a:ln w="9525" cap="flat" cmpd="sng">
+                                        <a:solidFill>
+                                          <a:srgbClr val="4A7DBA"/>
+                                        </a:solidFill>
+                                        <a:prstDash val="solid"/>
+                                        <a:round/>
+                                        <a:headEnd type="none" w="sm" len="sm"/>
+                                        <a:tailEnd type="none" w="sm" len="sm"/>
+                                      </a:ln>
+                                      <a:effectLst>
+                                        <a:outerShdw blurRad="40000" dist="20000" dir="5400000" rotWithShape="0">
+                                          <a:srgbClr val="000000">
+                                            <a:alpha val="37647"/>
+                                          </a:srgbClr>
+                                        </a:outerShdw>
+                                      </a:effectLst>
+                                    </wps:spPr>
+                                    <wps:txbx>
+                                      <w:txbxContent>
+                                        <w:p>
+                                          <w:pPr>
+                                            <w:spacing w:line="275" w:lineRule="auto"/>
+                                            <w:textDirection w:val="btLr"/>
+                                          </w:pPr>
+                                          <w:r>
+                                            <w:rPr>
+                                              <w:b/>
+                                              <w:color w:val="000000"/>
+                                            </w:rPr>
+                                            <w:t>Efecto 4:</w:t>
+                                          </w:r>
+                                        </w:p>
+                                        <w:p>
+                                          <w:pPr>
+                                            <w:spacing w:line="275" w:lineRule="auto"/>
+                                            <w:textDirection w:val="btLr"/>
+                                          </w:pPr>
+                                          <w:r>
+                                            <w:t>Demora en la comunicación con familiares.</w:t>
+                                          </w:r>
+                                        </w:p>
+                                        <w:p>
+                                          <w:pPr>
+                                            <w:spacing w:line="275" w:lineRule="auto"/>
+                                            <w:textDirection w:val="btLr"/>
+                                          </w:pPr>
+                                        </w:p>
+                                      </w:txbxContent>
+                                    </wps:txbx>
+                                    <wps:bodyPr spcFirstLastPara="1" wrap="square" lIns="91425" tIns="45700" rIns="91425" bIns="45700" anchor="t" anchorCtr="0">
+                                      <a:noAutofit/>
+                                    </wps:bodyPr>
+                                  </wps:wsp>
+                                  <wps:wsp>
+                                    <wps:cNvPr id="20" name="Diagrama de flujo: proceso 20"/>
+                                    <wps:cNvSpPr/>
+                                    <wps:spPr>
+                                      <a:xfrm>
+                                        <a:off x="-1171940" y="2405282"/>
+                                        <a:ext cx="2548172" cy="1097989"/>
+                                      </a:xfrm>
+                                      <a:prstGeom prst="flowChartProcess">
+                                        <a:avLst/>
+                                      </a:prstGeom>
+                                      <a:solidFill>
+                                        <a:srgbClr val="8296B0"/>
+                                      </a:solidFill>
+                                      <a:ln w="9525" cap="flat" cmpd="sng">
+                                        <a:solidFill>
+                                          <a:srgbClr val="4A7DBA"/>
+                                        </a:solidFill>
+                                        <a:prstDash val="solid"/>
+                                        <a:round/>
+                                        <a:headEnd type="none" w="sm" len="sm"/>
+                                        <a:tailEnd type="none" w="sm" len="sm"/>
+                                      </a:ln>
+                                      <a:effectLst>
+                                        <a:outerShdw blurRad="40000" dist="20000" dir="5400000" rotWithShape="0">
+                                          <a:srgbClr val="000000">
+                                            <a:alpha val="37647"/>
+                                          </a:srgbClr>
+                                        </a:outerShdw>
+                                      </a:effectLst>
+                                    </wps:spPr>
+                                    <wps:txbx>
+                                      <w:txbxContent>
+                                        <w:p>
+                                          <w:pPr>
+                                            <w:spacing w:line="275" w:lineRule="auto"/>
+                                            <w:textDirection w:val="btLr"/>
+                                          </w:pPr>
+                                          <w:r>
+                                            <w:rPr>
+                                              <w:b/>
+                                              <w:color w:val="000000"/>
+                                            </w:rPr>
+                                            <w:t>Causa 1:</w:t>
+                                          </w:r>
+                                        </w:p>
+                                        <w:p>
+                                          <w:pPr>
+                                            <w:spacing w:line="275" w:lineRule="auto"/>
+                                            <w:textDirection w:val="btLr"/>
+                                          </w:pPr>
+                                          <w:r>
+                                            <w:rPr>
+                                              <w:b/>
+                                              <w:color w:val="000000"/>
+                                            </w:rPr>
+                                            <w:t>Falta de información básica de atención primaria.</w:t>
+                                          </w:r>
+                                        </w:p>
+                                      </w:txbxContent>
+                                    </wps:txbx>
+                                    <wps:bodyPr spcFirstLastPara="1" wrap="square" lIns="91425" tIns="45700" rIns="91425" bIns="45700" anchor="t" anchorCtr="0">
+                                      <a:noAutofit/>
+                                    </wps:bodyPr>
+                                  </wps:wsp>
+                                  <wps:wsp>
+                                    <wps:cNvPr id="21" name="Diagrama de flujo: proceso 21"/>
+                                    <wps:cNvSpPr/>
+                                    <wps:spPr>
+                                      <a:xfrm>
+                                        <a:off x="4571005" y="2378186"/>
+                                        <a:ext cx="2667111" cy="1097989"/>
+                                      </a:xfrm>
+                                      <a:prstGeom prst="flowChartProcess">
+                                        <a:avLst/>
+                                      </a:prstGeom>
+                                      <a:solidFill>
+                                        <a:srgbClr val="8296B0"/>
+                                      </a:solidFill>
+                                      <a:ln w="9525" cap="flat" cmpd="sng">
+                                        <a:solidFill>
+                                          <a:srgbClr val="4A7DBA"/>
+                                        </a:solidFill>
+                                        <a:prstDash val="solid"/>
+                                        <a:round/>
+                                        <a:headEnd type="none" w="sm" len="sm"/>
+                                        <a:tailEnd type="none" w="sm" len="sm"/>
+                                      </a:ln>
+                                      <a:effectLst>
+                                        <a:outerShdw blurRad="40000" dist="20000" dir="5400000" rotWithShape="0">
+                                          <a:srgbClr val="000000">
+                                            <a:alpha val="37647"/>
+                                          </a:srgbClr>
+                                        </a:outerShdw>
+                                      </a:effectLst>
+                                    </wps:spPr>
+                                    <wps:txbx>
+                                      <w:txbxContent>
+                                        <w:p>
+                                          <w:pPr>
+                                            <w:spacing w:line="275" w:lineRule="auto"/>
+                                            <w:textDirection w:val="btLr"/>
+                                          </w:pPr>
+                                          <w:r>
+                                            <w:rPr>
+                                              <w:b/>
+                                              <w:color w:val="000000"/>
+                                            </w:rPr>
+                                            <w:t>Causa 3:</w:t>
+                                          </w:r>
+                                        </w:p>
+                                        <w:p>
+                                          <w:pPr>
+                                            <w:spacing w:line="275" w:lineRule="auto"/>
+                                            <w:textDirection w:val="btLr"/>
+                                          </w:pPr>
+                                          <w:r>
+                                            <w:rPr>
+                                              <w:b/>
+                                              <w:color w:val="000000"/>
+                                            </w:rPr>
+                                            <w:t>Poco conocimiento sobre nuevas tecnologías para la administración de la información.</w:t>
+                                          </w:r>
+                                        </w:p>
+                                      </w:txbxContent>
+                                    </wps:txbx>
+                                    <wps:bodyPr spcFirstLastPara="1" wrap="square" lIns="91425" tIns="45700" rIns="91425" bIns="45700" anchor="t" anchorCtr="0">
+                                      <a:noAutofit/>
+                                    </wps:bodyPr>
+                                  </wps:wsp>
+                                  <wps:wsp>
+                                    <wps:cNvPr id="22" name="Diagrama de flujo: proceso 22"/>
+                                    <wps:cNvSpPr/>
+                                    <wps:spPr>
+                                      <a:xfrm>
+                                        <a:off x="2078051" y="3900610"/>
+                                        <a:ext cx="2009333" cy="1519763"/>
+                                      </a:xfrm>
+                                      <a:prstGeom prst="flowChartProcess">
+                                        <a:avLst/>
+                                      </a:prstGeom>
+                                      <a:solidFill>
+                                        <a:srgbClr val="D5DBE5"/>
+                                      </a:solidFill>
+                                      <a:ln w="9525" cap="flat" cmpd="sng">
+                                        <a:solidFill>
+                                          <a:srgbClr val="4A7DBA"/>
+                                        </a:solidFill>
+                                        <a:prstDash val="solid"/>
+                                        <a:round/>
+                                        <a:headEnd type="none" w="sm" len="sm"/>
+                                        <a:tailEnd type="none" w="sm" len="sm"/>
+                                      </a:ln>
+                                      <a:effectLst>
+                                        <a:outerShdw blurRad="40000" dist="20000" dir="5400000" rotWithShape="0">
+                                          <a:srgbClr val="000000">
+                                            <a:alpha val="37647"/>
+                                          </a:srgbClr>
+                                        </a:outerShdw>
+                                      </a:effectLst>
+                                    </wps:spPr>
+                                    <wps:txbx>
+                                      <w:txbxContent>
+                                        <w:p>
+                                          <w:pPr>
+                                            <w:spacing w:line="275" w:lineRule="auto"/>
+                                            <w:textDirection w:val="btLr"/>
+                                            <w:rPr>
+                                              <w:b/>
+                                              <w:color w:val="000000"/>
+                                            </w:rPr>
+                                          </w:pPr>
+                                          <w:bookmarkStart w:id="20" w:name="_Hlk35982261"/>
+                                          <w:r>
+                                            <w:rPr>
+                                              <w:b/>
+                                              <w:color w:val="000000"/>
+                                            </w:rPr>
+                                            <w:t>Causa 2.a:</w:t>
+                                          </w:r>
+                                        </w:p>
+                                        <w:p>
+                                          <w:pPr>
+                                            <w:spacing w:line="275" w:lineRule="auto"/>
+                                            <w:textDirection w:val="btLr"/>
+                                            <w:rPr>
+                                              <w:b/>
+                                              <w:color w:val="000000"/>
+                                            </w:rPr>
+                                          </w:pPr>
+                                          <w:r>
+                                            <w:rPr>
+                                              <w:b/>
+                                              <w:color w:val="000000"/>
+                                            </w:rPr>
+                                            <w:t>Lentitud y confusión cuando se necesita conocer la información de un usuario.</w:t>
+                                          </w:r>
+                                        </w:p>
+                                        <w:bookmarkEnd w:id="20"/>
+                                        <w:p>
+                                          <w:pPr>
+                                            <w:spacing w:line="275" w:lineRule="auto"/>
+                                            <w:textDirection w:val="btLr"/>
+                                          </w:pPr>
+                                        </w:p>
+                                      </w:txbxContent>
+                                    </wps:txbx>
+                                    <wps:bodyPr spcFirstLastPara="1" wrap="square" lIns="91425" tIns="45700" rIns="91425" bIns="45700" anchor="t" anchorCtr="0">
+                                      <a:noAutofit/>
+                                    </wps:bodyPr>
+                                  </wps:wsp>
+                                  <wps:wsp>
+                                    <wps:cNvPr id="23" name="Diagrama de flujo: proceso 23"/>
+                                    <wps:cNvSpPr/>
+                                    <wps:spPr>
+                                      <a:xfrm>
+                                        <a:off x="1617154" y="2378188"/>
+                                        <a:ext cx="2616252" cy="1097989"/>
+                                      </a:xfrm>
+                                      <a:prstGeom prst="flowChartProcess">
+                                        <a:avLst/>
+                                      </a:prstGeom>
+                                      <a:solidFill>
+                                        <a:srgbClr val="8296B0"/>
+                                      </a:solidFill>
+                                      <a:ln w="9525" cap="flat" cmpd="sng">
+                                        <a:solidFill>
+                                          <a:srgbClr val="4A7DBA"/>
+                                        </a:solidFill>
+                                        <a:prstDash val="solid"/>
+                                        <a:round/>
+                                        <a:headEnd type="none" w="sm" len="sm"/>
+                                        <a:tailEnd type="none" w="sm" len="sm"/>
+                                      </a:ln>
+                                      <a:effectLst>
+                                        <a:outerShdw blurRad="40000" dist="20000" dir="5400000" rotWithShape="0">
+                                          <a:srgbClr val="000000">
+                                            <a:alpha val="37647"/>
+                                          </a:srgbClr>
+                                        </a:outerShdw>
+                                      </a:effectLst>
+                                    </wps:spPr>
+                                    <wps:txbx>
+                                      <w:txbxContent>
+                                        <w:p>
+                                          <w:pPr>
+                                            <w:spacing w:line="275" w:lineRule="auto"/>
+                                            <w:textDirection w:val="btLr"/>
+                                          </w:pPr>
+                                          <w:r>
+                                            <w:rPr>
+                                              <w:b/>
+                                              <w:color w:val="000000"/>
+                                            </w:rPr>
+                                            <w:t>Causa 2:</w:t>
+                                          </w:r>
+                                        </w:p>
+                                        <w:p>
+                                          <w:pPr>
+                                            <w:spacing w:line="275" w:lineRule="auto"/>
+                                            <w:textDirection w:val="btLr"/>
+                                          </w:pPr>
+                                          <w:r>
+                                            <w:rPr>
+                                              <w:b/>
+                                              <w:color w:val="000000"/>
+                                            </w:rPr>
+                                            <w:t>Uso de tecnología obsoleta en el sector de salud.</w:t>
+                                          </w:r>
+                                        </w:p>
+                                      </w:txbxContent>
+                                    </wps:txbx>
+                                    <wps:bodyPr spcFirstLastPara="1" wrap="square" lIns="91425" tIns="45700" rIns="91425" bIns="45700" anchor="t" anchorCtr="0">
+                                      <a:noAutofit/>
+                                    </wps:bodyPr>
+                                  </wps:wsp>
+                                  <wps:wsp>
+                                    <wps:cNvPr id="24" name="Diagrama de flujo: proceso 24"/>
+                                    <wps:cNvSpPr/>
+                                    <wps:spPr>
+                                      <a:xfrm>
+                                        <a:off x="-1269146" y="3900610"/>
+                                        <a:ext cx="1539730" cy="1519764"/>
+                                      </a:xfrm>
+                                      <a:prstGeom prst="flowChartProcess">
+                                        <a:avLst/>
+                                      </a:prstGeom>
+                                      <a:solidFill>
+                                        <a:srgbClr val="D5DBE5"/>
+                                      </a:solidFill>
+                                      <a:ln w="9525" cap="flat" cmpd="sng">
+                                        <a:solidFill>
+                                          <a:srgbClr val="4A7DBA"/>
+                                        </a:solidFill>
+                                        <a:prstDash val="solid"/>
+                                        <a:round/>
+                                        <a:headEnd type="none" w="sm" len="sm"/>
+                                        <a:tailEnd type="none" w="sm" len="sm"/>
+                                      </a:ln>
+                                      <a:effectLst>
+                                        <a:outerShdw blurRad="40000" dist="20000" dir="5400000" rotWithShape="0">
+                                          <a:srgbClr val="000000">
+                                            <a:alpha val="37647"/>
+                                          </a:srgbClr>
+                                        </a:outerShdw>
+                                      </a:effectLst>
+                                    </wps:spPr>
+                                    <wps:txbx>
+                                      <w:txbxContent>
+                                        <w:p>
+                                          <w:pPr>
+                                            <w:spacing w:line="275" w:lineRule="auto"/>
+                                            <w:textDirection w:val="btLr"/>
+                                            <w:rPr>
+                                              <w:b/>
+                                              <w:color w:val="000000"/>
+                                            </w:rPr>
+                                          </w:pPr>
+                                          <w:r>
+                                            <w:rPr>
+                                              <w:b/>
+                                              <w:color w:val="000000"/>
+                                            </w:rPr>
+                                            <w:t>Causa 1.a:</w:t>
+                                          </w:r>
+                                        </w:p>
+                                        <w:p>
+                                          <w:pPr>
+                                            <w:spacing w:line="275" w:lineRule="auto"/>
+                                            <w:textDirection w:val="btLr"/>
+                                          </w:pPr>
+                                          <w:r>
+                                            <w:rPr>
+                                              <w:b/>
+                                              <w:color w:val="000000"/>
+                                            </w:rPr>
+                                            <w:t>En ocasiones los datos de la víctima se pierden o son robados.</w:t>
+                                          </w:r>
+                                        </w:p>
+                                      </w:txbxContent>
+                                    </wps:txbx>
+                                    <wps:bodyPr spcFirstLastPara="1" wrap="square" lIns="91425" tIns="45700" rIns="91425" bIns="45700" anchor="t" anchorCtr="0">
+                                      <a:noAutofit/>
+                                    </wps:bodyPr>
+                                  </wps:wsp>
+                                  <wps:wsp>
+                                    <wps:cNvPr id="25" name="Diagrama de flujo: proceso 25"/>
+                                    <wps:cNvSpPr/>
+                                    <wps:spPr>
+                                      <a:xfrm>
+                                        <a:off x="4548102" y="3766382"/>
+                                        <a:ext cx="2652961" cy="510523"/>
+                                      </a:xfrm>
+                                      <a:prstGeom prst="flowChartProcess">
+                                        <a:avLst/>
+                                      </a:prstGeom>
+                                      <a:solidFill>
+                                        <a:srgbClr val="D5DBE5"/>
+                                      </a:solidFill>
+                                      <a:ln w="9525" cap="flat" cmpd="sng">
+                                        <a:solidFill>
+                                          <a:srgbClr val="4A7DBA"/>
+                                        </a:solidFill>
+                                        <a:prstDash val="solid"/>
+                                        <a:round/>
+                                        <a:headEnd type="none" w="sm" len="sm"/>
+                                        <a:tailEnd type="none" w="sm" len="sm"/>
+                                      </a:ln>
+                                      <a:effectLst>
+                                        <a:outerShdw blurRad="40000" dist="20000" dir="5400000" rotWithShape="0">
+                                          <a:srgbClr val="000000">
+                                            <a:alpha val="37647"/>
+                                          </a:srgbClr>
+                                        </a:outerShdw>
+                                      </a:effectLst>
+                                    </wps:spPr>
+                                    <wps:txbx>
+                                      <w:txbxContent>
+                                        <w:p>
+                                          <w:pPr>
+                                            <w:spacing w:line="275" w:lineRule="auto"/>
+                                            <w:textDirection w:val="btLr"/>
+                                          </w:pPr>
+                                          <w:bookmarkStart w:id="21" w:name="_Hlk35982375"/>
+                                          <w:bookmarkStart w:id="22" w:name="_Hlk35982376"/>
+                                          <w:r>
+                                            <w:rPr>
+                                              <w:b/>
+                                              <w:color w:val="000000"/>
+                                            </w:rPr>
+                                            <w:t>Causa 3.a: Desconocimiento en la accesibilidad de la información.</w:t>
+                                          </w:r>
+                                          <w:bookmarkEnd w:id="21"/>
+                                          <w:bookmarkEnd w:id="22"/>
+                                        </w:p>
+                                      </w:txbxContent>
+                                    </wps:txbx>
+                                    <wps:bodyPr spcFirstLastPara="1" wrap="square" lIns="91425" tIns="45700" rIns="91425" bIns="45700" anchor="ctr" anchorCtr="0">
+                                      <a:noAutofit/>
+                                    </wps:bodyPr>
+                                  </wps:wsp>
+                                </wpg:grpSp>
+                              </wpg:grpSp>
+                              <wps:wsp>
+                                <wps:cNvPr id="26" name="Conector: angular 26"/>
+                                <wps:cNvCnPr/>
+                                <wps:spPr>
+                                  <a:xfrm rot="-5400000">
+                                    <a:off x="1793701" y="3734404"/>
+                                    <a:ext cx="397340" cy="563724"/>
+                                  </a:xfrm>
+                                  <a:prstGeom prst="bentConnector3">
+                                    <a:avLst>
+                                      <a:gd name="adj1" fmla="val 50000"/>
+                                    </a:avLst>
+                                  </a:prstGeom>
+                                  <a:noFill/>
+                                  <a:ln w="25400" cap="flat" cmpd="sng">
+                                    <a:solidFill>
+                                      <a:srgbClr val="000000"/>
+                                    </a:solidFill>
+                                    <a:prstDash val="solid"/>
+                                    <a:round/>
+                                    <a:headEnd type="none" w="sm" len="sm"/>
+                                    <a:tailEnd type="stealth" w="med" len="med"/>
+                                  </a:ln>
+                                  <a:effectLst>
+                                    <a:outerShdw blurRad="40000" dist="20000" dir="5400000" rotWithShape="0">
+                                      <a:srgbClr val="000000">
+                                        <a:alpha val="37647"/>
+                                      </a:srgbClr>
+                                    </a:outerShdw>
+                                  </a:effectLst>
+                                </wps:spPr>
+                                <wps:bodyPr/>
+                              </wps:wsp>
+                              <wps:wsp>
+                                <wps:cNvPr id="27" name="Conector: angular 27"/>
+                                <wps:cNvCnPr/>
+                                <wps:spPr>
+                                  <a:xfrm rot="5400000" flipH="1">
+                                    <a:off x="2680142" y="3411687"/>
+                                    <a:ext cx="285877" cy="1097693"/>
+                                  </a:xfrm>
+                                  <a:prstGeom prst="bentConnector3">
+                                    <a:avLst>
+                                      <a:gd name="adj1" fmla="val 50000"/>
+                                    </a:avLst>
+                                  </a:prstGeom>
+                                  <a:noFill/>
+                                  <a:ln w="25400" cap="flat" cmpd="sng">
+                                    <a:solidFill>
+                                      <a:srgbClr val="000000"/>
+                                    </a:solidFill>
+                                    <a:prstDash val="solid"/>
+                                    <a:round/>
+                                    <a:headEnd type="none" w="sm" len="sm"/>
+                                    <a:tailEnd type="stealth" w="med" len="med"/>
+                                  </a:ln>
+                                  <a:effectLst>
+                                    <a:outerShdw blurRad="40000" dist="20000" dir="5400000" rotWithShape="0">
+                                      <a:srgbClr val="000000">
+                                        <a:alpha val="37647"/>
+                                      </a:srgbClr>
+                                    </a:outerShdw>
+                                  </a:effectLst>
+                                </wps:spPr>
+                                <wps:bodyPr/>
+                              </wps:wsp>
+                              <wps:wsp>
+                                <wps:cNvPr id="28" name="Conector: angular 28"/>
+                                <wps:cNvCnPr/>
+                                <wps:spPr>
+                                  <a:xfrm rot="5400000" flipH="1">
+                                    <a:off x="5070022" y="3880989"/>
+                                    <a:ext cx="312971" cy="131994"/>
+                                  </a:xfrm>
+                                  <a:prstGeom prst="bentConnector3">
+                                    <a:avLst>
+                                      <a:gd name="adj1" fmla="val 50000"/>
+                                    </a:avLst>
+                                  </a:prstGeom>
+                                  <a:noFill/>
+                                  <a:ln w="25400" cap="flat" cmpd="sng">
+                                    <a:solidFill>
+                                      <a:srgbClr val="000000"/>
+                                    </a:solidFill>
+                                    <a:prstDash val="solid"/>
+                                    <a:round/>
+                                    <a:headEnd type="none" w="sm" len="sm"/>
+                                    <a:tailEnd type="stealth" w="med" len="med"/>
+                                  </a:ln>
+                                  <a:effectLst>
+                                    <a:outerShdw blurRad="40000" dist="20000" dir="5400000" rotWithShape="0">
+                                      <a:srgbClr val="000000">
+                                        <a:alpha val="37647"/>
+                                      </a:srgbClr>
+                                    </a:outerShdw>
+                                  </a:effectLst>
+                                </wps:spPr>
+                                <wps:bodyPr/>
+                              </wps:wsp>
+                              <wps:wsp>
+                                <wps:cNvPr id="29" name="Conector: angular 29"/>
+                                <wps:cNvCnPr/>
+                                <wps:spPr>
+                                  <a:xfrm rot="10800000" flipH="1">
+                                    <a:off x="6780715" y="3241507"/>
+                                    <a:ext cx="89" cy="1654996"/>
+                                  </a:xfrm>
+                                  <a:prstGeom prst="bentConnector3">
+                                    <a:avLst>
+                                      <a:gd name="adj1" fmla="val -197168966"/>
+                                    </a:avLst>
+                                  </a:prstGeom>
+                                  <a:noFill/>
+                                  <a:ln w="25400" cap="flat" cmpd="sng">
+                                    <a:solidFill>
+                                      <a:srgbClr val="000000"/>
+                                    </a:solidFill>
+                                    <a:prstDash val="solid"/>
+                                    <a:round/>
+                                    <a:headEnd type="none" w="sm" len="sm"/>
+                                    <a:tailEnd type="stealth" w="med" len="med"/>
+                                  </a:ln>
+                                  <a:effectLst>
+                                    <a:outerShdw blurRad="40000" dist="20000" dir="5400000" rotWithShape="0">
+                                      <a:srgbClr val="000000">
+                                        <a:alpha val="37647"/>
+                                      </a:srgbClr>
+                                    </a:outerShdw>
+                                  </a:effectLst>
+                                </wps:spPr>
+                                <wps:bodyPr/>
+                              </wps:wsp>
+                              <wps:wsp>
+                                <wps:cNvPr id="30" name="Conector: angular 30"/>
+                                <wps:cNvCnPr/>
+                                <wps:spPr>
+                                  <a:xfrm rot="-5400000">
+                                    <a:off x="7981425" y="3916360"/>
+                                    <a:ext cx="258796" cy="7076"/>
+                                  </a:xfrm>
+                                  <a:prstGeom prst="bentConnector3">
+                                    <a:avLst>
+                                      <a:gd name="adj1" fmla="val 50000"/>
+                                    </a:avLst>
+                                  </a:prstGeom>
+                                  <a:noFill/>
+                                  <a:ln w="25400" cap="flat" cmpd="sng">
+                                    <a:solidFill>
+                                      <a:srgbClr val="000000"/>
+                                    </a:solidFill>
+                                    <a:prstDash val="solid"/>
+                                    <a:round/>
+                                    <a:headEnd type="none" w="sm" len="sm"/>
+                                    <a:tailEnd type="stealth" w="med" len="med"/>
+                                  </a:ln>
+                                  <a:effectLst>
+                                    <a:outerShdw blurRad="40000" dist="20000" dir="5400000" rotWithShape="0">
+                                      <a:srgbClr val="000000">
+                                        <a:alpha val="37647"/>
+                                      </a:srgbClr>
+                                    </a:outerShdw>
+                                  </a:effectLst>
+                                </wps:spPr>
+                                <wps:bodyPr/>
+                              </wps:wsp>
+                              <wps:wsp>
+                                <wps:cNvPr id="31" name="Conector: angular 31"/>
+                                <wps:cNvCnPr/>
+                                <wps:spPr>
+                                  <a:xfrm rot="10800000" flipH="1">
+                                    <a:off x="9416753" y="3241506"/>
+                                    <a:ext cx="31163" cy="2255791"/>
+                                  </a:xfrm>
+                                  <a:prstGeom prst="bentConnector3">
+                                    <a:avLst>
+                                      <a:gd name="adj1" fmla="val 848428"/>
+                                    </a:avLst>
+                                  </a:prstGeom>
+                                  <a:noFill/>
+                                  <a:ln w="25400" cap="flat" cmpd="sng">
+                                    <a:solidFill>
+                                      <a:srgbClr val="000000"/>
+                                    </a:solidFill>
+                                    <a:prstDash val="solid"/>
+                                    <a:round/>
+                                    <a:headEnd type="none" w="sm" len="sm"/>
+                                    <a:tailEnd type="stealth" w="med" len="med"/>
+                                  </a:ln>
+                                  <a:effectLst>
+                                    <a:outerShdw blurRad="40000" dist="20000" dir="5400000" rotWithShape="0">
+                                      <a:srgbClr val="000000">
+                                        <a:alpha val="37647"/>
+                                      </a:srgbClr>
+                                    </a:outerShdw>
+                                  </a:effectLst>
+                                </wps:spPr>
+                                <wps:bodyPr/>
+                              </wps:wsp>
+                            </wpg:grpSp>
+                            <wps:wsp>
+                              <wps:cNvPr id="32" name="Conector: angular 32"/>
+                              <wps:cNvCnPr/>
+                              <wps:spPr>
+                                <a:xfrm rot="-5400000">
+                                  <a:off x="3580175" y="1132655"/>
+                                  <a:ext cx="281011" cy="2892893"/>
+                                </a:xfrm>
+                                <a:prstGeom prst="bentConnector3">
+                                  <a:avLst>
+                                    <a:gd name="adj1" fmla="val 50000"/>
+                                  </a:avLst>
+                                </a:prstGeom>
+                                <a:noFill/>
+                                <a:ln w="25400" cap="flat" cmpd="sng">
+                                  <a:solidFill>
+                                    <a:srgbClr val="000000"/>
+                                  </a:solidFill>
+                                  <a:prstDash val="solid"/>
+                                  <a:round/>
+                                  <a:headEnd type="none" w="sm" len="sm"/>
+                                  <a:tailEnd type="stealth" w="med" len="med"/>
+                                </a:ln>
+                                <a:effectLst>
+                                  <a:outerShdw blurRad="40000" dist="20000" dir="5400000" rotWithShape="0">
+                                    <a:srgbClr val="000000">
+                                      <a:alpha val="37647"/>
+                                    </a:srgbClr>
+                                  </a:outerShdw>
+                                </a:effectLst>
+                              </wps:spPr>
+                              <wps:bodyPr/>
+                            </wps:wsp>
+                            <wps:wsp>
+                              <wps:cNvPr id="33" name="Conector: angular 33"/>
+                              <wps:cNvCnPr/>
+                              <wps:spPr>
+                                <a:xfrm rot="-5400000">
+                                  <a:off x="5036860" y="2562247"/>
+                                  <a:ext cx="253917" cy="6616"/>
+                                </a:xfrm>
+                                <a:prstGeom prst="bentConnector3">
+                                  <a:avLst>
+                                    <a:gd name="adj1" fmla="val 50000"/>
+                                  </a:avLst>
+                                </a:prstGeom>
+                                <a:noFill/>
+                                <a:ln w="25400" cap="flat" cmpd="sng">
+                                  <a:solidFill>
+                                    <a:srgbClr val="000000"/>
+                                  </a:solidFill>
+                                  <a:prstDash val="solid"/>
+                                  <a:round/>
+                                  <a:headEnd type="none" w="sm" len="sm"/>
+                                  <a:tailEnd type="stealth" w="med" len="med"/>
+                                </a:ln>
+                                <a:effectLst>
+                                  <a:outerShdw blurRad="40000" dist="20000" dir="5400000" rotWithShape="0">
+                                    <a:srgbClr val="000000">
+                                      <a:alpha val="37647"/>
+                                    </a:srgbClr>
+                                  </a:outerShdw>
+                                </a:effectLst>
+                              </wps:spPr>
+                              <wps:bodyPr/>
+                            </wps:wsp>
+                            <wps:wsp>
+                              <wps:cNvPr id="34" name="Conector: angular 34"/>
+                              <wps:cNvCnPr/>
+                              <wps:spPr>
+                                <a:xfrm rot="5400000" flipH="1">
+                                  <a:off x="6513787" y="1091936"/>
+                                  <a:ext cx="253915" cy="2947234"/>
+                                </a:xfrm>
+                                <a:prstGeom prst="bentConnector3">
+                                  <a:avLst>
+                                    <a:gd name="adj1" fmla="val 50000"/>
+                                  </a:avLst>
+                                </a:prstGeom>
+                                <a:noFill/>
+                                <a:ln w="25400" cap="flat" cmpd="sng">
+                                  <a:solidFill>
+                                    <a:srgbClr val="000000"/>
+                                  </a:solidFill>
+                                  <a:prstDash val="solid"/>
+                                  <a:round/>
+                                  <a:headEnd type="none" w="sm" len="sm"/>
+                                  <a:tailEnd type="stealth" w="med" len="med"/>
+                                </a:ln>
+                                <a:effectLst>
+                                  <a:outerShdw blurRad="40000" dist="20000" dir="5400000" rotWithShape="0">
+                                    <a:srgbClr val="000000">
+                                      <a:alpha val="37647"/>
+                                    </a:srgbClr>
+                                  </a:outerShdw>
+                                </a:effectLst>
+                              </wps:spPr>
+                              <wps:bodyPr/>
+                            </wps:wsp>
+                            <wps:wsp>
+                              <wps:cNvPr id="35" name="Conector: angular 35"/>
+                              <wps:cNvCnPr/>
+                              <wps:spPr>
+                                <a:xfrm rot="10800000" flipH="1">
+                                  <a:off x="1558773" y="1246990"/>
+                                  <a:ext cx="396302" cy="836960"/>
+                                </a:xfrm>
+                                <a:prstGeom prst="bentConnector4">
+                                  <a:avLst>
+                                    <a:gd name="adj1" fmla="val -65802"/>
+                                    <a:gd name="adj2" fmla="val 83499"/>
+                                  </a:avLst>
+                                </a:prstGeom>
+                                <a:noFill/>
+                                <a:ln w="25400" cap="flat" cmpd="sng">
+                                  <a:solidFill>
+                                    <a:srgbClr val="000000"/>
+                                  </a:solidFill>
+                                  <a:prstDash val="solid"/>
+                                  <a:round/>
+                                  <a:headEnd type="none" w="sm" len="sm"/>
+                                  <a:tailEnd type="stealth" w="med" len="med"/>
+                                </a:ln>
+                                <a:effectLst>
+                                  <a:outerShdw blurRad="40000" dist="20000" dir="5400000" rotWithShape="0">
+                                    <a:srgbClr val="000000">
+                                      <a:alpha val="37647"/>
+                                    </a:srgbClr>
+                                  </a:outerShdw>
+                                </a:effectLst>
+                              </wps:spPr>
+                              <wps:bodyPr/>
+                            </wps:wsp>
+                            <wps:wsp>
+                              <wps:cNvPr id="36" name="Conector: angular 36"/>
+                              <wps:cNvCnPr/>
+                              <wps:spPr>
+                                <a:xfrm rot="5400000" flipH="1">
+                                  <a:off x="4384870" y="947044"/>
+                                  <a:ext cx="484434" cy="1080081"/>
+                                </a:xfrm>
+                                <a:prstGeom prst="bentConnector3">
+                                  <a:avLst>
+                                    <a:gd name="adj1" fmla="val 50000"/>
+                                  </a:avLst>
+                                </a:prstGeom>
+                                <a:noFill/>
+                                <a:ln w="25400" cap="flat" cmpd="sng">
+                                  <a:solidFill>
+                                    <a:srgbClr val="000000"/>
+                                  </a:solidFill>
+                                  <a:prstDash val="solid"/>
+                                  <a:round/>
+                                  <a:headEnd type="none" w="sm" len="sm"/>
+                                  <a:tailEnd type="stealth" w="med" len="med"/>
+                                </a:ln>
+                                <a:effectLst>
+                                  <a:outerShdw blurRad="40000" dist="20000" dir="5400000" rotWithShape="0">
+                                    <a:srgbClr val="000000">
+                                      <a:alpha val="37647"/>
+                                    </a:srgbClr>
+                                  </a:outerShdw>
+                                </a:effectLst>
+                              </wps:spPr>
+                              <wps:bodyPr/>
+                            </wps:wsp>
+                            <wps:wsp>
+                              <wps:cNvPr id="37" name="Conector: angular 37"/>
+                              <wps:cNvCnPr/>
+                              <wps:spPr>
+                                <a:xfrm rot="-5400000">
+                                  <a:off x="5451290" y="970846"/>
+                                  <a:ext cx="474294" cy="1042620"/>
+                                </a:xfrm>
+                                <a:prstGeom prst="bentConnector3">
+                                  <a:avLst>
+                                    <a:gd name="adj1" fmla="val 50000"/>
+                                  </a:avLst>
+                                </a:prstGeom>
+                                <a:noFill/>
+                                <a:ln w="25400" cap="flat" cmpd="sng">
+                                  <a:solidFill>
+                                    <a:srgbClr val="000000"/>
+                                  </a:solidFill>
+                                  <a:prstDash val="solid"/>
+                                  <a:round/>
+                                  <a:headEnd type="none" w="sm" len="sm"/>
+                                  <a:tailEnd type="stealth" w="med" len="med"/>
+                                </a:ln>
+                                <a:effectLst>
+                                  <a:outerShdw blurRad="40000" dist="20000" dir="5400000" rotWithShape="0">
+                                    <a:srgbClr val="000000">
+                                      <a:alpha val="37647"/>
+                                    </a:srgbClr>
+                                  </a:outerShdw>
+                                </a:effectLst>
+                              </wps:spPr>
+                              <wps:bodyPr/>
+                            </wps:wsp>
+                            <wps:wsp>
+                              <wps:cNvPr id="38" name="Conector: angular 38"/>
+                              <wps:cNvCnPr/>
+                              <wps:spPr>
+                                <a:xfrm rot="10800000">
+                                  <a:off x="8386734" y="1264380"/>
+                                  <a:ext cx="388745" cy="819568"/>
+                                </a:xfrm>
+                                <a:prstGeom prst="bentConnector4">
+                                  <a:avLst>
+                                    <a:gd name="adj1" fmla="val -11852"/>
+                                    <a:gd name="adj2" fmla="val 84282"/>
+                                  </a:avLst>
+                                </a:prstGeom>
+                                <a:noFill/>
+                                <a:ln w="25400" cap="flat" cmpd="sng">
+                                  <a:solidFill>
+                                    <a:srgbClr val="000000"/>
+                                  </a:solidFill>
+                                  <a:prstDash val="solid"/>
+                                  <a:round/>
+                                  <a:headEnd type="none" w="sm" len="sm"/>
+                                  <a:tailEnd type="stealth" w="med" len="med"/>
+                                </a:ln>
+                                <a:effectLst>
+                                  <a:outerShdw blurRad="40000" dist="20000" dir="5400000" rotWithShape="0">
+                                    <a:srgbClr val="000000">
+                                      <a:alpha val="37647"/>
+                                    </a:srgbClr>
+                                  </a:outerShdw>
+                                </a:effectLst>
+                              </wps:spPr>
+                              <wps:bodyPr/>
+                            </wps:wsp>
+                          </wpg:grpSp>
+                          <wps:wsp>
+                            <wps:cNvPr id="39" name="Diagrama de flujo: proceso 39"/>
+                            <wps:cNvSpPr/>
+                            <wps:spPr>
+                              <a:xfrm>
+                                <a:off x="6924579" y="5651199"/>
+                                <a:ext cx="2691964" cy="510126"/>
+                              </a:xfrm>
+                              <a:prstGeom prst="flowChartProcess">
+                                <a:avLst/>
+                              </a:prstGeom>
+                              <a:solidFill>
+                                <a:srgbClr val="D5DBE5"/>
+                              </a:solidFill>
+                              <a:ln w="9525" cap="flat" cmpd="sng">
+                                <a:solidFill>
+                                  <a:srgbClr val="4A7DBA"/>
+                                </a:solidFill>
+                                <a:prstDash val="solid"/>
+                                <a:round/>
+                                <a:headEnd type="none" w="sm" len="sm"/>
+                                <a:tailEnd type="none" w="sm" len="sm"/>
+                              </a:ln>
+                              <a:effectLst>
+                                <a:outerShdw blurRad="40000" dist="20000" dir="5400000" rotWithShape="0">
+                                  <a:srgbClr val="000000">
+                                    <a:alpha val="37647"/>
+                                  </a:srgbClr>
+                                </a:outerShdw>
+                              </a:effectLst>
+                            </wps:spPr>
+                            <wps:txbx>
+                              <w:txbxContent>
+                                <w:p>
+                                  <w:pPr>
+                                    <w:spacing w:line="275" w:lineRule="auto"/>
+                                    <w:textDirection w:val="btLr"/>
+                                  </w:pPr>
+                                  <w:bookmarkStart w:id="23" w:name="_Hlk35982385"/>
+                                  <w:bookmarkStart w:id="24" w:name="_Hlk35982386"/>
+                                  <w:r>
+                                    <w:rPr>
+                                      <w:b/>
+                                      <w:color w:val="000000"/>
+                                    </w:rPr>
+                                    <w:t xml:space="preserve">Causa 3.c: Poca intención de mejorar el sistema de consulta. </w:t>
+                                  </w:r>
+                                  <w:bookmarkEnd w:id="23"/>
+                                  <w:bookmarkEnd w:id="24"/>
+                                </w:p>
+                              </w:txbxContent>
+                            </wps:txbx>
+                            <wps:bodyPr spcFirstLastPara="1" wrap="square" lIns="91425" tIns="45700" rIns="91425" bIns="45700" anchor="ctr" anchorCtr="0">
+                              <a:noAutofit/>
+                            </wps:bodyPr>
+                          </wps:wsp>
+                          <wps:wsp>
+                            <wps:cNvPr id="40" name="Diagrama de flujo: proceso 40"/>
+                            <wps:cNvSpPr/>
+                            <wps:spPr>
+                              <a:xfrm>
+                                <a:off x="6924579" y="4994460"/>
+                                <a:ext cx="2675667" cy="604395"/>
+                              </a:xfrm>
+                              <a:prstGeom prst="flowChartProcess">
+                                <a:avLst/>
+                              </a:prstGeom>
+                              <a:solidFill>
+                                <a:srgbClr val="D5DBE5"/>
+                              </a:solidFill>
+                              <a:ln w="9525" cap="flat" cmpd="sng">
+                                <a:solidFill>
+                                  <a:srgbClr val="4A7DBA"/>
+                                </a:solidFill>
+                                <a:prstDash val="solid"/>
+                                <a:round/>
+                                <a:headEnd type="none" w="sm" len="sm"/>
+                                <a:tailEnd type="none" w="sm" len="sm"/>
+                              </a:ln>
+                              <a:effectLst>
+                                <a:outerShdw blurRad="40000" dist="20000" dir="5400000" rotWithShape="0">
+                                  <a:srgbClr val="000000">
+                                    <a:alpha val="37647"/>
+                                  </a:srgbClr>
+                                </a:outerShdw>
+                              </a:effectLst>
+                            </wps:spPr>
+                            <wps:txbx>
+                              <w:txbxContent>
+                                <w:p>
+                                  <w:pPr>
+                                    <w:spacing w:line="275" w:lineRule="auto"/>
+                                    <w:textDirection w:val="btLr"/>
+                                  </w:pPr>
+                                  <w:bookmarkStart w:id="25" w:name="_Hlk35982380"/>
+                                  <w:bookmarkStart w:id="26" w:name="_Hlk35982381"/>
+                                  <w:r>
+                                    <w:rPr>
+                                      <w:b/>
+                                      <w:color w:val="000000"/>
+                                    </w:rPr>
+                                    <w:t>Causa 3.b: Uso de herramientas obsoletas.</w:t>
+                                  </w:r>
+                                  <w:r>
+                                    <w:rPr>
+                                      <w:b/>
+                                      <w:color w:val="000000"/>
+                                    </w:rPr>
+                                    <w:tab/>
+                                  </w:r>
+                                  <w:bookmarkEnd w:id="25"/>
+                                  <w:bookmarkEnd w:id="26"/>
+                                </w:p>
+                              </w:txbxContent>
+                            </wps:txbx>
+                            <wps:bodyPr spcFirstLastPara="1" wrap="square" lIns="91425" tIns="45700" rIns="91425" bIns="45700" anchor="t" anchorCtr="0">
+                              <a:noAutofit/>
+                            </wps:bodyPr>
+                          </wps:wsp>
+                        </wpg:grpSp>
+                        <wps:wsp>
+                          <wps:cNvPr id="41" name="Diagrama de flujo: proceso alternativo 41"/>
+                          <wps:cNvSpPr/>
+                          <wps:spPr>
+                            <a:xfrm>
+                              <a:off x="247650" y="-38100"/>
+                              <a:ext cx="9067921" cy="420718"/>
+                            </a:xfrm>
+                            <a:prstGeom prst="flowChartAlternateProcess">
+                              <a:avLst/>
+                            </a:prstGeom>
+                            <a:gradFill>
+                              <a:gsLst>
+                                <a:gs pos="0">
+                                  <a:srgbClr val="000000"/>
+                                </a:gs>
+                                <a:gs pos="35000">
+                                  <a:srgbClr val="000000"/>
+                                </a:gs>
+                                <a:gs pos="100000">
+                                  <a:srgbClr val="000000"/>
+                                </a:gs>
+                              </a:gsLst>
+                              <a:lin ang="16200000" scaled="0"/>
+                            </a:gradFill>
+                            <a:ln w="9525" cap="flat" cmpd="sng">
+                              <a:solidFill>
+                                <a:srgbClr val="000000"/>
+                              </a:solidFill>
+                              <a:prstDash val="solid"/>
+                              <a:round/>
+                              <a:headEnd type="none" w="sm" len="sm"/>
+                              <a:tailEnd type="none" w="sm" len="sm"/>
+                            </a:ln>
+                            <a:effectLst>
+                              <a:outerShdw blurRad="40000" dist="20000" dir="5400000" rotWithShape="0">
+                                <a:srgbClr val="000000">
+                                  <a:alpha val="37647"/>
+                                </a:srgbClr>
+                              </a:outerShdw>
+                            </a:effectLst>
+                          </wps:spPr>
+                          <wps:txbx>
+                            <w:txbxContent>
+                              <w:p>
+                                <w:pPr>
+                                  <w:spacing w:line="275" w:lineRule="auto"/>
+                                  <w:jc w:val="center"/>
+                                  <w:textDirection w:val="btLr"/>
+                                </w:pPr>
+                                <w:r>
+                                  <w:rPr>
+                                    <w:b/>
+                                    <w:color w:val="000000"/>
+                                    <w:sz w:val="40"/>
+                                  </w:rPr>
+                                  <w:t>MODELO DEL ÁRBOL DE PROBLEMAS DE LWR</w:t>
+                                </w:r>
+                              </w:p>
+                            </w:txbxContent>
+                          </wps:txbx>
+                          <wps:bodyPr spcFirstLastPara="1" wrap="square" lIns="91425" tIns="45700" rIns="91425" bIns="45700" anchor="ctr" anchorCtr="0">
+                            <a:noAutofit/>
+                          </wps:bodyPr>
+                        </wps:wsp>
+                      </wpg:grpSp>
+                    </wpg:wgp>
+                  </a:graphicData>
+                </a:graphic>
+                <wp14:sizeRelH relativeFrom="margin">
+                  <wp14:pctWidth>0</wp14:pctWidth>
+                </wp14:sizeRelH>
+                <wp14:sizeRelV relativeFrom="margin">
+                  <wp14:pctHeight>0</wp14:pctHeight>
+                </wp14:sizeRelV>
+              </wp:anchor>
+            </w:drawing>
+          </mc:Choice>
+          <mc:Fallback>
+            <w:pict>
+              <v:group w14:anchorId="603FA0DE" id="Grupo 2" o:spid="_x0000_s1026" style="position:absolute;left:0;text-align:left;margin-left:-71.25pt;margin-top:35.65pt;width:622.5pt;height:457.5pt;z-index:251659264;mso-position-horizontal-relative:margin;mso-width-relative:margin;mso-height-relative:margin" coordorigin="6882,7802" coordsize="93154,59994" o:gfxdata="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">
+                <v:group id="Grupo 1" o:spid="_x0000_s1027" style="position:absolute;left:6882;top:7802;width:93155;height:59995" coordorigin=",-381" coordsize="93155,58756" o:gfxdata="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">
+                  <v:rect id="Rectángulo 3" o:spid="_x0000_s1028" style="position:absolute;top:-381;width:93155;height:58756;visibility:visible;mso-wrap-style:square;v-text-anchor:middle" o:gfxdata="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" filled="f" stroked="f">
+                    <v:textbox inset="2.53958mm,2.53958mm,2.53958mm,2.53958mm">
+                      <w:txbxContent>
+                        <w:p>
+                          <w:pPr>
+                            <w:textDirection w:val="btLr"/>
+                          </w:pPr>
+                        </w:p>
+                      </w:txbxContent>
+                    </v:textbox>
+                  </v:rect>
+                  <v:group id="Grupo 4" o:spid="_x0000_s1029" style="position:absolute;top:4800;width:92601;height:53575" coordorigin=",-956" coordsize="96483,62570" o:gfxdata="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">
+                    <v:group id="Grupo 5" o:spid="_x0000_s1030" style="position:absolute;top:-956;width:96483;height:62569" coordorigin=",-890" coordsize="94479,58237" o:gfxdata="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">
+                      <v:group id="Grupo 6" o:spid="_x0000_s1031" style="position:absolute;top:-890;width:94479;height:58236" coordorigin=",-890" coordsize="94479,58237" o:gfxdata="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">
+                        <v:group id="Grupo 7" o:spid="_x0000_s1032" style="position:absolute;top:-890;width:94479;height:58236" coordorigin=",-890" coordsize="94479,58237" o:gfxdata="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">
+                          <v:group id="Grupo 8" o:spid="_x0000_s1033" style="position:absolute;top:-890;width:8746;height:58236" coordorigin=",-890" coordsize="8746,58237" o:gfxdata="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">
+                            <v:roundrect id="Rectángulo: esquinas redondeadas 9" o:spid="_x0000_s1034" style="position:absolute;top:15766;width:8746;height:8619;visibility:visible;mso-wrap-style:square;v-text-anchor:middle" arcsize="10923f" o:gfxdata="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" fillcolor="#9a9a9a" strokecolor="black [3200]">
+                              <v:fill color2="#787878" colors="0 #9a9a9a;.5 #8d8d8d;1 #787878" focus="100%" type="gradient">
+                                <o:fill v:ext="view" type="gradientUnscaled"/>
+                              </v:fill>
+                              <v:stroke startarrowwidth="narrow" startarrowlength="short" endarrowwidth="narrow" endarrowlength="short" joinstyle="miter"/>
+                              <v:textbox inset="2.53958mm,1.2694mm,2.53958mm,1.2694mm">
+                                <w:txbxContent>
+                                  <w:p>
+                                    <w:pPr>
+                                      <w:spacing w:line="275" w:lineRule="auto"/>
+                                      <w:jc w:val="center"/>
+                                      <w:textDirection w:val="btLr"/>
+                                    </w:pPr>
+                                    <w:r>
+                                      <w:rPr>
+                                        <w:b/>
+                                        <w:color w:val="000000"/>
+                                      </w:rPr>
+                                      <w:t>Problema</w:t>
+                                    </w:r>
+                                  </w:p>
+                                </w:txbxContent>
+                              </v:textbox>
+                            </v:roundrect>
+                            <v:roundrect id="Rectángulo: esquinas redondeadas 10" o:spid="_x0000_s1035" style="position:absolute;top:-890;width:8163;height:13756;visibility:visible;mso-wrap-style:square;v-text-anchor:middle" arcsize="10923f" o:gfxdata="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" fillcolor="#9a9a9a" strokecolor="black [3200]">
+                              <v:fill color2="#787878" colors="0 #9a9a9a;.5 #8d8d8d;1 #787878" focus="100%" type="gradient">
+                                <o:fill v:ext="view" type="gradientUnscaled"/>
+                              </v:fill>
+                              <v:stroke startarrowwidth="narrow" startarrowlength="short" endarrowwidth="narrow" endarrowlength="short" joinstyle="miter"/>
+                              <v:textbox inset="2.53958mm,1.2694mm,2.53958mm,1.2694mm">
+                                <w:txbxContent>
+                                  <w:p>
+                                    <w:pPr>
+                                      <w:spacing w:line="275" w:lineRule="auto"/>
+                                      <w:jc w:val="center"/>
+                                      <w:textDirection w:val="btLr"/>
+                                    </w:pPr>
+                                    <w:r>
+                                      <w:rPr>
+                                        <w:b/>
+                                        <w:color w:val="000000"/>
+                                      </w:rPr>
+                                      <w:t>Efectos</w:t>
+                                    </w:r>
+                                  </w:p>
+                                </w:txbxContent>
+                              </v:textbox>
+                            </v:roundrect>
+                            <v:roundrect id="Rectángulo: esquinas redondeadas 11" o:spid="_x0000_s1036" style="position:absolute;top:26161;width:8163;height:12744;visibility:visible;mso-wrap-style:square;v-text-anchor:middle" arcsize="10923f" o:gfxdata="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" fillcolor="#9a9a9a" strokecolor="black [3200]">
+                              <v:fill color2="#787878" colors="0 #9a9a9a;.5 #8d8d8d;1 #787878" focus="100%" type="gradient">
+                                <o:fill v:ext="view" type="gradientUnscaled"/>
+                              </v:fill>
+                              <v:stroke startarrowwidth="narrow" startarrowlength="short" endarrowwidth="narrow" endarrowlength="short" joinstyle="miter"/>
+                              <v:textbox inset="2.53958mm,1.2694mm,2.53958mm,1.2694mm">
+                                <w:txbxContent>
+                                  <w:p>
+                                    <w:pPr>
+                                      <w:spacing w:line="275" w:lineRule="auto"/>
+                                      <w:jc w:val="center"/>
+                                      <w:textDirection w:val="btLr"/>
+                                    </w:pPr>
+                                    <w:r>
+                                      <w:rPr>
+                                        <w:b/>
+                                        <w:color w:val="000000"/>
+                                      </w:rPr>
+                                      <w:t>Causa: Nivel 1</w:t>
+                                    </w:r>
+                                  </w:p>
+                                </w:txbxContent>
+                              </v:textbox>
+                            </v:roundrect>
+                            <v:roundrect id="Rectángulo: esquinas redondeadas 12" o:spid="_x0000_s1037" style="position:absolute;top:40492;width:8163;height:16854;visibility:visible;mso-wrap-style:square;v-text-anchor:middle" arcsize="10923f" o:gfxdata="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" fillcolor="#9a9a9a" strokecolor="black [3200]">
+                              <v:fill color2="#787878" colors="0 #9a9a9a;.5 #8d8d8d;1 #787878" focus="100%" type="gradient">
+                                <o:fill v:ext="view" type="gradientUnscaled"/>
+                              </v:fill>
+                              <v:stroke startarrowwidth="narrow" startarrowlength="short" endarrowwidth="narrow" endarrowlength="short" joinstyle="miter"/>
+                              <v:textbox inset="2.53958mm,1.2694mm,2.53958mm,1.2694mm">
+                                <w:txbxContent>
+                                  <w:p>
+                                    <w:pPr>
+                                      <w:spacing w:line="275" w:lineRule="auto"/>
+                                      <w:jc w:val="center"/>
+                                      <w:textDirection w:val="btLr"/>
+                                    </w:pPr>
+                                    <w:r>
+                                      <w:rPr>
+                                        <w:b/>
+                                        <w:color w:val="000000"/>
+                                      </w:rPr>
+                                      <w:t>Causa: Nivel 2</w:t>
+                                    </w:r>
+                                  </w:p>
+                                </w:txbxContent>
+                              </v:textbox>
+                            </v:roundrect>
+                          </v:group>
+                          <v:group id="Grupo 13" o:spid="_x0000_s1038" style="position:absolute;left:9406;top:-21;width:85073;height:57367" coordorigin="-12691,-3164" coordsize="85072,57368" o:gfxdata="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">
+                            <v:shapetype id="_x0000_t109" coordsize="21600,21600" o:spt="109" path="m,l,21600r21600,l21600,xe">
+                              <v:stroke joinstyle="miter"/>
+                              <v:path gradientshapeok="t" o:connecttype="rect"/>
+                            </v:shapetype>
+                            <v:shape id="Diagrama de flujo: proceso 14" o:spid="_x0000_s1039" type="#_x0000_t109" style="position:absolute;left:8628;top:-3164;width:20288;height:12469;visibility:visible;mso-wrap-style:square;v-text-anchor:top" o:gfxdata="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" fillcolor="#9fc3ff" strokecolor="#4a7dba">
+                              <v:fill color2="#e4eeff" angle="180" colors="0 #9fc3ff;45875f #bdd5ff;1 #e4eeff" focus="100%" type="gradient">
+                                <o:fill v:ext="view" type="gradientUnscaled"/>
+                              </v:fill>
+                              <v:stroke startarrowwidth="narrow" startarrowlength="short" endarrowwidth="narrow" endarrowlength="short" joinstyle="round"/>
+                              <v:shadow on="t" color="black" opacity="24672f" origin=",.5" offset="0,.55556mm"/>
+                              <v:textbox inset="2.53958mm,1.2694mm,2.53958mm,1.2694mm">
+                                <w:txbxContent>
+                                  <w:p>
+                                    <w:pPr>
+                                      <w:spacing w:line="275" w:lineRule="auto"/>
+                                      <w:textDirection w:val="btLr"/>
+                                    </w:pPr>
+                                    <w:r>
+                                      <w:rPr>
+                                        <w:b/>
+                                        <w:color w:val="000000"/>
+                                      </w:rPr>
+                                      <w:t>Efecto 2:</w:t>
+                                    </w:r>
+                                  </w:p>
+                                  <w:p>
+                                    <w:pPr>
+                                      <w:spacing w:line="275" w:lineRule="auto"/>
+                                      <w:textDirection w:val="btLr"/>
+                                    </w:pPr>
+                                    <w:r>
+                                      <w:t>Aumenta el tiempo de atención para un accidente grave.</w:t>
+                                    </w:r>
+                                  </w:p>
+                                  <w:p>
+                                    <w:pPr>
+                                      <w:spacing w:line="275" w:lineRule="auto"/>
+                                      <w:textDirection w:val="btLr"/>
+                                    </w:pPr>
+                                  </w:p>
+                                  <w:p>
+                                    <w:pPr>
+                                      <w:spacing w:line="275" w:lineRule="auto"/>
+                                      <w:textDirection w:val="btLr"/>
+                                    </w:pPr>
+                                  </w:p>
+                                </w:txbxContent>
+                              </v:textbox>
+                            </v:shape>
+                            <v:shape id="Diagrama de flujo: proceso 15" o:spid="_x0000_s1040" type="#_x0000_t109" style="position:absolute;left:29855;top:-3063;width:20288;height:12469;visibility:visible;mso-wrap-style:square;v-text-anchor:top" o:gfxdata="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" fillcolor="#9fc3ff" strokecolor="#4a7dba">
+                              <v:fill color2="#e4eeff" angle="180" colors="0 #9fc3ff;45875f #bdd5ff;1 #e4eeff" focus="100%" type="gradient">
+                                <o:fill v:ext="view" type="gradientUnscaled"/>
+                              </v:fill>
+                              <v:stroke startarrowwidth="narrow" startarrowlength="short" endarrowwidth="narrow" endarrowlength="short" joinstyle="round"/>
+                              <v:shadow on="t" color="black" opacity="24672f" origin=",.5" offset="0,.55556mm"/>
+                              <v:textbox inset="2.53958mm,1.2694mm,2.53958mm,1.2694mm">
+                                <w:txbxContent>
+                                  <w:p>
+                                    <w:pPr>
+                                      <w:spacing w:line="275" w:lineRule="auto"/>
+                                      <w:textDirection w:val="btLr"/>
+                                      <w:rPr>
+                                        <w:b/>
+                                        <w:color w:val="000000"/>
+                                      </w:rPr>
+                                    </w:pPr>
+                                    <w:r>
+                                      <w:rPr>
+                                        <w:b/>
+                                        <w:color w:val="000000"/>
+                                      </w:rPr>
+                                      <w:t>Efecto 3:</w:t>
+                                    </w:r>
+                                  </w:p>
+                                  <w:p>
+                                    <w:pPr>
+                                      <w:spacing w:line="275" w:lineRule="auto"/>
+                                      <w:textDirection w:val="btLr"/>
+                                    </w:pPr>
+                                    <w:r>
+                                      <w:t>Poca efectividad al determinar el estado del usuario.</w:t>
+                                    </w:r>
+                                  </w:p>
+                                </w:txbxContent>
+                              </v:textbox>
+                            </v:shape>
+                            <v:shape id="Diagrama de flujo: proceso 16" o:spid="_x0000_s1041" type="#_x0000_t109" style="position:absolute;left:-6510;top:14149;width:72166;height:7093;visibility:visible;mso-wrap-style:square;v-text-anchor:top" o:gfxdata="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" fillcolor="#2d5c97" strokecolor="#395e89" strokeweight="2pt">
+                              <v:fill color2="#397bc9" angle="180" colors="0 #2d5c97;52429f #3c7ac5;1 #397bc9" focus="100%" type="gradient">
+                                <o:fill v:ext="view" type="gradientUnscaled"/>
+                              </v:fill>
+                              <v:stroke startarrowwidth="narrow" startarrowlength="short" endarrowwidth="narrow" endarrowlength="short" joinstyle="round"/>
+                              <v:textbox inset="2.53958mm,1.2694mm,2.53958mm,1.2694mm">
+                                <w:txbxContent>
+                                  <w:p>
+                                    <w:pPr>
+                                      <w:spacing w:line="275" w:lineRule="auto"/>
+                                      <w:textDirection w:val="btLr"/>
+                                      <w:rPr>
+                                        <w:sz w:val="28"/>
+                                        <w:szCs w:val="28"/>
+                                      </w:rPr>
+                                    </w:pPr>
+                                    <w:r>
+                                      <w:rPr>
+                                        <w:b/>
+                                        <w:color w:val="FFFFFF"/>
+                                        <w:sz w:val="28"/>
+                                        <w:szCs w:val="28"/>
+                                      </w:rPr>
+                                      <w:t>Manifestación del problema:</w:t>
+                                    </w:r>
+                                    <w:r>
+                                      <w:rPr>
+                                        <w:b/>
+                                        <w:color w:val="FF0000"/>
+                                        <w:sz w:val="48"/>
+                                        <w:szCs w:val="28"/>
+                                      </w:rPr>
+                                      <w:t xml:space="preserve"> </w:t>
+                                    </w:r>
+                                    <w:r>
+                                      <w:rPr>
+                                        <w:sz w:val="28"/>
+                                        <w:szCs w:val="28"/>
+                                      </w:rPr>
+                                      <w:t>Descentralización e inaccesibilidad de la información básica para emergencia en accidente de personas.</w:t>
+                                    </w:r>
+                                  </w:p>
+                                  <w:p/>
+                                </w:txbxContent>
+                              </v:textbox>
+                            </v:shape>
+                            <v:shape id="Diagrama de flujo: proceso 17" o:spid="_x0000_s1042" type="#_x0000_t109" style="position:absolute;left:3805;top:39006;width:15631;height:15197;visibility:visible;mso-wrap-style:square;v-text-anchor:top" o:gfxdata="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" fillcolor="#d5dbe5" strokecolor="#4a7dba">
+                              <v:stroke startarrowwidth="narrow" startarrowlength="short" endarrowwidth="narrow" endarrowlength="short" joinstyle="round"/>
+                              <v:shadow on="t" color="black" opacity="24672f" origin=",.5" offset="0,.55556mm"/>
+                              <v:textbox inset="2.53958mm,1.2694mm,2.53958mm,1.2694mm">
+                                <w:txbxContent>
+                                  <w:p>
+                                    <w:pPr>
+                                      <w:spacing w:line="275" w:lineRule="auto"/>
+                                      <w:textDirection w:val="btLr"/>
+                                    </w:pPr>
+                                    <w:r>
+                                      <w:rPr>
+                                        <w:b/>
+                                        <w:color w:val="000000"/>
+                                      </w:rPr>
+                                      <w:t>Causa 1.b:</w:t>
+                                    </w:r>
+                                  </w:p>
+                                  <w:p>
+                                    <w:pPr>
+                                      <w:spacing w:line="275" w:lineRule="auto"/>
+                                      <w:textDirection w:val="btLr"/>
+                                    </w:pPr>
+                                    <w:r>
+                                      <w:rPr>
+                                        <w:b/>
+                                        <w:color w:val="000000"/>
+                                      </w:rPr>
+                                      <w:t>Poca accesibilidad a la información del usuario que se ve afectado.</w:t>
+                                    </w:r>
+                                  </w:p>
+                                </w:txbxContent>
+                              </v:textbox>
+                            </v:shape>
+                            <v:shape id="Diagrama de flujo: proceso 18" o:spid="_x0000_s1043" type="#_x0000_t109" style="position:absolute;left:-12691;top:-3143;width:20287;height:12469;visibility:visible;mso-wrap-style:square;v-text-anchor:top" o:gfxdata="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" fillcolor="#9fc3ff" strokecolor="#4a7dba">
+                              <v:fill color2="#e4eeff" angle="180" colors="0 #9fc3ff;45875f #bdd5ff;1 #e4eeff" focus="100%" type="gradient">
+                                <o:fill v:ext="view" type="gradientUnscaled"/>
+                              </v:fill>
+                              <v:stroke startarrowwidth="narrow" startarrowlength="short" endarrowwidth="narrow" endarrowlength="short" joinstyle="round"/>
+                              <v:shadow on="t" color="black" opacity="24672f" origin=",.5" offset="0,.55556mm"/>
+                              <v:textbox inset="2.53958mm,1.2694mm,2.53958mm,1.2694mm">
+                                <w:txbxContent>
+                                  <w:p>
+                                    <w:pPr>
+                                      <w:spacing w:line="275" w:lineRule="auto"/>
+                                      <w:textDirection w:val="btLr"/>
+                                    </w:pPr>
+                                    <w:r>
+                                      <w:rPr>
+                                        <w:b/>
+                                        <w:color w:val="000000"/>
+                                      </w:rPr>
+                                      <w:t xml:space="preserve">Efecto 1: </w:t>
+                                    </w:r>
+                                  </w:p>
+                                  <w:p>
+                                    <w:pPr>
+                                      <w:spacing w:line="275" w:lineRule="auto"/>
+                                      <w:textDirection w:val="btLr"/>
+                                    </w:pPr>
+                                    <w:r>
+                                      <w:t>Lentitud a la hora de consultar los datos fundamentales.</w:t>
+                                    </w:r>
+                                  </w:p>
+                                </w:txbxContent>
+                              </v:textbox>
+                            </v:shape>
+                            <v:shape id="Diagrama de flujo: proceso 19" o:spid="_x0000_s1044" type="#_x0000_t109" style="position:absolute;left:51625;top:-2969;width:20288;height:12469;visibility:visible;mso-wrap-style:square;v-text-anchor:top" o:gfxdata="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" fillcolor="#9fc3ff" strokecolor="#4a7dba">
+                              <v:fill color2="#e4eeff" angle="180" colors="0 #9fc3ff;45875f #bdd5ff;1 #e4eeff" focus="100%" type="gradient">
+                                <o:fill v:ext="view" type="gradientUnscaled"/>
+                              </v:fill>
+                              <v:stroke startarrowwidth="narrow" startarrowlength="short" endarrowwidth="narrow" endarrowlength="short" joinstyle="round"/>
+                              <v:shadow on="t" color="black" opacity="24672f" origin=",.5" offset="0,.55556mm"/>
+                              <v:textbox inset="2.53958mm,1.2694mm,2.53958mm,1.2694mm">
+                                <w:txbxContent>
+                                  <w:p>
+                                    <w:pPr>
+                                      <w:spacing w:line="275" w:lineRule="auto"/>
+                                      <w:textDirection w:val="btLr"/>
+                                    </w:pPr>
+                                    <w:r>
+                                      <w:rPr>
+                                        <w:b/>
+                                        <w:color w:val="000000"/>
+                                      </w:rPr>
+                                      <w:t>Efecto 4:</w:t>
+                                    </w:r>
+                                  </w:p>
+                                  <w:p>
+                                    <w:pPr>
+                                      <w:spacing w:line="275" w:lineRule="auto"/>
+                                      <w:textDirection w:val="btLr"/>
+                                    </w:pPr>
+                                    <w:r>
+                                      <w:t>Demora en la comunicación con familiares.</w:t>
+                                    </w:r>
+                                  </w:p>
+                                  <w:p>
+                                    <w:pPr>
+                                      <w:spacing w:line="275" w:lineRule="auto"/>
+                                      <w:textDirection w:val="btLr"/>
+                                    </w:pPr>
+                                  </w:p>
+                                </w:txbxContent>
+                              </v:textbox>
+                            </v:shape>
+                            <v:shape id="Diagrama de flujo: proceso 20" o:spid="_x0000_s1045" type="#_x0000_t109" style="position:absolute;left:-11719;top:24052;width:25481;height:10980;visibility:visible;mso-wrap-style:square;v-text-anchor:top" o:gfxdata="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" fillcolor="#8296b0" strokecolor="#4a7dba">
+                              <v:stroke startarrowwidth="narrow" startarrowlength="short" endarrowwidth="narrow" endarrowlength="short" joinstyle="round"/>
+                              <v:shadow on="t" color="black" opacity="24672f" origin=",.5" offset="0,.55556mm"/>
+                              <v:textbox inset="2.53958mm,1.2694mm,2.53958mm,1.2694mm">
+                                <w:txbxContent>
+                                  <w:p>
+                                    <w:pPr>
+                                      <w:spacing w:line="275" w:lineRule="auto"/>
+                                      <w:textDirection w:val="btLr"/>
+                                    </w:pPr>
+                                    <w:r>
+                                      <w:rPr>
+                                        <w:b/>
+                                        <w:color w:val="000000"/>
+                                      </w:rPr>
+                                      <w:t>Causa 1:</w:t>
+                                    </w:r>
+                                  </w:p>
+                                  <w:p>
+                                    <w:pPr>
+                                      <w:spacing w:line="275" w:lineRule="auto"/>
+                                      <w:textDirection w:val="btLr"/>
+                                    </w:pPr>
+                                    <w:r>
+                                      <w:rPr>
+                                        <w:b/>
+                                        <w:color w:val="000000"/>
+                                      </w:rPr>
+                                      <w:t>Falta de información básica de atención primaria.</w:t>
+                                    </w:r>
+                                  </w:p>
+                                </w:txbxContent>
+                              </v:textbox>
+                            </v:shape>
+                            <v:shape id="Diagrama de flujo: proceso 21" o:spid="_x0000_s1046" type="#_x0000_t109" style="position:absolute;left:45710;top:23781;width:26671;height:10980;visibility:visible;mso-wrap-style:square;v-text-anchor:top" o:gfxdata="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" fillcolor="#8296b0" strokecolor="#4a7dba">
+                              <v:stroke startarrowwidth="narrow" startarrowlength="short" endarrowwidth="narrow" endarrowlength="short" joinstyle="round"/>
+                              <v:shadow on="t" color="black" opacity="24672f" origin=",.5" offset="0,.55556mm"/>
+                              <v:textbox inset="2.53958mm,1.2694mm,2.53958mm,1.2694mm">
+                                <w:txbxContent>
+                                  <w:p>
+                                    <w:pPr>
+                                      <w:spacing w:line="275" w:lineRule="auto"/>
+                                      <w:textDirection w:val="btLr"/>
+                                    </w:pPr>
+                                    <w:r>
+                                      <w:rPr>
+                                        <w:b/>
+                                        <w:color w:val="000000"/>
+                                      </w:rPr>
+                                      <w:t>Causa 3:</w:t>
+                                    </w:r>
+                                  </w:p>
+                                  <w:p>
+                                    <w:pPr>
+                                      <w:spacing w:line="275" w:lineRule="auto"/>
+                                      <w:textDirection w:val="btLr"/>
+                                    </w:pPr>
+                                    <w:r>
+                                      <w:rPr>
+                                        <w:b/>
+                                        <w:color w:val="000000"/>
+                                      </w:rPr>
+                                      <w:t>Poco conocimiento sobre nuevas tecnologías para la administración de la información.</w:t>
+                                    </w:r>
+                                  </w:p>
+                                </w:txbxContent>
+                              </v:textbox>
+                            </v:shape>
+                            <v:shape id="Diagrama de flujo: proceso 22" o:spid="_x0000_s1047" type="#_x0000_t109" style="position:absolute;left:20780;top:39006;width:20093;height:15197;visibility:visible;mso-wrap-style:square;v-text-anchor:top" o:gfxdata="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" fillcolor="#d5dbe5" strokecolor="#4a7dba">
+                              <v:stroke startarrowwidth="narrow" startarrowlength="short" endarrowwidth="narrow" endarrowlength="short" joinstyle="round"/>
+                              <v:shadow on="t" color="black" opacity="24672f" origin=",.5" offset="0,.55556mm"/>
+                              <v:textbox inset="2.53958mm,1.2694mm,2.53958mm,1.2694mm">
+                                <w:txbxContent>
+                                  <w:p>
+                                    <w:pPr>
+                                      <w:spacing w:line="275" w:lineRule="auto"/>
+                                      <w:textDirection w:val="btLr"/>
+                                      <w:rPr>
+                                        <w:b/>
+                                        <w:color w:val="000000"/>
+                                      </w:rPr>
+                                    </w:pPr>
+                                    <w:bookmarkStart w:id="27" w:name="_Hlk35982261"/>
+                                    <w:r>
+                                      <w:rPr>
+                                        <w:b/>
+                                        <w:color w:val="000000"/>
+                                      </w:rPr>
+                                      <w:t>Causa 2.a:</w:t>
+                                    </w:r>
+                                  </w:p>
+                                  <w:p>
+                                    <w:pPr>
+                                      <w:spacing w:line="275" w:lineRule="auto"/>
+                                      <w:textDirection w:val="btLr"/>
+                                      <w:rPr>
+                                        <w:b/>
+                                        <w:color w:val="000000"/>
+                                      </w:rPr>
+                                    </w:pPr>
+                                    <w:r>
+                                      <w:rPr>
+                                        <w:b/>
+                                        <w:color w:val="000000"/>
+                                      </w:rPr>
+                                      <w:t>Lentitud y confusión cuando se necesita conocer la información de un usuario.</w:t>
+                                    </w:r>
+                                  </w:p>
+                                  <w:bookmarkEnd w:id="27"/>
+                                  <w:p>
+                                    <w:pPr>
+                                      <w:spacing w:line="275" w:lineRule="auto"/>
+                                      <w:textDirection w:val="btLr"/>
+                                    </w:pPr>
+                                  </w:p>
+                                </w:txbxContent>
+                              </v:textbox>
+                            </v:shape>
+                            <v:shape id="Diagrama de flujo: proceso 23" o:spid="_x0000_s1048" type="#_x0000_t109" style="position:absolute;left:16171;top:23781;width:26163;height:10980;visibility:visible;mso-wrap-style:square;v-text-anchor:top" o:gfxdata="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" fillcolor="#8296b0" strokecolor="#4a7dba">
+                              <v:stroke startarrowwidth="narrow" startarrowlength="short" endarrowwidth="narrow" endarrowlength="short" joinstyle="round"/>
+                              <v:shadow on="t" color="black" opacity="24672f" origin=",.5" offset="0,.55556mm"/>
+                              <v:textbox inset="2.53958mm,1.2694mm,2.53958mm,1.2694mm">
+                                <w:txbxContent>
+                                  <w:p>
+                                    <w:pPr>
+                                      <w:spacing w:line="275" w:lineRule="auto"/>
+                                      <w:textDirection w:val="btLr"/>
+                                    </w:pPr>
+                                    <w:r>
+                                      <w:rPr>
+                                        <w:b/>
+                                        <w:color w:val="000000"/>
+                                      </w:rPr>
+                                      <w:t>Causa 2:</w:t>
+                                    </w:r>
+                                  </w:p>
+                                  <w:p>
+                                    <w:pPr>
+                                      <w:spacing w:line="275" w:lineRule="auto"/>
+                                      <w:textDirection w:val="btLr"/>
+                                    </w:pPr>
+                                    <w:r>
+                                      <w:rPr>
+                                        <w:b/>
+                                        <w:color w:val="000000"/>
+                                      </w:rPr>
+                                      <w:t>Uso de tecnología obsoleta en el sector de salud.</w:t>
+                                    </w:r>
+                                  </w:p>
+                                </w:txbxContent>
+                              </v:textbox>
+                            </v:shape>
+                            <v:shape id="Diagrama de flujo: proceso 24" o:spid="_x0000_s1049" type="#_x0000_t109" style="position:absolute;left:-12691;top:39006;width:15396;height:15197;visibility:visible;mso-wrap-style:square;v-text-anchor:top" o:gfxdata="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" fillcolor="#d5dbe5" strokecolor="#4a7dba">
+                              <v:stroke startarrowwidth="narrow" startarrowlength="short" endarrowwidth="narrow" endarrowlength="short" joinstyle="round"/>
+                              <v:shadow on="t" color="black" opacity="24672f" origin=",.5" offset="0,.55556mm"/>
+                              <v:textbox inset="2.53958mm,1.2694mm,2.53958mm,1.2694mm">
+                                <w:txbxContent>
+                                  <w:p>
+                                    <w:pPr>
+                                      <w:spacing w:line="275" w:lineRule="auto"/>
+                                      <w:textDirection w:val="btLr"/>
+                                      <w:rPr>
+                                        <w:b/>
+                                        <w:color w:val="000000"/>
+                                      </w:rPr>
+                                    </w:pPr>
+                                    <w:r>
+                                      <w:rPr>
+                                        <w:b/>
+                                        <w:color w:val="000000"/>
+                                      </w:rPr>
+                                      <w:t>Causa 1.a:</w:t>
+                                    </w:r>
+                                  </w:p>
+                                  <w:p>
+                                    <w:pPr>
+                                      <w:spacing w:line="275" w:lineRule="auto"/>
+                                      <w:textDirection w:val="btLr"/>
+                                    </w:pPr>
+                                    <w:r>
+                                      <w:rPr>
+                                        <w:b/>
+                                        <w:color w:val="000000"/>
+                                      </w:rPr>
+                                      <w:t>En ocasiones los datos de la víctima se pierden o son robados.</w:t>
+                                    </w:r>
+                                  </w:p>
+                                </w:txbxContent>
+                              </v:textbox>
+                            </v:shape>
+                            <v:shape id="Diagrama de flujo: proceso 25" o:spid="_x0000_s1050" type="#_x0000_t109" style="position:absolute;left:45481;top:37663;width:26529;height:5106;visibility:visible;mso-wrap-style:square;v-text-anchor:middle" o:gfxdata="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" fillcolor="#d5dbe5" strokecolor="#4a7dba">
+                              <v:stroke startarrowwidth="narrow" startarrowlength="short" endarrowwidth="narrow" endarrowlength="short" joinstyle="round"/>
+                              <v:shadow on="t" color="black" opacity="24672f" origin=",.5" offset="0,.55556mm"/>
+                              <v:textbox inset="2.53958mm,1.2694mm,2.53958mm,1.2694mm">
+                                <w:txbxContent>
+                                  <w:p>
+                                    <w:pPr>
+                                      <w:spacing w:line="275" w:lineRule="auto"/>
+                                      <w:textDirection w:val="btLr"/>
+                                    </w:pPr>
+                                    <w:bookmarkStart w:id="28" w:name="_Hlk35982375"/>
+                                    <w:bookmarkStart w:id="29" w:name="_Hlk35982376"/>
+                                    <w:r>
+                                      <w:rPr>
+                                        <w:b/>
+                                        <w:color w:val="000000"/>
+                                      </w:rPr>
+                                      <w:t>Causa 3.a: Desconocimiento en la accesibilidad de la información.</w:t>
+                                    </w:r>
+                                    <w:bookmarkEnd w:id="28"/>
+                                    <w:bookmarkEnd w:id="29"/>
+                                  </w:p>
+                                </w:txbxContent>
+                              </v:textbox>
+                            </v:shape>
+                          </v:group>
+                        </v:group>
+                        <v:shapetype id="_x0000_t34" coordsize="21600,21600" o:spt="34" o:oned="t" adj="10800" path="m,l@0,0@0,21600,21600,21600e" filled="f">
+                          <v:stroke joinstyle="miter"/>
+                          <v:formulas>
+                            <v:f eqn="val #0"/>
+                          </v:formulas>
+                          <v:path arrowok="t" fillok="f" o:connecttype="none"/>
+                          <v:handles>
+                            <v:h position="#0,center"/>
+                          </v:handles>
+                          <o:lock v:ext="edit" shapetype="t"/>
+                        </v:shapetype>
+                        <v:shape id="Conector: angular 26" o:spid="_x0000_s1051" type="#_x0000_t34" style="position:absolute;left:17937;top:37343;width:3974;height:5637;rotation:-90;visibility:visible;mso-wrap-style:square" o:connectortype="elbow" o:gfxdata="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" strokeweight="2pt">
+                          <v:stroke startarrowwidth="narrow" startarrowlength="short" endarrow="classic" joinstyle="round"/>
+                          <v:shadow on="t" color="black" opacity="24672f" origin=",.5" offset="0,.55556mm"/>
+                        </v:shape>
+                        <v:shape id="Conector: angular 27" o:spid="_x0000_s1052" type="#_x0000_t34" style="position:absolute;left:26801;top:34116;width:2859;height:10977;rotation:-90;flip:x;visibility:visible;mso-wrap-style:square" o:connectortype="elbow" o:gfxdata="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" strokeweight="2pt">
+                          <v:stroke startarrowwidth="narrow" startarrowlength="short" endarrow="classic" joinstyle="round"/>
+                          <v:shadow on="t" color="black" opacity="24672f" origin=",.5" offset="0,.55556mm"/>
+                        </v:shape>
+                        <v:shape id="Conector: angular 28" o:spid="_x0000_s1053" type="#_x0000_t34" style="position:absolute;left:50700;top:38810;width:3129;height:1320;rotation:-90;flip:x;visibility:visible;mso-wrap-style:square" o:connectortype="elbow" o:gfxdata="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" strokeweight="2pt">
+                          <v:stroke startarrowwidth="narrow" startarrowlength="short" endarrow="classic" joinstyle="round"/>
+                          <v:shadow on="t" color="black" opacity="24672f" origin=",.5" offset="0,.55556mm"/>
+                        </v:shape>
+                        <v:shape id="Conector: angular 29" o:spid="_x0000_s1054" type="#_x0000_t34" style="position:absolute;left:67807;top:32415;width:1;height:16550;rotation:180;flip:x;visibility:visible;mso-wrap-style:square" o:connectortype="elbow" o:gfxdata="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" adj="-42588497" strokeweight="2pt">
+                          <v:stroke startarrowwidth="narrow" startarrowlength="short" endarrow="classic" joinstyle="round"/>
+                          <v:shadow on="t" color="black" opacity="24672f" origin=",.5" offset="0,.55556mm"/>
+                        </v:shape>
+                        <v:shape id="Conector: angular 30" o:spid="_x0000_s1055" type="#_x0000_t34" style="position:absolute;left:79814;top:39163;width:2587;height:71;rotation:-90;visibility:visible;mso-wrap-style:square" o:connectortype="elbow" o:gfxdata="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" strokeweight="2pt">
+                          <v:stroke startarrowwidth="narrow" startarrowlength="short" endarrow="classic" joinstyle="round"/>
+                          <v:shadow on="t" color="black" opacity="24672f" origin=",.5" offset="0,.55556mm"/>
+                        </v:shape>
+                        <v:shape id="Conector: angular 31" o:spid="_x0000_s1056" type="#_x0000_t34" style="position:absolute;left:94167;top:32415;width:312;height:22557;rotation:180;flip:x;visibility:visible;mso-wrap-style:square" o:connectortype="elbow" o:gfxdata="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" adj="183260" strokeweight="2pt">
+                          <v:stroke startarrowwidth="narrow" startarrowlength="short" endarrow="classic" joinstyle="round"/>
+                          <v:shadow on="t" color="black" opacity="24672f" origin=",.5" offset="0,.55556mm"/>
+                        </v:shape>
+                      </v:group>
+                      <v:shape id="Conector: angular 32" o:spid="_x0000_s1057" type="#_x0000_t34" style="position:absolute;left:35801;top:11326;width:2811;height:28929;rotation:-90;visibility:visible;mso-wrap-style:square" o:connectortype="elbow" o:gfxdata="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" strokeweight="2pt">
+                        <v:stroke startarrowwidth="narrow" startarrowlength="short" endarrow="classic" joinstyle="round"/>
+                        <v:shadow on="t" color="black" opacity="24672f" origin=",.5" offset="0,.55556mm"/>
+                      </v:shape>
+                      <v:shape id="Conector: angular 33" o:spid="_x0000_s1058" type="#_x0000_t34" style="position:absolute;left:50368;top:25622;width:2540;height:66;rotation:-90;visibility:visible;mso-wrap-style:square" o:connectortype="elbow" o:gfxdata="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" strokeweight="2pt">
+                        <v:stroke startarrowwidth="narrow" startarrowlength="short" endarrow="classic" joinstyle="round"/>
+                        <v:shadow on="t" color="black" opacity="24672f" origin=",.5" offset="0,.55556mm"/>
+                      </v:shape>
+                      <v:shape id="Conector: angular 34" o:spid="_x0000_s1059" type="#_x0000_t34" style="position:absolute;left:65137;top:10919;width:2540;height:29472;rotation:-90;flip:x;visibility:visible;mso-wrap-style:square" o:connectortype="elbow" o:gfxdata="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" strokeweight="2pt">
+                        <v:stroke startarrowwidth="narrow" startarrowlength="short" endarrow="classic" joinstyle="round"/>
+                        <v:shadow on="t" color="black" opacity="24672f" origin=",.5" offset="0,.55556mm"/>
+                      </v:shape>
+                      <v:shapetype id="_x0000_t35" coordsize="21600,21600" o:spt="35" o:oned="t" adj="10800,10800" path="m,l@0,0@0@1,21600@1,21600,21600e" filled="f">
+                        <v:stroke joinstyle="miter"/>
+                        <v:formulas>
+                          <v:f eqn="val #0"/>
+                          <v:f eqn="val #1"/>
+                          <v:f eqn="mid #0 width"/>
+                          <v:f eqn="prod #1 1 2"/>
+                        </v:formulas>
+                        <v:path arrowok="t" fillok="f" o:connecttype="none"/>
+                        <v:handles>
+                          <v:h position="#0,@3"/>
+                          <v:h position="@2,#1"/>
+                        </v:handles>
+                        <o:lock v:ext="edit" shapetype="t"/>
+                      </v:shapetype>
+                      <v:shape id="Conector: angular 35" o:spid="_x0000_s1060" type="#_x0000_t35" style="position:absolute;left:15587;top:12469;width:3963;height:8370;rotation:180;flip:x;visibility:visible;mso-wrap-style:square" o:connectortype="elbow" o:gfxdata="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" adj="-14213,18036" strokeweight="2pt">
+                        <v:stroke startarrowwidth="narrow" startarrowlength="short" endarrow="classic" joinstyle="round"/>
+                        <v:shadow on="t" color="black" opacity="24672f" origin=",.5" offset="0,.55556mm"/>
+                      </v:shape>
+                      <v:shape id="Conector: angular 36" o:spid="_x0000_s1061" type="#_x0000_t34" style="position:absolute;left:43848;top:9470;width:4845;height:10801;rotation:-90;flip:x;visibility:visible;mso-wrap-style:square" o:connectortype="elbow" o:gfxdata="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" strokeweight="2pt">
+                        <v:stroke startarrowwidth="narrow" startarrowlength="short" endarrow="classic" joinstyle="round"/>
+                        <v:shadow on="t" color="black" opacity="24672f" origin=",.5" offset="0,.55556mm"/>
+                      </v:shape>
+                      <v:shape id="Conector: angular 37" o:spid="_x0000_s1062" type="#_x0000_t34" style="position:absolute;left:54512;top:9709;width:4743;height:10426;rotation:-90;visibility:visible;mso-wrap-style:square" o:connectortype="elbow" o:gfxdata="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" strokeweight="2pt">
+                        <v:stroke startarrowwidth="narrow" startarrowlength="short" endarrow="classic" joinstyle="round"/>
+                        <v:shadow on="t" color="black" opacity="24672f" origin=",.5" offset="0,.55556mm"/>
+                      </v:shape>
+                      <v:shape id="Conector: angular 38" o:spid="_x0000_s1063" type="#_x0000_t35" style="position:absolute;left:83867;top:12643;width:3887;height:8196;rotation:180;visibility:visible;mso-wrap-style:square" o:connectortype="elbow" o:gfxdata="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" adj="-2560,18205" strokeweight="2pt">
+                        <v:stroke startarrowwidth="narrow" startarrowlength="short" endarrow="classic" joinstyle="round"/>
+                        <v:shadow on="t" color="black" opacity="24672f" origin=",.5" offset="0,.55556mm"/>
+                      </v:shape>
+                    </v:group>
+                    <v:shape id="Diagrama de flujo: proceso 39" o:spid="_x0000_s1064" type="#_x0000_t109" style="position:absolute;left:69245;top:56511;width:26920;height:5102;visibility:visible;mso-wrap-style:square;v-text-anchor:middle" o:gfxdata="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" fillcolor="#d5dbe5" strokecolor="#4a7dba">
+                      <v:stroke startarrowwidth="narrow" startarrowlength="short" endarrowwidth="narrow" endarrowlength="short" joinstyle="round"/>
+                      <v:shadow on="t" color="black" opacity="24672f" origin=",.5" offset="0,.55556mm"/>
+                      <v:textbox inset="2.53958mm,1.2694mm,2.53958mm,1.2694mm">
+                        <w:txbxContent>
+                          <w:p>
+                            <w:pPr>
+                              <w:spacing w:line="275" w:lineRule="auto"/>
+                              <w:textDirection w:val="btLr"/>
+                            </w:pPr>
+                            <w:bookmarkStart w:id="30" w:name="_Hlk35982385"/>
+                            <w:bookmarkStart w:id="31" w:name="_Hlk35982386"/>
+                            <w:r>
+                              <w:rPr>
+                                <w:b/>
+                                <w:color w:val="000000"/>
+                              </w:rPr>
+                              <w:t xml:space="preserve">Causa 3.c: Poca intención de mejorar el sistema de consulta. </w:t>
+                            </w:r>
+                            <w:bookmarkEnd w:id="30"/>
+                            <w:bookmarkEnd w:id="31"/>
+                          </w:p>
+                        </w:txbxContent>
+                      </v:textbox>
+                    </v:shape>
+                    <v:shape id="Diagrama de flujo: proceso 40" o:spid="_x0000_s1065" type="#_x0000_t109" style="position:absolute;left:69245;top:49944;width:26757;height:6044;visibility:visible;mso-wrap-style:square;v-text-anchor:top" o:gfxdata="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" fillcolor="#d5dbe5" strokecolor="#4a7dba">
+                      <v:stroke startarrowwidth="narrow" startarrowlength="short" endarrowwidth="narrow" endarrowlength="short" joinstyle="round"/>
+                      <v:shadow on="t" color="black" opacity="24672f" origin=",.5" offset="0,.55556mm"/>
+                      <v:textbox inset="2.53958mm,1.2694mm,2.53958mm,1.2694mm">
+                        <w:txbxContent>
+                          <w:p>
+                            <w:pPr>
+                              <w:spacing w:line="275" w:lineRule="auto"/>
+                              <w:textDirection w:val="btLr"/>
+                            </w:pPr>
+                            <w:bookmarkStart w:id="32" w:name="_Hlk35982380"/>
+                            <w:bookmarkStart w:id="33" w:name="_Hlk35982381"/>
+                            <w:r>
+                              <w:rPr>
+                                <w:b/>
+                                <w:color w:val="000000"/>
+                              </w:rPr>
+                              <w:t>Causa 3.b: Uso de herramientas obsoletas.</w:t>
+                            </w:r>
+                            <w:r>
+                              <w:rPr>
+                                <w:b/>
+                                <w:color w:val="000000"/>
+                              </w:rPr>
+                              <w:tab/>
+                            </w:r>
+                            <w:bookmarkEnd w:id="32"/>
+                            <w:bookmarkEnd w:id="33"/>
+                          </w:p>
+                        </w:txbxContent>
+                      </v:textbox>
+                    </v:shape>
+                  </v:group>
+                  <v:shapetype id="_x0000_t176" coordsize="21600,21600" o:spt="176" adj="2700" path="m@0,qx0@0l0@2qy@0,21600l@1,21600qx21600@2l21600@0qy@1,xe">
+                    <v:stroke joinstyle="miter"/>
+                    <v:formulas>
+                      <v:f eqn="val #0"/>
+                      <v:f eqn="sum width 0 #0"/>
+                      <v:f eqn="sum height 0 #0"/>
+                      <v:f eqn="prod @0 2929 10000"/>
+                      <v:f eqn="sum width 0 @3"/>
+                      <v:f eqn="sum height 0 @3"/>
+                      <v:f eqn="val width"/>
+                      <v:f eqn="val height"/>
+                      <v:f eqn="prod width 1 2"/>
+                      <v:f eqn="prod height 1 2"/>
+                    </v:formulas>
+                    <v:path gradientshapeok="t" limo="10800,10800" o:connecttype="custom" o:connectlocs="@8,0;0,@9;@8,@7;@6,@9" textboxrect="@3,@3,@4,@5"/>
+                  </v:shapetype>
+                  <v:shape id="Diagrama de flujo: proceso alternativo 41" o:spid="_x0000_s1066" type="#_x0000_t176" style="position:absolute;left:2476;top:-381;width:90679;height:4207;visibility:visible;mso-wrap-style:square;v-text-anchor:middle" o:gfxdata="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" fillcolor="black">
+                    <v:fill color2="black" angle="180" focus="35%" type="gradient">
+                      <o:fill v:ext="view" type="gradientUnscaled"/>
+                    </v:fill>
+                    <v:stroke startarrowwidth="narrow" startarrowlength="short" endarrowwidth="narrow" endarrowlength="short" joinstyle="round"/>
+                    <v:shadow on="t" color="black" opacity="24672f" origin=",.5" offset="0,.55556mm"/>
+                    <v:textbox inset="2.53958mm,1.2694mm,2.53958mm,1.2694mm">
+                      <w:txbxContent>
+                        <w:p>
+                          <w:pPr>
+                            <w:spacing w:line="275" w:lineRule="auto"/>
+                            <w:jc w:val="center"/>
+                            <w:textDirection w:val="btLr"/>
+                          </w:pPr>
+                          <w:r>
+                            <w:rPr>
+                              <w:b/>
+                              <w:color w:val="000000"/>
+                              <w:sz w:val="40"/>
+                            </w:rPr>
+                            <w:t>MODELO DEL ÁRBOL DE PROBLEMAS DE LWR</w:t>
+                          </w:r>
+                        </w:p>
+                      </w:txbxContent>
+                    </v:textbox>
+                  </v:shape>
+                </v:group>
+                <w10:wrap anchorx="margin"/>
+              </v:group>
+            </w:pict>
+          </mc:Fallback>
+        </mc:AlternateContent>
+      </w:r>
+      <w:r>
         <w:t>ARBOL DE PROBLEMAS</w:t>
       </w:r>
     </w:p>
-    <w:p>
-      <w:pPr>
-        <w:pStyle w:val="Ttulo2"/>
-      </w:pPr>
-      <w:bookmarkStart w:id="20" w:name="_heading=h.3j2qqm3" w:colFirst="0" w:colLast="0"/>
-      <w:bookmarkEnd w:id="20"/>
+    <w:p/>
+    <w:p/>
+    <w:p/>
+    <w:p/>
+    <w:p/>
+    <w:p/>
+    <w:p/>
+    <w:p/>
+    <w:p/>
+    <w:p/>
+    <w:p/>
+    <w:p/>
+    <w:p/>
+    <w:p/>
+    <w:p/>
+    <w:p/>
+    <w:p/>
+    <w:p/>
+    <w:p/>
+    <w:p/>
+    <w:p/>
+    <w:p/>
+    <w:p/>
+    <w:p/>
+    <w:p/>
+    <w:p/>
+    <w:p/>
+    <w:p/>
+    <w:p/>
+    <w:p/>
+    <w:p/>
+    <w:p/>
+    <w:p/>
+    <w:p/>
+    <w:p/>
+    <w:p/>
+    <w:p/>
+    <w:p/>
+    <w:p/>
+    <w:p>
+      <w:pPr>
+        <w:pStyle w:val="Heading2"/>
+      </w:pPr>
+      <w:bookmarkStart w:id="34" w:name="_heading=h.3j2qqm3" w:colFirst="0" w:colLast="0"/>
+      <w:bookmarkEnd w:id="34"/>
       <w:r>
         <w:t>ARBOL DE OBJETIVOS</w:t>
       </w:r>
     </w:p>
     <w:p>
       <w:pPr>
-        <w:pStyle w:val="Ttulo2"/>
-      </w:pPr>
-      <w:bookmarkStart w:id="21" w:name="_heading=h.1y810tw" w:colFirst="0" w:colLast="0"/>
-      <w:bookmarkEnd w:id="21"/>
+        <w:pStyle w:val="Heading2"/>
+      </w:pPr>
+      <w:bookmarkStart w:id="35" w:name="_heading=h.1y810tw" w:colFirst="0" w:colLast="0"/>
+      <w:bookmarkEnd w:id="35"/>
       <w:r>
         <w:t>ESTUDIO DE INVOLUCRADOS</w:t>
       </w:r>
     </w:p>
     <w:p>
       <w:pPr>
-        <w:pStyle w:val="Ttulo2"/>
-      </w:pPr>
-      <w:bookmarkStart w:id="22" w:name="_heading=h.4i7ojhp" w:colFirst="0" w:colLast="0"/>
-      <w:bookmarkEnd w:id="22"/>
+        <w:pStyle w:val="Heading2"/>
+      </w:pPr>
+      <w:bookmarkStart w:id="36" w:name="_heading=h.4i7ojhp" w:colFirst="0" w:colLast="0"/>
+      <w:bookmarkEnd w:id="36"/>
       <w:r>
         <w:t>ESTRUCTURA ANALITICA</w:t>
       </w:r>
     </w:p>
     <w:p>
       <w:pPr>
-        <w:pStyle w:val="Ttulo2"/>
-      </w:pPr>
-      <w:bookmarkStart w:id="23" w:name="_heading=h.2xcytpi" w:colFirst="0" w:colLast="0"/>
-      <w:bookmarkEnd w:id="23"/>
+        <w:pStyle w:val="Heading2"/>
+      </w:pPr>
+      <w:bookmarkStart w:id="37" w:name="_heading=h.2xcytpi" w:colFirst="0" w:colLast="0"/>
+      <w:bookmarkEnd w:id="37"/>
       <w:r>
         <w:t>MATRIZ MARCO LOGICO</w:t>
       </w:r>
@@ -5418,14 +8234,14 @@
     <w:p/>
     <w:p>
       <w:pPr>
-        <w:pStyle w:val="Ttulo1"/>
+        <w:pStyle w:val="Heading1"/>
         <w:numPr>
           <w:ilvl w:val="0"/>
           <w:numId w:val="1"/>
         </w:numPr>
       </w:pPr>
-      <w:bookmarkStart w:id="24" w:name="_heading=h.1ci93xb" w:colFirst="0" w:colLast="0"/>
-      <w:bookmarkEnd w:id="24"/>
+      <w:bookmarkStart w:id="38" w:name="_heading=h.1ci93xb" w:colFirst="0" w:colLast="0"/>
+      <w:bookmarkEnd w:id="38"/>
       <w:r>
         <w:t>METODOLOGIA</w:t>
       </w:r>
@@ -5442,14 +8258,14 @@
     </w:p>
     <w:p>
       <w:pPr>
-        <w:pStyle w:val="Ttulo1"/>
+        <w:pStyle w:val="Heading1"/>
         <w:numPr>
           <w:ilvl w:val="0"/>
           <w:numId w:val="1"/>
         </w:numPr>
       </w:pPr>
-      <w:bookmarkStart w:id="25" w:name="_heading=h.3whwml4" w:colFirst="0" w:colLast="0"/>
-      <w:bookmarkEnd w:id="25"/>
+      <w:bookmarkStart w:id="39" w:name="_heading=h.3whwml4" w:colFirst="0" w:colLast="0"/>
+      <w:bookmarkEnd w:id="39"/>
       <w:r>
         <w:lastRenderedPageBreak/>
         <w:t>PROPUESTA DE SOLUCIÓN</w:t>
@@ -5458,48 +8274,48 @@
     <w:p/>
     <w:p>
       <w:pPr>
-        <w:pStyle w:val="Ttulo2"/>
+        <w:pStyle w:val="Heading2"/>
         <w:spacing w:line="480" w:lineRule="auto"/>
         <w:jc w:val="both"/>
       </w:pPr>
-      <w:bookmarkStart w:id="26" w:name="_heading=h.2bn6wsx" w:colFirst="0" w:colLast="0"/>
-      <w:bookmarkEnd w:id="26"/>
+      <w:bookmarkStart w:id="40" w:name="_heading=h.2bn6wsx" w:colFirst="0" w:colLast="0"/>
+      <w:bookmarkEnd w:id="40"/>
       <w:r>
         <w:t>REQUERIMIENTOS FUNCIONALES</w:t>
       </w:r>
     </w:p>
     <w:p>
       <w:pPr>
-        <w:pStyle w:val="Ttulo2"/>
+        <w:pStyle w:val="Heading2"/>
         <w:spacing w:line="480" w:lineRule="auto"/>
         <w:jc w:val="both"/>
       </w:pPr>
-      <w:bookmarkStart w:id="27" w:name="_heading=h.qsh70q" w:colFirst="0" w:colLast="0"/>
-      <w:bookmarkEnd w:id="27"/>
+      <w:bookmarkStart w:id="41" w:name="_heading=h.qsh70q" w:colFirst="0" w:colLast="0"/>
+      <w:bookmarkEnd w:id="41"/>
       <w:r>
         <w:t>REQUERIMIENTOS NO FUNCIONALES</w:t>
       </w:r>
     </w:p>
     <w:p>
       <w:pPr>
-        <w:pStyle w:val="Ttulo2"/>
+        <w:pStyle w:val="Heading2"/>
         <w:spacing w:line="480" w:lineRule="auto"/>
         <w:jc w:val="both"/>
       </w:pPr>
-      <w:bookmarkStart w:id="28" w:name="_heading=h.3as4poj" w:colFirst="0" w:colLast="0"/>
-      <w:bookmarkEnd w:id="28"/>
+      <w:bookmarkStart w:id="42" w:name="_heading=h.3as4poj" w:colFirst="0" w:colLast="0"/>
+      <w:bookmarkEnd w:id="42"/>
       <w:r>
         <w:t>ARQUITECTURA DE SOFTWARE</w:t>
       </w:r>
     </w:p>
     <w:p>
       <w:pPr>
-        <w:pStyle w:val="Ttulo2"/>
+        <w:pStyle w:val="Heading2"/>
         <w:spacing w:line="480" w:lineRule="auto"/>
         <w:jc w:val="both"/>
       </w:pPr>
-      <w:bookmarkStart w:id="29" w:name="_heading=h.1pxezwc" w:colFirst="0" w:colLast="0"/>
-      <w:bookmarkEnd w:id="29"/>
+      <w:bookmarkStart w:id="43" w:name="_heading=h.1pxezwc" w:colFirst="0" w:colLast="0"/>
+      <w:bookmarkEnd w:id="43"/>
       <w:r>
         <w:t xml:space="preserve">DISEÑO DE LA SOLUCIÓN </w:t>
       </w:r>
@@ -5519,14 +8335,14 @@
     <w:p/>
     <w:p>
       <w:pPr>
-        <w:pStyle w:val="Ttulo1"/>
+        <w:pStyle w:val="Heading1"/>
         <w:numPr>
           <w:ilvl w:val="0"/>
           <w:numId w:val="1"/>
         </w:numPr>
       </w:pPr>
-      <w:bookmarkStart w:id="30" w:name="_heading=h.49x2ik5" w:colFirst="0" w:colLast="0"/>
-      <w:bookmarkEnd w:id="30"/>
+      <w:bookmarkStart w:id="44" w:name="_heading=h.49x2ik5" w:colFirst="0" w:colLast="0"/>
+      <w:bookmarkEnd w:id="44"/>
       <w:r>
         <w:t>ESTUDIOS PARA LA FORMULACION DE PROYECTOS</w:t>
       </w:r>
@@ -5534,66 +8350,66 @@
     <w:p/>
     <w:p>
       <w:pPr>
-        <w:pStyle w:val="Ttulo2"/>
+        <w:pStyle w:val="Heading2"/>
         <w:spacing w:line="480" w:lineRule="auto"/>
       </w:pPr>
-      <w:bookmarkStart w:id="31" w:name="_heading=h.2p2csry" w:colFirst="0" w:colLast="0"/>
-      <w:bookmarkEnd w:id="31"/>
+      <w:bookmarkStart w:id="45" w:name="_heading=h.2p2csry" w:colFirst="0" w:colLast="0"/>
+      <w:bookmarkEnd w:id="45"/>
       <w:r>
         <w:t>ECONÓMICO</w:t>
       </w:r>
     </w:p>
     <w:p>
       <w:pPr>
-        <w:pStyle w:val="Ttulo2"/>
+        <w:pStyle w:val="Heading2"/>
         <w:spacing w:line="480" w:lineRule="auto"/>
       </w:pPr>
-      <w:bookmarkStart w:id="32" w:name="_heading=h.147n2zr" w:colFirst="0" w:colLast="0"/>
-      <w:bookmarkEnd w:id="32"/>
+      <w:bookmarkStart w:id="46" w:name="_heading=h.147n2zr" w:colFirst="0" w:colLast="0"/>
+      <w:bookmarkEnd w:id="46"/>
       <w:r>
         <w:t>AMBIENTAL</w:t>
       </w:r>
     </w:p>
     <w:p>
       <w:pPr>
-        <w:pStyle w:val="Ttulo2"/>
+        <w:pStyle w:val="Heading2"/>
         <w:spacing w:line="480" w:lineRule="auto"/>
       </w:pPr>
-      <w:bookmarkStart w:id="33" w:name="_heading=h.3o7alnk" w:colFirst="0" w:colLast="0"/>
-      <w:bookmarkEnd w:id="33"/>
+      <w:bookmarkStart w:id="47" w:name="_heading=h.3o7alnk" w:colFirst="0" w:colLast="0"/>
+      <w:bookmarkEnd w:id="47"/>
       <w:r>
         <w:t>MERCADO</w:t>
       </w:r>
     </w:p>
     <w:p>
       <w:pPr>
-        <w:pStyle w:val="Ttulo2"/>
+        <w:pStyle w:val="Heading2"/>
         <w:spacing w:line="480" w:lineRule="auto"/>
       </w:pPr>
-      <w:bookmarkStart w:id="34" w:name="_heading=h.23ckvvd" w:colFirst="0" w:colLast="0"/>
-      <w:bookmarkEnd w:id="34"/>
+      <w:bookmarkStart w:id="48" w:name="_heading=h.23ckvvd" w:colFirst="0" w:colLast="0"/>
+      <w:bookmarkEnd w:id="48"/>
       <w:r>
         <w:t>LEGAL</w:t>
       </w:r>
     </w:p>
     <w:p>
       <w:pPr>
-        <w:pStyle w:val="Ttulo2"/>
+        <w:pStyle w:val="Heading2"/>
         <w:spacing w:line="480" w:lineRule="auto"/>
       </w:pPr>
-      <w:bookmarkStart w:id="35" w:name="_heading=h.ihv636" w:colFirst="0" w:colLast="0"/>
-      <w:bookmarkEnd w:id="35"/>
+      <w:bookmarkStart w:id="49" w:name="_heading=h.ihv636" w:colFirst="0" w:colLast="0"/>
+      <w:bookmarkEnd w:id="49"/>
       <w:r>
         <w:t>TÉCNICO</w:t>
       </w:r>
     </w:p>
     <w:p>
       <w:pPr>
-        <w:pStyle w:val="Ttulo2"/>
+        <w:pStyle w:val="Heading2"/>
         <w:spacing w:line="480" w:lineRule="auto"/>
       </w:pPr>
-      <w:bookmarkStart w:id="36" w:name="_heading=h.32hioqz" w:colFirst="0" w:colLast="0"/>
-      <w:bookmarkEnd w:id="36"/>
+      <w:bookmarkStart w:id="50" w:name="_heading=h.32hioqz" w:colFirst="0" w:colLast="0"/>
+      <w:bookmarkEnd w:id="50"/>
       <w:r>
         <w:t>ORGANIZACIONAL</w:t>
       </w:r>
@@ -5615,14 +8431,14 @@
     <w:p/>
     <w:p>
       <w:pPr>
-        <w:pStyle w:val="Ttulo1"/>
+        <w:pStyle w:val="Heading1"/>
         <w:numPr>
           <w:ilvl w:val="0"/>
           <w:numId w:val="1"/>
         </w:numPr>
       </w:pPr>
-      <w:bookmarkStart w:id="37" w:name="_heading=h.1hmsyys" w:colFirst="0" w:colLast="0"/>
-      <w:bookmarkEnd w:id="37"/>
+      <w:bookmarkStart w:id="51" w:name="_heading=h.1hmsyys" w:colFirst="0" w:colLast="0"/>
+      <w:bookmarkEnd w:id="51"/>
       <w:r>
         <w:t>CONCLUSIONES</w:t>
       </w:r>
@@ -5634,14 +8450,14 @@
     </w:p>
     <w:p>
       <w:pPr>
-        <w:pStyle w:val="Ttulo1"/>
+        <w:pStyle w:val="Heading1"/>
         <w:numPr>
           <w:ilvl w:val="0"/>
           <w:numId w:val="1"/>
         </w:numPr>
       </w:pPr>
-      <w:bookmarkStart w:id="38" w:name="_heading=h.41mghml" w:colFirst="0" w:colLast="0"/>
-      <w:bookmarkEnd w:id="38"/>
+      <w:bookmarkStart w:id="52" w:name="_heading=h.41mghml" w:colFirst="0" w:colLast="0"/>
+      <w:bookmarkEnd w:id="52"/>
       <w:r>
         <w:lastRenderedPageBreak/>
         <w:t xml:space="preserve">RECOMENDACIONES </w:t>
@@ -5676,14 +8492,14 @@
     </w:p>
     <w:p>
       <w:pPr>
-        <w:pStyle w:val="Ttulo1"/>
+        <w:pStyle w:val="Heading1"/>
         <w:numPr>
           <w:ilvl w:val="0"/>
           <w:numId w:val="1"/>
         </w:numPr>
       </w:pPr>
-      <w:bookmarkStart w:id="39" w:name="_heading=h.2grqrue" w:colFirst="0" w:colLast="0"/>
-      <w:bookmarkEnd w:id="39"/>
+      <w:bookmarkStart w:id="53" w:name="_heading=h.2grqrue" w:colFirst="0" w:colLast="0"/>
+      <w:bookmarkEnd w:id="53"/>
       <w:r>
         <w:lastRenderedPageBreak/>
         <w:t>ALCANCES Y LIMITACIONES</w:t>
@@ -5698,14 +8514,14 @@
     <w:p/>
     <w:p>
       <w:pPr>
-        <w:pStyle w:val="Ttulo1"/>
+        <w:pStyle w:val="Heading1"/>
         <w:numPr>
           <w:ilvl w:val="0"/>
           <w:numId w:val="1"/>
         </w:numPr>
       </w:pPr>
-      <w:bookmarkStart w:id="40" w:name="_heading=h.vx1227" w:colFirst="0" w:colLast="0"/>
-      <w:bookmarkEnd w:id="40"/>
+      <w:bookmarkStart w:id="54" w:name="_heading=h.vx1227" w:colFirst="0" w:colLast="0"/>
+      <w:bookmarkEnd w:id="54"/>
       <w:r>
         <w:t>BIBLIOGRAFIA</w:t>
       </w:r>
@@ -5713,7 +8529,7 @@
     <w:p/>
     <w:p>
       <w:pPr>
-        <w:pStyle w:val="Bibliografa"/>
+        <w:pStyle w:val="Bibliography"/>
         <w:ind w:left="720" w:hanging="720"/>
         <w:rPr>
           <w:noProof/>
@@ -5786,7 +8602,7 @@
     </w:p>
     <w:p>
       <w:pPr>
-        <w:pStyle w:val="Bibliografa"/>
+        <w:pStyle w:val="Bibliography"/>
         <w:ind w:left="720" w:hanging="720"/>
         <w:rPr>
           <w:noProof/>
@@ -5840,7 +8656,7 @@
     </w:p>
     <w:p>
       <w:pPr>
-        <w:pStyle w:val="Bibliografa"/>
+        <w:pStyle w:val="Bibliography"/>
         <w:ind w:left="720" w:hanging="720"/>
       </w:pPr>
     </w:p>
@@ -5858,14 +8674,14 @@
     </w:p>
     <w:p>
       <w:pPr>
-        <w:pStyle w:val="Ttulo1"/>
+        <w:pStyle w:val="Heading1"/>
         <w:numPr>
           <w:ilvl w:val="0"/>
           <w:numId w:val="1"/>
         </w:numPr>
       </w:pPr>
-      <w:bookmarkStart w:id="41" w:name="_heading=h.3fwokq0" w:colFirst="0" w:colLast="0"/>
-      <w:bookmarkEnd w:id="41"/>
+      <w:bookmarkStart w:id="55" w:name="_heading=h.3fwokq0" w:colFirst="0" w:colLast="0"/>
+      <w:bookmarkEnd w:id="55"/>
       <w:r>
         <w:lastRenderedPageBreak/>
         <w:t>ANEXOS</w:t>
@@ -5874,60 +8690,60 @@
     <w:p/>
     <w:p>
       <w:pPr>
-        <w:pStyle w:val="Ttulo2"/>
+        <w:pStyle w:val="Heading2"/>
         <w:spacing w:line="480" w:lineRule="auto"/>
         <w:jc w:val="both"/>
       </w:pPr>
-      <w:bookmarkStart w:id="42" w:name="_heading=h.1v1yuxt" w:colFirst="0" w:colLast="0"/>
-      <w:bookmarkEnd w:id="42"/>
+      <w:bookmarkStart w:id="56" w:name="_heading=h.1v1yuxt" w:colFirst="0" w:colLast="0"/>
+      <w:bookmarkEnd w:id="56"/>
       <w:r>
         <w:t>DIAGRAMA DEL PROYECTO (MAPA CONCEPTUAL)</w:t>
       </w:r>
     </w:p>
     <w:p>
       <w:pPr>
-        <w:pStyle w:val="Ttulo2"/>
+        <w:pStyle w:val="Heading2"/>
         <w:spacing w:line="480" w:lineRule="auto"/>
         <w:jc w:val="both"/>
       </w:pPr>
-      <w:bookmarkStart w:id="43" w:name="_heading=h.4f1mdlm" w:colFirst="0" w:colLast="0"/>
-      <w:bookmarkEnd w:id="43"/>
+      <w:bookmarkStart w:id="57" w:name="_heading=h.4f1mdlm" w:colFirst="0" w:colLast="0"/>
+      <w:bookmarkEnd w:id="57"/>
       <w:r>
         <w:t xml:space="preserve">FORMULARIO DE ASIGNACION DE TAREAS </w:t>
       </w:r>
     </w:p>
     <w:p>
       <w:pPr>
-        <w:pStyle w:val="Ttulo2"/>
+        <w:pStyle w:val="Heading2"/>
         <w:spacing w:line="480" w:lineRule="auto"/>
         <w:jc w:val="both"/>
       </w:pPr>
-      <w:bookmarkStart w:id="44" w:name="_heading=h.2u6wntf" w:colFirst="0" w:colLast="0"/>
-      <w:bookmarkEnd w:id="44"/>
+      <w:bookmarkStart w:id="58" w:name="_heading=h.2u6wntf" w:colFirst="0" w:colLast="0"/>
+      <w:bookmarkEnd w:id="58"/>
       <w:r>
         <w:t>FORMULARIO DE ORGANIZADOR DE EQUIPO</w:t>
       </w:r>
     </w:p>
     <w:p>
       <w:pPr>
-        <w:pStyle w:val="Ttulo2"/>
+        <w:pStyle w:val="Heading2"/>
         <w:spacing w:line="480" w:lineRule="auto"/>
         <w:jc w:val="both"/>
       </w:pPr>
-      <w:bookmarkStart w:id="45" w:name="_heading=h.19c6y18" w:colFirst="0" w:colLast="0"/>
-      <w:bookmarkEnd w:id="45"/>
+      <w:bookmarkStart w:id="59" w:name="_heading=h.19c6y18" w:colFirst="0" w:colLast="0"/>
+      <w:bookmarkEnd w:id="59"/>
       <w:r>
         <w:t>DIAGRAMA DE GRANTT</w:t>
       </w:r>
     </w:p>
     <w:p>
       <w:pPr>
-        <w:pStyle w:val="Ttulo2"/>
+        <w:pStyle w:val="Heading2"/>
         <w:spacing w:line="480" w:lineRule="auto"/>
         <w:jc w:val="both"/>
       </w:pPr>
-      <w:bookmarkStart w:id="46" w:name="_heading=h.3tbugp1" w:colFirst="0" w:colLast="0"/>
-      <w:bookmarkEnd w:id="46"/>
+      <w:bookmarkStart w:id="60" w:name="_heading=h.3tbugp1" w:colFirst="0" w:colLast="0"/>
+      <w:bookmarkEnd w:id="60"/>
       <w:r>
         <w:t>DIAGRAMA DE ASIGNACIÓN DE RECURSOS</w:t>
       </w:r>
@@ -5943,7 +8759,7 @@
 </file>
 
 <file path=word/endnotes.xml><?xml version="1.0" encoding="utf-8"?>
-<w:endnotes xmlns:wpc="http://schemas.microsoft.com/office/word/2010/wordprocessingCanvas" xmlns:cx="http://schemas.microsoft.com/office/drawing/2014/chartex" xmlns:mc="http://schemas.openxmlformats.org/markup-compatibility/2006" xmlns:o="urn:schemas-microsoft-com:office:office" xmlns:r="http://schemas.openxmlformats.org/officeDocument/2006/relationships" xmlns:m="http://schemas.openxmlformats.org/officeDocument/2006/math" xmlns:v="urn:schemas-microsoft-com:vml" xmlns:wp14="http://schemas.microsoft.com/office/word/2010/wordprocessingDrawing" xmlns:wp="http://schemas.openxmlformats.org/drawingml/2006/wordprocessingDrawing" xmlns:w10="urn:schemas-microsoft-com:office:word" xmlns:w="http://schemas.openxmlformats.org/wordprocessingml/2006/main" xmlns:w14="http://schemas.microsoft.com/office/word/2010/wordml" xmlns:w15="http://schemas.microsoft.com/office/word/2012/wordml" xmlns:w16se="http://schemas.microsoft.com/office/word/2015/wordml/symex" xmlns:wpg="http://schemas.microsoft.com/office/word/2010/wordprocessingGroup" xmlns:wpi="http://schemas.microsoft.com/office/word/2010/wordprocessingInk" xmlns:wne="http://schemas.microsoft.com/office/word/2006/wordml" xmlns:wps="http://schemas.microsoft.com/office/word/2010/wordprocessingShape" mc:Ignorable="w14 w15 w16se wp14">
+<w:endnotes xmlns:wpc="http://schemas.microsoft.com/office/word/2010/wordprocessingCanvas" xmlns:cx="http://schemas.microsoft.com/office/drawing/2014/chartex" xmlns:cx1="http://schemas.microsoft.com/office/drawing/2015/9/8/chartex" xmlns:cx2="http://schemas.microsoft.com/office/drawing/2015/10/21/chartex" xmlns:cx3="http://schemas.microsoft.com/office/drawing/2016/5/9/chartex" xmlns:cx4="http://schemas.microsoft.com/office/drawing/2016/5/10/chartex" xmlns:cx5="http://schemas.microsoft.com/office/drawing/2016/5/11/chartex" xmlns:cx6="http://schemas.microsoft.com/office/drawing/2016/5/12/chartex" xmlns:cx7="http://schemas.microsoft.com/office/drawing/2016/5/13/chartex" xmlns:cx8="http://schemas.microsoft.com/office/drawing/2016/5/14/chartex" xmlns:mc="http://schemas.openxmlformats.org/markup-compatibility/2006" xmlns:aink="http://schemas.microsoft.com/office/drawing/2016/ink" xmlns:am3d="http://schemas.microsoft.com/office/drawing/2017/model3d" xmlns:o="urn:schemas-microsoft-com:office:office" xmlns:r="http://schemas.openxmlformats.org/officeDocument/2006/relationships" xmlns:m="http://schemas.openxmlformats.org/officeDocument/2006/math" xmlns:v="urn:schemas-microsoft-com:vml" xmlns:wp14="http://schemas.microsoft.com/office/word/2010/wordprocessingDrawing" xmlns:wp="http://schemas.openxmlformats.org/drawingml/2006/wordprocessingDrawing" xmlns:w10="urn:schemas-microsoft-com:office:word" xmlns:w="http://schemas.openxmlformats.org/wordprocessingml/2006/main" xmlns:w14="http://schemas.microsoft.com/office/word/2010/wordml" xmlns:w15="http://schemas.microsoft.com/office/word/2012/wordml" xmlns:w16cid="http://schemas.microsoft.com/office/word/2016/wordml/cid" xmlns:w16se="http://schemas.microsoft.com/office/word/2015/wordml/symex" xmlns:wpg="http://schemas.microsoft.com/office/word/2010/wordprocessingGroup" xmlns:wpi="http://schemas.microsoft.com/office/word/2010/wordprocessingInk" xmlns:wne="http://schemas.microsoft.com/office/word/2006/wordml" xmlns:wps="http://schemas.microsoft.com/office/word/2010/wordprocessingShape" mc:Ignorable="w14 w15 w16se w16cid wp14">
   <w:endnote w:type="separator" w:id="-1">
     <w:p>
       <w:r>
@@ -5962,7 +8778,7 @@
 </file>
 
 <file path=word/footnotes.xml><?xml version="1.0" encoding="utf-8"?>
-<w:footnotes xmlns:wpc="http://schemas.microsoft.com/office/word/2010/wordprocessingCanvas" xmlns:cx="http://schemas.microsoft.com/office/drawing/2014/chartex" xmlns:mc="http://schemas.openxmlformats.org/markup-compatibility/2006" xmlns:o="urn:schemas-microsoft-com:office:office" xmlns:r="http://schemas.openxmlformats.org/officeDocument/2006/relationships" xmlns:m="http://schemas.openxmlformats.org/officeDocument/2006/math" xmlns:v="urn:schemas-microsoft-com:vml" xmlns:wp14="http://schemas.microsoft.com/office/word/2010/wordprocessingDrawing" xmlns:wp="http://schemas.openxmlformats.org/drawingml/2006/wordprocessingDrawing" xmlns:w10="urn:schemas-microsoft-com:office:word" xmlns:w="http://schemas.openxmlformats.org/wordprocessingml/2006/main" xmlns:w14="http://schemas.microsoft.com/office/word/2010/wordml" xmlns:w15="http://schemas.microsoft.com/office/word/2012/wordml" xmlns:w16se="http://schemas.microsoft.com/office/word/2015/wordml/symex" xmlns:wpg="http://schemas.microsoft.com/office/word/2010/wordprocessingGroup" xmlns:wpi="http://schemas.microsoft.com/office/word/2010/wordprocessingInk" xmlns:wne="http://schemas.microsoft.com/office/word/2006/wordml" xmlns:wps="http://schemas.microsoft.com/office/word/2010/wordprocessingShape" mc:Ignorable="w14 w15 w16se wp14">
+<w:footnotes xmlns:wpc="http://schemas.microsoft.com/office/word/2010/wordprocessingCanvas" xmlns:cx="http://schemas.microsoft.com/office/drawing/2014/chartex" xmlns:cx1="http://schemas.microsoft.com/office/drawing/2015/9/8/chartex" xmlns:cx2="http://schemas.microsoft.com/office/drawing/2015/10/21/chartex" xmlns:cx3="http://schemas.microsoft.com/office/drawing/2016/5/9/chartex" xmlns:cx4="http://schemas.microsoft.com/office/drawing/2016/5/10/chartex" xmlns:cx5="http://schemas.microsoft.com/office/drawing/2016/5/11/chartex" xmlns:cx6="http://schemas.microsoft.com/office/drawing/2016/5/12/chartex" xmlns:cx7="http://schemas.microsoft.com/office/drawing/2016/5/13/chartex" xmlns:cx8="http://schemas.microsoft.com/office/drawing/2016/5/14/chartex" xmlns:mc="http://schemas.openxmlformats.org/markup-compatibility/2006" xmlns:aink="http://schemas.microsoft.com/office/drawing/2016/ink" xmlns:am3d="http://schemas.microsoft.com/office/drawing/2017/model3d" xmlns:o="urn:schemas-microsoft-com:office:office" xmlns:r="http://schemas.openxmlformats.org/officeDocument/2006/relationships" xmlns:m="http://schemas.openxmlformats.org/officeDocument/2006/math" xmlns:v="urn:schemas-microsoft-com:vml" xmlns:wp14="http://schemas.microsoft.com/office/word/2010/wordprocessingDrawing" xmlns:wp="http://schemas.openxmlformats.org/drawingml/2006/wordprocessingDrawing" xmlns:w10="urn:schemas-microsoft-com:office:word" xmlns:w="http://schemas.openxmlformats.org/wordprocessingml/2006/main" xmlns:w14="http://schemas.microsoft.com/office/word/2010/wordml" xmlns:w15="http://schemas.microsoft.com/office/word/2012/wordml" xmlns:w16cid="http://schemas.microsoft.com/office/word/2016/wordml/cid" xmlns:w16se="http://schemas.microsoft.com/office/word/2015/wordml/symex" xmlns:wpg="http://schemas.microsoft.com/office/word/2010/wordprocessingGroup" xmlns:wpi="http://schemas.microsoft.com/office/word/2010/wordprocessingInk" xmlns:wne="http://schemas.microsoft.com/office/word/2006/wordml" xmlns:wps="http://schemas.microsoft.com/office/word/2010/wordprocessingShape" mc:Ignorable="w14 w15 w16se w16cid wp14">
   <w:footnote w:type="separator" w:id="-1">
     <w:p>
       <w:r>
@@ -5981,7 +8797,7 @@
 </file>
 
 <file path=word/header1.xml><?xml version="1.0" encoding="utf-8"?>
-<w:hdr xmlns:wpc="http://schemas.microsoft.com/office/word/2010/wordprocessingCanvas" xmlns:cx="http://schemas.microsoft.com/office/drawing/2014/chartex" xmlns:mc="http://schemas.openxmlformats.org/markup-compatibility/2006" xmlns:o="urn:schemas-microsoft-com:office:office" xmlns:r="http://schemas.openxmlformats.org/officeDocument/2006/relationships" xmlns:m="http://schemas.openxmlformats.org/officeDocument/2006/math" xmlns:v="urn:schemas-microsoft-com:vml" xmlns:wp14="http://schemas.microsoft.com/office/word/2010/wordprocessingDrawing" xmlns:wp="http://schemas.openxmlformats.org/drawingml/2006/wordprocessingDrawing" xmlns:w10="urn:schemas-microsoft-com:office:word" xmlns:w="http://schemas.openxmlformats.org/wordprocessingml/2006/main" xmlns:w14="http://schemas.microsoft.com/office/word/2010/wordml" xmlns:w15="http://schemas.microsoft.com/office/word/2012/wordml" xmlns:w16se="http://schemas.microsoft.com/office/word/2015/wordml/symex" xmlns:wpg="http://schemas.microsoft.com/office/word/2010/wordprocessingGroup" xmlns:wpi="http://schemas.microsoft.com/office/word/2010/wordprocessingInk" xmlns:wne="http://schemas.microsoft.com/office/word/2006/wordml" xmlns:wps="http://schemas.microsoft.com/office/word/2010/wordprocessingShape" mc:Ignorable="w14 w15 w16se wp14">
+<w:hdr xmlns:wpc="http://schemas.microsoft.com/office/word/2010/wordprocessingCanvas" xmlns:cx="http://schemas.microsoft.com/office/drawing/2014/chartex" xmlns:cx1="http://schemas.microsoft.com/office/drawing/2015/9/8/chartex" xmlns:cx2="http://schemas.microsoft.com/office/drawing/2015/10/21/chartex" xmlns:cx3="http://schemas.microsoft.com/office/drawing/2016/5/9/chartex" xmlns:cx4="http://schemas.microsoft.com/office/drawing/2016/5/10/chartex" xmlns:cx5="http://schemas.microsoft.com/office/drawing/2016/5/11/chartex" xmlns:cx6="http://schemas.microsoft.com/office/drawing/2016/5/12/chartex" xmlns:cx7="http://schemas.microsoft.com/office/drawing/2016/5/13/chartex" xmlns:cx8="http://schemas.microsoft.com/office/drawing/2016/5/14/chartex" xmlns:mc="http://schemas.openxmlformats.org/markup-compatibility/2006" xmlns:aink="http://schemas.microsoft.com/office/drawing/2016/ink" xmlns:am3d="http://schemas.microsoft.com/office/drawing/2017/model3d" xmlns:o="urn:schemas-microsoft-com:office:office" xmlns:r="http://schemas.openxmlformats.org/officeDocument/2006/relationships" xmlns:m="http://schemas.openxmlformats.org/officeDocument/2006/math" xmlns:v="urn:schemas-microsoft-com:vml" xmlns:wp14="http://schemas.microsoft.com/office/word/2010/wordprocessingDrawing" xmlns:wp="http://schemas.openxmlformats.org/drawingml/2006/wordprocessingDrawing" xmlns:w10="urn:schemas-microsoft-com:office:word" xmlns:w="http://schemas.openxmlformats.org/wordprocessingml/2006/main" xmlns:w14="http://schemas.microsoft.com/office/word/2010/wordml" xmlns:w15="http://schemas.microsoft.com/office/word/2012/wordml" xmlns:w16cid="http://schemas.microsoft.com/office/word/2016/wordml/cid" xmlns:w16se="http://schemas.microsoft.com/office/word/2015/wordml/symex" xmlns:wpg="http://schemas.microsoft.com/office/word/2010/wordprocessingGroup" xmlns:wpi="http://schemas.microsoft.com/office/word/2010/wordprocessingInk" xmlns:wne="http://schemas.microsoft.com/office/word/2006/wordml" xmlns:wps="http://schemas.microsoft.com/office/word/2010/wordprocessingShape" mc:Ignorable="w14 w15 w16se w16cid wp14">
   <w:p>
     <w:pPr>
       <w:pBdr>
@@ -6030,7 +8846,7 @@
 </file>
 
 <file path=word/header2.xml><?xml version="1.0" encoding="utf-8"?>
-<w:hdr xmlns:wpc="http://schemas.microsoft.com/office/word/2010/wordprocessingCanvas" xmlns:cx="http://schemas.microsoft.com/office/drawing/2014/chartex" xmlns:mc="http://schemas.openxmlformats.org/markup-compatibility/2006" xmlns:o="urn:schemas-microsoft-com:office:office" xmlns:r="http://schemas.openxmlformats.org/officeDocument/2006/relationships" xmlns:m="http://schemas.openxmlformats.org/officeDocument/2006/math" xmlns:v="urn:schemas-microsoft-com:vml" xmlns:wp14="http://schemas.microsoft.com/office/word/2010/wordprocessingDrawing" xmlns:wp="http://schemas.openxmlformats.org/drawingml/2006/wordprocessingDrawing" xmlns:w10="urn:schemas-microsoft-com:office:word" xmlns:w="http://schemas.openxmlformats.org/wordprocessingml/2006/main" xmlns:w14="http://schemas.microsoft.com/office/word/2010/wordml" xmlns:w15="http://schemas.microsoft.com/office/word/2012/wordml" xmlns:w16se="http://schemas.microsoft.com/office/word/2015/wordml/symex" xmlns:wpg="http://schemas.microsoft.com/office/word/2010/wordprocessingGroup" xmlns:wpi="http://schemas.microsoft.com/office/word/2010/wordprocessingInk" xmlns:wne="http://schemas.microsoft.com/office/word/2006/wordml" xmlns:wps="http://schemas.microsoft.com/office/word/2010/wordprocessingShape" mc:Ignorable="w14 w15 w16se wp14">
+<w:hdr xmlns:wpc="http://schemas.microsoft.com/office/word/2010/wordprocessingCanvas" xmlns:cx="http://schemas.microsoft.com/office/drawing/2014/chartex" xmlns:cx1="http://schemas.microsoft.com/office/drawing/2015/9/8/chartex" xmlns:cx2="http://schemas.microsoft.com/office/drawing/2015/10/21/chartex" xmlns:cx3="http://schemas.microsoft.com/office/drawing/2016/5/9/chartex" xmlns:cx4="http://schemas.microsoft.com/office/drawing/2016/5/10/chartex" xmlns:cx5="http://schemas.microsoft.com/office/drawing/2016/5/11/chartex" xmlns:cx6="http://schemas.microsoft.com/office/drawing/2016/5/12/chartex" xmlns:cx7="http://schemas.microsoft.com/office/drawing/2016/5/13/chartex" xmlns:cx8="http://schemas.microsoft.com/office/drawing/2016/5/14/chartex" xmlns:mc="http://schemas.openxmlformats.org/markup-compatibility/2006" xmlns:aink="http://schemas.microsoft.com/office/drawing/2016/ink" xmlns:am3d="http://schemas.microsoft.com/office/drawing/2017/model3d" xmlns:o="urn:schemas-microsoft-com:office:office" xmlns:r="http://schemas.openxmlformats.org/officeDocument/2006/relationships" xmlns:m="http://schemas.openxmlformats.org/officeDocument/2006/math" xmlns:v="urn:schemas-microsoft-com:vml" xmlns:wp14="http://schemas.microsoft.com/office/word/2010/wordprocessingDrawing" xmlns:wp="http://schemas.openxmlformats.org/drawingml/2006/wordprocessingDrawing" xmlns:w10="urn:schemas-microsoft-com:office:word" xmlns:w="http://schemas.openxmlformats.org/wordprocessingml/2006/main" xmlns:w14="http://schemas.microsoft.com/office/word/2010/wordml" xmlns:w15="http://schemas.microsoft.com/office/word/2012/wordml" xmlns:w16cid="http://schemas.microsoft.com/office/word/2016/wordml/cid" xmlns:w16se="http://schemas.microsoft.com/office/word/2015/wordml/symex" xmlns:wpg="http://schemas.microsoft.com/office/word/2010/wordprocessingGroup" xmlns:wpi="http://schemas.microsoft.com/office/word/2010/wordprocessingInk" xmlns:wne="http://schemas.microsoft.com/office/word/2006/wordml" xmlns:wps="http://schemas.microsoft.com/office/word/2010/wordprocessingShape" mc:Ignorable="w14 w15 w16se w16cid wp14">
   <w:p>
     <w:pPr>
       <w:pBdr>
@@ -6092,7 +8908,7 @@
 </file>
 
 <file path=word/numbering.xml><?xml version="1.0" encoding="utf-8"?>
-<w:numbering xmlns:wpc="http://schemas.microsoft.com/office/word/2010/wordprocessingCanvas" xmlns:cx="http://schemas.microsoft.com/office/drawing/2014/chartex" xmlns:mc="http://schemas.openxmlformats.org/markup-compatibility/2006" xmlns:o="urn:schemas-microsoft-com:office:office" xmlns:r="http://schemas.openxmlformats.org/officeDocument/2006/relationships" xmlns:m="http://schemas.openxmlformats.org/officeDocument/2006/math" xmlns:v="urn:schemas-microsoft-com:vml" xmlns:wp14="http://schemas.microsoft.com/office/word/2010/wordprocessingDrawing" xmlns:wp="http://schemas.openxmlformats.org/drawingml/2006/wordprocessingDrawing" xmlns:w10="urn:schemas-microsoft-com:office:word" xmlns:w="http://schemas.openxmlformats.org/wordprocessingml/2006/main" xmlns:w14="http://schemas.microsoft.com/office/word/2010/wordml" xmlns:w15="http://schemas.microsoft.com/office/word/2012/wordml" xmlns:w16se="http://schemas.microsoft.com/office/word/2015/wordml/symex" xmlns:wpg="http://schemas.microsoft.com/office/word/2010/wordprocessingGroup" xmlns:wpi="http://schemas.microsoft.com/office/word/2010/wordprocessingInk" xmlns:wne="http://schemas.microsoft.com/office/word/2006/wordml" xmlns:wps="http://schemas.microsoft.com/office/word/2010/wordprocessingShape" mc:Ignorable="w14 w15 w16se wp14">
+<w:numbering xmlns:wpc="http://schemas.microsoft.com/office/word/2010/wordprocessingCanvas" xmlns:cx="http://schemas.microsoft.com/office/drawing/2014/chartex" xmlns:cx1="http://schemas.microsoft.com/office/drawing/2015/9/8/chartex" xmlns:cx2="http://schemas.microsoft.com/office/drawing/2015/10/21/chartex" xmlns:cx3="http://schemas.microsoft.com/office/drawing/2016/5/9/chartex" xmlns:cx4="http://schemas.microsoft.com/office/drawing/2016/5/10/chartex" xmlns:cx5="http://schemas.microsoft.com/office/drawing/2016/5/11/chartex" xmlns:cx6="http://schemas.microsoft.com/office/drawing/2016/5/12/chartex" xmlns:cx7="http://schemas.microsoft.com/office/drawing/2016/5/13/chartex" xmlns:cx8="http://schemas.microsoft.com/office/drawing/2016/5/14/chartex" xmlns:mc="http://schemas.openxmlformats.org/markup-compatibility/2006" xmlns:aink="http://schemas.microsoft.com/office/drawing/2016/ink" xmlns:am3d="http://schemas.microsoft.com/office/drawing/2017/model3d" xmlns:o="urn:schemas-microsoft-com:office:office" xmlns:r="http://schemas.openxmlformats.org/officeDocument/2006/relationships" xmlns:m="http://schemas.openxmlformats.org/officeDocument/2006/math" xmlns:v="urn:schemas-microsoft-com:vml" xmlns:wp14="http://schemas.microsoft.com/office/word/2010/wordprocessingDrawing" xmlns:wp="http://schemas.openxmlformats.org/drawingml/2006/wordprocessingDrawing" xmlns:w10="urn:schemas-microsoft-com:office:word" xmlns:w="http://schemas.openxmlformats.org/wordprocessingml/2006/main" xmlns:w14="http://schemas.microsoft.com/office/word/2010/wordml" xmlns:w15="http://schemas.microsoft.com/office/word/2012/wordml" xmlns:w16cid="http://schemas.microsoft.com/office/word/2016/wordml/cid" xmlns:w16se="http://schemas.microsoft.com/office/word/2015/wordml/symex" xmlns:wpg="http://schemas.microsoft.com/office/word/2010/wordprocessingGroup" xmlns:wpi="http://schemas.microsoft.com/office/word/2010/wordprocessingInk" xmlns:wne="http://schemas.microsoft.com/office/word/2006/wordml" xmlns:wps="http://schemas.microsoft.com/office/word/2010/wordprocessingShape" mc:Ignorable="w14 w15 w16se w16cid wp14">
   <w:abstractNum w:abstractNumId="0" w15:restartNumberingAfterBreak="0">
     <w:nsid w:val="213A674C"/>
     <w:multiLevelType w:val="multilevel"/>
@@ -6335,7 +9151,7 @@
     <w:lvl w:ilvl="1">
       <w:start w:val="1"/>
       <w:numFmt w:val="decimal"/>
-      <w:pStyle w:val="Ttulo2"/>
+      <w:pStyle w:val="Heading2"/>
       <w:lvlText w:val="%1.%2"/>
       <w:lvlJc w:val="left"/>
       <w:pPr>
@@ -7231,7 +10047,7 @@
 </file>
 
 <file path=word/styles.xml><?xml version="1.0" encoding="utf-8"?>
-<w:styles xmlns:mc="http://schemas.openxmlformats.org/markup-compatibility/2006" xmlns:r="http://schemas.openxmlformats.org/officeDocument/2006/relationships" xmlns:w="http://schemas.openxmlformats.org/wordprocessingml/2006/main" xmlns:w14="http://schemas.microsoft.com/office/word/2010/wordml" xmlns:w15="http://schemas.microsoft.com/office/word/2012/wordml" xmlns:w16se="http://schemas.microsoft.com/office/word/2015/wordml/symex" mc:Ignorable="w14 w15 w16se">
+<w:styles xmlns:mc="http://schemas.openxmlformats.org/markup-compatibility/2006" xmlns:r="http://schemas.openxmlformats.org/officeDocument/2006/relationships" xmlns:w="http://schemas.openxmlformats.org/wordprocessingml/2006/main" xmlns:w14="http://schemas.microsoft.com/office/word/2010/wordml" xmlns:w15="http://schemas.microsoft.com/office/word/2012/wordml" xmlns:w16cid="http://schemas.microsoft.com/office/word/2016/wordml/cid" xmlns:w16se="http://schemas.microsoft.com/office/word/2015/wordml/symex" mc:Ignorable="w14 w15 w16se w16cid">
   <w:docDefaults>
     <w:rPrDefault>
       <w:rPr>
@@ -7243,7 +10059,7 @@
     </w:rPrDefault>
     <w:pPrDefault/>
   </w:docDefaults>
-  <w:latentStyles w:defLockedState="0" w:defUIPriority="99" w:defSemiHidden="0" w:defUnhideWhenUsed="0" w:defQFormat="0" w:count="371">
+  <w:latentStyles w:defLockedState="0" w:defUIPriority="99" w:defSemiHidden="0" w:defUnhideWhenUsed="0" w:defQFormat="0" w:count="377">
     <w:lsdException w:name="Normal" w:uiPriority="0" w:qFormat="1"/>
     <w:lsdException w:name="heading 1" w:uiPriority="9" w:qFormat="1"/>
     <w:lsdException w:name="heading 2" w:semiHidden="1" w:uiPriority="9" w:unhideWhenUsed="1" w:qFormat="1"/>
@@ -7391,11 +10207,8 @@
     <w:lsdException w:name="Table 3D effects 3" w:semiHidden="1" w:unhideWhenUsed="1"/>
     <w:lsdException w:name="Table Contemporary" w:semiHidden="1" w:unhideWhenUsed="1"/>
     <w:lsdException w:name="Table Elegant" w:semiHidden="1" w:unhideWhenUsed="1"/>
-    <w:lsdException w:name="Table Professional" w:semiHidden="1" w:unhideWhenUsed="1"/>
     <w:lsdException w:name="Table Subtle 1" w:semiHidden="1" w:unhideWhenUsed="1"/>
     <w:lsdException w:name="Table Subtle 2" w:semiHidden="1" w:unhideWhenUsed="1"/>
-    <w:lsdException w:name="Table Web 1" w:semiHidden="1" w:unhideWhenUsed="1"/>
-    <w:lsdException w:name="Table Web 2" w:semiHidden="1" w:unhideWhenUsed="1"/>
     <w:lsdException w:name="Table Web 3" w:semiHidden="1" w:unhideWhenUsed="1"/>
     <w:lsdException w:name="Balloon Text" w:semiHidden="1" w:unhideWhenUsed="1"/>
     <w:lsdException w:name="Table Grid" w:uiPriority="39"/>
@@ -7615,6 +10428,12 @@
     <w:lsdException w:name="List Table 5 Dark Accent 6" w:uiPriority="50"/>
     <w:lsdException w:name="List Table 6 Colorful Accent 6" w:uiPriority="51"/>
     <w:lsdException w:name="List Table 7 Colorful Accent 6" w:uiPriority="52"/>
+    <w:lsdException w:name="Mention" w:semiHidden="1" w:unhideWhenUsed="1"/>
+    <w:lsdException w:name="Smart Hyperlink" w:semiHidden="1" w:unhideWhenUsed="1"/>
+    <w:lsdException w:name="Hashtag" w:semiHidden="1" w:unhideWhenUsed="1"/>
+    <w:lsdException w:name="Unresolved Mention" w:semiHidden="1" w:unhideWhenUsed="1"/>
+    <w:lsdException w:name="Smart Link" w:semiHidden="1" w:unhideWhenUsed="1"/>
+    <w:lsdException w:name="Smart Link Error" w:semiHidden="1" w:unhideWhenUsed="1"/>
   </w:latentStyles>
   <w:style w:type="paragraph" w:default="1" w:styleId="Normal">
     <w:name w:val="Normal"/>
@@ -7624,11 +10443,11 @@
       <w:lang w:eastAsia="en-US"/>
     </w:rPr>
   </w:style>
-  <w:style w:type="paragraph" w:styleId="Ttulo1">
+  <w:style w:type="paragraph" w:styleId="Heading1">
     <w:name w:val="heading 1"/>
     <w:basedOn w:val="Normal"/>
     <w:next w:val="Normal"/>
-    <w:link w:val="Ttulo1Car"/>
+    <w:link w:val="Heading1Char"/>
     <w:autoRedefine/>
     <w:qFormat/>
     <w:rsid w:val="00BB1C26"/>
@@ -7650,11 +10469,11 @@
       <w:sz w:val="32"/>
     </w:rPr>
   </w:style>
-  <w:style w:type="paragraph" w:styleId="Ttulo2">
+  <w:style w:type="paragraph" w:styleId="Heading2">
     <w:name w:val="heading 2"/>
     <w:basedOn w:val="Normal"/>
     <w:next w:val="Normal"/>
-    <w:link w:val="Ttulo2Car"/>
+    <w:link w:val="Heading2Char"/>
     <w:autoRedefine/>
     <w:qFormat/>
     <w:rsid w:val="002D3FCA"/>
@@ -7677,11 +10496,11 @@
       <w:szCs w:val="28"/>
     </w:rPr>
   </w:style>
-  <w:style w:type="paragraph" w:styleId="Ttulo3">
+  <w:style w:type="paragraph" w:styleId="Heading3">
     <w:name w:val="heading 3"/>
     <w:basedOn w:val="Normal"/>
     <w:next w:val="Normal"/>
-    <w:link w:val="Ttulo3Car"/>
+    <w:link w:val="Heading3Char"/>
     <w:autoRedefine/>
     <w:qFormat/>
     <w:rsid w:val="00B42DD6"/>
@@ -7693,11 +10512,11 @@
       <w:b/>
     </w:rPr>
   </w:style>
-  <w:style w:type="paragraph" w:styleId="Ttulo4">
+  <w:style w:type="paragraph" w:styleId="Heading4">
     <w:name w:val="heading 4"/>
     <w:basedOn w:val="Normal"/>
     <w:next w:val="Normal"/>
-    <w:link w:val="Ttulo4Car"/>
+    <w:link w:val="Heading4Char"/>
     <w:autoRedefine/>
     <w:unhideWhenUsed/>
     <w:qFormat/>
@@ -7714,11 +10533,11 @@
       <w:lang w:val="es-ES_tradnl"/>
     </w:rPr>
   </w:style>
-  <w:style w:type="paragraph" w:styleId="Ttulo5">
+  <w:style w:type="paragraph" w:styleId="Heading5">
     <w:name w:val="heading 5"/>
     <w:basedOn w:val="Normal"/>
     <w:next w:val="Normal"/>
-    <w:link w:val="Ttulo5Car"/>
+    <w:link w:val="Heading5Char"/>
     <w:semiHidden/>
     <w:unhideWhenUsed/>
     <w:qFormat/>
@@ -7734,7 +10553,7 @@
       <w:color w:val="365F91" w:themeColor="accent1" w:themeShade="BF"/>
     </w:rPr>
   </w:style>
-  <w:style w:type="paragraph" w:styleId="Ttulo6">
+  <w:style w:type="paragraph" w:styleId="Heading6">
     <w:name w:val="heading 6"/>
     <w:basedOn w:val="Normal"/>
     <w:next w:val="Normal"/>
@@ -7750,13 +10569,13 @@
       <w:szCs w:val="20"/>
     </w:rPr>
   </w:style>
-  <w:style w:type="character" w:default="1" w:styleId="Fuentedeprrafopredeter">
+  <w:style w:type="character" w:default="1" w:styleId="DefaultParagraphFont">
     <w:name w:val="Default Paragraph Font"/>
     <w:uiPriority w:val="1"/>
     <w:semiHidden/>
     <w:unhideWhenUsed/>
   </w:style>
-  <w:style w:type="table" w:default="1" w:styleId="Tablanormal">
+  <w:style w:type="table" w:default="1" w:styleId="TableNormal">
     <w:name w:val="Normal Table"/>
     <w:uiPriority w:val="99"/>
     <w:semiHidden/>
@@ -7771,14 +10590,14 @@
       </w:tblCellMar>
     </w:tblPr>
   </w:style>
-  <w:style w:type="numbering" w:default="1" w:styleId="Sinlista">
+  <w:style w:type="numbering" w:default="1" w:styleId="NoList">
     <w:name w:val="No List"/>
     <w:uiPriority w:val="99"/>
     <w:semiHidden/>
     <w:unhideWhenUsed/>
   </w:style>
-  <w:style w:type="table" w:customStyle="1" w:styleId="TableNormal">
-    <w:name w:val="Table Normal"/>
+  <w:style w:type="table" w:customStyle="1" w:styleId="TableNormal1">
+    <w:name w:val="Table Normal1"/>
     <w:tblPr>
       <w:tblCellMar>
         <w:top w:w="0" w:type="dxa"/>
@@ -7788,7 +10607,7 @@
       </w:tblCellMar>
     </w:tblPr>
   </w:style>
-  <w:style w:type="paragraph" w:styleId="Ttulo">
+  <w:style w:type="paragraph" w:styleId="Title">
     <w:name w:val="Title"/>
     <w:basedOn w:val="Normal"/>
     <w:qFormat/>
@@ -7803,10 +10622,10 @@
       <w:szCs w:val="28"/>
     </w:rPr>
   </w:style>
-  <w:style w:type="paragraph" w:styleId="Piedepgina">
+  <w:style w:type="paragraph" w:styleId="Footer">
     <w:name w:val="footer"/>
     <w:basedOn w:val="Normal"/>
-    <w:link w:val="PiedepginaCar"/>
+    <w:link w:val="FooterChar"/>
     <w:uiPriority w:val="99"/>
     <w:pPr>
       <w:tabs>
@@ -7815,10 +10634,10 @@
       </w:tabs>
     </w:pPr>
   </w:style>
-  <w:style w:type="paragraph" w:styleId="Encabezado">
+  <w:style w:type="paragraph" w:styleId="Header">
     <w:name w:val="header"/>
     <w:basedOn w:val="Normal"/>
-    <w:link w:val="EncabezadoCar"/>
+    <w:link w:val="HeaderChar"/>
     <w:pPr>
       <w:tabs>
         <w:tab w:val="center" w:pos="4320"/>
@@ -7862,10 +10681,10 @@
       <w:iCs/>
     </w:rPr>
   </w:style>
-  <w:style w:type="paragraph" w:styleId="Textoindependiente">
+  <w:style w:type="paragraph" w:styleId="BodyText">
     <w:name w:val="Body Text"/>
     <w:basedOn w:val="Normal"/>
-    <w:link w:val="TextoindependienteCar"/>
+    <w:link w:val="BodyTextChar"/>
     <w:uiPriority w:val="1"/>
     <w:qFormat/>
     <w:pPr>
@@ -7878,7 +10697,7 @@
       <w:szCs w:val="22"/>
     </w:rPr>
   </w:style>
-  <w:style w:type="paragraph" w:styleId="Subttulo">
+  <w:style w:type="paragraph" w:styleId="Subtitle">
     <w:name w:val="Subtitle"/>
     <w:basedOn w:val="Normal"/>
     <w:next w:val="Normal"/>
@@ -7886,10 +10705,10 @@
       <w:b/>
     </w:rPr>
   </w:style>
-  <w:style w:type="paragraph" w:styleId="Sangradetextonormal">
+  <w:style w:type="paragraph" w:styleId="BodyTextIndent">
     <w:name w:val="Body Text Indent"/>
     <w:basedOn w:val="Normal"/>
-    <w:link w:val="SangradetextonormalCar"/>
+    <w:link w:val="BodyTextIndentChar"/>
     <w:pPr>
       <w:tabs>
         <w:tab w:val="left" w:pos="720"/>
@@ -7927,11 +10746,11 @@
       <w:lang w:val="en-US" w:eastAsia="en-US"/>
     </w:rPr>
   </w:style>
-  <w:style w:type="character" w:styleId="Nmerodepgina">
+  <w:style w:type="character" w:styleId="PageNumber">
     <w:name w:val="page number"/>
-    <w:basedOn w:val="Fuentedeprrafopredeter"/>
+    <w:basedOn w:val="DefaultParagraphFont"/>
   </w:style>
-  <w:style w:type="paragraph" w:styleId="Textoindependiente2">
+  <w:style w:type="paragraph" w:styleId="BodyText2">
     <w:name w:val="Body Text 2"/>
     <w:basedOn w:val="Normal"/>
     <w:pPr>
@@ -7959,7 +10778,7 @@
       <w:noProof/>
     </w:rPr>
   </w:style>
-  <w:style w:type="paragraph" w:styleId="Sangra2detindependiente">
+  <w:style w:type="paragraph" w:styleId="BodyTextIndent2">
     <w:name w:val="Body Text Indent 2"/>
     <w:basedOn w:val="Normal"/>
     <w:pPr>
@@ -7988,7 +10807,7 @@
       <w:szCs w:val="17"/>
     </w:rPr>
   </w:style>
-  <w:style w:type="paragraph" w:styleId="Sangra3detindependiente">
+  <w:style w:type="paragraph" w:styleId="BodyTextIndent3">
     <w:name w:val="Body Text Indent 3"/>
     <w:basedOn w:val="Normal"/>
     <w:pPr>
@@ -8031,7 +10850,7 @@
       <w:sz w:val="20"/>
     </w:rPr>
   </w:style>
-  <w:style w:type="paragraph" w:styleId="Textodebloque">
+  <w:style w:type="paragraph" w:styleId="BlockText">
     <w:name w:val="Block Text"/>
     <w:basedOn w:val="Normal"/>
     <w:pPr>
@@ -8062,7 +10881,7 @@
       <w:szCs w:val="18"/>
     </w:rPr>
   </w:style>
-  <w:style w:type="paragraph" w:styleId="Descripcin">
+  <w:style w:type="paragraph" w:styleId="Caption">
     <w:name w:val="caption"/>
     <w:basedOn w:val="Normal"/>
     <w:next w:val="Normal"/>
@@ -8074,7 +10893,7 @@
       <w:szCs w:val="20"/>
     </w:rPr>
   </w:style>
-  <w:style w:type="paragraph" w:styleId="Tabladeilustraciones">
+  <w:style w:type="paragraph" w:styleId="TableofFigures">
     <w:name w:val="table of figures"/>
     <w:basedOn w:val="Normal"/>
     <w:next w:val="Normal"/>
@@ -8083,7 +10902,7 @@
       <w:ind w:left="480" w:hanging="480"/>
     </w:pPr>
   </w:style>
-  <w:style w:type="character" w:styleId="Hipervnculo">
+  <w:style w:type="character" w:styleId="Hyperlink">
     <w:name w:val="Hyperlink"/>
     <w:uiPriority w:val="99"/>
     <w:rPr>
@@ -8091,7 +10910,7 @@
       <w:u w:val="single"/>
     </w:rPr>
   </w:style>
-  <w:style w:type="paragraph" w:styleId="TDC1">
+  <w:style w:type="paragraph" w:styleId="TOC1">
     <w:name w:val="toc 1"/>
     <w:basedOn w:val="Normal"/>
     <w:next w:val="Normal"/>
@@ -8099,7 +10918,7 @@
     <w:uiPriority w:val="39"/>
     <w:qFormat/>
   </w:style>
-  <w:style w:type="paragraph" w:styleId="TDC2">
+  <w:style w:type="paragraph" w:styleId="TOC2">
     <w:name w:val="toc 2"/>
     <w:basedOn w:val="Normal"/>
     <w:next w:val="Normal"/>
@@ -8110,7 +10929,7 @@
       <w:ind w:left="240"/>
     </w:pPr>
   </w:style>
-  <w:style w:type="paragraph" w:styleId="TDC3">
+  <w:style w:type="paragraph" w:styleId="TOC3">
     <w:name w:val="toc 3"/>
     <w:basedOn w:val="Normal"/>
     <w:next w:val="Normal"/>
@@ -8121,7 +10940,7 @@
       <w:ind w:left="480"/>
     </w:pPr>
   </w:style>
-  <w:style w:type="paragraph" w:styleId="TDC4">
+  <w:style w:type="paragraph" w:styleId="TOC4">
     <w:name w:val="toc 4"/>
     <w:basedOn w:val="Normal"/>
     <w:next w:val="Normal"/>
@@ -8132,7 +10951,7 @@
       <w:ind w:left="720"/>
     </w:pPr>
   </w:style>
-  <w:style w:type="paragraph" w:styleId="TDC5">
+  <w:style w:type="paragraph" w:styleId="TOC5">
     <w:name w:val="toc 5"/>
     <w:basedOn w:val="Normal"/>
     <w:next w:val="Normal"/>
@@ -8143,7 +10962,7 @@
       <w:ind w:left="960"/>
     </w:pPr>
   </w:style>
-  <w:style w:type="paragraph" w:styleId="TDC6">
+  <w:style w:type="paragraph" w:styleId="TOC6">
     <w:name w:val="toc 6"/>
     <w:basedOn w:val="Normal"/>
     <w:next w:val="Normal"/>
@@ -8153,7 +10972,7 @@
       <w:ind w:left="1200"/>
     </w:pPr>
   </w:style>
-  <w:style w:type="paragraph" w:styleId="TDC7">
+  <w:style w:type="paragraph" w:styleId="TOC7">
     <w:name w:val="toc 7"/>
     <w:basedOn w:val="Normal"/>
     <w:next w:val="Normal"/>
@@ -8163,7 +10982,7 @@
       <w:ind w:left="1440"/>
     </w:pPr>
   </w:style>
-  <w:style w:type="paragraph" w:styleId="TDC8">
+  <w:style w:type="paragraph" w:styleId="TOC8">
     <w:name w:val="toc 8"/>
     <w:basedOn w:val="Normal"/>
     <w:next w:val="Normal"/>
@@ -8173,7 +10992,7 @@
       <w:ind w:left="1680"/>
     </w:pPr>
   </w:style>
-  <w:style w:type="paragraph" w:styleId="TDC9">
+  <w:style w:type="paragraph" w:styleId="TOC9">
     <w:name w:val="toc 9"/>
     <w:basedOn w:val="Normal"/>
     <w:next w:val="Normal"/>
@@ -8198,7 +11017,7 @@
   </w:style>
   <w:style w:type="paragraph" w:customStyle="1" w:styleId="StyleCaptionCentered">
     <w:name w:val="Style Caption + Centered"/>
-    <w:basedOn w:val="Descripcin"/>
+    <w:basedOn w:val="Caption"/>
     <w:autoRedefine/>
     <w:rsid w:val="000B7AF9"/>
     <w:rPr>
@@ -8206,9 +11025,9 @@
       <w:i/>
     </w:rPr>
   </w:style>
-  <w:style w:type="character" w:customStyle="1" w:styleId="Ttulo1Car">
-    <w:name w:val="Título 1 Car"/>
-    <w:link w:val="Ttulo1"/>
+  <w:style w:type="character" w:customStyle="1" w:styleId="Heading1Char">
+    <w:name w:val="Heading 1 Char"/>
+    <w:link w:val="Heading1"/>
     <w:rsid w:val="00BB1C26"/>
     <w:rPr>
       <w:b/>
@@ -8218,9 +11037,9 @@
       <w:lang w:val="es-ES" w:eastAsia="en-US"/>
     </w:rPr>
   </w:style>
-  <w:style w:type="character" w:customStyle="1" w:styleId="Ttulo4Car">
-    <w:name w:val="Título 4 Car"/>
-    <w:link w:val="Ttulo4"/>
+  <w:style w:type="character" w:customStyle="1" w:styleId="Heading4Char">
+    <w:name w:val="Heading 4 Char"/>
+    <w:link w:val="Heading4"/>
     <w:rsid w:val="001A7068"/>
     <w:rPr>
       <w:bCs/>
@@ -8230,9 +11049,9 @@
       <w:lang w:val="es-ES_tradnl" w:eastAsia="en-US"/>
     </w:rPr>
   </w:style>
-  <w:style w:type="character" w:customStyle="1" w:styleId="TextoindependienteCar">
-    <w:name w:val="Texto independiente Car"/>
-    <w:link w:val="Textoindependiente"/>
+  <w:style w:type="character" w:customStyle="1" w:styleId="BodyTextChar">
+    <w:name w:val="Body Text Char"/>
+    <w:link w:val="BodyText"/>
     <w:uiPriority w:val="1"/>
     <w:rsid w:val="00707877"/>
     <w:rPr>
@@ -8240,18 +11059,18 @@
       <w:szCs w:val="22"/>
     </w:rPr>
   </w:style>
-  <w:style w:type="character" w:customStyle="1" w:styleId="SangradetextonormalCar">
-    <w:name w:val="Sangría de texto normal Car"/>
-    <w:link w:val="Sangradetextonormal"/>
+  <w:style w:type="character" w:customStyle="1" w:styleId="BodyTextIndentChar">
+    <w:name w:val="Body Text Indent Char"/>
+    <w:link w:val="BodyTextIndent"/>
     <w:rsid w:val="00707877"/>
     <w:rPr>
       <w:sz w:val="32"/>
       <w:szCs w:val="32"/>
     </w:rPr>
   </w:style>
-  <w:style w:type="paragraph" w:styleId="TtuloTDC">
+  <w:style w:type="paragraph" w:styleId="TOCHeading">
     <w:name w:val="TOC Heading"/>
-    <w:basedOn w:val="Ttulo1"/>
+    <w:basedOn w:val="Heading1"/>
     <w:next w:val="Normal"/>
     <w:uiPriority w:val="39"/>
     <w:unhideWhenUsed/>
@@ -8277,7 +11096,7 @@
   </w:style>
   <w:style w:type="paragraph" w:customStyle="1" w:styleId="Piedeimagen">
     <w:name w:val="Pie de imagen"/>
-    <w:basedOn w:val="Descripcin"/>
+    <w:basedOn w:val="Caption"/>
     <w:qFormat/>
     <w:rsid w:val="00EE3934"/>
     <w:pPr>
@@ -8301,7 +11120,7 @@
       <w:i/>
     </w:rPr>
   </w:style>
-  <w:style w:type="paragraph" w:styleId="Prrafodelista">
+  <w:style w:type="paragraph" w:styleId="ListParagraph">
     <w:name w:val="List Paragraph"/>
     <w:basedOn w:val="Normal"/>
     <w:qFormat/>
@@ -8311,9 +11130,9 @@
       <w:contextualSpacing/>
     </w:pPr>
   </w:style>
-  <w:style w:type="character" w:styleId="Refdecomentario">
+  <w:style w:type="character" w:styleId="CommentReference">
     <w:name w:val="annotation reference"/>
-    <w:basedOn w:val="Fuentedeprrafopredeter"/>
+    <w:basedOn w:val="DefaultParagraphFont"/>
     <w:semiHidden/>
     <w:unhideWhenUsed/>
     <w:rsid w:val="0024685C"/>
@@ -8322,10 +11141,10 @@
       <w:szCs w:val="16"/>
     </w:rPr>
   </w:style>
-  <w:style w:type="paragraph" w:styleId="Textocomentario">
+  <w:style w:type="paragraph" w:styleId="CommentText">
     <w:name w:val="annotation text"/>
     <w:basedOn w:val="Normal"/>
-    <w:link w:val="TextocomentarioCar"/>
+    <w:link w:val="CommentTextChar"/>
     <w:semiHidden/>
     <w:unhideWhenUsed/>
     <w:rsid w:val="0024685C"/>
@@ -8334,21 +11153,21 @@
       <w:szCs w:val="20"/>
     </w:rPr>
   </w:style>
-  <w:style w:type="character" w:customStyle="1" w:styleId="TextocomentarioCar">
-    <w:name w:val="Texto comentario Car"/>
-    <w:basedOn w:val="Fuentedeprrafopredeter"/>
-    <w:link w:val="Textocomentario"/>
+  <w:style w:type="character" w:customStyle="1" w:styleId="CommentTextChar">
+    <w:name w:val="Comment Text Char"/>
+    <w:basedOn w:val="DefaultParagraphFont"/>
+    <w:link w:val="CommentText"/>
     <w:semiHidden/>
     <w:rsid w:val="0024685C"/>
     <w:rPr>
       <w:lang w:val="en-US" w:eastAsia="en-US"/>
     </w:rPr>
   </w:style>
-  <w:style w:type="paragraph" w:styleId="Asuntodelcomentario">
+  <w:style w:type="paragraph" w:styleId="CommentSubject">
     <w:name w:val="annotation subject"/>
-    <w:basedOn w:val="Textocomentario"/>
-    <w:next w:val="Textocomentario"/>
-    <w:link w:val="AsuntodelcomentarioCar"/>
+    <w:basedOn w:val="CommentText"/>
+    <w:next w:val="CommentText"/>
+    <w:link w:val="CommentSubjectChar"/>
     <w:semiHidden/>
     <w:unhideWhenUsed/>
     <w:rsid w:val="0024685C"/>
@@ -8357,10 +11176,10 @@
       <w:bCs/>
     </w:rPr>
   </w:style>
-  <w:style w:type="character" w:customStyle="1" w:styleId="AsuntodelcomentarioCar">
-    <w:name w:val="Asunto del comentario Car"/>
-    <w:basedOn w:val="TextocomentarioCar"/>
-    <w:link w:val="Asuntodelcomentario"/>
+  <w:style w:type="character" w:customStyle="1" w:styleId="CommentSubjectChar">
+    <w:name w:val="Comment Subject Char"/>
+    <w:basedOn w:val="CommentTextChar"/>
+    <w:link w:val="CommentSubject"/>
     <w:semiHidden/>
     <w:rsid w:val="0024685C"/>
     <w:rPr>
@@ -8369,10 +11188,10 @@
       <w:lang w:val="en-US" w:eastAsia="en-US"/>
     </w:rPr>
   </w:style>
-  <w:style w:type="paragraph" w:styleId="Textodeglobo">
+  <w:style w:type="paragraph" w:styleId="BalloonText">
     <w:name w:val="Balloon Text"/>
     <w:basedOn w:val="Normal"/>
-    <w:link w:val="TextodegloboCar"/>
+    <w:link w:val="BalloonTextChar"/>
     <w:rsid w:val="0024685C"/>
     <w:rPr>
       <w:rFonts w:ascii="Segoe UI" w:hAnsi="Segoe UI" w:cs="Segoe UI"/>
@@ -8380,10 +11199,10 @@
       <w:szCs w:val="18"/>
     </w:rPr>
   </w:style>
-  <w:style w:type="character" w:customStyle="1" w:styleId="TextodegloboCar">
-    <w:name w:val="Texto de globo Car"/>
-    <w:basedOn w:val="Fuentedeprrafopredeter"/>
-    <w:link w:val="Textodeglobo"/>
+  <w:style w:type="character" w:customStyle="1" w:styleId="BalloonTextChar">
+    <w:name w:val="Balloon Text Char"/>
+    <w:basedOn w:val="DefaultParagraphFont"/>
+    <w:link w:val="BalloonText"/>
     <w:rsid w:val="0024685C"/>
     <w:rPr>
       <w:rFonts w:ascii="Segoe UI" w:hAnsi="Segoe UI" w:cs="Segoe UI"/>
@@ -8394,12 +11213,12 @@
   </w:style>
   <w:style w:type="character" w:customStyle="1" w:styleId="apple-converted-space">
     <w:name w:val="apple-converted-space"/>
-    <w:basedOn w:val="Fuentedeprrafopredeter"/>
+    <w:basedOn w:val="DefaultParagraphFont"/>
     <w:rsid w:val="00512908"/>
   </w:style>
-  <w:style w:type="character" w:styleId="Textoennegrita">
+  <w:style w:type="character" w:styleId="Strong">
     <w:name w:val="Strong"/>
-    <w:basedOn w:val="Fuentedeprrafopredeter"/>
+    <w:basedOn w:val="DefaultParagraphFont"/>
     <w:uiPriority w:val="22"/>
     <w:qFormat/>
     <w:rsid w:val="00512908"/>
@@ -8423,7 +11242,7 @@
   </w:style>
   <w:style w:type="table" w:customStyle="1" w:styleId="Tabladecuadrcula4-nfasis11">
     <w:name w:val="Tabla de cuadrícula 4 - Énfasis 11"/>
-    <w:basedOn w:val="Tablanormal"/>
+    <w:basedOn w:val="TableNormal"/>
     <w:uiPriority w:val="49"/>
     <w:rsid w:val="00E533E7"/>
     <w:rPr>
@@ -8500,9 +11319,9 @@
       </w:tcPr>
     </w:tblStylePr>
   </w:style>
-  <w:style w:type="paragraph" w:styleId="Sinespaciado">
+  <w:style w:type="paragraph" w:styleId="NoSpacing">
     <w:name w:val="No Spacing"/>
-    <w:link w:val="SinespaciadoCar"/>
+    <w:link w:val="NoSpacingChar"/>
     <w:uiPriority w:val="1"/>
     <w:qFormat/>
     <w:rsid w:val="005D5501"/>
@@ -8513,10 +11332,10 @@
       <w:lang w:eastAsia="en-US"/>
     </w:rPr>
   </w:style>
-  <w:style w:type="character" w:customStyle="1" w:styleId="SinespaciadoCar">
-    <w:name w:val="Sin espaciado Car"/>
-    <w:basedOn w:val="Fuentedeprrafopredeter"/>
-    <w:link w:val="Sinespaciado"/>
+  <w:style w:type="character" w:customStyle="1" w:styleId="NoSpacingChar">
+    <w:name w:val="No Spacing Char"/>
+    <w:basedOn w:val="DefaultParagraphFont"/>
+    <w:link w:val="NoSpacing"/>
     <w:uiPriority w:val="1"/>
     <w:rsid w:val="005D5501"/>
     <w:rPr>
@@ -8526,7 +11345,7 @@
       <w:lang w:eastAsia="en-US"/>
     </w:rPr>
   </w:style>
-  <w:style w:type="paragraph" w:styleId="Bibliografa">
+  <w:style w:type="paragraph" w:styleId="Bibliography">
     <w:name w:val="Bibliography"/>
     <w:basedOn w:val="Normal"/>
     <w:next w:val="Normal"/>
@@ -8537,7 +11356,7 @@
       <w:rFonts w:ascii="Carlito"/>
     </w:rPr>
   </w:style>
-  <w:style w:type="table" w:customStyle="1" w:styleId="TableNormal1">
+  <w:style w:type="table" w:customStyle="1" w:styleId="TableNormal10">
     <w:name w:val="Table Normal1"/>
     <w:uiPriority w:val="2"/>
     <w:semiHidden/>
@@ -8578,10 +11397,10 @@
       <w:szCs w:val="22"/>
     </w:rPr>
   </w:style>
-  <w:style w:type="character" w:customStyle="1" w:styleId="Ttulo2Car">
-    <w:name w:val="Título 2 Car"/>
-    <w:basedOn w:val="Fuentedeprrafopredeter"/>
-    <w:link w:val="Ttulo2"/>
+  <w:style w:type="character" w:customStyle="1" w:styleId="Heading2Char">
+    <w:name w:val="Heading 2 Char"/>
+    <w:basedOn w:val="DefaultParagraphFont"/>
+    <w:link w:val="Heading2"/>
     <w:rsid w:val="002D3FCA"/>
     <w:rPr>
       <w:rFonts w:cs="Arial"/>
@@ -8593,10 +11412,10 @@
       <w:lang w:val="es-ES" w:eastAsia="en-US"/>
     </w:rPr>
   </w:style>
-  <w:style w:type="character" w:customStyle="1" w:styleId="Ttulo3Car">
-    <w:name w:val="Título 3 Car"/>
-    <w:basedOn w:val="Fuentedeprrafopredeter"/>
-    <w:link w:val="Ttulo3"/>
+  <w:style w:type="character" w:customStyle="1" w:styleId="Heading3Char">
+    <w:name w:val="Heading 3 Char"/>
+    <w:basedOn w:val="DefaultParagraphFont"/>
+    <w:link w:val="Heading3"/>
     <w:rsid w:val="00B42DD6"/>
     <w:rPr>
       <w:b/>
@@ -8605,10 +11424,10 @@
       <w:lang w:eastAsia="en-US"/>
     </w:rPr>
   </w:style>
-  <w:style w:type="character" w:customStyle="1" w:styleId="EncabezadoCar">
-    <w:name w:val="Encabezado Car"/>
-    <w:basedOn w:val="Fuentedeprrafopredeter"/>
-    <w:link w:val="Encabezado"/>
+  <w:style w:type="character" w:customStyle="1" w:styleId="HeaderChar">
+    <w:name w:val="Header Char"/>
+    <w:basedOn w:val="DefaultParagraphFont"/>
+    <w:link w:val="Header"/>
     <w:uiPriority w:val="99"/>
     <w:rsid w:val="002410C1"/>
     <w:rPr>
@@ -8617,10 +11436,10 @@
       <w:lang w:eastAsia="en-US"/>
     </w:rPr>
   </w:style>
-  <w:style w:type="character" w:customStyle="1" w:styleId="PiedepginaCar">
-    <w:name w:val="Pie de página Car"/>
-    <w:basedOn w:val="Fuentedeprrafopredeter"/>
-    <w:link w:val="Piedepgina"/>
+  <w:style w:type="character" w:customStyle="1" w:styleId="FooterChar">
+    <w:name w:val="Footer Char"/>
+    <w:basedOn w:val="DefaultParagraphFont"/>
+    <w:link w:val="Footer"/>
     <w:uiPriority w:val="99"/>
     <w:rsid w:val="002410C1"/>
     <w:rPr>
@@ -8631,7 +11450,7 @@
   </w:style>
   <w:style w:type="paragraph" w:customStyle="1" w:styleId="Titulo1">
     <w:name w:val="Titulo 1"/>
-    <w:basedOn w:val="Ttulo"/>
+    <w:basedOn w:val="Title"/>
     <w:link w:val="Titulo1Car"/>
     <w:autoRedefine/>
     <w:qFormat/>
@@ -8643,7 +11462,7 @@
   </w:style>
   <w:style w:type="character" w:customStyle="1" w:styleId="Titulo1Car">
     <w:name w:val="Titulo 1 Car"/>
-    <w:basedOn w:val="Fuentedeprrafopredeter"/>
+    <w:basedOn w:val="DefaultParagraphFont"/>
     <w:link w:val="Titulo1"/>
     <w:rsid w:val="0057765E"/>
     <w:rPr>
@@ -8726,12 +11545,12 @@
   </w:style>
   <w:style w:type="character" w:customStyle="1" w:styleId="hps">
     <w:name w:val="hps"/>
-    <w:basedOn w:val="Fuentedeprrafopredeter"/>
+    <w:basedOn w:val="DefaultParagraphFont"/>
     <w:rsid w:val="00C93FD4"/>
   </w:style>
   <w:style w:type="paragraph" w:customStyle="1" w:styleId="Titulo5">
     <w:name w:val="Titulo 5"/>
-    <w:basedOn w:val="Ttulo5"/>
+    <w:basedOn w:val="Heading5"/>
     <w:link w:val="Titulo5Car"/>
     <w:qFormat/>
     <w:rsid w:val="000C51CF"/>
@@ -8745,10 +11564,10 @@
       <w:lang w:val="es-ES_tradnl"/>
     </w:rPr>
   </w:style>
-  <w:style w:type="character" w:customStyle="1" w:styleId="Ttulo5Car">
-    <w:name w:val="Título 5 Car"/>
-    <w:basedOn w:val="Fuentedeprrafopredeter"/>
-    <w:link w:val="Ttulo5"/>
+  <w:style w:type="character" w:customStyle="1" w:styleId="Heading5Char">
+    <w:name w:val="Heading 5 Char"/>
+    <w:basedOn w:val="DefaultParagraphFont"/>
+    <w:link w:val="Heading5"/>
     <w:semiHidden/>
     <w:rsid w:val="000C51CF"/>
     <w:rPr>
@@ -8761,7 +11580,7 @@
   </w:style>
   <w:style w:type="character" w:customStyle="1" w:styleId="Titulo5Car">
     <w:name w:val="Titulo 5 Car"/>
-    <w:basedOn w:val="Ttulo5Car"/>
+    <w:basedOn w:val="Heading5Char"/>
     <w:link w:val="Titulo5"/>
     <w:rsid w:val="000C51CF"/>
     <w:rPr>
@@ -8773,9 +11592,9 @@
       <w:lang w:val="es-ES_tradnl" w:eastAsia="en-US"/>
     </w:rPr>
   </w:style>
-  <w:style w:type="character" w:styleId="nfasis">
+  <w:style w:type="character" w:styleId="Emphasis">
     <w:name w:val="Emphasis"/>
-    <w:basedOn w:val="Fuentedeprrafopredeter"/>
+    <w:basedOn w:val="DefaultParagraphFont"/>
     <w:qFormat/>
     <w:rsid w:val="00AD00A2"/>
     <w:rPr>
@@ -8785,7 +11604,7 @@
   </w:style>
   <w:style w:type="character" w:customStyle="1" w:styleId="Mencinsinresolver1">
     <w:name w:val="Mención sin resolver1"/>
-    <w:basedOn w:val="Fuentedeprrafopredeter"/>
+    <w:basedOn w:val="DefaultParagraphFont"/>
     <w:uiPriority w:val="99"/>
     <w:semiHidden/>
     <w:unhideWhenUsed/>
@@ -9122,7 +11941,7 @@
 </file>
 
 <file path=customXml/itemProps2.xml><?xml version="1.0" encoding="utf-8"?>
-<ds:datastoreItem xmlns:ds="http://schemas.openxmlformats.org/officeDocument/2006/customXml" ds:itemID="{CADDC38E-9BB2-44E6-BCB0-8AD688582350}">
+<ds:datastoreItem xmlns:ds="http://schemas.openxmlformats.org/officeDocument/2006/customXml" ds:itemID="{62CABEFE-42B9-43E5-AF64-A15726951E4B}">
   <ds:schemaRefs>
     <ds:schemaRef ds:uri="http://schemas.openxmlformats.org/officeDocument/2006/bibliography"/>
   </ds:schemaRefs>

</xml_diff>

<commit_message>
Entrega marco teorico Cristhian Javier, ya estaba ajustado en google docs
</commit_message>
<xml_diff>
--- a/QR-PROYECTO-FORMULACION DE PROYECTOS.docx
+++ b/QR-PROYECTO-FORMULACION DE PROYECTOS.docx
@@ -1,6 +1,6 @@
 
 <file path=word/document.xml><?xml version="1.0" encoding="utf-8"?>
-<w:document xmlns:wpc="http://schemas.microsoft.com/office/word/2010/wordprocessingCanvas" xmlns:cx="http://schemas.microsoft.com/office/drawing/2014/chartex" xmlns:cx1="http://schemas.microsoft.com/office/drawing/2015/9/8/chartex" xmlns:cx2="http://schemas.microsoft.com/office/drawing/2015/10/21/chartex" xmlns:cx3="http://schemas.microsoft.com/office/drawing/2016/5/9/chartex" xmlns:cx4="http://schemas.microsoft.com/office/drawing/2016/5/10/chartex" xmlns:cx5="http://schemas.microsoft.com/office/drawing/2016/5/11/chartex" xmlns:cx6="http://schemas.microsoft.com/office/drawing/2016/5/12/chartex" xmlns:cx7="http://schemas.microsoft.com/office/drawing/2016/5/13/chartex" xmlns:cx8="http://schemas.microsoft.com/office/drawing/2016/5/14/chartex" xmlns:mc="http://schemas.openxmlformats.org/markup-compatibility/2006" xmlns:aink="http://schemas.microsoft.com/office/drawing/2016/ink" xmlns:am3d="http://schemas.microsoft.com/office/drawing/2017/model3d" xmlns:o="urn:schemas-microsoft-com:office:office" xmlns:r="http://schemas.openxmlformats.org/officeDocument/2006/relationships" xmlns:m="http://schemas.openxmlformats.org/officeDocument/2006/math" xmlns:v="urn:schemas-microsoft-com:vml" xmlns:wp14="http://schemas.microsoft.com/office/word/2010/wordprocessingDrawing" xmlns:wp="http://schemas.openxmlformats.org/drawingml/2006/wordprocessingDrawing" xmlns:w10="urn:schemas-microsoft-com:office:word" xmlns:w="http://schemas.openxmlformats.org/wordprocessingml/2006/main" xmlns:w14="http://schemas.microsoft.com/office/word/2010/wordml" xmlns:w15="http://schemas.microsoft.com/office/word/2012/wordml" xmlns:w16cid="http://schemas.microsoft.com/office/word/2016/wordml/cid" xmlns:w16se="http://schemas.microsoft.com/office/word/2015/wordml/symex" xmlns:wpg="http://schemas.microsoft.com/office/word/2010/wordprocessingGroup" xmlns:wpi="http://schemas.microsoft.com/office/word/2010/wordprocessingInk" xmlns:wne="http://schemas.microsoft.com/office/word/2006/wordml" xmlns:wps="http://schemas.microsoft.com/office/word/2010/wordprocessingShape" mc:Ignorable="w14 w15 w16se w16cid wp14">
+<w:document xmlns:wpc="http://schemas.microsoft.com/office/word/2010/wordprocessingCanvas" xmlns:cx="http://schemas.microsoft.com/office/drawing/2014/chartex" xmlns:cx1="http://schemas.microsoft.com/office/drawing/2015/9/8/chartex" xmlns:cx2="http://schemas.microsoft.com/office/drawing/2015/10/21/chartex" xmlns:cx3="http://schemas.microsoft.com/office/drawing/2016/5/9/chartex" xmlns:cx4="http://schemas.microsoft.com/office/drawing/2016/5/10/chartex" xmlns:cx5="http://schemas.microsoft.com/office/drawing/2016/5/11/chartex" xmlns:cx6="http://schemas.microsoft.com/office/drawing/2016/5/12/chartex" xmlns:cx7="http://schemas.microsoft.com/office/drawing/2016/5/13/chartex" xmlns:cx8="http://schemas.microsoft.com/office/drawing/2016/5/14/chartex" xmlns:mc="http://schemas.openxmlformats.org/markup-compatibility/2006" xmlns:aink="http://schemas.microsoft.com/office/drawing/2016/ink" xmlns:am3d="http://schemas.microsoft.com/office/drawing/2017/model3d" xmlns:o="urn:schemas-microsoft-com:office:office" xmlns:r="http://schemas.openxmlformats.org/officeDocument/2006/relationships" xmlns:m="http://schemas.openxmlformats.org/officeDocument/2006/math" xmlns:v="urn:schemas-microsoft-com:vml" xmlns:wp14="http://schemas.microsoft.com/office/word/2010/wordprocessingDrawing" xmlns:wp="http://schemas.openxmlformats.org/drawingml/2006/wordprocessingDrawing" xmlns:w10="urn:schemas-microsoft-com:office:word" xmlns:w="http://schemas.openxmlformats.org/wordprocessingml/2006/main" xmlns:w14="http://schemas.microsoft.com/office/word/2010/wordml" xmlns:w15="http://schemas.microsoft.com/office/word/2012/wordml" xmlns:w16cex="http://schemas.microsoft.com/office/word/2018/wordml/cex" xmlns:w16cid="http://schemas.microsoft.com/office/word/2016/wordml/cid" xmlns:w16="http://schemas.microsoft.com/office/word/2018/wordml" xmlns:w16se="http://schemas.microsoft.com/office/word/2015/wordml/symex" xmlns:wpg="http://schemas.microsoft.com/office/word/2010/wordprocessingGroup" xmlns:wpi="http://schemas.microsoft.com/office/word/2010/wordprocessingInk" xmlns:wne="http://schemas.microsoft.com/office/word/2006/wordml" xmlns:wps="http://schemas.microsoft.com/office/word/2010/wordprocessingShape" mc:Ignorable="w14 w15 w16se w16cid w16 w16cex wp14">
   <w:body>
     <w:p>
       <w:pPr>
@@ -85,15 +85,7 @@
         <w:jc w:val="center"/>
       </w:pPr>
       <w:r>
-        <w:t xml:space="preserve">Cristhian Javier Fonseca </w:t>
-      </w:r>
-      <w:proofErr w:type="spellStart"/>
-      <w:r>
-        <w:t>Jimenez</w:t>
-      </w:r>
-      <w:proofErr w:type="spellEnd"/>
-      <w:r>
-        <w:t xml:space="preserve"> – 65641</w:t>
+        <w:t>Cristhian Javier Fonseca Jimenez – 65641</w:t>
       </w:r>
     </w:p>
     <w:p>
@@ -237,6 +229,7 @@
           <w:docPartUnique/>
         </w:docPartObj>
       </w:sdtPr>
+      <w:sdtEndPr/>
       <w:sdtContent>
         <w:p>
           <w:pPr>
@@ -3528,6 +3521,7 @@
           <w:docPartUnique/>
         </w:docPartObj>
       </w:sdtPr>
+      <w:sdtEndPr/>
       <w:sdtContent>
         <w:p>
           <w:pPr>
@@ -3588,6 +3582,7 @@
           <w:docPartUnique/>
         </w:docPartObj>
       </w:sdtPr>
+      <w:sdtEndPr/>
       <w:sdtContent>
         <w:p>
           <w:pPr>
@@ -3655,7 +3650,7 @@
     </w:p>
     <w:p>
       <w:pPr>
-        <w:pStyle w:val="Heading1"/>
+        <w:pStyle w:val="Ttulo1"/>
       </w:pPr>
       <w:bookmarkStart w:id="1" w:name="_heading=h.30j0zll" w:colFirst="0" w:colLast="0"/>
       <w:bookmarkEnd w:id="1"/>
@@ -3874,7 +3869,7 @@
     </w:p>
     <w:p>
       <w:pPr>
-        <w:pStyle w:val="Heading1"/>
+        <w:pStyle w:val="Ttulo1"/>
         <w:numPr>
           <w:ilvl w:val="0"/>
           <w:numId w:val="1"/>
@@ -3942,7 +3937,7 @@
     </w:p>
     <w:p>
       <w:pPr>
-        <w:pStyle w:val="ListParagraph"/>
+        <w:pStyle w:val="Prrafodelista"/>
         <w:numPr>
           <w:ilvl w:val="0"/>
           <w:numId w:val="10"/>
@@ -3956,7 +3951,7 @@
     </w:p>
     <w:p>
       <w:pPr>
-        <w:pStyle w:val="ListParagraph"/>
+        <w:pStyle w:val="Prrafodelista"/>
         <w:numPr>
           <w:ilvl w:val="0"/>
           <w:numId w:val="10"/>
@@ -3970,7 +3965,7 @@
     </w:p>
     <w:p>
       <w:pPr>
-        <w:pStyle w:val="ListParagraph"/>
+        <w:pStyle w:val="Prrafodelista"/>
         <w:numPr>
           <w:ilvl w:val="0"/>
           <w:numId w:val="10"/>
@@ -3984,7 +3979,7 @@
     </w:p>
     <w:p>
       <w:pPr>
-        <w:pStyle w:val="ListParagraph"/>
+        <w:pStyle w:val="Prrafodelista"/>
         <w:numPr>
           <w:ilvl w:val="0"/>
           <w:numId w:val="10"/>
@@ -3998,7 +3993,7 @@
     </w:p>
     <w:p>
       <w:pPr>
-        <w:pStyle w:val="ListParagraph"/>
+        <w:pStyle w:val="Prrafodelista"/>
         <w:numPr>
           <w:ilvl w:val="0"/>
           <w:numId w:val="10"/>
@@ -4012,7 +4007,7 @@
     </w:p>
     <w:p>
       <w:pPr>
-        <w:pStyle w:val="ListParagraph"/>
+        <w:pStyle w:val="Prrafodelista"/>
         <w:numPr>
           <w:ilvl w:val="0"/>
           <w:numId w:val="10"/>
@@ -4026,7 +4021,7 @@
     </w:p>
     <w:p>
       <w:pPr>
-        <w:pStyle w:val="ListParagraph"/>
+        <w:pStyle w:val="Prrafodelista"/>
         <w:numPr>
           <w:ilvl w:val="0"/>
           <w:numId w:val="10"/>
@@ -4102,7 +4097,7 @@
     </w:p>
     <w:p>
       <w:pPr>
-        <w:pStyle w:val="Heading1"/>
+        <w:pStyle w:val="Ttulo1"/>
         <w:numPr>
           <w:ilvl w:val="0"/>
           <w:numId w:val="1"/>
@@ -4345,7 +4340,7 @@
     <w:p/>
     <w:p>
       <w:pPr>
-        <w:pStyle w:val="Heading1"/>
+        <w:pStyle w:val="Ttulo1"/>
         <w:numPr>
           <w:ilvl w:val="0"/>
           <w:numId w:val="1"/>
@@ -4359,7 +4354,7 @@
     </w:p>
     <w:p>
       <w:pPr>
-        <w:spacing w:before="240" w:after="240" w:line="276" w:lineRule="auto"/>
+        <w:spacing w:line="360" w:lineRule="auto"/>
         <w:ind w:left="284" w:firstLine="720"/>
         <w:jc w:val="both"/>
       </w:pPr>
@@ -4369,17 +4364,17 @@
     </w:p>
     <w:p>
       <w:pPr>
-        <w:spacing w:before="240" w:after="240" w:line="276" w:lineRule="auto"/>
+        <w:spacing w:line="360" w:lineRule="auto"/>
         <w:ind w:left="284" w:firstLine="720"/>
         <w:jc w:val="both"/>
       </w:pPr>
       <w:r>
-        <w:t>Debemos tener el concepto hábeas data que hace referencia a un derecho, el cual dicta que toda persona natural o jurídica tiene la posibilidad de conocer, actualizar y rectificar la información que haya suministrado sobre esta en documento y bancos de datos de tipo privado o pública.</w:t>
-      </w:r>
-    </w:p>
-    <w:p>
-      <w:pPr>
-        <w:spacing w:before="240" w:after="240" w:line="276" w:lineRule="auto"/>
+        <w:t>Debemos tener el concepto hábeas data que hace referencia a un derecho, el cual dicta que toda persona natural o jurídica tiene la posibilidad de conocer, actualizar y rectificar la información que haya suministrado sobre esta en documento y bancos de datos de tipo privado o pública. (Superintendencia de Industria y comercio, 2019)</w:t>
+      </w:r>
+    </w:p>
+    <w:p>
+      <w:pPr>
+        <w:spacing w:line="360" w:lineRule="auto"/>
         <w:ind w:left="284" w:firstLine="720"/>
         <w:jc w:val="both"/>
       </w:pPr>
@@ -4389,7 +4384,7 @@
     </w:p>
     <w:p>
       <w:pPr>
-        <w:spacing w:before="240" w:after="240" w:line="276" w:lineRule="auto"/>
+        <w:spacing w:line="360" w:lineRule="auto"/>
         <w:ind w:left="284" w:firstLine="720"/>
         <w:jc w:val="both"/>
       </w:pPr>
@@ -4399,7 +4394,7 @@
     </w:p>
     <w:p>
       <w:pPr>
-        <w:spacing w:before="240" w:after="240" w:line="276" w:lineRule="auto"/>
+        <w:spacing w:line="360" w:lineRule="auto"/>
         <w:ind w:left="284" w:firstLine="720"/>
         <w:jc w:val="both"/>
       </w:pPr>
@@ -4409,7 +4404,7 @@
     </w:p>
     <w:p>
       <w:pPr>
-        <w:spacing w:before="240" w:after="240" w:line="276" w:lineRule="auto"/>
+        <w:spacing w:line="360" w:lineRule="auto"/>
         <w:ind w:left="284" w:firstLine="720"/>
         <w:jc w:val="both"/>
       </w:pPr>
@@ -4419,38 +4414,38 @@
     </w:p>
     <w:p>
       <w:pPr>
-        <w:spacing w:before="240" w:after="240" w:line="276" w:lineRule="auto"/>
+        <w:spacing w:line="360" w:lineRule="auto"/>
         <w:ind w:left="284" w:firstLine="720"/>
         <w:jc w:val="both"/>
       </w:pPr>
       <w:r>
-        <w:t>El principio de finalidad obliga a que las actividades de recolección de datos personales obedezcan a una finalidad legítima de acuerdo con la Constitución y la ley. Con fundamento en este principio la finalidad debe ser comunicada al titular de la información previa o concomitante con el otorgamiento del titular de la autorización, cuando ella sea necesaria o, en general, siempre que el titular solicite información al respecto.</w:t>
-      </w:r>
-    </w:p>
-    <w:p>
-      <w:pPr>
-        <w:spacing w:before="240" w:after="240" w:line="276" w:lineRule="auto"/>
+        <w:t>El principio de finalidad obliga a que las actividades de recolección de datos personales obedezcan a una finalidad legítima de acuerdo con la Constitución y la ley. Con fundamento en este principio la finalidad debe ser comunicada al titular de la información previa o concomitante con el otorgamiento del titular de la autorización, cuando ella sea necesaria o, en general, siempre que el titular solicite información al respecto. (Superintendencia de industria y comercio, 2019)</w:t>
+      </w:r>
+    </w:p>
+    <w:p>
+      <w:pPr>
+        <w:spacing w:line="360" w:lineRule="auto"/>
         <w:ind w:left="284" w:firstLine="720"/>
         <w:jc w:val="both"/>
       </w:pPr>
       <w:r>
+        <w:lastRenderedPageBreak/>
         <w:t>Una parte importante es saber legalmente que información podremos transportar o compartir con las EPS o paramédicos por medio de internet, sabiendo esto los datos deben tener la restricción de circulación no restringida como se detalla a continuación:</w:t>
       </w:r>
     </w:p>
     <w:p>
       <w:pPr>
-        <w:spacing w:before="240" w:after="240" w:line="276" w:lineRule="auto"/>
+        <w:spacing w:line="360" w:lineRule="auto"/>
         <w:ind w:left="284" w:firstLine="720"/>
         <w:jc w:val="both"/>
       </w:pPr>
       <w:r>
-        <w:lastRenderedPageBreak/>
         <w:t>El principio de circulación restringida consiste en que a menos que la información sea pública, los datos personales no podrán ser accesibles por Internet o por otros medios de divulgación o comunicación masiva, salvo que dicho acceso sea técnicamente controlable para brindar un conocimiento restringido sólo a los titulares o a los usuarios autorizados para ello.</w:t>
       </w:r>
     </w:p>
     <w:p>
       <w:pPr>
-        <w:spacing w:before="240" w:after="240" w:line="276" w:lineRule="auto"/>
+        <w:spacing w:line="360" w:lineRule="auto"/>
         <w:ind w:left="284" w:firstLine="720"/>
         <w:jc w:val="both"/>
       </w:pPr>
@@ -4460,49 +4455,45 @@
     </w:p>
     <w:p>
       <w:pPr>
-        <w:spacing w:before="240" w:after="240" w:line="276" w:lineRule="auto"/>
+        <w:spacing w:line="360" w:lineRule="auto"/>
         <w:ind w:left="284" w:firstLine="720"/>
         <w:jc w:val="both"/>
         <w:rPr>
           <w:b/>
+          <w:bCs/>
         </w:rPr>
       </w:pPr>
       <w:r>
         <w:rPr>
           <w:b/>
+          <w:bCs/>
         </w:rPr>
         <w:t>La regulación actual sobre hábeas data</w:t>
       </w:r>
     </w:p>
     <w:p>
       <w:pPr>
-        <w:spacing w:before="240" w:after="240" w:line="276" w:lineRule="auto"/>
+        <w:spacing w:line="360" w:lineRule="auto"/>
         <w:ind w:left="284" w:firstLine="720"/>
         <w:jc w:val="both"/>
       </w:pPr>
       <w:r>
-        <w:t xml:space="preserve">Ley 1266 de 2008, constituye una regulación parcial de este derecho, concentrada en las reglas para la administración de datos personales de carácter financiero, comercial, de servicios y proveniente de terceros países, </w:t>
-      </w:r>
-      <w:r>
-        <w:t>destinado</w:t>
-      </w:r>
-      <w:r>
-        <w:t xml:space="preserve"> al cálculo del riesgo crediticio.</w:t>
-      </w:r>
-    </w:p>
-    <w:p>
-      <w:pPr>
-        <w:spacing w:before="240" w:after="240" w:line="276" w:lineRule="auto"/>
+        <w:t>Ley 1266 de 2008, constituye una regulación parcial de este derecho, concentrada en las reglas para la administración de datos personales de carácter financiero, comercial, de servicios y proveniente de terceros países, destinada al cálculo del riesgo crediticio. (Superintendencia de industria y comercio, 2019)</w:t>
+      </w:r>
+    </w:p>
+    <w:p>
+      <w:pPr>
+        <w:spacing w:line="360" w:lineRule="auto"/>
         <w:ind w:left="284" w:firstLine="720"/>
         <w:jc w:val="both"/>
       </w:pPr>
       <w:r>
-        <w:t>En ese sentido la recopilación, tratamiento y circulación de datos en materia de seguridad social, asuntos tributarios, la realizada por las instituciones de inteligencia y seguridad del Estado, el registro mercantil, etc., están amparadas por el artículo 15 de la Constitución y desarrolladas por la jurisprudencia de la Corte Constitucional.</w:t>
-      </w:r>
-    </w:p>
-    <w:p>
-      <w:pPr>
-        <w:spacing w:before="240" w:after="240" w:line="276" w:lineRule="auto"/>
+        <w:t>En ese sentido la recopilación, tratamiento y circulación de datos en materia de seguridad social, asuntos tributarios, la realizada por las instituciones de inteligencia y seguridad del Estado, el registro mercantil, etc., están amparadas por el artículo 15 de la Constitución y desarrolladas por la jurisprudencia de la Corte Constitucional. (Superintendencia de industria y comercio, 2019)</w:t>
+      </w:r>
+    </w:p>
+    <w:p>
+      <w:pPr>
+        <w:spacing w:line="360" w:lineRule="auto"/>
         <w:ind w:left="284" w:firstLine="720"/>
         <w:jc w:val="both"/>
       </w:pPr>
@@ -4512,17 +4503,17 @@
     </w:p>
     <w:p>
       <w:pPr>
-        <w:spacing w:before="240" w:after="240" w:line="276" w:lineRule="auto"/>
+        <w:spacing w:line="360" w:lineRule="auto"/>
         <w:ind w:left="284" w:firstLine="720"/>
         <w:jc w:val="both"/>
       </w:pPr>
       <w:r>
-        <w:t>En este sentido los usuarios finales al utilizar esta información o solicitar datos parciales del paciente registrado serían los paramédicos de las ambulancias y los funcionarios de las EPS, en términos legales sólo podrán utilizar la información si son alguno de estos 3 tipos de usuarios:</w:t>
-      </w:r>
-    </w:p>
-    <w:p>
-      <w:pPr>
-        <w:spacing w:before="240" w:after="240" w:line="276" w:lineRule="auto"/>
+        <w:t>En este sentido los usuarios finales al utilizar esta información o solicitar datos parciales del paciente registrado serían los paramédicos de las ambulancias y los funcionarios de las EPS.</w:t>
+      </w:r>
+    </w:p>
+    <w:p>
+      <w:pPr>
+        <w:spacing w:line="360" w:lineRule="auto"/>
         <w:ind w:left="284" w:firstLine="720"/>
         <w:jc w:val="both"/>
       </w:pPr>
@@ -4532,36 +4523,29 @@
     </w:p>
     <w:p>
       <w:pPr>
-        <w:numPr>
-          <w:ilvl w:val="0"/>
-          <w:numId w:val="3"/>
-        </w:numPr>
         <w:spacing w:line="360" w:lineRule="auto"/>
         <w:ind w:left="284" w:firstLine="720"/>
         <w:jc w:val="both"/>
       </w:pPr>
       <w:r>
-        <w:t>A los usuarios de la información, en los casos que se haya obtenido autorización del titular o, en aquellos establecidos expresamente en la ley.</w:t>
-      </w:r>
-    </w:p>
-    <w:p>
-      <w:pPr>
-        <w:numPr>
-          <w:ilvl w:val="0"/>
-          <w:numId w:val="3"/>
-        </w:numPr>
+        <w:t>●       A los usuarios de la información, en los casos que se haya obtenido autorización del titular o, en aquellos establecidos expresamente en la ley.</w:t>
+      </w:r>
+    </w:p>
+    <w:p>
+      <w:pPr>
         <w:spacing w:line="360" w:lineRule="auto"/>
         <w:ind w:left="284" w:firstLine="720"/>
         <w:jc w:val="both"/>
       </w:pPr>
       <w:r>
-        <w:t>A otros operadores de datos, cuando se cuente con autorización del titular.</w:t>
+        <w:t>●       A otros operadores de datos, cuando se cuente con autorización del titular.</w:t>
       </w:r>
     </w:p>
     <w:p>
       <w:pPr>
         <w:spacing w:line="360" w:lineRule="auto"/>
         <w:ind w:left="284" w:firstLine="720"/>
+        <w:jc w:val="both"/>
         <w:sectPr>
           <w:pgSz w:w="12240" w:h="15840"/>
           <w:pgMar w:top="1440" w:right="1440" w:bottom="1440" w:left="1440" w:header="1440" w:footer="1440" w:gutter="0"/>
@@ -4570,48 +4554,13 @@
         </w:sectPr>
       </w:pPr>
       <w:r>
-        <w:t>A otros operadores de datos, sin ser necesaria la autorización del titular, siempre que el banco de datos de destino tenga la misma finalidad que tiene el operador que entrega los datos</w:t>
-      </w:r>
-      <w:r>
-        <w:t xml:space="preserve"> </w:t>
-      </w:r>
-      <w:sdt>
-        <w:sdtPr>
-          <w:id w:val="-838307050"/>
-          <w:citation/>
-        </w:sdtPr>
-        <w:sdtContent>
-          <w:r>
-            <w:fldChar w:fldCharType="begin"/>
-          </w:r>
-          <w:r>
-            <w:rPr>
-              <w:lang w:val="es-CO"/>
-            </w:rPr>
-            <w:instrText xml:space="preserve"> CITATION San \l 9226 </w:instrText>
-          </w:r>
-          <w:r>
-            <w:fldChar w:fldCharType="separate"/>
-          </w:r>
-          <w:r>
-            <w:rPr>
-              <w:noProof/>
-              <w:lang w:val="es-CO"/>
-            </w:rPr>
-            <w:t>(Sanchez, s.f.)</w:t>
-          </w:r>
-          <w:r>
-            <w:fldChar w:fldCharType="end"/>
-          </w:r>
-        </w:sdtContent>
-      </w:sdt>
-      <w:r>
-        <w:t>.</w:t>
-      </w:r>
-    </w:p>
-    <w:p>
-      <w:pPr>
-        <w:pStyle w:val="Heading1"/>
+        <w:lastRenderedPageBreak/>
+        <w:t>●       A otros operadores de datos, sin ser necesaria la autorización del titular, siempre que el banco de datos de destino tenga la misma finalidad que tiene el operador que entrega los datos. (Superintendencia de industria y comercio, 2017)</w:t>
+      </w:r>
+    </w:p>
+    <w:p>
+      <w:pPr>
+        <w:pStyle w:val="Ttulo1"/>
         <w:numPr>
           <w:ilvl w:val="0"/>
           <w:numId w:val="1"/>
@@ -4747,7 +4696,7 @@
     </w:p>
     <w:p>
       <w:pPr>
-        <w:pStyle w:val="Heading1"/>
+        <w:pStyle w:val="Ttulo1"/>
         <w:numPr>
           <w:ilvl w:val="0"/>
           <w:numId w:val="1"/>
@@ -4770,7 +4719,7 @@
     </w:p>
     <w:p>
       <w:pPr>
-        <w:pStyle w:val="Heading2"/>
+        <w:pStyle w:val="Ttulo2"/>
         <w:spacing w:before="0"/>
         <w:ind w:left="284" w:firstLine="720"/>
       </w:pPr>
@@ -4805,7 +4754,7 @@
     </w:p>
     <w:p>
       <w:pPr>
-        <w:pStyle w:val="Heading2"/>
+        <w:pStyle w:val="Ttulo2"/>
         <w:spacing w:before="0"/>
         <w:ind w:left="284" w:firstLine="720"/>
       </w:pPr>
@@ -4840,7 +4789,7 @@
     </w:p>
     <w:p>
       <w:pPr>
-        <w:pStyle w:val="Heading2"/>
+        <w:pStyle w:val="Ttulo2"/>
         <w:spacing w:before="0"/>
         <w:ind w:left="284" w:firstLine="720"/>
       </w:pPr>
@@ -4875,7 +4824,7 @@
     </w:p>
     <w:p>
       <w:pPr>
-        <w:pStyle w:val="Heading2"/>
+        <w:pStyle w:val="Ttulo2"/>
         <w:spacing w:before="0"/>
         <w:ind w:left="284" w:firstLine="720"/>
       </w:pPr>
@@ -4898,7 +4847,7 @@
     </w:p>
     <w:p>
       <w:pPr>
-        <w:pStyle w:val="ListParagraph"/>
+        <w:pStyle w:val="Prrafodelista"/>
         <w:numPr>
           <w:ilvl w:val="0"/>
           <w:numId w:val="8"/>
@@ -4913,7 +4862,7 @@
     </w:p>
     <w:p>
       <w:pPr>
-        <w:pStyle w:val="ListParagraph"/>
+        <w:pStyle w:val="Prrafodelista"/>
         <w:numPr>
           <w:ilvl w:val="0"/>
           <w:numId w:val="8"/>
@@ -4928,7 +4877,7 @@
     </w:p>
     <w:p>
       <w:pPr>
-        <w:pStyle w:val="ListParagraph"/>
+        <w:pStyle w:val="Prrafodelista"/>
         <w:numPr>
           <w:ilvl w:val="0"/>
           <w:numId w:val="8"/>
@@ -4949,7 +4898,7 @@
     </w:p>
     <w:p>
       <w:pPr>
-        <w:pStyle w:val="Heading2"/>
+        <w:pStyle w:val="Ttulo2"/>
         <w:spacing w:before="0"/>
         <w:ind w:left="284" w:firstLine="720"/>
       </w:pPr>
@@ -5024,7 +4973,7 @@
     </w:p>
     <w:p>
       <w:pPr>
-        <w:pStyle w:val="Heading2"/>
+        <w:pStyle w:val="Ttulo2"/>
         <w:spacing w:before="0"/>
         <w:ind w:left="284" w:firstLine="720"/>
       </w:pPr>
@@ -5059,7 +5008,7 @@
     </w:p>
     <w:p>
       <w:pPr>
-        <w:pStyle w:val="Heading2"/>
+        <w:pStyle w:val="Ttulo2"/>
         <w:spacing w:before="0"/>
         <w:ind w:left="284" w:firstLine="720"/>
       </w:pPr>
@@ -5078,7 +5027,7 @@
     </w:p>
     <w:p>
       <w:pPr>
-        <w:pStyle w:val="ListParagraph"/>
+        <w:pStyle w:val="Prrafodelista"/>
         <w:numPr>
           <w:ilvl w:val="0"/>
           <w:numId w:val="9"/>
@@ -5093,7 +5042,7 @@
     </w:p>
     <w:p>
       <w:pPr>
-        <w:pStyle w:val="ListParagraph"/>
+        <w:pStyle w:val="Prrafodelista"/>
         <w:numPr>
           <w:ilvl w:val="0"/>
           <w:numId w:val="9"/>
@@ -5108,7 +5057,7 @@
     </w:p>
     <w:p>
       <w:pPr>
-        <w:pStyle w:val="ListParagraph"/>
+        <w:pStyle w:val="Prrafodelista"/>
         <w:numPr>
           <w:ilvl w:val="0"/>
           <w:numId w:val="9"/>
@@ -5129,7 +5078,7 @@
     </w:p>
     <w:p>
       <w:pPr>
-        <w:pStyle w:val="Heading2"/>
+        <w:pStyle w:val="Ttulo2"/>
         <w:spacing w:before="0"/>
         <w:ind w:left="284" w:firstLine="720"/>
       </w:pPr>
@@ -5171,7 +5120,7 @@
     </w:p>
     <w:p>
       <w:pPr>
-        <w:pStyle w:val="Heading2"/>
+        <w:pStyle w:val="Ttulo2"/>
         <w:spacing w:before="0"/>
         <w:ind w:left="284" w:firstLine="720"/>
       </w:pPr>
@@ -5328,7 +5277,7 @@
     </w:p>
     <w:p>
       <w:pPr>
-        <w:pStyle w:val="Heading2"/>
+        <w:pStyle w:val="Ttulo2"/>
         <w:spacing w:before="0"/>
         <w:ind w:left="284" w:firstLine="720"/>
       </w:pPr>
@@ -5384,10 +5333,7 @@
         <w:jc w:val="both"/>
       </w:pPr>
       <w:r>
-        <w:t>Infraestructura para la BBDD</w:t>
-      </w:r>
-      <w:r>
-        <w:t>.</w:t>
+        <w:t>Infraestructura para la BBDD.</w:t>
       </w:r>
     </w:p>
     <w:p>
@@ -5465,8 +5411,6 @@
       <w:r>
         <w:t>proyecto.</w:t>
       </w:r>
-      <w:bookmarkStart w:id="17" w:name="_GoBack"/>
-      <w:bookmarkEnd w:id="17"/>
     </w:p>
     <w:p>
       <w:pPr>
@@ -5499,14 +5443,14 @@
     <w:p/>
     <w:p>
       <w:pPr>
-        <w:pStyle w:val="Heading1"/>
+        <w:pStyle w:val="Ttulo1"/>
         <w:numPr>
           <w:ilvl w:val="0"/>
           <w:numId w:val="1"/>
         </w:numPr>
       </w:pPr>
-      <w:bookmarkStart w:id="18" w:name="_heading=h.2jxsxqh" w:colFirst="0" w:colLast="0"/>
-      <w:bookmarkEnd w:id="18"/>
+      <w:bookmarkStart w:id="17" w:name="_heading=h.2jxsxqh" w:colFirst="0" w:colLast="0"/>
+      <w:bookmarkEnd w:id="17"/>
       <w:r>
         <w:t>MARCO LOGICO</w:t>
       </w:r>
@@ -5514,12 +5458,12 @@
     <w:p/>
     <w:p/>
     <w:p/>
-    <w:p>
-      <w:pPr>
-        <w:pStyle w:val="Heading2"/>
-      </w:pPr>
-      <w:bookmarkStart w:id="19" w:name="_heading=h.z337ya" w:colFirst="0" w:colLast="0"/>
-      <w:bookmarkEnd w:id="19"/>
+    <w:bookmarkStart w:id="18" w:name="_heading=h.z337ya" w:colFirst="0" w:colLast="0"/>
+    <w:bookmarkEnd w:id="18"/>
+    <w:p>
+      <w:pPr>
+        <w:pStyle w:val="Ttulo2"/>
+      </w:pPr>
       <w:r>
         <w:rPr>
           <w:noProof/>
@@ -6521,7 +6465,7 @@
                                               <w:color w:val="000000"/>
                                             </w:rPr>
                                           </w:pPr>
-                                          <w:bookmarkStart w:id="20" w:name="_Hlk35982261"/>
+                                          <w:bookmarkStart w:id="19" w:name="_Hlk35982261"/>
                                           <w:r>
                                             <w:rPr>
                                               <w:b/>
@@ -6547,7 +6491,7 @@
                                             <w:t>Lentitud y confusión cuando se necesita conocer la información de un usuario.</w:t>
                                           </w:r>
                                         </w:p>
-                                        <w:bookmarkEnd w:id="20"/>
+                                        <w:bookmarkEnd w:id="19"/>
                                         <w:p>
                                           <w:pPr>
                                             <w:spacing w:line="275" w:lineRule="auto"/>
@@ -6732,8 +6676,8 @@
                                             <w:spacing w:line="275" w:lineRule="auto"/>
                                             <w:textDirection w:val="btLr"/>
                                           </w:pPr>
-                                          <w:bookmarkStart w:id="21" w:name="_Hlk35982375"/>
-                                          <w:bookmarkStart w:id="22" w:name="_Hlk35982376"/>
+                                          <w:bookmarkStart w:id="20" w:name="_Hlk35982375"/>
+                                          <w:bookmarkStart w:id="21" w:name="_Hlk35982376"/>
                                           <w:r>
                                             <w:rPr>
                                               <w:b/>
@@ -6741,8 +6685,8 @@
                                             </w:rPr>
                                             <w:t>Causa 3.a: Desconocimiento en la accesibilidad de la información.</w:t>
                                           </w:r>
+                                          <w:bookmarkEnd w:id="20"/>
                                           <w:bookmarkEnd w:id="21"/>
-                                          <w:bookmarkEnd w:id="22"/>
                                         </w:p>
                                       </w:txbxContent>
                                     </wps:txbx>
@@ -7223,8 +7167,8 @@
                                     <w:spacing w:line="275" w:lineRule="auto"/>
                                     <w:textDirection w:val="btLr"/>
                                   </w:pPr>
-                                  <w:bookmarkStart w:id="23" w:name="_Hlk35982385"/>
-                                  <w:bookmarkStart w:id="24" w:name="_Hlk35982386"/>
+                                  <w:bookmarkStart w:id="22" w:name="_Hlk35982385"/>
+                                  <w:bookmarkStart w:id="23" w:name="_Hlk35982386"/>
                                   <w:r>
                                     <w:rPr>
                                       <w:b/>
@@ -7232,8 +7176,8 @@
                                     </w:rPr>
                                     <w:t xml:space="preserve">Causa 3.c: Poca intención de mejorar el sistema de consulta. </w:t>
                                   </w:r>
+                                  <w:bookmarkEnd w:id="22"/>
                                   <w:bookmarkEnd w:id="23"/>
-                                  <w:bookmarkEnd w:id="24"/>
                                 </w:p>
                               </w:txbxContent>
                             </wps:txbx>
@@ -7279,8 +7223,8 @@
                                     <w:spacing w:line="275" w:lineRule="auto"/>
                                     <w:textDirection w:val="btLr"/>
                                   </w:pPr>
-                                  <w:bookmarkStart w:id="25" w:name="_Hlk35982380"/>
-                                  <w:bookmarkStart w:id="26" w:name="_Hlk35982381"/>
+                                  <w:bookmarkStart w:id="24" w:name="_Hlk35982380"/>
+                                  <w:bookmarkStart w:id="25" w:name="_Hlk35982381"/>
                                   <w:r>
                                     <w:rPr>
                                       <w:b/>
@@ -7295,8 +7239,8 @@
                                     </w:rPr>
                                     <w:tab/>
                                   </w:r>
+                                  <w:bookmarkEnd w:id="24"/>
                                   <w:bookmarkEnd w:id="25"/>
-                                  <w:bookmarkEnd w:id="26"/>
                                 </w:p>
                               </w:txbxContent>
                             </wps:txbx>
@@ -8188,40 +8132,40 @@
     <w:p/>
     <w:p>
       <w:pPr>
-        <w:pStyle w:val="Heading2"/>
-      </w:pPr>
-      <w:bookmarkStart w:id="34" w:name="_heading=h.3j2qqm3" w:colFirst="0" w:colLast="0"/>
-      <w:bookmarkEnd w:id="34"/>
+        <w:pStyle w:val="Ttulo2"/>
+      </w:pPr>
+      <w:bookmarkStart w:id="26" w:name="_heading=h.3j2qqm3" w:colFirst="0" w:colLast="0"/>
+      <w:bookmarkEnd w:id="26"/>
       <w:r>
         <w:t>ARBOL DE OBJETIVOS</w:t>
       </w:r>
     </w:p>
     <w:p>
       <w:pPr>
-        <w:pStyle w:val="Heading2"/>
-      </w:pPr>
-      <w:bookmarkStart w:id="35" w:name="_heading=h.1y810tw" w:colFirst="0" w:colLast="0"/>
-      <w:bookmarkEnd w:id="35"/>
+        <w:pStyle w:val="Ttulo2"/>
+      </w:pPr>
+      <w:bookmarkStart w:id="27" w:name="_heading=h.1y810tw" w:colFirst="0" w:colLast="0"/>
+      <w:bookmarkEnd w:id="27"/>
       <w:r>
         <w:t>ESTUDIO DE INVOLUCRADOS</w:t>
       </w:r>
     </w:p>
     <w:p>
       <w:pPr>
-        <w:pStyle w:val="Heading2"/>
-      </w:pPr>
-      <w:bookmarkStart w:id="36" w:name="_heading=h.4i7ojhp" w:colFirst="0" w:colLast="0"/>
-      <w:bookmarkEnd w:id="36"/>
+        <w:pStyle w:val="Ttulo2"/>
+      </w:pPr>
+      <w:bookmarkStart w:id="28" w:name="_heading=h.4i7ojhp" w:colFirst="0" w:colLast="0"/>
+      <w:bookmarkEnd w:id="28"/>
       <w:r>
         <w:t>ESTRUCTURA ANALITICA</w:t>
       </w:r>
     </w:p>
     <w:p>
       <w:pPr>
-        <w:pStyle w:val="Heading2"/>
-      </w:pPr>
-      <w:bookmarkStart w:id="37" w:name="_heading=h.2xcytpi" w:colFirst="0" w:colLast="0"/>
-      <w:bookmarkEnd w:id="37"/>
+        <w:pStyle w:val="Ttulo2"/>
+      </w:pPr>
+      <w:bookmarkStart w:id="29" w:name="_heading=h.2xcytpi" w:colFirst="0" w:colLast="0"/>
+      <w:bookmarkEnd w:id="29"/>
       <w:r>
         <w:t>MATRIZ MARCO LOGICO</w:t>
       </w:r>
@@ -8234,14 +8178,14 @@
     <w:p/>
     <w:p>
       <w:pPr>
-        <w:pStyle w:val="Heading1"/>
+        <w:pStyle w:val="Ttulo1"/>
         <w:numPr>
           <w:ilvl w:val="0"/>
           <w:numId w:val="1"/>
         </w:numPr>
       </w:pPr>
-      <w:bookmarkStart w:id="38" w:name="_heading=h.1ci93xb" w:colFirst="0" w:colLast="0"/>
-      <w:bookmarkEnd w:id="38"/>
+      <w:bookmarkStart w:id="30" w:name="_heading=h.1ci93xb" w:colFirst="0" w:colLast="0"/>
+      <w:bookmarkEnd w:id="30"/>
       <w:r>
         <w:t>METODOLOGIA</w:t>
       </w:r>
@@ -8258,14 +8202,14 @@
     </w:p>
     <w:p>
       <w:pPr>
-        <w:pStyle w:val="Heading1"/>
+        <w:pStyle w:val="Ttulo1"/>
         <w:numPr>
           <w:ilvl w:val="0"/>
           <w:numId w:val="1"/>
         </w:numPr>
       </w:pPr>
-      <w:bookmarkStart w:id="39" w:name="_heading=h.3whwml4" w:colFirst="0" w:colLast="0"/>
-      <w:bookmarkEnd w:id="39"/>
+      <w:bookmarkStart w:id="31" w:name="_heading=h.3whwml4" w:colFirst="0" w:colLast="0"/>
+      <w:bookmarkEnd w:id="31"/>
       <w:r>
         <w:lastRenderedPageBreak/>
         <w:t>PROPUESTA DE SOLUCIÓN</w:t>
@@ -8274,48 +8218,48 @@
     <w:p/>
     <w:p>
       <w:pPr>
-        <w:pStyle w:val="Heading2"/>
+        <w:pStyle w:val="Ttulo2"/>
         <w:spacing w:line="480" w:lineRule="auto"/>
         <w:jc w:val="both"/>
       </w:pPr>
-      <w:bookmarkStart w:id="40" w:name="_heading=h.2bn6wsx" w:colFirst="0" w:colLast="0"/>
-      <w:bookmarkEnd w:id="40"/>
+      <w:bookmarkStart w:id="32" w:name="_heading=h.2bn6wsx" w:colFirst="0" w:colLast="0"/>
+      <w:bookmarkEnd w:id="32"/>
       <w:r>
         <w:t>REQUERIMIENTOS FUNCIONALES</w:t>
       </w:r>
     </w:p>
     <w:p>
       <w:pPr>
-        <w:pStyle w:val="Heading2"/>
+        <w:pStyle w:val="Ttulo2"/>
         <w:spacing w:line="480" w:lineRule="auto"/>
         <w:jc w:val="both"/>
       </w:pPr>
-      <w:bookmarkStart w:id="41" w:name="_heading=h.qsh70q" w:colFirst="0" w:colLast="0"/>
-      <w:bookmarkEnd w:id="41"/>
+      <w:bookmarkStart w:id="33" w:name="_heading=h.qsh70q" w:colFirst="0" w:colLast="0"/>
+      <w:bookmarkEnd w:id="33"/>
       <w:r>
         <w:t>REQUERIMIENTOS NO FUNCIONALES</w:t>
       </w:r>
     </w:p>
     <w:p>
       <w:pPr>
-        <w:pStyle w:val="Heading2"/>
+        <w:pStyle w:val="Ttulo2"/>
         <w:spacing w:line="480" w:lineRule="auto"/>
         <w:jc w:val="both"/>
       </w:pPr>
-      <w:bookmarkStart w:id="42" w:name="_heading=h.3as4poj" w:colFirst="0" w:colLast="0"/>
-      <w:bookmarkEnd w:id="42"/>
+      <w:bookmarkStart w:id="34" w:name="_heading=h.3as4poj" w:colFirst="0" w:colLast="0"/>
+      <w:bookmarkEnd w:id="34"/>
       <w:r>
         <w:t>ARQUITECTURA DE SOFTWARE</w:t>
       </w:r>
     </w:p>
     <w:p>
       <w:pPr>
-        <w:pStyle w:val="Heading2"/>
+        <w:pStyle w:val="Ttulo2"/>
         <w:spacing w:line="480" w:lineRule="auto"/>
         <w:jc w:val="both"/>
       </w:pPr>
-      <w:bookmarkStart w:id="43" w:name="_heading=h.1pxezwc" w:colFirst="0" w:colLast="0"/>
-      <w:bookmarkEnd w:id="43"/>
+      <w:bookmarkStart w:id="35" w:name="_heading=h.1pxezwc" w:colFirst="0" w:colLast="0"/>
+      <w:bookmarkEnd w:id="35"/>
       <w:r>
         <w:t xml:space="preserve">DISEÑO DE LA SOLUCIÓN </w:t>
       </w:r>
@@ -8335,14 +8279,14 @@
     <w:p/>
     <w:p>
       <w:pPr>
-        <w:pStyle w:val="Heading1"/>
+        <w:pStyle w:val="Ttulo1"/>
         <w:numPr>
           <w:ilvl w:val="0"/>
           <w:numId w:val="1"/>
         </w:numPr>
       </w:pPr>
-      <w:bookmarkStart w:id="44" w:name="_heading=h.49x2ik5" w:colFirst="0" w:colLast="0"/>
-      <w:bookmarkEnd w:id="44"/>
+      <w:bookmarkStart w:id="36" w:name="_heading=h.49x2ik5" w:colFirst="0" w:colLast="0"/>
+      <w:bookmarkEnd w:id="36"/>
       <w:r>
         <w:t>ESTUDIOS PARA LA FORMULACION DE PROYECTOS</w:t>
       </w:r>
@@ -8350,66 +8294,66 @@
     <w:p/>
     <w:p>
       <w:pPr>
-        <w:pStyle w:val="Heading2"/>
+        <w:pStyle w:val="Ttulo2"/>
         <w:spacing w:line="480" w:lineRule="auto"/>
       </w:pPr>
-      <w:bookmarkStart w:id="45" w:name="_heading=h.2p2csry" w:colFirst="0" w:colLast="0"/>
-      <w:bookmarkEnd w:id="45"/>
+      <w:bookmarkStart w:id="37" w:name="_heading=h.2p2csry" w:colFirst="0" w:colLast="0"/>
+      <w:bookmarkEnd w:id="37"/>
       <w:r>
         <w:t>ECONÓMICO</w:t>
       </w:r>
     </w:p>
     <w:p>
       <w:pPr>
-        <w:pStyle w:val="Heading2"/>
+        <w:pStyle w:val="Ttulo2"/>
         <w:spacing w:line="480" w:lineRule="auto"/>
       </w:pPr>
-      <w:bookmarkStart w:id="46" w:name="_heading=h.147n2zr" w:colFirst="0" w:colLast="0"/>
-      <w:bookmarkEnd w:id="46"/>
+      <w:bookmarkStart w:id="38" w:name="_heading=h.147n2zr" w:colFirst="0" w:colLast="0"/>
+      <w:bookmarkEnd w:id="38"/>
       <w:r>
         <w:t>AMBIENTAL</w:t>
       </w:r>
     </w:p>
     <w:p>
       <w:pPr>
-        <w:pStyle w:val="Heading2"/>
+        <w:pStyle w:val="Ttulo2"/>
         <w:spacing w:line="480" w:lineRule="auto"/>
       </w:pPr>
-      <w:bookmarkStart w:id="47" w:name="_heading=h.3o7alnk" w:colFirst="0" w:colLast="0"/>
-      <w:bookmarkEnd w:id="47"/>
+      <w:bookmarkStart w:id="39" w:name="_heading=h.3o7alnk" w:colFirst="0" w:colLast="0"/>
+      <w:bookmarkEnd w:id="39"/>
       <w:r>
         <w:t>MERCADO</w:t>
       </w:r>
     </w:p>
     <w:p>
       <w:pPr>
-        <w:pStyle w:val="Heading2"/>
+        <w:pStyle w:val="Ttulo2"/>
         <w:spacing w:line="480" w:lineRule="auto"/>
       </w:pPr>
-      <w:bookmarkStart w:id="48" w:name="_heading=h.23ckvvd" w:colFirst="0" w:colLast="0"/>
-      <w:bookmarkEnd w:id="48"/>
+      <w:bookmarkStart w:id="40" w:name="_heading=h.23ckvvd" w:colFirst="0" w:colLast="0"/>
+      <w:bookmarkEnd w:id="40"/>
       <w:r>
         <w:t>LEGAL</w:t>
       </w:r>
     </w:p>
     <w:p>
       <w:pPr>
-        <w:pStyle w:val="Heading2"/>
+        <w:pStyle w:val="Ttulo2"/>
         <w:spacing w:line="480" w:lineRule="auto"/>
       </w:pPr>
-      <w:bookmarkStart w:id="49" w:name="_heading=h.ihv636" w:colFirst="0" w:colLast="0"/>
-      <w:bookmarkEnd w:id="49"/>
+      <w:bookmarkStart w:id="41" w:name="_heading=h.ihv636" w:colFirst="0" w:colLast="0"/>
+      <w:bookmarkEnd w:id="41"/>
       <w:r>
         <w:t>TÉCNICO</w:t>
       </w:r>
     </w:p>
     <w:p>
       <w:pPr>
-        <w:pStyle w:val="Heading2"/>
+        <w:pStyle w:val="Ttulo2"/>
         <w:spacing w:line="480" w:lineRule="auto"/>
       </w:pPr>
-      <w:bookmarkStart w:id="50" w:name="_heading=h.32hioqz" w:colFirst="0" w:colLast="0"/>
-      <w:bookmarkEnd w:id="50"/>
+      <w:bookmarkStart w:id="42" w:name="_heading=h.32hioqz" w:colFirst="0" w:colLast="0"/>
+      <w:bookmarkEnd w:id="42"/>
       <w:r>
         <w:t>ORGANIZACIONAL</w:t>
       </w:r>
@@ -8431,14 +8375,14 @@
     <w:p/>
     <w:p>
       <w:pPr>
-        <w:pStyle w:val="Heading1"/>
+        <w:pStyle w:val="Ttulo1"/>
         <w:numPr>
           <w:ilvl w:val="0"/>
           <w:numId w:val="1"/>
         </w:numPr>
       </w:pPr>
-      <w:bookmarkStart w:id="51" w:name="_heading=h.1hmsyys" w:colFirst="0" w:colLast="0"/>
-      <w:bookmarkEnd w:id="51"/>
+      <w:bookmarkStart w:id="43" w:name="_heading=h.1hmsyys" w:colFirst="0" w:colLast="0"/>
+      <w:bookmarkEnd w:id="43"/>
       <w:r>
         <w:t>CONCLUSIONES</w:t>
       </w:r>
@@ -8450,14 +8394,14 @@
     </w:p>
     <w:p>
       <w:pPr>
-        <w:pStyle w:val="Heading1"/>
+        <w:pStyle w:val="Ttulo1"/>
         <w:numPr>
           <w:ilvl w:val="0"/>
           <w:numId w:val="1"/>
         </w:numPr>
       </w:pPr>
-      <w:bookmarkStart w:id="52" w:name="_heading=h.41mghml" w:colFirst="0" w:colLast="0"/>
-      <w:bookmarkEnd w:id="52"/>
+      <w:bookmarkStart w:id="44" w:name="_heading=h.41mghml" w:colFirst="0" w:colLast="0"/>
+      <w:bookmarkEnd w:id="44"/>
       <w:r>
         <w:lastRenderedPageBreak/>
         <w:t xml:space="preserve">RECOMENDACIONES </w:t>
@@ -8492,14 +8436,14 @@
     </w:p>
     <w:p>
       <w:pPr>
-        <w:pStyle w:val="Heading1"/>
+        <w:pStyle w:val="Ttulo1"/>
         <w:numPr>
           <w:ilvl w:val="0"/>
           <w:numId w:val="1"/>
         </w:numPr>
       </w:pPr>
-      <w:bookmarkStart w:id="53" w:name="_heading=h.2grqrue" w:colFirst="0" w:colLast="0"/>
-      <w:bookmarkEnd w:id="53"/>
+      <w:bookmarkStart w:id="45" w:name="_heading=h.2grqrue" w:colFirst="0" w:colLast="0"/>
+      <w:bookmarkEnd w:id="45"/>
       <w:r>
         <w:lastRenderedPageBreak/>
         <w:t>ALCANCES Y LIMITACIONES</w:t>
@@ -8514,14 +8458,14 @@
     <w:p/>
     <w:p>
       <w:pPr>
-        <w:pStyle w:val="Heading1"/>
+        <w:pStyle w:val="Ttulo1"/>
         <w:numPr>
           <w:ilvl w:val="0"/>
           <w:numId w:val="1"/>
         </w:numPr>
       </w:pPr>
-      <w:bookmarkStart w:id="54" w:name="_heading=h.vx1227" w:colFirst="0" w:colLast="0"/>
-      <w:bookmarkEnd w:id="54"/>
+      <w:bookmarkStart w:id="46" w:name="_heading=h.vx1227" w:colFirst="0" w:colLast="0"/>
+      <w:bookmarkEnd w:id="46"/>
       <w:r>
         <w:t>BIBLIOGRAFIA</w:t>
       </w:r>
@@ -8529,7 +8473,7 @@
     <w:p/>
     <w:p>
       <w:pPr>
-        <w:pStyle w:val="Bibliography"/>
+        <w:pStyle w:val="Bibliografa"/>
         <w:ind w:left="720" w:hanging="720"/>
         <w:rPr>
           <w:noProof/>
@@ -8602,7 +8546,7 @@
     </w:p>
     <w:p>
       <w:pPr>
-        <w:pStyle w:val="Bibliography"/>
+        <w:pStyle w:val="Bibliografa"/>
         <w:ind w:left="720" w:hanging="720"/>
         <w:rPr>
           <w:noProof/>
@@ -8656,8 +8600,126 @@
     </w:p>
     <w:p>
       <w:pPr>
-        <w:pStyle w:val="Bibliography"/>
+        <w:pStyle w:val="NormalWeb"/>
+        <w:spacing w:before="0" w:beforeAutospacing="0" w:after="0" w:afterAutospacing="0"/>
+        <w:rPr>
+          <w:color w:val="000000"/>
+        </w:rPr>
+      </w:pPr>
+    </w:p>
+    <w:p>
+      <w:pPr>
+        <w:pStyle w:val="Bibliografa"/>
         <w:ind w:left="720" w:hanging="720"/>
+        <w:rPr>
+          <w:noProof/>
+        </w:rPr>
+      </w:pPr>
+      <w:r>
+        <w:rPr>
+          <w:noProof/>
+        </w:rPr>
+        <w:t>Superintendencia de industria y comercio. (14 de 12 de 2017). https://www.sic.gov.co/sites/default/files/documentos/062018/Politicas_Sistema_Gestion_Seguridad_Informacion_0.pdf. Obtenido de https://www.sic.gov.co/sites/default/files/documentos/062018/Politicas_Sistema_Gestion_Seguridad_Informacion_0.pdf</w:t>
+      </w:r>
+    </w:p>
+    <w:p/>
+    <w:p>
+      <w:pPr>
+        <w:pStyle w:val="Bibliografa"/>
+        <w:ind w:left="720" w:hanging="720"/>
+        <w:rPr>
+          <w:noProof/>
+        </w:rPr>
+      </w:pPr>
+      <w:r>
+        <w:rPr>
+          <w:noProof/>
+        </w:rPr>
+        <w:t>Superintendencia de industria y comercio. (2019). Manejo de informaci</w:t>
+      </w:r>
+      <w:r>
+        <w:rPr>
+          <w:noProof/>
+        </w:rPr>
+        <w:t>ó</w:t>
+      </w:r>
+      <w:r>
+        <w:rPr>
+          <w:noProof/>
+        </w:rPr>
+        <w:t>n personal, 'Habeas data'. Obtenido de https://www.sic.gov.co/manejo-de-informacion-personal</w:t>
+      </w:r>
+    </w:p>
+    <w:p>
+      <w:pPr>
+        <w:pStyle w:val="Bibliografa"/>
+        <w:ind w:left="720" w:hanging="720"/>
+        <w:rPr>
+          <w:noProof/>
+        </w:rPr>
+      </w:pPr>
+    </w:p>
+    <w:p>
+      <w:pPr>
+        <w:pStyle w:val="Bibliografa"/>
+        <w:ind w:left="720" w:hanging="720"/>
+        <w:rPr>
+          <w:noProof/>
+        </w:rPr>
+      </w:pPr>
+      <w:r>
+        <w:rPr>
+          <w:noProof/>
+        </w:rPr>
+        <w:t>Superintendencia de Industria y comercio. (2019). Proteccion de datos personales: Aspectos practicos sobre el derecho de H</w:t>
+      </w:r>
+      <w:r>
+        <w:rPr>
+          <w:noProof/>
+        </w:rPr>
+        <w:t>á</w:t>
+      </w:r>
+      <w:r>
+        <w:rPr>
+          <w:noProof/>
+        </w:rPr>
+        <w:t>beas Data. Obtenido de H</w:t>
+      </w:r>
+      <w:r>
+        <w:rPr>
+          <w:noProof/>
+        </w:rPr>
+        <w:t>á</w:t>
+      </w:r>
+      <w:r>
+        <w:rPr>
+          <w:noProof/>
+        </w:rPr>
+        <w:t>beas Data: https://www.sic.gov.co/sites/default/files/files/Nuestra_Entidad/Publicaciones/Aspectos_Derecho_de_Habeas_Data.pdf</w:t>
+      </w:r>
+    </w:p>
+    <w:p>
+      <w:pPr>
+        <w:pStyle w:val="Bibliografa"/>
+        <w:ind w:left="720" w:hanging="720"/>
+        <w:rPr>
+          <w:noProof/>
+        </w:rPr>
+      </w:pPr>
+      <w:r>
+        <w:rPr>
+          <w:noProof/>
+        </w:rPr>
+        <w:t> </w:t>
+      </w:r>
+    </w:p>
+    <w:p>
+      <w:pPr>
+        <w:pStyle w:val="Bibliografa"/>
+        <w:ind w:left="720" w:hanging="720"/>
+        <w:rPr>
+          <w:noProof/>
+        </w:rPr>
       </w:pPr>
     </w:p>
     <w:p>
@@ -8674,14 +8736,14 @@
     </w:p>
     <w:p>
       <w:pPr>
-        <w:pStyle w:val="Heading1"/>
+        <w:pStyle w:val="Ttulo1"/>
         <w:numPr>
           <w:ilvl w:val="0"/>
           <w:numId w:val="1"/>
         </w:numPr>
       </w:pPr>
-      <w:bookmarkStart w:id="55" w:name="_heading=h.3fwokq0" w:colFirst="0" w:colLast="0"/>
-      <w:bookmarkEnd w:id="55"/>
+      <w:bookmarkStart w:id="47" w:name="_heading=h.3fwokq0" w:colFirst="0" w:colLast="0"/>
+      <w:bookmarkEnd w:id="47"/>
       <w:r>
         <w:lastRenderedPageBreak/>
         <w:t>ANEXOS</w:t>
@@ -8690,60 +8752,60 @@
     <w:p/>
     <w:p>
       <w:pPr>
-        <w:pStyle w:val="Heading2"/>
+        <w:pStyle w:val="Ttulo2"/>
         <w:spacing w:line="480" w:lineRule="auto"/>
         <w:jc w:val="both"/>
       </w:pPr>
-      <w:bookmarkStart w:id="56" w:name="_heading=h.1v1yuxt" w:colFirst="0" w:colLast="0"/>
-      <w:bookmarkEnd w:id="56"/>
+      <w:bookmarkStart w:id="48" w:name="_heading=h.1v1yuxt" w:colFirst="0" w:colLast="0"/>
+      <w:bookmarkEnd w:id="48"/>
       <w:r>
         <w:t>DIAGRAMA DEL PROYECTO (MAPA CONCEPTUAL)</w:t>
       </w:r>
     </w:p>
     <w:p>
       <w:pPr>
-        <w:pStyle w:val="Heading2"/>
+        <w:pStyle w:val="Ttulo2"/>
         <w:spacing w:line="480" w:lineRule="auto"/>
         <w:jc w:val="both"/>
       </w:pPr>
-      <w:bookmarkStart w:id="57" w:name="_heading=h.4f1mdlm" w:colFirst="0" w:colLast="0"/>
-      <w:bookmarkEnd w:id="57"/>
+      <w:bookmarkStart w:id="49" w:name="_heading=h.4f1mdlm" w:colFirst="0" w:colLast="0"/>
+      <w:bookmarkEnd w:id="49"/>
       <w:r>
         <w:t xml:space="preserve">FORMULARIO DE ASIGNACION DE TAREAS </w:t>
       </w:r>
     </w:p>
     <w:p>
       <w:pPr>
-        <w:pStyle w:val="Heading2"/>
+        <w:pStyle w:val="Ttulo2"/>
         <w:spacing w:line="480" w:lineRule="auto"/>
         <w:jc w:val="both"/>
       </w:pPr>
-      <w:bookmarkStart w:id="58" w:name="_heading=h.2u6wntf" w:colFirst="0" w:colLast="0"/>
-      <w:bookmarkEnd w:id="58"/>
+      <w:bookmarkStart w:id="50" w:name="_heading=h.2u6wntf" w:colFirst="0" w:colLast="0"/>
+      <w:bookmarkEnd w:id="50"/>
       <w:r>
         <w:t>FORMULARIO DE ORGANIZADOR DE EQUIPO</w:t>
       </w:r>
     </w:p>
     <w:p>
       <w:pPr>
-        <w:pStyle w:val="Heading2"/>
+        <w:pStyle w:val="Ttulo2"/>
         <w:spacing w:line="480" w:lineRule="auto"/>
         <w:jc w:val="both"/>
       </w:pPr>
-      <w:bookmarkStart w:id="59" w:name="_heading=h.19c6y18" w:colFirst="0" w:colLast="0"/>
-      <w:bookmarkEnd w:id="59"/>
+      <w:bookmarkStart w:id="51" w:name="_heading=h.19c6y18" w:colFirst="0" w:colLast="0"/>
+      <w:bookmarkEnd w:id="51"/>
       <w:r>
         <w:t>DIAGRAMA DE GRANTT</w:t>
       </w:r>
     </w:p>
     <w:p>
       <w:pPr>
-        <w:pStyle w:val="Heading2"/>
+        <w:pStyle w:val="Ttulo2"/>
         <w:spacing w:line="480" w:lineRule="auto"/>
         <w:jc w:val="both"/>
       </w:pPr>
-      <w:bookmarkStart w:id="60" w:name="_heading=h.3tbugp1" w:colFirst="0" w:colLast="0"/>
-      <w:bookmarkEnd w:id="60"/>
+      <w:bookmarkStart w:id="52" w:name="_heading=h.3tbugp1" w:colFirst="0" w:colLast="0"/>
+      <w:bookmarkEnd w:id="52"/>
       <w:r>
         <w:t>DIAGRAMA DE ASIGNACIÓN DE RECURSOS</w:t>
       </w:r>
@@ -8759,7 +8821,7 @@
 </file>
 
 <file path=word/endnotes.xml><?xml version="1.0" encoding="utf-8"?>
-<w:endnotes xmlns:wpc="http://schemas.microsoft.com/office/word/2010/wordprocessingCanvas" xmlns:cx="http://schemas.microsoft.com/office/drawing/2014/chartex" xmlns:cx1="http://schemas.microsoft.com/office/drawing/2015/9/8/chartex" xmlns:cx2="http://schemas.microsoft.com/office/drawing/2015/10/21/chartex" xmlns:cx3="http://schemas.microsoft.com/office/drawing/2016/5/9/chartex" xmlns:cx4="http://schemas.microsoft.com/office/drawing/2016/5/10/chartex" xmlns:cx5="http://schemas.microsoft.com/office/drawing/2016/5/11/chartex" xmlns:cx6="http://schemas.microsoft.com/office/drawing/2016/5/12/chartex" xmlns:cx7="http://schemas.microsoft.com/office/drawing/2016/5/13/chartex" xmlns:cx8="http://schemas.microsoft.com/office/drawing/2016/5/14/chartex" xmlns:mc="http://schemas.openxmlformats.org/markup-compatibility/2006" xmlns:aink="http://schemas.microsoft.com/office/drawing/2016/ink" xmlns:am3d="http://schemas.microsoft.com/office/drawing/2017/model3d" xmlns:o="urn:schemas-microsoft-com:office:office" xmlns:r="http://schemas.openxmlformats.org/officeDocument/2006/relationships" xmlns:m="http://schemas.openxmlformats.org/officeDocument/2006/math" xmlns:v="urn:schemas-microsoft-com:vml" xmlns:wp14="http://schemas.microsoft.com/office/word/2010/wordprocessingDrawing" xmlns:wp="http://schemas.openxmlformats.org/drawingml/2006/wordprocessingDrawing" xmlns:w10="urn:schemas-microsoft-com:office:word" xmlns:w="http://schemas.openxmlformats.org/wordprocessingml/2006/main" xmlns:w14="http://schemas.microsoft.com/office/word/2010/wordml" xmlns:w15="http://schemas.microsoft.com/office/word/2012/wordml" xmlns:w16cid="http://schemas.microsoft.com/office/word/2016/wordml/cid" xmlns:w16se="http://schemas.microsoft.com/office/word/2015/wordml/symex" xmlns:wpg="http://schemas.microsoft.com/office/word/2010/wordprocessingGroup" xmlns:wpi="http://schemas.microsoft.com/office/word/2010/wordprocessingInk" xmlns:wne="http://schemas.microsoft.com/office/word/2006/wordml" xmlns:wps="http://schemas.microsoft.com/office/word/2010/wordprocessingShape" mc:Ignorable="w14 w15 w16se w16cid wp14">
+<w:endnotes xmlns:wpc="http://schemas.microsoft.com/office/word/2010/wordprocessingCanvas" xmlns:cx="http://schemas.microsoft.com/office/drawing/2014/chartex" xmlns:cx1="http://schemas.microsoft.com/office/drawing/2015/9/8/chartex" xmlns:cx2="http://schemas.microsoft.com/office/drawing/2015/10/21/chartex" xmlns:cx3="http://schemas.microsoft.com/office/drawing/2016/5/9/chartex" xmlns:cx4="http://schemas.microsoft.com/office/drawing/2016/5/10/chartex" xmlns:cx5="http://schemas.microsoft.com/office/drawing/2016/5/11/chartex" xmlns:cx6="http://schemas.microsoft.com/office/drawing/2016/5/12/chartex" xmlns:cx7="http://schemas.microsoft.com/office/drawing/2016/5/13/chartex" xmlns:cx8="http://schemas.microsoft.com/office/drawing/2016/5/14/chartex" xmlns:mc="http://schemas.openxmlformats.org/markup-compatibility/2006" xmlns:aink="http://schemas.microsoft.com/office/drawing/2016/ink" xmlns:am3d="http://schemas.microsoft.com/office/drawing/2017/model3d" xmlns:o="urn:schemas-microsoft-com:office:office" xmlns:r="http://schemas.openxmlformats.org/officeDocument/2006/relationships" xmlns:m="http://schemas.openxmlformats.org/officeDocument/2006/math" xmlns:v="urn:schemas-microsoft-com:vml" xmlns:wp14="http://schemas.microsoft.com/office/word/2010/wordprocessingDrawing" xmlns:wp="http://schemas.openxmlformats.org/drawingml/2006/wordprocessingDrawing" xmlns:w10="urn:schemas-microsoft-com:office:word" xmlns:w="http://schemas.openxmlformats.org/wordprocessingml/2006/main" xmlns:w14="http://schemas.microsoft.com/office/word/2010/wordml" xmlns:w15="http://schemas.microsoft.com/office/word/2012/wordml" xmlns:w16cex="http://schemas.microsoft.com/office/word/2018/wordml/cex" xmlns:w16cid="http://schemas.microsoft.com/office/word/2016/wordml/cid" xmlns:w16="http://schemas.microsoft.com/office/word/2018/wordml" xmlns:w16se="http://schemas.microsoft.com/office/word/2015/wordml/symex" xmlns:wpg="http://schemas.microsoft.com/office/word/2010/wordprocessingGroup" xmlns:wpi="http://schemas.microsoft.com/office/word/2010/wordprocessingInk" xmlns:wne="http://schemas.microsoft.com/office/word/2006/wordml" xmlns:wps="http://schemas.microsoft.com/office/word/2010/wordprocessingShape" mc:Ignorable="w14 w15 w16se w16cid w16 w16cex wp14">
   <w:endnote w:type="separator" w:id="-1">
     <w:p>
       <w:r>
@@ -8778,7 +8840,7 @@
 </file>
 
 <file path=word/footnotes.xml><?xml version="1.0" encoding="utf-8"?>
-<w:footnotes xmlns:wpc="http://schemas.microsoft.com/office/word/2010/wordprocessingCanvas" xmlns:cx="http://schemas.microsoft.com/office/drawing/2014/chartex" xmlns:cx1="http://schemas.microsoft.com/office/drawing/2015/9/8/chartex" xmlns:cx2="http://schemas.microsoft.com/office/drawing/2015/10/21/chartex" xmlns:cx3="http://schemas.microsoft.com/office/drawing/2016/5/9/chartex" xmlns:cx4="http://schemas.microsoft.com/office/drawing/2016/5/10/chartex" xmlns:cx5="http://schemas.microsoft.com/office/drawing/2016/5/11/chartex" xmlns:cx6="http://schemas.microsoft.com/office/drawing/2016/5/12/chartex" xmlns:cx7="http://schemas.microsoft.com/office/drawing/2016/5/13/chartex" xmlns:cx8="http://schemas.microsoft.com/office/drawing/2016/5/14/chartex" xmlns:mc="http://schemas.openxmlformats.org/markup-compatibility/2006" xmlns:aink="http://schemas.microsoft.com/office/drawing/2016/ink" xmlns:am3d="http://schemas.microsoft.com/office/drawing/2017/model3d" xmlns:o="urn:schemas-microsoft-com:office:office" xmlns:r="http://schemas.openxmlformats.org/officeDocument/2006/relationships" xmlns:m="http://schemas.openxmlformats.org/officeDocument/2006/math" xmlns:v="urn:schemas-microsoft-com:vml" xmlns:wp14="http://schemas.microsoft.com/office/word/2010/wordprocessingDrawing" xmlns:wp="http://schemas.openxmlformats.org/drawingml/2006/wordprocessingDrawing" xmlns:w10="urn:schemas-microsoft-com:office:word" xmlns:w="http://schemas.openxmlformats.org/wordprocessingml/2006/main" xmlns:w14="http://schemas.microsoft.com/office/word/2010/wordml" xmlns:w15="http://schemas.microsoft.com/office/word/2012/wordml" xmlns:w16cid="http://schemas.microsoft.com/office/word/2016/wordml/cid" xmlns:w16se="http://schemas.microsoft.com/office/word/2015/wordml/symex" xmlns:wpg="http://schemas.microsoft.com/office/word/2010/wordprocessingGroup" xmlns:wpi="http://schemas.microsoft.com/office/word/2010/wordprocessingInk" xmlns:wne="http://schemas.microsoft.com/office/word/2006/wordml" xmlns:wps="http://schemas.microsoft.com/office/word/2010/wordprocessingShape" mc:Ignorable="w14 w15 w16se w16cid wp14">
+<w:footnotes xmlns:wpc="http://schemas.microsoft.com/office/word/2010/wordprocessingCanvas" xmlns:cx="http://schemas.microsoft.com/office/drawing/2014/chartex" xmlns:cx1="http://schemas.microsoft.com/office/drawing/2015/9/8/chartex" xmlns:cx2="http://schemas.microsoft.com/office/drawing/2015/10/21/chartex" xmlns:cx3="http://schemas.microsoft.com/office/drawing/2016/5/9/chartex" xmlns:cx4="http://schemas.microsoft.com/office/drawing/2016/5/10/chartex" xmlns:cx5="http://schemas.microsoft.com/office/drawing/2016/5/11/chartex" xmlns:cx6="http://schemas.microsoft.com/office/drawing/2016/5/12/chartex" xmlns:cx7="http://schemas.microsoft.com/office/drawing/2016/5/13/chartex" xmlns:cx8="http://schemas.microsoft.com/office/drawing/2016/5/14/chartex" xmlns:mc="http://schemas.openxmlformats.org/markup-compatibility/2006" xmlns:aink="http://schemas.microsoft.com/office/drawing/2016/ink" xmlns:am3d="http://schemas.microsoft.com/office/drawing/2017/model3d" xmlns:o="urn:schemas-microsoft-com:office:office" xmlns:r="http://schemas.openxmlformats.org/officeDocument/2006/relationships" xmlns:m="http://schemas.openxmlformats.org/officeDocument/2006/math" xmlns:v="urn:schemas-microsoft-com:vml" xmlns:wp14="http://schemas.microsoft.com/office/word/2010/wordprocessingDrawing" xmlns:wp="http://schemas.openxmlformats.org/drawingml/2006/wordprocessingDrawing" xmlns:w10="urn:schemas-microsoft-com:office:word" xmlns:w="http://schemas.openxmlformats.org/wordprocessingml/2006/main" xmlns:w14="http://schemas.microsoft.com/office/word/2010/wordml" xmlns:w15="http://schemas.microsoft.com/office/word/2012/wordml" xmlns:w16cex="http://schemas.microsoft.com/office/word/2018/wordml/cex" xmlns:w16cid="http://schemas.microsoft.com/office/word/2016/wordml/cid" xmlns:w16="http://schemas.microsoft.com/office/word/2018/wordml" xmlns:w16se="http://schemas.microsoft.com/office/word/2015/wordml/symex" xmlns:wpg="http://schemas.microsoft.com/office/word/2010/wordprocessingGroup" xmlns:wpi="http://schemas.microsoft.com/office/word/2010/wordprocessingInk" xmlns:wne="http://schemas.microsoft.com/office/word/2006/wordml" xmlns:wps="http://schemas.microsoft.com/office/word/2010/wordprocessingShape" mc:Ignorable="w14 w15 w16se w16cid w16 w16cex wp14">
   <w:footnote w:type="separator" w:id="-1">
     <w:p>
       <w:r>
@@ -8797,7 +8859,7 @@
 </file>
 
 <file path=word/header1.xml><?xml version="1.0" encoding="utf-8"?>
-<w:hdr xmlns:wpc="http://schemas.microsoft.com/office/word/2010/wordprocessingCanvas" xmlns:cx="http://schemas.microsoft.com/office/drawing/2014/chartex" xmlns:cx1="http://schemas.microsoft.com/office/drawing/2015/9/8/chartex" xmlns:cx2="http://schemas.microsoft.com/office/drawing/2015/10/21/chartex" xmlns:cx3="http://schemas.microsoft.com/office/drawing/2016/5/9/chartex" xmlns:cx4="http://schemas.microsoft.com/office/drawing/2016/5/10/chartex" xmlns:cx5="http://schemas.microsoft.com/office/drawing/2016/5/11/chartex" xmlns:cx6="http://schemas.microsoft.com/office/drawing/2016/5/12/chartex" xmlns:cx7="http://schemas.microsoft.com/office/drawing/2016/5/13/chartex" xmlns:cx8="http://schemas.microsoft.com/office/drawing/2016/5/14/chartex" xmlns:mc="http://schemas.openxmlformats.org/markup-compatibility/2006" xmlns:aink="http://schemas.microsoft.com/office/drawing/2016/ink" xmlns:am3d="http://schemas.microsoft.com/office/drawing/2017/model3d" xmlns:o="urn:schemas-microsoft-com:office:office" xmlns:r="http://schemas.openxmlformats.org/officeDocument/2006/relationships" xmlns:m="http://schemas.openxmlformats.org/officeDocument/2006/math" xmlns:v="urn:schemas-microsoft-com:vml" xmlns:wp14="http://schemas.microsoft.com/office/word/2010/wordprocessingDrawing" xmlns:wp="http://schemas.openxmlformats.org/drawingml/2006/wordprocessingDrawing" xmlns:w10="urn:schemas-microsoft-com:office:word" xmlns:w="http://schemas.openxmlformats.org/wordprocessingml/2006/main" xmlns:w14="http://schemas.microsoft.com/office/word/2010/wordml" xmlns:w15="http://schemas.microsoft.com/office/word/2012/wordml" xmlns:w16cid="http://schemas.microsoft.com/office/word/2016/wordml/cid" xmlns:w16se="http://schemas.microsoft.com/office/word/2015/wordml/symex" xmlns:wpg="http://schemas.microsoft.com/office/word/2010/wordprocessingGroup" xmlns:wpi="http://schemas.microsoft.com/office/word/2010/wordprocessingInk" xmlns:wne="http://schemas.microsoft.com/office/word/2006/wordml" xmlns:wps="http://schemas.microsoft.com/office/word/2010/wordprocessingShape" mc:Ignorable="w14 w15 w16se w16cid wp14">
+<w:hdr xmlns:wpc="http://schemas.microsoft.com/office/word/2010/wordprocessingCanvas" xmlns:cx="http://schemas.microsoft.com/office/drawing/2014/chartex" xmlns:cx1="http://schemas.microsoft.com/office/drawing/2015/9/8/chartex" xmlns:cx2="http://schemas.microsoft.com/office/drawing/2015/10/21/chartex" xmlns:cx3="http://schemas.microsoft.com/office/drawing/2016/5/9/chartex" xmlns:cx4="http://schemas.microsoft.com/office/drawing/2016/5/10/chartex" xmlns:cx5="http://schemas.microsoft.com/office/drawing/2016/5/11/chartex" xmlns:cx6="http://schemas.microsoft.com/office/drawing/2016/5/12/chartex" xmlns:cx7="http://schemas.microsoft.com/office/drawing/2016/5/13/chartex" xmlns:cx8="http://schemas.microsoft.com/office/drawing/2016/5/14/chartex" xmlns:mc="http://schemas.openxmlformats.org/markup-compatibility/2006" xmlns:aink="http://schemas.microsoft.com/office/drawing/2016/ink" xmlns:am3d="http://schemas.microsoft.com/office/drawing/2017/model3d" xmlns:o="urn:schemas-microsoft-com:office:office" xmlns:r="http://schemas.openxmlformats.org/officeDocument/2006/relationships" xmlns:m="http://schemas.openxmlformats.org/officeDocument/2006/math" xmlns:v="urn:schemas-microsoft-com:vml" xmlns:wp14="http://schemas.microsoft.com/office/word/2010/wordprocessingDrawing" xmlns:wp="http://schemas.openxmlformats.org/drawingml/2006/wordprocessingDrawing" xmlns:w10="urn:schemas-microsoft-com:office:word" xmlns:w="http://schemas.openxmlformats.org/wordprocessingml/2006/main" xmlns:w14="http://schemas.microsoft.com/office/word/2010/wordml" xmlns:w15="http://schemas.microsoft.com/office/word/2012/wordml" xmlns:w16cex="http://schemas.microsoft.com/office/word/2018/wordml/cex" xmlns:w16cid="http://schemas.microsoft.com/office/word/2016/wordml/cid" xmlns:w16="http://schemas.microsoft.com/office/word/2018/wordml" xmlns:w16se="http://schemas.microsoft.com/office/word/2015/wordml/symex" xmlns:wpg="http://schemas.microsoft.com/office/word/2010/wordprocessingGroup" xmlns:wpi="http://schemas.microsoft.com/office/word/2010/wordprocessingInk" xmlns:wne="http://schemas.microsoft.com/office/word/2006/wordml" xmlns:wps="http://schemas.microsoft.com/office/word/2010/wordprocessingShape" mc:Ignorable="w14 w15 w16se w16cid w16 w16cex wp14">
   <w:p>
     <w:pPr>
       <w:pBdr>
@@ -8846,7 +8908,7 @@
 </file>
 
 <file path=word/header2.xml><?xml version="1.0" encoding="utf-8"?>
-<w:hdr xmlns:wpc="http://schemas.microsoft.com/office/word/2010/wordprocessingCanvas" xmlns:cx="http://schemas.microsoft.com/office/drawing/2014/chartex" xmlns:cx1="http://schemas.microsoft.com/office/drawing/2015/9/8/chartex" xmlns:cx2="http://schemas.microsoft.com/office/drawing/2015/10/21/chartex" xmlns:cx3="http://schemas.microsoft.com/office/drawing/2016/5/9/chartex" xmlns:cx4="http://schemas.microsoft.com/office/drawing/2016/5/10/chartex" xmlns:cx5="http://schemas.microsoft.com/office/drawing/2016/5/11/chartex" xmlns:cx6="http://schemas.microsoft.com/office/drawing/2016/5/12/chartex" xmlns:cx7="http://schemas.microsoft.com/office/drawing/2016/5/13/chartex" xmlns:cx8="http://schemas.microsoft.com/office/drawing/2016/5/14/chartex" xmlns:mc="http://schemas.openxmlformats.org/markup-compatibility/2006" xmlns:aink="http://schemas.microsoft.com/office/drawing/2016/ink" xmlns:am3d="http://schemas.microsoft.com/office/drawing/2017/model3d" xmlns:o="urn:schemas-microsoft-com:office:office" xmlns:r="http://schemas.openxmlformats.org/officeDocument/2006/relationships" xmlns:m="http://schemas.openxmlformats.org/officeDocument/2006/math" xmlns:v="urn:schemas-microsoft-com:vml" xmlns:wp14="http://schemas.microsoft.com/office/word/2010/wordprocessingDrawing" xmlns:wp="http://schemas.openxmlformats.org/drawingml/2006/wordprocessingDrawing" xmlns:w10="urn:schemas-microsoft-com:office:word" xmlns:w="http://schemas.openxmlformats.org/wordprocessingml/2006/main" xmlns:w14="http://schemas.microsoft.com/office/word/2010/wordml" xmlns:w15="http://schemas.microsoft.com/office/word/2012/wordml" xmlns:w16cid="http://schemas.microsoft.com/office/word/2016/wordml/cid" xmlns:w16se="http://schemas.microsoft.com/office/word/2015/wordml/symex" xmlns:wpg="http://schemas.microsoft.com/office/word/2010/wordprocessingGroup" xmlns:wpi="http://schemas.microsoft.com/office/word/2010/wordprocessingInk" xmlns:wne="http://schemas.microsoft.com/office/word/2006/wordml" xmlns:wps="http://schemas.microsoft.com/office/word/2010/wordprocessingShape" mc:Ignorable="w14 w15 w16se w16cid wp14">
+<w:hdr xmlns:wpc="http://schemas.microsoft.com/office/word/2010/wordprocessingCanvas" xmlns:cx="http://schemas.microsoft.com/office/drawing/2014/chartex" xmlns:cx1="http://schemas.microsoft.com/office/drawing/2015/9/8/chartex" xmlns:cx2="http://schemas.microsoft.com/office/drawing/2015/10/21/chartex" xmlns:cx3="http://schemas.microsoft.com/office/drawing/2016/5/9/chartex" xmlns:cx4="http://schemas.microsoft.com/office/drawing/2016/5/10/chartex" xmlns:cx5="http://schemas.microsoft.com/office/drawing/2016/5/11/chartex" xmlns:cx6="http://schemas.microsoft.com/office/drawing/2016/5/12/chartex" xmlns:cx7="http://schemas.microsoft.com/office/drawing/2016/5/13/chartex" xmlns:cx8="http://schemas.microsoft.com/office/drawing/2016/5/14/chartex" xmlns:mc="http://schemas.openxmlformats.org/markup-compatibility/2006" xmlns:aink="http://schemas.microsoft.com/office/drawing/2016/ink" xmlns:am3d="http://schemas.microsoft.com/office/drawing/2017/model3d" xmlns:o="urn:schemas-microsoft-com:office:office" xmlns:r="http://schemas.openxmlformats.org/officeDocument/2006/relationships" xmlns:m="http://schemas.openxmlformats.org/officeDocument/2006/math" xmlns:v="urn:schemas-microsoft-com:vml" xmlns:wp14="http://schemas.microsoft.com/office/word/2010/wordprocessingDrawing" xmlns:wp="http://schemas.openxmlformats.org/drawingml/2006/wordprocessingDrawing" xmlns:w10="urn:schemas-microsoft-com:office:word" xmlns:w="http://schemas.openxmlformats.org/wordprocessingml/2006/main" xmlns:w14="http://schemas.microsoft.com/office/word/2010/wordml" xmlns:w15="http://schemas.microsoft.com/office/word/2012/wordml" xmlns:w16cex="http://schemas.microsoft.com/office/word/2018/wordml/cex" xmlns:w16cid="http://schemas.microsoft.com/office/word/2016/wordml/cid" xmlns:w16="http://schemas.microsoft.com/office/word/2018/wordml" xmlns:w16se="http://schemas.microsoft.com/office/word/2015/wordml/symex" xmlns:wpg="http://schemas.microsoft.com/office/word/2010/wordprocessingGroup" xmlns:wpi="http://schemas.microsoft.com/office/word/2010/wordprocessingInk" xmlns:wne="http://schemas.microsoft.com/office/word/2006/wordml" xmlns:wps="http://schemas.microsoft.com/office/word/2010/wordprocessingShape" mc:Ignorable="w14 w15 w16se w16cid w16 w16cex wp14">
   <w:p>
     <w:pPr>
       <w:pBdr>
@@ -8908,7 +8970,7 @@
 </file>
 
 <file path=word/numbering.xml><?xml version="1.0" encoding="utf-8"?>
-<w:numbering xmlns:wpc="http://schemas.microsoft.com/office/word/2010/wordprocessingCanvas" xmlns:cx="http://schemas.microsoft.com/office/drawing/2014/chartex" xmlns:cx1="http://schemas.microsoft.com/office/drawing/2015/9/8/chartex" xmlns:cx2="http://schemas.microsoft.com/office/drawing/2015/10/21/chartex" xmlns:cx3="http://schemas.microsoft.com/office/drawing/2016/5/9/chartex" xmlns:cx4="http://schemas.microsoft.com/office/drawing/2016/5/10/chartex" xmlns:cx5="http://schemas.microsoft.com/office/drawing/2016/5/11/chartex" xmlns:cx6="http://schemas.microsoft.com/office/drawing/2016/5/12/chartex" xmlns:cx7="http://schemas.microsoft.com/office/drawing/2016/5/13/chartex" xmlns:cx8="http://schemas.microsoft.com/office/drawing/2016/5/14/chartex" xmlns:mc="http://schemas.openxmlformats.org/markup-compatibility/2006" xmlns:aink="http://schemas.microsoft.com/office/drawing/2016/ink" xmlns:am3d="http://schemas.microsoft.com/office/drawing/2017/model3d" xmlns:o="urn:schemas-microsoft-com:office:office" xmlns:r="http://schemas.openxmlformats.org/officeDocument/2006/relationships" xmlns:m="http://schemas.openxmlformats.org/officeDocument/2006/math" xmlns:v="urn:schemas-microsoft-com:vml" xmlns:wp14="http://schemas.microsoft.com/office/word/2010/wordprocessingDrawing" xmlns:wp="http://schemas.openxmlformats.org/drawingml/2006/wordprocessingDrawing" xmlns:w10="urn:schemas-microsoft-com:office:word" xmlns:w="http://schemas.openxmlformats.org/wordprocessingml/2006/main" xmlns:w14="http://schemas.microsoft.com/office/word/2010/wordml" xmlns:w15="http://schemas.microsoft.com/office/word/2012/wordml" xmlns:w16cid="http://schemas.microsoft.com/office/word/2016/wordml/cid" xmlns:w16se="http://schemas.microsoft.com/office/word/2015/wordml/symex" xmlns:wpg="http://schemas.microsoft.com/office/word/2010/wordprocessingGroup" xmlns:wpi="http://schemas.microsoft.com/office/word/2010/wordprocessingInk" xmlns:wne="http://schemas.microsoft.com/office/word/2006/wordml" xmlns:wps="http://schemas.microsoft.com/office/word/2010/wordprocessingShape" mc:Ignorable="w14 w15 w16se w16cid wp14">
+<w:numbering xmlns:wpc="http://schemas.microsoft.com/office/word/2010/wordprocessingCanvas" xmlns:cx="http://schemas.microsoft.com/office/drawing/2014/chartex" xmlns:cx1="http://schemas.microsoft.com/office/drawing/2015/9/8/chartex" xmlns:cx2="http://schemas.microsoft.com/office/drawing/2015/10/21/chartex" xmlns:cx3="http://schemas.microsoft.com/office/drawing/2016/5/9/chartex" xmlns:cx4="http://schemas.microsoft.com/office/drawing/2016/5/10/chartex" xmlns:cx5="http://schemas.microsoft.com/office/drawing/2016/5/11/chartex" xmlns:cx6="http://schemas.microsoft.com/office/drawing/2016/5/12/chartex" xmlns:cx7="http://schemas.microsoft.com/office/drawing/2016/5/13/chartex" xmlns:cx8="http://schemas.microsoft.com/office/drawing/2016/5/14/chartex" xmlns:mc="http://schemas.openxmlformats.org/markup-compatibility/2006" xmlns:aink="http://schemas.microsoft.com/office/drawing/2016/ink" xmlns:am3d="http://schemas.microsoft.com/office/drawing/2017/model3d" xmlns:o="urn:schemas-microsoft-com:office:office" xmlns:r="http://schemas.openxmlformats.org/officeDocument/2006/relationships" xmlns:m="http://schemas.openxmlformats.org/officeDocument/2006/math" xmlns:v="urn:schemas-microsoft-com:vml" xmlns:wp14="http://schemas.microsoft.com/office/word/2010/wordprocessingDrawing" xmlns:wp="http://schemas.openxmlformats.org/drawingml/2006/wordprocessingDrawing" xmlns:w10="urn:schemas-microsoft-com:office:word" xmlns:w="http://schemas.openxmlformats.org/wordprocessingml/2006/main" xmlns:w14="http://schemas.microsoft.com/office/word/2010/wordml" xmlns:w15="http://schemas.microsoft.com/office/word/2012/wordml" xmlns:w16cex="http://schemas.microsoft.com/office/word/2018/wordml/cex" xmlns:w16cid="http://schemas.microsoft.com/office/word/2016/wordml/cid" xmlns:w16="http://schemas.microsoft.com/office/word/2018/wordml" xmlns:w16se="http://schemas.microsoft.com/office/word/2015/wordml/symex" xmlns:wpg="http://schemas.microsoft.com/office/word/2010/wordprocessingGroup" xmlns:wpi="http://schemas.microsoft.com/office/word/2010/wordprocessingInk" xmlns:wne="http://schemas.microsoft.com/office/word/2006/wordml" xmlns:wps="http://schemas.microsoft.com/office/word/2010/wordprocessingShape" mc:Ignorable="w14 w15 w16se w16cid w16 w16cex wp14">
   <w:abstractNum w:abstractNumId="0" w15:restartNumberingAfterBreak="0">
     <w:nsid w:val="213A674C"/>
     <w:multiLevelType w:val="multilevel"/>
@@ -9151,7 +9213,7 @@
     <w:lvl w:ilvl="1">
       <w:start w:val="1"/>
       <w:numFmt w:val="decimal"/>
-      <w:pStyle w:val="Heading2"/>
+      <w:pStyle w:val="Ttulo2"/>
       <w:lvlText w:val="%1.%2"/>
       <w:lvlJc w:val="left"/>
       <w:pPr>
@@ -10047,7 +10109,7 @@
 </file>
 
 <file path=word/styles.xml><?xml version="1.0" encoding="utf-8"?>
-<w:styles xmlns:mc="http://schemas.openxmlformats.org/markup-compatibility/2006" xmlns:r="http://schemas.openxmlformats.org/officeDocument/2006/relationships" xmlns:w="http://schemas.openxmlformats.org/wordprocessingml/2006/main" xmlns:w14="http://schemas.microsoft.com/office/word/2010/wordml" xmlns:w15="http://schemas.microsoft.com/office/word/2012/wordml" xmlns:w16cid="http://schemas.microsoft.com/office/word/2016/wordml/cid" xmlns:w16se="http://schemas.microsoft.com/office/word/2015/wordml/symex" mc:Ignorable="w14 w15 w16se w16cid">
+<w:styles xmlns:mc="http://schemas.openxmlformats.org/markup-compatibility/2006" xmlns:r="http://schemas.openxmlformats.org/officeDocument/2006/relationships" xmlns:w="http://schemas.openxmlformats.org/wordprocessingml/2006/main" xmlns:w14="http://schemas.microsoft.com/office/word/2010/wordml" xmlns:w15="http://schemas.microsoft.com/office/word/2012/wordml" xmlns:w16cex="http://schemas.microsoft.com/office/word/2018/wordml/cex" xmlns:w16cid="http://schemas.microsoft.com/office/word/2016/wordml/cid" xmlns:w16="http://schemas.microsoft.com/office/word/2018/wordml" xmlns:w16se="http://schemas.microsoft.com/office/word/2015/wordml/symex" mc:Ignorable="w14 w15 w16se w16cid w16 w16cex">
   <w:docDefaults>
     <w:rPrDefault>
       <w:rPr>
@@ -10059,7 +10121,7 @@
     </w:rPrDefault>
     <w:pPrDefault/>
   </w:docDefaults>
-  <w:latentStyles w:defLockedState="0" w:defUIPriority="99" w:defSemiHidden="0" w:defUnhideWhenUsed="0" w:defQFormat="0" w:count="377">
+  <w:latentStyles w:defLockedState="0" w:defUIPriority="99" w:defSemiHidden="0" w:defUnhideWhenUsed="0" w:defQFormat="0" w:count="376">
     <w:lsdException w:name="Normal" w:uiPriority="0" w:qFormat="1"/>
     <w:lsdException w:name="heading 1" w:uiPriority="9" w:qFormat="1"/>
     <w:lsdException w:name="heading 2" w:semiHidden="1" w:uiPriority="9" w:unhideWhenUsed="1" w:qFormat="1"/>
@@ -10207,8 +10269,11 @@
     <w:lsdException w:name="Table 3D effects 3" w:semiHidden="1" w:unhideWhenUsed="1"/>
     <w:lsdException w:name="Table Contemporary" w:semiHidden="1" w:unhideWhenUsed="1"/>
     <w:lsdException w:name="Table Elegant" w:semiHidden="1" w:unhideWhenUsed="1"/>
+    <w:lsdException w:name="Table Professional" w:semiHidden="1" w:unhideWhenUsed="1"/>
     <w:lsdException w:name="Table Subtle 1" w:semiHidden="1" w:unhideWhenUsed="1"/>
     <w:lsdException w:name="Table Subtle 2" w:semiHidden="1" w:unhideWhenUsed="1"/>
+    <w:lsdException w:name="Table Web 1" w:semiHidden="1" w:unhideWhenUsed="1"/>
+    <w:lsdException w:name="Table Web 2" w:semiHidden="1" w:unhideWhenUsed="1"/>
     <w:lsdException w:name="Table Web 3" w:semiHidden="1" w:unhideWhenUsed="1"/>
     <w:lsdException w:name="Balloon Text" w:semiHidden="1" w:unhideWhenUsed="1"/>
     <w:lsdException w:name="Table Grid" w:uiPriority="39"/>
@@ -10433,7 +10498,6 @@
     <w:lsdException w:name="Hashtag" w:semiHidden="1" w:unhideWhenUsed="1"/>
     <w:lsdException w:name="Unresolved Mention" w:semiHidden="1" w:unhideWhenUsed="1"/>
     <w:lsdException w:name="Smart Link" w:semiHidden="1" w:unhideWhenUsed="1"/>
-    <w:lsdException w:name="Smart Link Error" w:semiHidden="1" w:unhideWhenUsed="1"/>
   </w:latentStyles>
   <w:style w:type="paragraph" w:default="1" w:styleId="Normal">
     <w:name w:val="Normal"/>
@@ -10443,11 +10507,11 @@
       <w:lang w:eastAsia="en-US"/>
     </w:rPr>
   </w:style>
-  <w:style w:type="paragraph" w:styleId="Heading1">
+  <w:style w:type="paragraph" w:styleId="Ttulo1">
     <w:name w:val="heading 1"/>
     <w:basedOn w:val="Normal"/>
     <w:next w:val="Normal"/>
-    <w:link w:val="Heading1Char"/>
+    <w:link w:val="Ttulo1Car"/>
     <w:autoRedefine/>
     <w:qFormat/>
     <w:rsid w:val="00BB1C26"/>
@@ -10469,11 +10533,11 @@
       <w:sz w:val="32"/>
     </w:rPr>
   </w:style>
-  <w:style w:type="paragraph" w:styleId="Heading2">
+  <w:style w:type="paragraph" w:styleId="Ttulo2">
     <w:name w:val="heading 2"/>
     <w:basedOn w:val="Normal"/>
     <w:next w:val="Normal"/>
-    <w:link w:val="Heading2Char"/>
+    <w:link w:val="Ttulo2Car"/>
     <w:autoRedefine/>
     <w:qFormat/>
     <w:rsid w:val="002D3FCA"/>
@@ -10496,11 +10560,11 @@
       <w:szCs w:val="28"/>
     </w:rPr>
   </w:style>
-  <w:style w:type="paragraph" w:styleId="Heading3">
+  <w:style w:type="paragraph" w:styleId="Ttulo3">
     <w:name w:val="heading 3"/>
     <w:basedOn w:val="Normal"/>
     <w:next w:val="Normal"/>
-    <w:link w:val="Heading3Char"/>
+    <w:link w:val="Ttulo3Car"/>
     <w:autoRedefine/>
     <w:qFormat/>
     <w:rsid w:val="00B42DD6"/>
@@ -10512,11 +10576,11 @@
       <w:b/>
     </w:rPr>
   </w:style>
-  <w:style w:type="paragraph" w:styleId="Heading4">
+  <w:style w:type="paragraph" w:styleId="Ttulo4">
     <w:name w:val="heading 4"/>
     <w:basedOn w:val="Normal"/>
     <w:next w:val="Normal"/>
-    <w:link w:val="Heading4Char"/>
+    <w:link w:val="Ttulo4Car"/>
     <w:autoRedefine/>
     <w:unhideWhenUsed/>
     <w:qFormat/>
@@ -10533,11 +10597,11 @@
       <w:lang w:val="es-ES_tradnl"/>
     </w:rPr>
   </w:style>
-  <w:style w:type="paragraph" w:styleId="Heading5">
+  <w:style w:type="paragraph" w:styleId="Ttulo5">
     <w:name w:val="heading 5"/>
     <w:basedOn w:val="Normal"/>
     <w:next w:val="Normal"/>
-    <w:link w:val="Heading5Char"/>
+    <w:link w:val="Ttulo5Car"/>
     <w:semiHidden/>
     <w:unhideWhenUsed/>
     <w:qFormat/>
@@ -10553,7 +10617,7 @@
       <w:color w:val="365F91" w:themeColor="accent1" w:themeShade="BF"/>
     </w:rPr>
   </w:style>
-  <w:style w:type="paragraph" w:styleId="Heading6">
+  <w:style w:type="paragraph" w:styleId="Ttulo6">
     <w:name w:val="heading 6"/>
     <w:basedOn w:val="Normal"/>
     <w:next w:val="Normal"/>
@@ -10569,13 +10633,13 @@
       <w:szCs w:val="20"/>
     </w:rPr>
   </w:style>
-  <w:style w:type="character" w:default="1" w:styleId="DefaultParagraphFont">
+  <w:style w:type="character" w:default="1" w:styleId="Fuentedeprrafopredeter">
     <w:name w:val="Default Paragraph Font"/>
     <w:uiPriority w:val="1"/>
     <w:semiHidden/>
     <w:unhideWhenUsed/>
   </w:style>
-  <w:style w:type="table" w:default="1" w:styleId="TableNormal">
+  <w:style w:type="table" w:default="1" w:styleId="Tablanormal">
     <w:name w:val="Normal Table"/>
     <w:uiPriority w:val="99"/>
     <w:semiHidden/>
@@ -10590,7 +10654,7 @@
       </w:tblCellMar>
     </w:tblPr>
   </w:style>
-  <w:style w:type="numbering" w:default="1" w:styleId="NoList">
+  <w:style w:type="numbering" w:default="1" w:styleId="Sinlista">
     <w:name w:val="No List"/>
     <w:uiPriority w:val="99"/>
     <w:semiHidden/>
@@ -10607,7 +10671,7 @@
       </w:tblCellMar>
     </w:tblPr>
   </w:style>
-  <w:style w:type="paragraph" w:styleId="Title">
+  <w:style w:type="paragraph" w:styleId="Ttulo">
     <w:name w:val="Title"/>
     <w:basedOn w:val="Normal"/>
     <w:qFormat/>
@@ -10622,10 +10686,10 @@
       <w:szCs w:val="28"/>
     </w:rPr>
   </w:style>
-  <w:style w:type="paragraph" w:styleId="Footer">
+  <w:style w:type="paragraph" w:styleId="Piedepgina">
     <w:name w:val="footer"/>
     <w:basedOn w:val="Normal"/>
-    <w:link w:val="FooterChar"/>
+    <w:link w:val="PiedepginaCar"/>
     <w:uiPriority w:val="99"/>
     <w:pPr>
       <w:tabs>
@@ -10634,10 +10698,10 @@
       </w:tabs>
     </w:pPr>
   </w:style>
-  <w:style w:type="paragraph" w:styleId="Header">
+  <w:style w:type="paragraph" w:styleId="Encabezado">
     <w:name w:val="header"/>
     <w:basedOn w:val="Normal"/>
-    <w:link w:val="HeaderChar"/>
+    <w:link w:val="EncabezadoCar"/>
     <w:pPr>
       <w:tabs>
         <w:tab w:val="center" w:pos="4320"/>
@@ -10681,10 +10745,10 @@
       <w:iCs/>
     </w:rPr>
   </w:style>
-  <w:style w:type="paragraph" w:styleId="BodyText">
+  <w:style w:type="paragraph" w:styleId="Textoindependiente">
     <w:name w:val="Body Text"/>
     <w:basedOn w:val="Normal"/>
-    <w:link w:val="BodyTextChar"/>
+    <w:link w:val="TextoindependienteCar"/>
     <w:uiPriority w:val="1"/>
     <w:qFormat/>
     <w:pPr>
@@ -10697,7 +10761,7 @@
       <w:szCs w:val="22"/>
     </w:rPr>
   </w:style>
-  <w:style w:type="paragraph" w:styleId="Subtitle">
+  <w:style w:type="paragraph" w:styleId="Subttulo">
     <w:name w:val="Subtitle"/>
     <w:basedOn w:val="Normal"/>
     <w:next w:val="Normal"/>
@@ -10705,10 +10769,10 @@
       <w:b/>
     </w:rPr>
   </w:style>
-  <w:style w:type="paragraph" w:styleId="BodyTextIndent">
+  <w:style w:type="paragraph" w:styleId="Sangradetextonormal">
     <w:name w:val="Body Text Indent"/>
     <w:basedOn w:val="Normal"/>
-    <w:link w:val="BodyTextIndentChar"/>
+    <w:link w:val="SangradetextonormalCar"/>
     <w:pPr>
       <w:tabs>
         <w:tab w:val="left" w:pos="720"/>
@@ -10746,11 +10810,11 @@
       <w:lang w:val="en-US" w:eastAsia="en-US"/>
     </w:rPr>
   </w:style>
-  <w:style w:type="character" w:styleId="PageNumber">
+  <w:style w:type="character" w:styleId="Nmerodepgina">
     <w:name w:val="page number"/>
-    <w:basedOn w:val="DefaultParagraphFont"/>
+    <w:basedOn w:val="Fuentedeprrafopredeter"/>
   </w:style>
-  <w:style w:type="paragraph" w:styleId="BodyText2">
+  <w:style w:type="paragraph" w:styleId="Textoindependiente2">
     <w:name w:val="Body Text 2"/>
     <w:basedOn w:val="Normal"/>
     <w:pPr>
@@ -10778,7 +10842,7 @@
       <w:noProof/>
     </w:rPr>
   </w:style>
-  <w:style w:type="paragraph" w:styleId="BodyTextIndent2">
+  <w:style w:type="paragraph" w:styleId="Sangra2detindependiente">
     <w:name w:val="Body Text Indent 2"/>
     <w:basedOn w:val="Normal"/>
     <w:pPr>
@@ -10807,7 +10871,7 @@
       <w:szCs w:val="17"/>
     </w:rPr>
   </w:style>
-  <w:style w:type="paragraph" w:styleId="BodyTextIndent3">
+  <w:style w:type="paragraph" w:styleId="Sangra3detindependiente">
     <w:name w:val="Body Text Indent 3"/>
     <w:basedOn w:val="Normal"/>
     <w:pPr>
@@ -10850,7 +10914,7 @@
       <w:sz w:val="20"/>
     </w:rPr>
   </w:style>
-  <w:style w:type="paragraph" w:styleId="BlockText">
+  <w:style w:type="paragraph" w:styleId="Textodebloque">
     <w:name w:val="Block Text"/>
     <w:basedOn w:val="Normal"/>
     <w:pPr>
@@ -10881,7 +10945,7 @@
       <w:szCs w:val="18"/>
     </w:rPr>
   </w:style>
-  <w:style w:type="paragraph" w:styleId="Caption">
+  <w:style w:type="paragraph" w:styleId="Descripcin">
     <w:name w:val="caption"/>
     <w:basedOn w:val="Normal"/>
     <w:next w:val="Normal"/>
@@ -10893,7 +10957,7 @@
       <w:szCs w:val="20"/>
     </w:rPr>
   </w:style>
-  <w:style w:type="paragraph" w:styleId="TableofFigures">
+  <w:style w:type="paragraph" w:styleId="Tabladeilustraciones">
     <w:name w:val="table of figures"/>
     <w:basedOn w:val="Normal"/>
     <w:next w:val="Normal"/>
@@ -10902,7 +10966,7 @@
       <w:ind w:left="480" w:hanging="480"/>
     </w:pPr>
   </w:style>
-  <w:style w:type="character" w:styleId="Hyperlink">
+  <w:style w:type="character" w:styleId="Hipervnculo">
     <w:name w:val="Hyperlink"/>
     <w:uiPriority w:val="99"/>
     <w:rPr>
@@ -10910,7 +10974,7 @@
       <w:u w:val="single"/>
     </w:rPr>
   </w:style>
-  <w:style w:type="paragraph" w:styleId="TOC1">
+  <w:style w:type="paragraph" w:styleId="TDC1">
     <w:name w:val="toc 1"/>
     <w:basedOn w:val="Normal"/>
     <w:next w:val="Normal"/>
@@ -10918,7 +10982,7 @@
     <w:uiPriority w:val="39"/>
     <w:qFormat/>
   </w:style>
-  <w:style w:type="paragraph" w:styleId="TOC2">
+  <w:style w:type="paragraph" w:styleId="TDC2">
     <w:name w:val="toc 2"/>
     <w:basedOn w:val="Normal"/>
     <w:next w:val="Normal"/>
@@ -10929,7 +10993,7 @@
       <w:ind w:left="240"/>
     </w:pPr>
   </w:style>
-  <w:style w:type="paragraph" w:styleId="TOC3">
+  <w:style w:type="paragraph" w:styleId="TDC3">
     <w:name w:val="toc 3"/>
     <w:basedOn w:val="Normal"/>
     <w:next w:val="Normal"/>
@@ -10940,7 +11004,7 @@
       <w:ind w:left="480"/>
     </w:pPr>
   </w:style>
-  <w:style w:type="paragraph" w:styleId="TOC4">
+  <w:style w:type="paragraph" w:styleId="TDC4">
     <w:name w:val="toc 4"/>
     <w:basedOn w:val="Normal"/>
     <w:next w:val="Normal"/>
@@ -10951,7 +11015,7 @@
       <w:ind w:left="720"/>
     </w:pPr>
   </w:style>
-  <w:style w:type="paragraph" w:styleId="TOC5">
+  <w:style w:type="paragraph" w:styleId="TDC5">
     <w:name w:val="toc 5"/>
     <w:basedOn w:val="Normal"/>
     <w:next w:val="Normal"/>
@@ -10962,7 +11026,7 @@
       <w:ind w:left="960"/>
     </w:pPr>
   </w:style>
-  <w:style w:type="paragraph" w:styleId="TOC6">
+  <w:style w:type="paragraph" w:styleId="TDC6">
     <w:name w:val="toc 6"/>
     <w:basedOn w:val="Normal"/>
     <w:next w:val="Normal"/>
@@ -10972,7 +11036,7 @@
       <w:ind w:left="1200"/>
     </w:pPr>
   </w:style>
-  <w:style w:type="paragraph" w:styleId="TOC7">
+  <w:style w:type="paragraph" w:styleId="TDC7">
     <w:name w:val="toc 7"/>
     <w:basedOn w:val="Normal"/>
     <w:next w:val="Normal"/>
@@ -10982,7 +11046,7 @@
       <w:ind w:left="1440"/>
     </w:pPr>
   </w:style>
-  <w:style w:type="paragraph" w:styleId="TOC8">
+  <w:style w:type="paragraph" w:styleId="TDC8">
     <w:name w:val="toc 8"/>
     <w:basedOn w:val="Normal"/>
     <w:next w:val="Normal"/>
@@ -10992,7 +11056,7 @@
       <w:ind w:left="1680"/>
     </w:pPr>
   </w:style>
-  <w:style w:type="paragraph" w:styleId="TOC9">
+  <w:style w:type="paragraph" w:styleId="TDC9">
     <w:name w:val="toc 9"/>
     <w:basedOn w:val="Normal"/>
     <w:next w:val="Normal"/>
@@ -11017,7 +11081,7 @@
   </w:style>
   <w:style w:type="paragraph" w:customStyle="1" w:styleId="StyleCaptionCentered">
     <w:name w:val="Style Caption + Centered"/>
-    <w:basedOn w:val="Caption"/>
+    <w:basedOn w:val="Descripcin"/>
     <w:autoRedefine/>
     <w:rsid w:val="000B7AF9"/>
     <w:rPr>
@@ -11025,9 +11089,9 @@
       <w:i/>
     </w:rPr>
   </w:style>
-  <w:style w:type="character" w:customStyle="1" w:styleId="Heading1Char">
-    <w:name w:val="Heading 1 Char"/>
-    <w:link w:val="Heading1"/>
+  <w:style w:type="character" w:customStyle="1" w:styleId="Ttulo1Car">
+    <w:name w:val="Título 1 Car"/>
+    <w:link w:val="Ttulo1"/>
     <w:rsid w:val="00BB1C26"/>
     <w:rPr>
       <w:b/>
@@ -11037,9 +11101,9 @@
       <w:lang w:val="es-ES" w:eastAsia="en-US"/>
     </w:rPr>
   </w:style>
-  <w:style w:type="character" w:customStyle="1" w:styleId="Heading4Char">
-    <w:name w:val="Heading 4 Char"/>
-    <w:link w:val="Heading4"/>
+  <w:style w:type="character" w:customStyle="1" w:styleId="Ttulo4Car">
+    <w:name w:val="Título 4 Car"/>
+    <w:link w:val="Ttulo4"/>
     <w:rsid w:val="001A7068"/>
     <w:rPr>
       <w:bCs/>
@@ -11049,9 +11113,9 @@
       <w:lang w:val="es-ES_tradnl" w:eastAsia="en-US"/>
     </w:rPr>
   </w:style>
-  <w:style w:type="character" w:customStyle="1" w:styleId="BodyTextChar">
-    <w:name w:val="Body Text Char"/>
-    <w:link w:val="BodyText"/>
+  <w:style w:type="character" w:customStyle="1" w:styleId="TextoindependienteCar">
+    <w:name w:val="Texto independiente Car"/>
+    <w:link w:val="Textoindependiente"/>
     <w:uiPriority w:val="1"/>
     <w:rsid w:val="00707877"/>
     <w:rPr>
@@ -11059,18 +11123,18 @@
       <w:szCs w:val="22"/>
     </w:rPr>
   </w:style>
-  <w:style w:type="character" w:customStyle="1" w:styleId="BodyTextIndentChar">
-    <w:name w:val="Body Text Indent Char"/>
-    <w:link w:val="BodyTextIndent"/>
+  <w:style w:type="character" w:customStyle="1" w:styleId="SangradetextonormalCar">
+    <w:name w:val="Sangría de texto normal Car"/>
+    <w:link w:val="Sangradetextonormal"/>
     <w:rsid w:val="00707877"/>
     <w:rPr>
       <w:sz w:val="32"/>
       <w:szCs w:val="32"/>
     </w:rPr>
   </w:style>
-  <w:style w:type="paragraph" w:styleId="TOCHeading">
+  <w:style w:type="paragraph" w:styleId="TtuloTDC">
     <w:name w:val="TOC Heading"/>
-    <w:basedOn w:val="Heading1"/>
+    <w:basedOn w:val="Ttulo1"/>
     <w:next w:val="Normal"/>
     <w:uiPriority w:val="39"/>
     <w:unhideWhenUsed/>
@@ -11096,7 +11160,7 @@
   </w:style>
   <w:style w:type="paragraph" w:customStyle="1" w:styleId="Piedeimagen">
     <w:name w:val="Pie de imagen"/>
-    <w:basedOn w:val="Caption"/>
+    <w:basedOn w:val="Descripcin"/>
     <w:qFormat/>
     <w:rsid w:val="00EE3934"/>
     <w:pPr>
@@ -11120,7 +11184,7 @@
       <w:i/>
     </w:rPr>
   </w:style>
-  <w:style w:type="paragraph" w:styleId="ListParagraph">
+  <w:style w:type="paragraph" w:styleId="Prrafodelista">
     <w:name w:val="List Paragraph"/>
     <w:basedOn w:val="Normal"/>
     <w:qFormat/>
@@ -11130,9 +11194,9 @@
       <w:contextualSpacing/>
     </w:pPr>
   </w:style>
-  <w:style w:type="character" w:styleId="CommentReference">
+  <w:style w:type="character" w:styleId="Refdecomentario">
     <w:name w:val="annotation reference"/>
-    <w:basedOn w:val="DefaultParagraphFont"/>
+    <w:basedOn w:val="Fuentedeprrafopredeter"/>
     <w:semiHidden/>
     <w:unhideWhenUsed/>
     <w:rsid w:val="0024685C"/>
@@ -11141,10 +11205,10 @@
       <w:szCs w:val="16"/>
     </w:rPr>
   </w:style>
-  <w:style w:type="paragraph" w:styleId="CommentText">
+  <w:style w:type="paragraph" w:styleId="Textocomentario">
     <w:name w:val="annotation text"/>
     <w:basedOn w:val="Normal"/>
-    <w:link w:val="CommentTextChar"/>
+    <w:link w:val="TextocomentarioCar"/>
     <w:semiHidden/>
     <w:unhideWhenUsed/>
     <w:rsid w:val="0024685C"/>
@@ -11153,21 +11217,21 @@
       <w:szCs w:val="20"/>
     </w:rPr>
   </w:style>
-  <w:style w:type="character" w:customStyle="1" w:styleId="CommentTextChar">
-    <w:name w:val="Comment Text Char"/>
-    <w:basedOn w:val="DefaultParagraphFont"/>
-    <w:link w:val="CommentText"/>
+  <w:style w:type="character" w:customStyle="1" w:styleId="TextocomentarioCar">
+    <w:name w:val="Texto comentario Car"/>
+    <w:basedOn w:val="Fuentedeprrafopredeter"/>
+    <w:link w:val="Textocomentario"/>
     <w:semiHidden/>
     <w:rsid w:val="0024685C"/>
     <w:rPr>
       <w:lang w:val="en-US" w:eastAsia="en-US"/>
     </w:rPr>
   </w:style>
-  <w:style w:type="paragraph" w:styleId="CommentSubject">
+  <w:style w:type="paragraph" w:styleId="Asuntodelcomentario">
     <w:name w:val="annotation subject"/>
-    <w:basedOn w:val="CommentText"/>
-    <w:next w:val="CommentText"/>
-    <w:link w:val="CommentSubjectChar"/>
+    <w:basedOn w:val="Textocomentario"/>
+    <w:next w:val="Textocomentario"/>
+    <w:link w:val="AsuntodelcomentarioCar"/>
     <w:semiHidden/>
     <w:unhideWhenUsed/>
     <w:rsid w:val="0024685C"/>
@@ -11176,10 +11240,10 @@
       <w:bCs/>
     </w:rPr>
   </w:style>
-  <w:style w:type="character" w:customStyle="1" w:styleId="CommentSubjectChar">
-    <w:name w:val="Comment Subject Char"/>
-    <w:basedOn w:val="CommentTextChar"/>
-    <w:link w:val="CommentSubject"/>
+  <w:style w:type="character" w:customStyle="1" w:styleId="AsuntodelcomentarioCar">
+    <w:name w:val="Asunto del comentario Car"/>
+    <w:basedOn w:val="TextocomentarioCar"/>
+    <w:link w:val="Asuntodelcomentario"/>
     <w:semiHidden/>
     <w:rsid w:val="0024685C"/>
     <w:rPr>
@@ -11188,10 +11252,10 @@
       <w:lang w:val="en-US" w:eastAsia="en-US"/>
     </w:rPr>
   </w:style>
-  <w:style w:type="paragraph" w:styleId="BalloonText">
+  <w:style w:type="paragraph" w:styleId="Textodeglobo">
     <w:name w:val="Balloon Text"/>
     <w:basedOn w:val="Normal"/>
-    <w:link w:val="BalloonTextChar"/>
+    <w:link w:val="TextodegloboCar"/>
     <w:rsid w:val="0024685C"/>
     <w:rPr>
       <w:rFonts w:ascii="Segoe UI" w:hAnsi="Segoe UI" w:cs="Segoe UI"/>
@@ -11199,10 +11263,10 @@
       <w:szCs w:val="18"/>
     </w:rPr>
   </w:style>
-  <w:style w:type="character" w:customStyle="1" w:styleId="BalloonTextChar">
-    <w:name w:val="Balloon Text Char"/>
-    <w:basedOn w:val="DefaultParagraphFont"/>
-    <w:link w:val="BalloonText"/>
+  <w:style w:type="character" w:customStyle="1" w:styleId="TextodegloboCar">
+    <w:name w:val="Texto de globo Car"/>
+    <w:basedOn w:val="Fuentedeprrafopredeter"/>
+    <w:link w:val="Textodeglobo"/>
     <w:rsid w:val="0024685C"/>
     <w:rPr>
       <w:rFonts w:ascii="Segoe UI" w:hAnsi="Segoe UI" w:cs="Segoe UI"/>
@@ -11213,12 +11277,12 @@
   </w:style>
   <w:style w:type="character" w:customStyle="1" w:styleId="apple-converted-space">
     <w:name w:val="apple-converted-space"/>
-    <w:basedOn w:val="DefaultParagraphFont"/>
+    <w:basedOn w:val="Fuentedeprrafopredeter"/>
     <w:rsid w:val="00512908"/>
   </w:style>
-  <w:style w:type="character" w:styleId="Strong">
+  <w:style w:type="character" w:styleId="Textoennegrita">
     <w:name w:val="Strong"/>
-    <w:basedOn w:val="DefaultParagraphFont"/>
+    <w:basedOn w:val="Fuentedeprrafopredeter"/>
     <w:uiPriority w:val="22"/>
     <w:qFormat/>
     <w:rsid w:val="00512908"/>
@@ -11242,7 +11306,7 @@
   </w:style>
   <w:style w:type="table" w:customStyle="1" w:styleId="Tabladecuadrcula4-nfasis11">
     <w:name w:val="Tabla de cuadrícula 4 - Énfasis 11"/>
-    <w:basedOn w:val="TableNormal"/>
+    <w:basedOn w:val="Tablanormal"/>
     <w:uiPriority w:val="49"/>
     <w:rsid w:val="00E533E7"/>
     <w:rPr>
@@ -11319,9 +11383,9 @@
       </w:tcPr>
     </w:tblStylePr>
   </w:style>
-  <w:style w:type="paragraph" w:styleId="NoSpacing">
+  <w:style w:type="paragraph" w:styleId="Sinespaciado">
     <w:name w:val="No Spacing"/>
-    <w:link w:val="NoSpacingChar"/>
+    <w:link w:val="SinespaciadoCar"/>
     <w:uiPriority w:val="1"/>
     <w:qFormat/>
     <w:rsid w:val="005D5501"/>
@@ -11332,10 +11396,10 @@
       <w:lang w:eastAsia="en-US"/>
     </w:rPr>
   </w:style>
-  <w:style w:type="character" w:customStyle="1" w:styleId="NoSpacingChar">
-    <w:name w:val="No Spacing Char"/>
-    <w:basedOn w:val="DefaultParagraphFont"/>
-    <w:link w:val="NoSpacing"/>
+  <w:style w:type="character" w:customStyle="1" w:styleId="SinespaciadoCar">
+    <w:name w:val="Sin espaciado Car"/>
+    <w:basedOn w:val="Fuentedeprrafopredeter"/>
+    <w:link w:val="Sinespaciado"/>
     <w:uiPriority w:val="1"/>
     <w:rsid w:val="005D5501"/>
     <w:rPr>
@@ -11345,7 +11409,7 @@
       <w:lang w:eastAsia="en-US"/>
     </w:rPr>
   </w:style>
-  <w:style w:type="paragraph" w:styleId="Bibliography">
+  <w:style w:type="paragraph" w:styleId="Bibliografa">
     <w:name w:val="Bibliography"/>
     <w:basedOn w:val="Normal"/>
     <w:next w:val="Normal"/>
@@ -11397,10 +11461,10 @@
       <w:szCs w:val="22"/>
     </w:rPr>
   </w:style>
-  <w:style w:type="character" w:customStyle="1" w:styleId="Heading2Char">
-    <w:name w:val="Heading 2 Char"/>
-    <w:basedOn w:val="DefaultParagraphFont"/>
-    <w:link w:val="Heading2"/>
+  <w:style w:type="character" w:customStyle="1" w:styleId="Ttulo2Car">
+    <w:name w:val="Título 2 Car"/>
+    <w:basedOn w:val="Fuentedeprrafopredeter"/>
+    <w:link w:val="Ttulo2"/>
     <w:rsid w:val="002D3FCA"/>
     <w:rPr>
       <w:rFonts w:cs="Arial"/>
@@ -11412,10 +11476,10 @@
       <w:lang w:val="es-ES" w:eastAsia="en-US"/>
     </w:rPr>
   </w:style>
-  <w:style w:type="character" w:customStyle="1" w:styleId="Heading3Char">
-    <w:name w:val="Heading 3 Char"/>
-    <w:basedOn w:val="DefaultParagraphFont"/>
-    <w:link w:val="Heading3"/>
+  <w:style w:type="character" w:customStyle="1" w:styleId="Ttulo3Car">
+    <w:name w:val="Título 3 Car"/>
+    <w:basedOn w:val="Fuentedeprrafopredeter"/>
+    <w:link w:val="Ttulo3"/>
     <w:rsid w:val="00B42DD6"/>
     <w:rPr>
       <w:b/>
@@ -11424,10 +11488,10 @@
       <w:lang w:eastAsia="en-US"/>
     </w:rPr>
   </w:style>
-  <w:style w:type="character" w:customStyle="1" w:styleId="HeaderChar">
-    <w:name w:val="Header Char"/>
-    <w:basedOn w:val="DefaultParagraphFont"/>
-    <w:link w:val="Header"/>
+  <w:style w:type="character" w:customStyle="1" w:styleId="EncabezadoCar">
+    <w:name w:val="Encabezado Car"/>
+    <w:basedOn w:val="Fuentedeprrafopredeter"/>
+    <w:link w:val="Encabezado"/>
     <w:uiPriority w:val="99"/>
     <w:rsid w:val="002410C1"/>
     <w:rPr>
@@ -11436,10 +11500,10 @@
       <w:lang w:eastAsia="en-US"/>
     </w:rPr>
   </w:style>
-  <w:style w:type="character" w:customStyle="1" w:styleId="FooterChar">
-    <w:name w:val="Footer Char"/>
-    <w:basedOn w:val="DefaultParagraphFont"/>
-    <w:link w:val="Footer"/>
+  <w:style w:type="character" w:customStyle="1" w:styleId="PiedepginaCar">
+    <w:name w:val="Pie de página Car"/>
+    <w:basedOn w:val="Fuentedeprrafopredeter"/>
+    <w:link w:val="Piedepgina"/>
     <w:uiPriority w:val="99"/>
     <w:rsid w:val="002410C1"/>
     <w:rPr>
@@ -11450,7 +11514,7 @@
   </w:style>
   <w:style w:type="paragraph" w:customStyle="1" w:styleId="Titulo1">
     <w:name w:val="Titulo 1"/>
-    <w:basedOn w:val="Title"/>
+    <w:basedOn w:val="Ttulo"/>
     <w:link w:val="Titulo1Car"/>
     <w:autoRedefine/>
     <w:qFormat/>
@@ -11462,7 +11526,7 @@
   </w:style>
   <w:style w:type="character" w:customStyle="1" w:styleId="Titulo1Car">
     <w:name w:val="Titulo 1 Car"/>
-    <w:basedOn w:val="DefaultParagraphFont"/>
+    <w:basedOn w:val="Fuentedeprrafopredeter"/>
     <w:link w:val="Titulo1"/>
     <w:rsid w:val="0057765E"/>
     <w:rPr>
@@ -11545,12 +11609,12 @@
   </w:style>
   <w:style w:type="character" w:customStyle="1" w:styleId="hps">
     <w:name w:val="hps"/>
-    <w:basedOn w:val="DefaultParagraphFont"/>
+    <w:basedOn w:val="Fuentedeprrafopredeter"/>
     <w:rsid w:val="00C93FD4"/>
   </w:style>
   <w:style w:type="paragraph" w:customStyle="1" w:styleId="Titulo5">
     <w:name w:val="Titulo 5"/>
-    <w:basedOn w:val="Heading5"/>
+    <w:basedOn w:val="Ttulo5"/>
     <w:link w:val="Titulo5Car"/>
     <w:qFormat/>
     <w:rsid w:val="000C51CF"/>
@@ -11564,10 +11628,10 @@
       <w:lang w:val="es-ES_tradnl"/>
     </w:rPr>
   </w:style>
-  <w:style w:type="character" w:customStyle="1" w:styleId="Heading5Char">
-    <w:name w:val="Heading 5 Char"/>
-    <w:basedOn w:val="DefaultParagraphFont"/>
-    <w:link w:val="Heading5"/>
+  <w:style w:type="character" w:customStyle="1" w:styleId="Ttulo5Car">
+    <w:name w:val="Título 5 Car"/>
+    <w:basedOn w:val="Fuentedeprrafopredeter"/>
+    <w:link w:val="Ttulo5"/>
     <w:semiHidden/>
     <w:rsid w:val="000C51CF"/>
     <w:rPr>
@@ -11580,7 +11644,7 @@
   </w:style>
   <w:style w:type="character" w:customStyle="1" w:styleId="Titulo5Car">
     <w:name w:val="Titulo 5 Car"/>
-    <w:basedOn w:val="Heading5Char"/>
+    <w:basedOn w:val="Ttulo5Car"/>
     <w:link w:val="Titulo5"/>
     <w:rsid w:val="000C51CF"/>
     <w:rPr>
@@ -11592,9 +11656,9 @@
       <w:lang w:val="es-ES_tradnl" w:eastAsia="en-US"/>
     </w:rPr>
   </w:style>
-  <w:style w:type="character" w:styleId="Emphasis">
+  <w:style w:type="character" w:styleId="nfasis">
     <w:name w:val="Emphasis"/>
-    <w:basedOn w:val="DefaultParagraphFont"/>
+    <w:basedOn w:val="Fuentedeprrafopredeter"/>
     <w:qFormat/>
     <w:rsid w:val="00AD00A2"/>
     <w:rPr>
@@ -11604,11 +11668,23 @@
   </w:style>
   <w:style w:type="character" w:customStyle="1" w:styleId="Mencinsinresolver1">
     <w:name w:val="Mención sin resolver1"/>
-    <w:basedOn w:val="DefaultParagraphFont"/>
+    <w:basedOn w:val="Fuentedeprrafopredeter"/>
     <w:uiPriority w:val="99"/>
     <w:semiHidden/>
     <w:unhideWhenUsed/>
     <w:rsid w:val="00A83FCD"/>
+    <w:rPr>
+      <w:color w:val="605E5C"/>
+      <w:shd w:val="clear" w:color="auto" w:fill="E1DFDD"/>
+    </w:rPr>
+  </w:style>
+  <w:style w:type="character" w:styleId="Mencinsinresolver">
+    <w:name w:val="Unresolved Mention"/>
+    <w:basedOn w:val="Fuentedeprrafopredeter"/>
+    <w:uiPriority w:val="99"/>
+    <w:semiHidden/>
+    <w:unhideWhenUsed/>
+    <w:rsid w:val="00240B64"/>
     <w:rPr>
       <w:color w:val="605E5C"/>
       <w:shd w:val="clear" w:color="auto" w:fill="E1DFDD"/>
@@ -11941,7 +12017,7 @@
 </file>
 
 <file path=customXml/itemProps2.xml><?xml version="1.0" encoding="utf-8"?>
-<ds:datastoreItem xmlns:ds="http://schemas.openxmlformats.org/officeDocument/2006/customXml" ds:itemID="{62CABEFE-42B9-43E5-AF64-A15726951E4B}">
+<ds:datastoreItem xmlns:ds="http://schemas.openxmlformats.org/officeDocument/2006/customXml" ds:itemID="{C74E072A-0637-4E6E-B2C2-DC849D137A1D}">
   <ds:schemaRefs>
     <ds:schemaRef ds:uri="http://schemas.openxmlformats.org/officeDocument/2006/bibliography"/>
   </ds:schemaRefs>

</xml_diff>

<commit_message>
Se agrega Analisis de alternativas
</commit_message>
<xml_diff>
--- a/QR-PROYECTO-FORMULACION DE PROYECTOS.docx
+++ b/QR-PROYECTO-FORMULACION DE PROYECTOS.docx
@@ -1,6 +1,6 @@
 
 <file path=word/document.xml><?xml version="1.0" encoding="utf-8"?>
-<w:document xmlns:wpc="http://schemas.microsoft.com/office/word/2010/wordprocessingCanvas" xmlns:cx="http://schemas.microsoft.com/office/drawing/2014/chartex" xmlns:cx1="http://schemas.microsoft.com/office/drawing/2015/9/8/chartex" xmlns:cx2="http://schemas.microsoft.com/office/drawing/2015/10/21/chartex" xmlns:cx3="http://schemas.microsoft.com/office/drawing/2016/5/9/chartex" xmlns:cx4="http://schemas.microsoft.com/office/drawing/2016/5/10/chartex" xmlns:cx5="http://schemas.microsoft.com/office/drawing/2016/5/11/chartex" xmlns:cx6="http://schemas.microsoft.com/office/drawing/2016/5/12/chartex" xmlns:cx7="http://schemas.microsoft.com/office/drawing/2016/5/13/chartex" xmlns:cx8="http://schemas.microsoft.com/office/drawing/2016/5/14/chartex" xmlns:mc="http://schemas.openxmlformats.org/markup-compatibility/2006" xmlns:aink="http://schemas.microsoft.com/office/drawing/2016/ink" xmlns:am3d="http://schemas.microsoft.com/office/drawing/2017/model3d" xmlns:o="urn:schemas-microsoft-com:office:office" xmlns:r="http://schemas.openxmlformats.org/officeDocument/2006/relationships" xmlns:m="http://schemas.openxmlformats.org/officeDocument/2006/math" xmlns:v="urn:schemas-microsoft-com:vml" xmlns:wp14="http://schemas.microsoft.com/office/word/2010/wordprocessingDrawing" xmlns:wp="http://schemas.openxmlformats.org/drawingml/2006/wordprocessingDrawing" xmlns:w10="urn:schemas-microsoft-com:office:word" xmlns:w="http://schemas.openxmlformats.org/wordprocessingml/2006/main" xmlns:w14="http://schemas.microsoft.com/office/word/2010/wordml" xmlns:w15="http://schemas.microsoft.com/office/word/2012/wordml" xmlns:w16cid="http://schemas.microsoft.com/office/word/2016/wordml/cid" xmlns:w16se="http://schemas.microsoft.com/office/word/2015/wordml/symex" xmlns:wpg="http://schemas.microsoft.com/office/word/2010/wordprocessingGroup" xmlns:wpi="http://schemas.microsoft.com/office/word/2010/wordprocessingInk" xmlns:wne="http://schemas.microsoft.com/office/word/2006/wordml" xmlns:wps="http://schemas.microsoft.com/office/word/2010/wordprocessingShape" mc:Ignorable="w14 w15 w16se w16cid wp14">
+<w:document xmlns:wpc="http://schemas.microsoft.com/office/word/2010/wordprocessingCanvas" xmlns:cx="http://schemas.microsoft.com/office/drawing/2014/chartex" xmlns:cx1="http://schemas.microsoft.com/office/drawing/2015/9/8/chartex" xmlns:cx2="http://schemas.microsoft.com/office/drawing/2015/10/21/chartex" xmlns:cx3="http://schemas.microsoft.com/office/drawing/2016/5/9/chartex" xmlns:cx4="http://schemas.microsoft.com/office/drawing/2016/5/10/chartex" xmlns:cx5="http://schemas.microsoft.com/office/drawing/2016/5/11/chartex" xmlns:cx6="http://schemas.microsoft.com/office/drawing/2016/5/12/chartex" xmlns:cx7="http://schemas.microsoft.com/office/drawing/2016/5/13/chartex" xmlns:cx8="http://schemas.microsoft.com/office/drawing/2016/5/14/chartex" xmlns:mc="http://schemas.openxmlformats.org/markup-compatibility/2006" xmlns:aink="http://schemas.microsoft.com/office/drawing/2016/ink" xmlns:am3d="http://schemas.microsoft.com/office/drawing/2017/model3d" xmlns:o="urn:schemas-microsoft-com:office:office" xmlns:r="http://schemas.openxmlformats.org/officeDocument/2006/relationships" xmlns:m="http://schemas.openxmlformats.org/officeDocument/2006/math" xmlns:v="urn:schemas-microsoft-com:vml" xmlns:wp14="http://schemas.microsoft.com/office/word/2010/wordprocessingDrawing" xmlns:wp="http://schemas.openxmlformats.org/drawingml/2006/wordprocessingDrawing" xmlns:w10="urn:schemas-microsoft-com:office:word" xmlns:w="http://schemas.openxmlformats.org/wordprocessingml/2006/main" xmlns:w14="http://schemas.microsoft.com/office/word/2010/wordml" xmlns:w15="http://schemas.microsoft.com/office/word/2012/wordml" xmlns:w16cex="http://schemas.microsoft.com/office/word/2018/wordml/cex" xmlns:w16cid="http://schemas.microsoft.com/office/word/2016/wordml/cid" xmlns:w16="http://schemas.microsoft.com/office/word/2018/wordml" xmlns:w16se="http://schemas.microsoft.com/office/word/2015/wordml/symex" xmlns:wpg="http://schemas.microsoft.com/office/word/2010/wordprocessingGroup" xmlns:wpi="http://schemas.microsoft.com/office/word/2010/wordprocessingInk" xmlns:wne="http://schemas.microsoft.com/office/word/2006/wordml" xmlns:wps="http://schemas.microsoft.com/office/word/2010/wordprocessingShape" mc:Ignorable="w14 w15 w16se w16cid w16 w16cex wp14">
   <w:body>
     <w:p>
       <w:pPr>
@@ -94,15 +94,7 @@
         <w:jc w:val="center"/>
       </w:pPr>
       <w:r>
-        <w:t xml:space="preserve">Cristian Camilo </w:t>
-      </w:r>
-      <w:proofErr w:type="spellStart"/>
-      <w:r>
-        <w:t>Martinez</w:t>
-      </w:r>
-      <w:proofErr w:type="spellEnd"/>
-      <w:r>
-        <w:t xml:space="preserve"> – 66108</w:t>
+        <w:t>Cristian Camilo Martinez – 66108</w:t>
       </w:r>
     </w:p>
     <w:p>
@@ -5323,15 +5315,7 @@
         <w:t xml:space="preserve">: </w:t>
       </w:r>
       <w:r>
-        <w:t xml:space="preserve">Los códigos QR (del inglés Quick Response </w:t>
-      </w:r>
-      <w:proofErr w:type="spellStart"/>
-      <w:r>
-        <w:t>code</w:t>
-      </w:r>
-      <w:proofErr w:type="spellEnd"/>
-      <w:r>
-        <w:t>, "código de respuesta rápida") son un tipo de códigos de barras bidimensionales. A diferencia de un código de barras convencional (por ejemplo, EAN-13, Código 3 de 9, UPC), la información está codificada dentro de un cuadrado, permitiendo almacenar gran cantidad de información alfanumérica.</w:t>
+        <w:t>Los códigos QR (del inglés Quick Response code, "código de respuesta rápida") son un tipo de códigos de barras bidimensionales. A diferencia de un código de barras convencional (por ejemplo, EAN-13, Código 3 de 9, UPC), la información está codificada dentro de un cuadrado, permitiendo almacenar gran cantidad de información alfanumérica.</w:t>
       </w:r>
     </w:p>
     <w:p>
@@ -6313,15 +6297,7 @@
         </w:rPr>
       </w:pPr>
       <w:r>
-        <w:t xml:space="preserve">Desarrollar un sistema de información en la nube, que almacena información básica vital de emergencia, el cual será accesible mediante un código QR personalizable que se podrá pegar como </w:t>
-      </w:r>
-      <w:proofErr w:type="spellStart"/>
-      <w:r>
-        <w:t>sticker</w:t>
-      </w:r>
-      <w:proofErr w:type="spellEnd"/>
-      <w:r>
-        <w:t>.</w:t>
+        <w:t>Desarrollar un sistema de información en la nube, que almacena información básica vital de emergencia, el cual será accesible mediante un código QR personalizable que se podrá pegar como sticker.</w:t>
       </w:r>
     </w:p>
     <w:p>
@@ -6417,23 +6393,7 @@
         <w:ind w:left="284" w:firstLine="720"/>
       </w:pPr>
       <w:r>
-        <w:t xml:space="preserve">Implementar una herramienta generadora de </w:t>
-      </w:r>
-      <w:proofErr w:type="spellStart"/>
-      <w:r>
-        <w:t>QR’s</w:t>
-      </w:r>
-      <w:proofErr w:type="spellEnd"/>
-      <w:r>
-        <w:t xml:space="preserve"> la cual nos permita generar los códigos respectivos y adicional nos deje modificar el diseño del </w:t>
-      </w:r>
-      <w:proofErr w:type="spellStart"/>
-      <w:r>
-        <w:t>sticker</w:t>
-      </w:r>
-      <w:proofErr w:type="spellEnd"/>
-      <w:r>
-        <w:t>.</w:t>
+        <w:t>Implementar una herramienta generadora de QR’s la cual nos permita generar los códigos respectivos y adicional nos deje modificar el diseño del sticker.</w:t>
       </w:r>
     </w:p>
     <w:p>
@@ -6718,15 +6678,7 @@
         <w:jc w:val="both"/>
       </w:pPr>
       <w:r>
-        <w:t xml:space="preserve">La creación de estrategias que ayuden a los trabajadores de atención en salud pública a </w:t>
-      </w:r>
-      <w:proofErr w:type="gramStart"/>
-      <w:r>
-        <w:t>verificar  la</w:t>
-      </w:r>
-      <w:proofErr w:type="gramEnd"/>
-      <w:r>
-        <w:t xml:space="preserve"> identidad de las personas con el fin de hacer un empalme correcto con los pacientes correctos con la atención que se debe suministrar. De manera que se pueda anticipar análisis de laboratorio, muestras o procedimientos que se pueden realizar antes de administrar la atención.</w:t>
+        <w:t>La creación de estrategias que ayuden a los trabajadores de atención en salud pública a verificar  la identidad de las personas con el fin de hacer un empalme correcto con los pacientes correctos con la atención que se debe suministrar. De manera que se pueda anticipar análisis de laboratorio, muestras o procedimientos que se pueden realizar antes de administrar la atención.</w:t>
       </w:r>
     </w:p>
     <w:p>
@@ -6743,15 +6695,7 @@
         <w:jc w:val="both"/>
       </w:pPr>
       <w:r>
-        <w:t xml:space="preserve">Así mismo fomentar las competencias, habilidades y </w:t>
-      </w:r>
-      <w:proofErr w:type="gramStart"/>
-      <w:r>
-        <w:t>conocimiento  que</w:t>
-      </w:r>
-      <w:proofErr w:type="gramEnd"/>
-      <w:r>
-        <w:t xml:space="preserve"> permitan realizar una práctica de atención que permita detectar, prevenir y reducir los errores en identificación  de los pacientes. Abordando problemas como la posible falta de experiencia del personal asistencial que puede cometer errores durante el proceso de identificación del paciente, realizando registros que no son los indicados. La falta de supervisión en la ejecución de los procedimientos debido a que la comunicación entre los equipos de trabajo de los establecimientos o centros asistenciales no son los adecuados.</w:t>
+        <w:t>Así mismo fomentar las competencias, habilidades y conocimiento  que permitan realizar una práctica de atención que permita detectar, prevenir y reducir los errores en identificación  de los pacientes. Abordando problemas como la posible falta de experiencia del personal asistencial que puede cometer errores durante el proceso de identificación del paciente, realizando registros que no son los indicados. La falta de supervisión en la ejecución de los procedimientos debido a que la comunicación entre los equipos de trabajo de los establecimientos o centros asistenciales no son los adecuados.</w:t>
       </w:r>
     </w:p>
     <w:p>
@@ -8505,10 +8449,1237 @@
       <w:bookmarkStart w:id="20" w:name="_Toc37955231"/>
       <w:r>
         <w:lastRenderedPageBreak/>
-        <w:t>ESTUDIO DE INVOLUCRADOS</w:t>
+        <w:t>ANÁLISIS DE ALTERNATIVAS</w:t>
       </w:r>
       <w:bookmarkEnd w:id="20"/>
     </w:p>
+    <w:p/>
+    <w:p>
+      <w:pPr>
+        <w:pStyle w:val="Prrafodelista"/>
+        <w:numPr>
+          <w:ilvl w:val="0"/>
+          <w:numId w:val="18"/>
+        </w:numPr>
+        <w:jc w:val="both"/>
+      </w:pPr>
+      <w:r>
+        <w:t>Resguardar la información de los pacientes</w:t>
+      </w:r>
+    </w:p>
+    <w:p>
+      <w:pPr>
+        <w:pStyle w:val="Prrafodelista"/>
+        <w:jc w:val="both"/>
+      </w:pPr>
+    </w:p>
+    <w:p>
+      <w:pPr>
+        <w:pStyle w:val="Prrafodelista"/>
+        <w:jc w:val="both"/>
+      </w:pPr>
+      <w:r>
+        <w:t>A.</w:t>
+      </w:r>
+      <w:r>
+        <w:t xml:space="preserve">1 </w:t>
+      </w:r>
+      <w:r>
+        <w:t>Tercerizar la seguridad informática para evitar infiltraciones a los datos evitando el mal uso de esta información.</w:t>
+      </w:r>
+    </w:p>
+    <w:p>
+      <w:pPr>
+        <w:pStyle w:val="Prrafodelista"/>
+        <w:jc w:val="both"/>
+      </w:pPr>
+    </w:p>
+    <w:p>
+      <w:pPr>
+        <w:pStyle w:val="Prrafodelista"/>
+        <w:jc w:val="both"/>
+      </w:pPr>
+      <w:r>
+        <w:t>A</w:t>
+      </w:r>
+      <w:r>
+        <w:t xml:space="preserve">.2 </w:t>
+      </w:r>
+      <w:r>
+        <w:t>Buen manejo de la capacidad de almacenamiento para los datos utilizados desde la aplicación.</w:t>
+      </w:r>
+    </w:p>
+    <w:p>
+      <w:pPr>
+        <w:pStyle w:val="Prrafodelista"/>
+        <w:jc w:val="both"/>
+      </w:pPr>
+    </w:p>
+    <w:p>
+      <w:pPr>
+        <w:pStyle w:val="Prrafodelista"/>
+        <w:jc w:val="both"/>
+      </w:pPr>
+    </w:p>
+    <w:p>
+      <w:pPr>
+        <w:pStyle w:val="Prrafodelista"/>
+        <w:numPr>
+          <w:ilvl w:val="0"/>
+          <w:numId w:val="18"/>
+        </w:numPr>
+        <w:jc w:val="both"/>
+      </w:pPr>
+      <w:r>
+        <w:t>Mejorar la accesibilidad de la información de los usuarios</w:t>
+      </w:r>
+    </w:p>
+    <w:p>
+      <w:pPr>
+        <w:jc w:val="both"/>
+      </w:pPr>
+    </w:p>
+    <w:p>
+      <w:pPr>
+        <w:ind w:left="720"/>
+        <w:jc w:val="both"/>
+      </w:pPr>
+      <w:r>
+        <w:t xml:space="preserve">B.1 </w:t>
+      </w:r>
+      <w:r>
+        <w:t>Facilitar la entrada al aplicativo dado que esto puede ser gran limitante en su uso. Lo anterior debido a que muchas de las personas no están familiarizadas con la tecnología por eso se quiere implementar un aplicativo amigable con el usuario.</w:t>
+      </w:r>
+    </w:p>
+    <w:p>
+      <w:pPr>
+        <w:ind w:left="720"/>
+        <w:jc w:val="both"/>
+      </w:pPr>
+    </w:p>
+    <w:p>
+      <w:pPr>
+        <w:jc w:val="both"/>
+      </w:pPr>
+    </w:p>
+    <w:p>
+      <w:pPr>
+        <w:pStyle w:val="Prrafodelista"/>
+        <w:numPr>
+          <w:ilvl w:val="0"/>
+          <w:numId w:val="18"/>
+        </w:numPr>
+        <w:jc w:val="both"/>
+      </w:pPr>
+      <w:r>
+        <w:t>Acelerar el proceso de información del usuario y disminuir la posibilidad de confusión</w:t>
+      </w:r>
+    </w:p>
+    <w:p>
+      <w:pPr>
+        <w:pStyle w:val="Prrafodelista"/>
+        <w:jc w:val="both"/>
+      </w:pPr>
+    </w:p>
+    <w:p>
+      <w:pPr>
+        <w:ind w:left="720"/>
+        <w:jc w:val="both"/>
+      </w:pPr>
+      <w:r>
+        <w:t xml:space="preserve">C.1 </w:t>
+      </w:r>
+      <w:r>
+        <w:t xml:space="preserve">Extender la accesibilidad a nuevos terceros como EPS o entidades de seguridad y salud puedan atender a más pacientes los cuales son beneficiados para obtener una rápida atención. Permitir la configuración de una institución para así mostrar la información </w:t>
+      </w:r>
+      <w:r>
+        <w:t>más</w:t>
+      </w:r>
+      <w:r>
+        <w:t xml:space="preserve"> relevante para los procesos que esta aplica.</w:t>
+      </w:r>
+    </w:p>
+    <w:p>
+      <w:pPr>
+        <w:pStyle w:val="Prrafodelista"/>
+        <w:jc w:val="both"/>
+      </w:pPr>
+    </w:p>
+    <w:p>
+      <w:pPr>
+        <w:pStyle w:val="Prrafodelista"/>
+        <w:numPr>
+          <w:ilvl w:val="0"/>
+          <w:numId w:val="18"/>
+        </w:numPr>
+        <w:jc w:val="both"/>
+      </w:pPr>
+      <w:r>
+        <w:t xml:space="preserve">Adecuado uso de las tecnologías para la administración </w:t>
+      </w:r>
+    </w:p>
+    <w:p>
+      <w:pPr>
+        <w:pStyle w:val="Prrafodelista"/>
+        <w:jc w:val="both"/>
+      </w:pPr>
+    </w:p>
+    <w:p>
+      <w:pPr>
+        <w:pStyle w:val="Prrafodelista"/>
+        <w:jc w:val="both"/>
+      </w:pPr>
+      <w:r>
+        <w:t xml:space="preserve">D.1 </w:t>
+      </w:r>
+      <w:r>
+        <w:t xml:space="preserve">Permitir el acceso a la información delicada </w:t>
+      </w:r>
+      <w:r>
+        <w:t>solamente a personal con los respectivos permisos con el fin de asegurar la correcta manipulación de dicha información</w:t>
+      </w:r>
+      <w:r>
+        <w:t xml:space="preserve"> dando</w:t>
+      </w:r>
+      <w:r>
+        <w:t xml:space="preserve"> acceso</w:t>
+      </w:r>
+      <w:r>
+        <w:t xml:space="preserve"> </w:t>
+      </w:r>
+      <w:r>
+        <w:t>solo en horarios asignados de trabajo</w:t>
+      </w:r>
+      <w:r>
+        <w:t>.</w:t>
+      </w:r>
+    </w:p>
+    <w:p>
+      <w:pPr>
+        <w:jc w:val="both"/>
+      </w:pPr>
+    </w:p>
+    <w:p>
+      <w:pPr>
+        <w:pStyle w:val="Prrafodelista"/>
+        <w:numPr>
+          <w:ilvl w:val="0"/>
+          <w:numId w:val="18"/>
+        </w:numPr>
+        <w:jc w:val="both"/>
+      </w:pPr>
+      <w:r>
+        <w:t>Mejorar el conocimiento del uso de herramientas tecnológicas  de la información:</w:t>
+      </w:r>
+    </w:p>
+    <w:p>
+      <w:pPr>
+        <w:jc w:val="both"/>
+      </w:pPr>
+    </w:p>
+    <w:p>
+      <w:pPr>
+        <w:ind w:left="720"/>
+        <w:jc w:val="both"/>
+      </w:pPr>
+      <w:r>
+        <w:t xml:space="preserve">E.1 </w:t>
+      </w:r>
+      <w:r>
+        <w:t>Asignar capacitaciones al personal para los equipos electrónicos entregados</w:t>
+      </w:r>
+      <w:r>
+        <w:t xml:space="preserve"> al trabajador</w:t>
+      </w:r>
+      <w:r>
+        <w:t>, asegurando una clara explicación de la manipulación interna del sistema.</w:t>
+      </w:r>
+    </w:p>
+    <w:p>
+      <w:pPr>
+        <w:jc w:val="both"/>
+      </w:pPr>
+    </w:p>
+    <w:p>
+      <w:pPr>
+        <w:pStyle w:val="Prrafodelista"/>
+        <w:numPr>
+          <w:ilvl w:val="0"/>
+          <w:numId w:val="18"/>
+        </w:numPr>
+        <w:jc w:val="both"/>
+      </w:pPr>
+      <w:r>
+        <w:t>Mejorar la atención de los prestadores del servicio de la salud.</w:t>
+      </w:r>
+    </w:p>
+    <w:p>
+      <w:pPr>
+        <w:ind w:left="720"/>
+        <w:jc w:val="both"/>
+      </w:pPr>
+    </w:p>
+    <w:p>
+      <w:pPr>
+        <w:ind w:left="720"/>
+        <w:jc w:val="both"/>
+      </w:pPr>
+      <w:r>
+        <w:t xml:space="preserve">F.1  </w:t>
+      </w:r>
+      <w:r>
+        <w:t>Asignar</w:t>
+      </w:r>
+      <w:r>
+        <w:t xml:space="preserve"> </w:t>
+      </w:r>
+      <w:r>
+        <w:t xml:space="preserve">capacitaciones al personal </w:t>
+      </w:r>
+      <w:r>
+        <w:t>con información asociada al correcto proceso de atención al paciente. Esto teniendo en cuenta que gracias al aplicativo se le está adelantando el acceso al proceso de primer nivel.</w:t>
+      </w:r>
+    </w:p>
+    <w:p>
+      <w:pPr>
+        <w:ind w:left="720"/>
+        <w:jc w:val="both"/>
+      </w:pPr>
+    </w:p>
+    <w:p/>
+    <w:p/>
+    <w:p>
+      <w:pPr>
+        <w:ind w:firstLine="720"/>
+        <w:rPr>
+          <w:b/>
+          <w:bCs/>
+        </w:rPr>
+      </w:pPr>
+      <w:r>
+        <w:rPr>
+          <w:b/>
+          <w:bCs/>
+        </w:rPr>
+        <w:lastRenderedPageBreak/>
+        <w:t xml:space="preserve">Criterios </w:t>
+      </w:r>
+    </w:p>
+    <w:p>
+      <w:pPr>
+        <w:ind w:firstLine="720"/>
+      </w:pPr>
+    </w:p>
+    <w:p>
+      <w:pPr>
+        <w:pStyle w:val="Prrafodelista"/>
+        <w:numPr>
+          <w:ilvl w:val="0"/>
+          <w:numId w:val="19"/>
+        </w:numPr>
+      </w:pPr>
+      <w:r>
+        <w:t>Coste de implementar.</w:t>
+      </w:r>
+    </w:p>
+    <w:p>
+      <w:pPr>
+        <w:pStyle w:val="Prrafodelista"/>
+        <w:numPr>
+          <w:ilvl w:val="0"/>
+          <w:numId w:val="19"/>
+        </w:numPr>
+      </w:pPr>
+      <w:r>
+        <w:t>Factibilidad de implantación (tiempo - esfuerzo).</w:t>
+      </w:r>
+    </w:p>
+    <w:p>
+      <w:pPr>
+        <w:pStyle w:val="Prrafodelista"/>
+        <w:numPr>
+          <w:ilvl w:val="0"/>
+          <w:numId w:val="19"/>
+        </w:numPr>
+      </w:pPr>
+      <w:r>
+        <w:t xml:space="preserve">Conocimiento </w:t>
+      </w:r>
+      <w:r>
+        <w:t xml:space="preserve">de la estrategia. </w:t>
+      </w:r>
+    </w:p>
+    <w:p/>
+    <w:p/>
+    <w:tbl>
+      <w:tblPr>
+        <w:tblStyle w:val="Tablaconcuadrcula"/>
+        <w:tblW w:w="0" w:type="auto"/>
+        <w:tblLook w:val="04A0" w:firstRow="1" w:lastRow="0" w:firstColumn="1" w:lastColumn="0" w:noHBand="0" w:noVBand="1"/>
+      </w:tblPr>
+      <w:tblGrid>
+        <w:gridCol w:w="2337"/>
+        <w:gridCol w:w="2337"/>
+        <w:gridCol w:w="2338"/>
+        <w:gridCol w:w="2338"/>
+      </w:tblGrid>
+      <w:tr>
+        <w:tc>
+          <w:tcPr>
+            <w:tcW w:w="2337" w:type="dxa"/>
+          </w:tcPr>
+          <w:p>
+            <w:r>
+              <w:t>Estrategias / Criterios</w:t>
+            </w:r>
+          </w:p>
+        </w:tc>
+        <w:tc>
+          <w:tcPr>
+            <w:tcW w:w="2337" w:type="dxa"/>
+          </w:tcPr>
+          <w:p>
+            <w:pPr>
+              <w:rPr>
+                <w:b/>
+                <w:bCs/>
+              </w:rPr>
+            </w:pPr>
+            <w:r>
+              <w:rPr>
+                <w:b/>
+                <w:bCs/>
+              </w:rPr>
+              <w:t>Criterio 1</w:t>
+            </w:r>
+          </w:p>
+        </w:tc>
+        <w:tc>
+          <w:tcPr>
+            <w:tcW w:w="2338" w:type="dxa"/>
+          </w:tcPr>
+          <w:p>
+            <w:pPr>
+              <w:rPr>
+                <w:b/>
+                <w:bCs/>
+              </w:rPr>
+            </w:pPr>
+            <w:r>
+              <w:rPr>
+                <w:b/>
+                <w:bCs/>
+              </w:rPr>
+              <w:t>Criterio 2</w:t>
+            </w:r>
+          </w:p>
+        </w:tc>
+        <w:tc>
+          <w:tcPr>
+            <w:tcW w:w="2338" w:type="dxa"/>
+          </w:tcPr>
+          <w:p>
+            <w:pPr>
+              <w:rPr>
+                <w:b/>
+                <w:bCs/>
+              </w:rPr>
+            </w:pPr>
+            <w:r>
+              <w:rPr>
+                <w:b/>
+                <w:bCs/>
+              </w:rPr>
+              <w:t>Criterio 3</w:t>
+            </w:r>
+          </w:p>
+        </w:tc>
+      </w:tr>
+      <w:tr>
+        <w:tc>
+          <w:tcPr>
+            <w:tcW w:w="2337" w:type="dxa"/>
+          </w:tcPr>
+          <w:p>
+            <w:pPr>
+              <w:rPr>
+                <w:b/>
+                <w:bCs/>
+              </w:rPr>
+            </w:pPr>
+            <w:r>
+              <w:rPr>
+                <w:b/>
+                <w:bCs/>
+              </w:rPr>
+              <w:t>A.1</w:t>
+            </w:r>
+          </w:p>
+        </w:tc>
+        <w:tc>
+          <w:tcPr>
+            <w:tcW w:w="2337" w:type="dxa"/>
+          </w:tcPr>
+          <w:p>
+            <w:r>
+              <w:t>5</w:t>
+            </w:r>
+          </w:p>
+        </w:tc>
+        <w:tc>
+          <w:tcPr>
+            <w:tcW w:w="2338" w:type="dxa"/>
+          </w:tcPr>
+          <w:p>
+            <w:r>
+              <w:t>5</w:t>
+            </w:r>
+          </w:p>
+        </w:tc>
+        <w:tc>
+          <w:tcPr>
+            <w:tcW w:w="2338" w:type="dxa"/>
+          </w:tcPr>
+          <w:p>
+            <w:r>
+              <w:t>5</w:t>
+            </w:r>
+          </w:p>
+        </w:tc>
+      </w:tr>
+      <w:tr>
+        <w:tc>
+          <w:tcPr>
+            <w:tcW w:w="2337" w:type="dxa"/>
+          </w:tcPr>
+          <w:p>
+            <w:pPr>
+              <w:rPr>
+                <w:b/>
+                <w:bCs/>
+              </w:rPr>
+            </w:pPr>
+            <w:r>
+              <w:rPr>
+                <w:b/>
+                <w:bCs/>
+              </w:rPr>
+              <w:t>A.2</w:t>
+            </w:r>
+          </w:p>
+        </w:tc>
+        <w:tc>
+          <w:tcPr>
+            <w:tcW w:w="2337" w:type="dxa"/>
+          </w:tcPr>
+          <w:p>
+            <w:r>
+              <w:t>5</w:t>
+            </w:r>
+          </w:p>
+        </w:tc>
+        <w:tc>
+          <w:tcPr>
+            <w:tcW w:w="2338" w:type="dxa"/>
+          </w:tcPr>
+          <w:p>
+            <w:r>
+              <w:t>3</w:t>
+            </w:r>
+          </w:p>
+        </w:tc>
+        <w:tc>
+          <w:tcPr>
+            <w:tcW w:w="2338" w:type="dxa"/>
+          </w:tcPr>
+          <w:p>
+            <w:r>
+              <w:t>2</w:t>
+            </w:r>
+          </w:p>
+        </w:tc>
+      </w:tr>
+      <w:tr>
+        <w:tc>
+          <w:tcPr>
+            <w:tcW w:w="2337" w:type="dxa"/>
+          </w:tcPr>
+          <w:p>
+            <w:pPr>
+              <w:rPr>
+                <w:b/>
+                <w:bCs/>
+              </w:rPr>
+            </w:pPr>
+            <w:r>
+              <w:rPr>
+                <w:b/>
+                <w:bCs/>
+              </w:rPr>
+              <w:t>B.1</w:t>
+            </w:r>
+          </w:p>
+        </w:tc>
+        <w:tc>
+          <w:tcPr>
+            <w:tcW w:w="2337" w:type="dxa"/>
+          </w:tcPr>
+          <w:p>
+            <w:r>
+              <w:t>5</w:t>
+            </w:r>
+          </w:p>
+        </w:tc>
+        <w:tc>
+          <w:tcPr>
+            <w:tcW w:w="2338" w:type="dxa"/>
+          </w:tcPr>
+          <w:p>
+            <w:r>
+              <w:t>5</w:t>
+            </w:r>
+          </w:p>
+        </w:tc>
+        <w:tc>
+          <w:tcPr>
+            <w:tcW w:w="2338" w:type="dxa"/>
+          </w:tcPr>
+          <w:p>
+            <w:r>
+              <w:t>4</w:t>
+            </w:r>
+          </w:p>
+        </w:tc>
+      </w:tr>
+      <w:tr>
+        <w:tc>
+          <w:tcPr>
+            <w:tcW w:w="2337" w:type="dxa"/>
+          </w:tcPr>
+          <w:p>
+            <w:pPr>
+              <w:rPr>
+                <w:b/>
+                <w:bCs/>
+              </w:rPr>
+            </w:pPr>
+            <w:r>
+              <w:rPr>
+                <w:b/>
+                <w:bCs/>
+              </w:rPr>
+              <w:t>C.1</w:t>
+            </w:r>
+          </w:p>
+        </w:tc>
+        <w:tc>
+          <w:tcPr>
+            <w:tcW w:w="2337" w:type="dxa"/>
+          </w:tcPr>
+          <w:p>
+            <w:r>
+              <w:t>2</w:t>
+            </w:r>
+          </w:p>
+        </w:tc>
+        <w:tc>
+          <w:tcPr>
+            <w:tcW w:w="2338" w:type="dxa"/>
+          </w:tcPr>
+          <w:p>
+            <w:r>
+              <w:t>2</w:t>
+            </w:r>
+          </w:p>
+        </w:tc>
+        <w:tc>
+          <w:tcPr>
+            <w:tcW w:w="2338" w:type="dxa"/>
+          </w:tcPr>
+          <w:p>
+            <w:r>
+              <w:t>5</w:t>
+            </w:r>
+          </w:p>
+        </w:tc>
+      </w:tr>
+      <w:tr>
+        <w:tc>
+          <w:tcPr>
+            <w:tcW w:w="2337" w:type="dxa"/>
+          </w:tcPr>
+          <w:p>
+            <w:pPr>
+              <w:rPr>
+                <w:b/>
+                <w:bCs/>
+              </w:rPr>
+            </w:pPr>
+            <w:r>
+              <w:rPr>
+                <w:b/>
+                <w:bCs/>
+              </w:rPr>
+              <w:t>D.1</w:t>
+            </w:r>
+          </w:p>
+        </w:tc>
+        <w:tc>
+          <w:tcPr>
+            <w:tcW w:w="2337" w:type="dxa"/>
+          </w:tcPr>
+          <w:p>
+            <w:r>
+              <w:t>3</w:t>
+            </w:r>
+          </w:p>
+        </w:tc>
+        <w:tc>
+          <w:tcPr>
+            <w:tcW w:w="2338" w:type="dxa"/>
+          </w:tcPr>
+          <w:p>
+            <w:r>
+              <w:t>4</w:t>
+            </w:r>
+          </w:p>
+        </w:tc>
+        <w:tc>
+          <w:tcPr>
+            <w:tcW w:w="2338" w:type="dxa"/>
+          </w:tcPr>
+          <w:p>
+            <w:r>
+              <w:t>5</w:t>
+            </w:r>
+          </w:p>
+        </w:tc>
+      </w:tr>
+      <w:tr>
+        <w:tc>
+          <w:tcPr>
+            <w:tcW w:w="2337" w:type="dxa"/>
+          </w:tcPr>
+          <w:p>
+            <w:pPr>
+              <w:rPr>
+                <w:b/>
+                <w:bCs/>
+              </w:rPr>
+            </w:pPr>
+            <w:r>
+              <w:rPr>
+                <w:b/>
+                <w:bCs/>
+              </w:rPr>
+              <w:t>E.1</w:t>
+            </w:r>
+          </w:p>
+        </w:tc>
+        <w:tc>
+          <w:tcPr>
+            <w:tcW w:w="2337" w:type="dxa"/>
+          </w:tcPr>
+          <w:p>
+            <w:r>
+              <w:t>4</w:t>
+            </w:r>
+          </w:p>
+        </w:tc>
+        <w:tc>
+          <w:tcPr>
+            <w:tcW w:w="2338" w:type="dxa"/>
+          </w:tcPr>
+          <w:p>
+            <w:r>
+              <w:t>5</w:t>
+            </w:r>
+          </w:p>
+        </w:tc>
+        <w:tc>
+          <w:tcPr>
+            <w:tcW w:w="2338" w:type="dxa"/>
+          </w:tcPr>
+          <w:p>
+            <w:r>
+              <w:t>5</w:t>
+            </w:r>
+          </w:p>
+        </w:tc>
+      </w:tr>
+      <w:tr>
+        <w:tc>
+          <w:tcPr>
+            <w:tcW w:w="2337" w:type="dxa"/>
+          </w:tcPr>
+          <w:p>
+            <w:pPr>
+              <w:rPr>
+                <w:b/>
+                <w:bCs/>
+              </w:rPr>
+            </w:pPr>
+            <w:r>
+              <w:rPr>
+                <w:b/>
+                <w:bCs/>
+              </w:rPr>
+              <w:t>F.1</w:t>
+            </w:r>
+          </w:p>
+        </w:tc>
+        <w:tc>
+          <w:tcPr>
+            <w:tcW w:w="2337" w:type="dxa"/>
+          </w:tcPr>
+          <w:p>
+            <w:r>
+              <w:t>4</w:t>
+            </w:r>
+          </w:p>
+        </w:tc>
+        <w:tc>
+          <w:tcPr>
+            <w:tcW w:w="2338" w:type="dxa"/>
+          </w:tcPr>
+          <w:p>
+            <w:r>
+              <w:t>5</w:t>
+            </w:r>
+          </w:p>
+        </w:tc>
+        <w:tc>
+          <w:tcPr>
+            <w:tcW w:w="2338" w:type="dxa"/>
+          </w:tcPr>
+          <w:p>
+            <w:r>
+              <w:t>5</w:t>
+            </w:r>
+          </w:p>
+        </w:tc>
+      </w:tr>
+    </w:tbl>
+    <w:p/>
+    <w:p/>
+    <w:p/>
+    <w:p/>
+    <w:tbl>
+      <w:tblPr>
+        <w:tblStyle w:val="Tablaconcuadrcula"/>
+        <w:tblW w:w="0" w:type="auto"/>
+        <w:tblLook w:val="04A0" w:firstRow="1" w:lastRow="0" w:firstColumn="1" w:lastColumn="0" w:noHBand="0" w:noVBand="1"/>
+      </w:tblPr>
+      <w:tblGrid>
+        <w:gridCol w:w="4675"/>
+        <w:gridCol w:w="4675"/>
+      </w:tblGrid>
+      <w:tr>
+        <w:tc>
+          <w:tcPr>
+            <w:tcW w:w="4675" w:type="dxa"/>
+          </w:tcPr>
+          <w:p>
+            <w:pPr>
+              <w:pStyle w:val="Prrafodelista"/>
+            </w:pPr>
+          </w:p>
+          <w:p>
+            <w:pPr>
+              <w:pStyle w:val="Prrafodelista"/>
+              <w:numPr>
+                <w:ilvl w:val="0"/>
+                <w:numId w:val="20"/>
+              </w:numPr>
+            </w:pPr>
+            <w:r>
+              <w:t>Resguardar la información de los pacientes</w:t>
+            </w:r>
+          </w:p>
+          <w:p>
+            <w:pPr>
+              <w:pStyle w:val="Prrafodelista"/>
+            </w:pPr>
+          </w:p>
+          <w:p>
+            <w:pPr>
+              <w:pStyle w:val="Prrafodelista"/>
+              <w:jc w:val="both"/>
+            </w:pPr>
+            <w:r>
+              <w:t>A.1 Tercerizar la seguridad informática para evitar infiltraciones a los datos evitando el mal uso de esta información.</w:t>
+            </w:r>
+          </w:p>
+          <w:p>
+            <w:pPr>
+              <w:pStyle w:val="Prrafodelista"/>
+              <w:jc w:val="both"/>
+            </w:pPr>
+          </w:p>
+          <w:p>
+            <w:pPr>
+              <w:pStyle w:val="Prrafodelista"/>
+              <w:jc w:val="both"/>
+            </w:pPr>
+            <w:r>
+              <w:t>A.2 Buen manejo de la capacidad de almacenamiento para los datos utilizados desde la aplicación.</w:t>
+            </w:r>
+          </w:p>
+          <w:p>
+            <w:pPr>
+              <w:pStyle w:val="Prrafodelista"/>
+            </w:pPr>
+          </w:p>
+          <w:p>
+            <w:pPr>
+              <w:ind w:left="720"/>
+            </w:pPr>
+          </w:p>
+        </w:tc>
+        <w:tc>
+          <w:tcPr>
+            <w:tcW w:w="4675" w:type="dxa"/>
+          </w:tcPr>
+          <w:p/>
+          <w:p/>
+          <w:p/>
+          <w:p>
+            <w:pPr>
+              <w:pStyle w:val="Prrafodelista"/>
+              <w:numPr>
+                <w:ilvl w:val="0"/>
+                <w:numId w:val="11"/>
+              </w:numPr>
+            </w:pPr>
+            <w:r>
+              <w:t>Los componentes se entregarán en la nube con proveedores tales como Azure o Amazon</w:t>
+            </w:r>
+          </w:p>
+        </w:tc>
+      </w:tr>
+      <w:tr>
+        <w:tc>
+          <w:tcPr>
+            <w:tcW w:w="4675" w:type="dxa"/>
+          </w:tcPr>
+          <w:p>
+            <w:pPr>
+              <w:pStyle w:val="Prrafodelista"/>
+            </w:pPr>
+          </w:p>
+          <w:p>
+            <w:pPr>
+              <w:pStyle w:val="Prrafodelista"/>
+              <w:numPr>
+                <w:ilvl w:val="0"/>
+                <w:numId w:val="20"/>
+              </w:numPr>
+            </w:pPr>
+            <w:r>
+              <w:t>Mejorar la accesibilidad de la información de los usuarios</w:t>
+            </w:r>
+          </w:p>
+          <w:p/>
+          <w:p>
+            <w:pPr>
+              <w:ind w:left="720"/>
+              <w:jc w:val="both"/>
+            </w:pPr>
+            <w:r>
+              <w:t>B.1 Facilitar la entrada al aplicativo dado que esto puede ser gran limitante en su uso. Lo anterior debido a que muchas de las personas no están familiarizadas con la tecnología por eso se quiere implementar un aplicativo amigable con el usuario.</w:t>
+            </w:r>
+          </w:p>
+          <w:p/>
+          <w:p/>
+        </w:tc>
+        <w:tc>
+          <w:tcPr>
+            <w:tcW w:w="4675" w:type="dxa"/>
+          </w:tcPr>
+          <w:p/>
+          <w:p/>
+          <w:p/>
+          <w:p>
+            <w:pPr>
+              <w:pStyle w:val="Prrafodelista"/>
+              <w:numPr>
+                <w:ilvl w:val="0"/>
+                <w:numId w:val="11"/>
+              </w:numPr>
+            </w:pPr>
+            <w:r>
+              <w:t xml:space="preserve">Estudio basado en </w:t>
+            </w:r>
+            <w:r>
+              <w:t>marketing</w:t>
+            </w:r>
+            <w:r>
+              <w:t xml:space="preserve"> digital para encontrar una estrategia con el fin de familiarizar la interfaz a un correcto uso de </w:t>
+            </w:r>
+            <w:r>
+              <w:t>esta</w:t>
+            </w:r>
+            <w:r>
+              <w:t>.</w:t>
+            </w:r>
+          </w:p>
+        </w:tc>
+      </w:tr>
+      <w:tr>
+        <w:tc>
+          <w:tcPr>
+            <w:tcW w:w="4675" w:type="dxa"/>
+          </w:tcPr>
+          <w:p>
+            <w:pPr>
+              <w:pStyle w:val="Prrafodelista"/>
+            </w:pPr>
+          </w:p>
+          <w:p>
+            <w:pPr>
+              <w:pStyle w:val="Prrafodelista"/>
+              <w:numPr>
+                <w:ilvl w:val="0"/>
+                <w:numId w:val="20"/>
+              </w:numPr>
+            </w:pPr>
+            <w:r>
+              <w:t>Acelerar el proceso de información del usuario y disminuir la posibilidad de confusión</w:t>
+            </w:r>
+          </w:p>
+          <w:p>
+            <w:pPr>
+              <w:pStyle w:val="Prrafodelista"/>
+            </w:pPr>
+          </w:p>
+          <w:p>
+            <w:pPr>
+              <w:ind w:left="720"/>
+              <w:jc w:val="both"/>
+            </w:pPr>
+            <w:r>
+              <w:t>C.1 Extender la accesibilidad a nuevos terceros como EPS o entidades de seguridad y salud puedan atender a más pacientes los cuales son beneficiados para obtener una rápida atención. Permitir la configuración de una institución para así mostrar la información más relevante para los procesos que esta aplica.</w:t>
+            </w:r>
+          </w:p>
+          <w:p>
+            <w:pPr>
+              <w:pStyle w:val="Prrafodelista"/>
+            </w:pPr>
+          </w:p>
+          <w:p>
+            <w:pPr>
+              <w:ind w:left="720"/>
+            </w:pPr>
+          </w:p>
+        </w:tc>
+        <w:tc>
+          <w:tcPr>
+            <w:tcW w:w="4675" w:type="dxa"/>
+          </w:tcPr>
+          <w:p/>
+          <w:p>
+            <w:pPr>
+              <w:pStyle w:val="Prrafodelista"/>
+              <w:numPr>
+                <w:ilvl w:val="0"/>
+                <w:numId w:val="11"/>
+              </w:numPr>
+            </w:pPr>
+            <w:r>
+              <w:t>Definir estrategias para que más personal de entidades de la salud puedan brindar atención a los pacientes por medio de estas herramientas.</w:t>
+            </w:r>
+          </w:p>
+        </w:tc>
+      </w:tr>
+      <w:tr>
+        <w:tc>
+          <w:tcPr>
+            <w:tcW w:w="4675" w:type="dxa"/>
+          </w:tcPr>
+          <w:p>
+            <w:pPr>
+              <w:pStyle w:val="Prrafodelista"/>
+            </w:pPr>
+          </w:p>
+          <w:p>
+            <w:pPr>
+              <w:pStyle w:val="Prrafodelista"/>
+              <w:numPr>
+                <w:ilvl w:val="0"/>
+                <w:numId w:val="20"/>
+              </w:numPr>
+            </w:pPr>
+            <w:r>
+              <w:t xml:space="preserve">Adecuado uso de las tecnologías para la administración </w:t>
+            </w:r>
+          </w:p>
+          <w:p>
+            <w:pPr>
+              <w:pStyle w:val="Prrafodelista"/>
+            </w:pPr>
+          </w:p>
+          <w:p>
+            <w:pPr>
+              <w:pStyle w:val="Prrafodelista"/>
+            </w:pPr>
+            <w:r>
+              <w:t>D.1 Permitir el acceso a la información delicada solamente a personal con los respectivos permisos con el fin de asegurar la correcta manipulación de dicha información dando acceso solo en horarios asignados de trabajo.</w:t>
+            </w:r>
+          </w:p>
+          <w:p>
+            <w:pPr>
+              <w:ind w:left="720"/>
+            </w:pPr>
+          </w:p>
+        </w:tc>
+        <w:tc>
+          <w:tcPr>
+            <w:tcW w:w="4675" w:type="dxa"/>
+          </w:tcPr>
+          <w:p/>
+          <w:p/>
+          <w:p/>
+          <w:p>
+            <w:pPr>
+              <w:pStyle w:val="Prrafodelista"/>
+              <w:numPr>
+                <w:ilvl w:val="0"/>
+                <w:numId w:val="11"/>
+              </w:numPr>
+            </w:pPr>
+            <w:r>
+              <w:t>Estudio para determinar los roles del personal que tendrá acceso a la información.</w:t>
+            </w:r>
+          </w:p>
+        </w:tc>
+      </w:tr>
+      <w:tr>
+        <w:tc>
+          <w:tcPr>
+            <w:tcW w:w="4675" w:type="dxa"/>
+          </w:tcPr>
+          <w:p/>
+          <w:p>
+            <w:pPr>
+              <w:pStyle w:val="Prrafodelista"/>
+            </w:pPr>
+          </w:p>
+          <w:p>
+            <w:pPr>
+              <w:pStyle w:val="Prrafodelista"/>
+              <w:numPr>
+                <w:ilvl w:val="0"/>
+                <w:numId w:val="20"/>
+              </w:numPr>
+            </w:pPr>
+            <w:r>
+              <w:t>Mejorar el conocimiento del uso de herramientas tecnológicas  de la información:</w:t>
+            </w:r>
+          </w:p>
+          <w:p/>
+          <w:p>
+            <w:pPr>
+              <w:ind w:left="720"/>
+            </w:pPr>
+            <w:r>
+              <w:t>E.1 Asignar capacitaciones al personal para los equipos electrónicos entregados al trabajador, asegurando una clara explicación de la manipulación interna del sistema.</w:t>
+            </w:r>
+          </w:p>
+          <w:p/>
+          <w:p>
+            <w:pPr>
+              <w:ind w:left="720"/>
+            </w:pPr>
+          </w:p>
+        </w:tc>
+        <w:tc>
+          <w:tcPr>
+            <w:tcW w:w="4675" w:type="dxa"/>
+          </w:tcPr>
+          <w:p/>
+          <w:p/>
+          <w:p/>
+          <w:p/>
+          <w:p/>
+          <w:p>
+            <w:pPr>
+              <w:pStyle w:val="Prrafodelista"/>
+              <w:numPr>
+                <w:ilvl w:val="0"/>
+                <w:numId w:val="11"/>
+              </w:numPr>
+            </w:pPr>
+            <w:r>
+              <w:t>Programa de capacitación tanto para el personal de atención de la salud y el personal beneficiario en conocimiento básico de informática.</w:t>
+            </w:r>
+          </w:p>
+        </w:tc>
+      </w:tr>
+      <w:tr>
+        <w:tc>
+          <w:tcPr>
+            <w:tcW w:w="4675" w:type="dxa"/>
+          </w:tcPr>
+          <w:p>
+            <w:pPr>
+              <w:pStyle w:val="Prrafodelista"/>
+            </w:pPr>
+          </w:p>
+          <w:p>
+            <w:pPr>
+              <w:pStyle w:val="Prrafodelista"/>
+              <w:numPr>
+                <w:ilvl w:val="0"/>
+                <w:numId w:val="20"/>
+              </w:numPr>
+            </w:pPr>
+            <w:r>
+              <w:t>Mejorar la atención de los prestadores del servicio de la salud.</w:t>
+            </w:r>
+          </w:p>
+          <w:p/>
+          <w:p>
+            <w:pPr>
+              <w:ind w:left="720"/>
+            </w:pPr>
+          </w:p>
+          <w:p>
+            <w:pPr>
+              <w:ind w:left="720"/>
+            </w:pPr>
+            <w:r>
+              <w:t>F.1  Asignar capacitaciones al personal con información asociada al correcto proceso de atención al paciente. Esto teniendo en cuenta que gracias al aplicativo se le está adelantando el acceso al proceso de primer nivel.</w:t>
+            </w:r>
+          </w:p>
+          <w:p/>
+        </w:tc>
+        <w:tc>
+          <w:tcPr>
+            <w:tcW w:w="4675" w:type="dxa"/>
+          </w:tcPr>
+          <w:p/>
+          <w:p/>
+          <w:p/>
+          <w:p/>
+          <w:p/>
+          <w:p>
+            <w:pPr>
+              <w:pStyle w:val="Prrafodelista"/>
+              <w:numPr>
+                <w:ilvl w:val="0"/>
+                <w:numId w:val="11"/>
+              </w:numPr>
+            </w:pPr>
+            <w:r>
+              <w:t>Programa de capacitación del personal medico con los nuevos procesos a manejar en el aplicativo.</w:t>
+            </w:r>
+          </w:p>
+        </w:tc>
+      </w:tr>
+    </w:tbl>
+    <w:p/>
+    <w:p/>
+    <w:p/>
     <w:p>
       <w:pPr>
         <w:pStyle w:val="Ttulo2"/>
@@ -9448,7 +10619,7 @@
 </file>
 
 <file path=word/endnotes.xml><?xml version="1.0" encoding="utf-8"?>
-<w:endnotes xmlns:wpc="http://schemas.microsoft.com/office/word/2010/wordprocessingCanvas" xmlns:cx="http://schemas.microsoft.com/office/drawing/2014/chartex" xmlns:cx1="http://schemas.microsoft.com/office/drawing/2015/9/8/chartex" xmlns:cx2="http://schemas.microsoft.com/office/drawing/2015/10/21/chartex" xmlns:cx3="http://schemas.microsoft.com/office/drawing/2016/5/9/chartex" xmlns:cx4="http://schemas.microsoft.com/office/drawing/2016/5/10/chartex" xmlns:cx5="http://schemas.microsoft.com/office/drawing/2016/5/11/chartex" xmlns:cx6="http://schemas.microsoft.com/office/drawing/2016/5/12/chartex" xmlns:cx7="http://schemas.microsoft.com/office/drawing/2016/5/13/chartex" xmlns:cx8="http://schemas.microsoft.com/office/drawing/2016/5/14/chartex" xmlns:mc="http://schemas.openxmlformats.org/markup-compatibility/2006" xmlns:aink="http://schemas.microsoft.com/office/drawing/2016/ink" xmlns:am3d="http://schemas.microsoft.com/office/drawing/2017/model3d" xmlns:o="urn:schemas-microsoft-com:office:office" xmlns:r="http://schemas.openxmlformats.org/officeDocument/2006/relationships" xmlns:m="http://schemas.openxmlformats.org/officeDocument/2006/math" xmlns:v="urn:schemas-microsoft-com:vml" xmlns:wp14="http://schemas.microsoft.com/office/word/2010/wordprocessingDrawing" xmlns:wp="http://schemas.openxmlformats.org/drawingml/2006/wordprocessingDrawing" xmlns:w10="urn:schemas-microsoft-com:office:word" xmlns:w="http://schemas.openxmlformats.org/wordprocessingml/2006/main" xmlns:w14="http://schemas.microsoft.com/office/word/2010/wordml" xmlns:w15="http://schemas.microsoft.com/office/word/2012/wordml" xmlns:w16cid="http://schemas.microsoft.com/office/word/2016/wordml/cid" xmlns:w16se="http://schemas.microsoft.com/office/word/2015/wordml/symex" xmlns:wpg="http://schemas.microsoft.com/office/word/2010/wordprocessingGroup" xmlns:wpi="http://schemas.microsoft.com/office/word/2010/wordprocessingInk" xmlns:wne="http://schemas.microsoft.com/office/word/2006/wordml" xmlns:wps="http://schemas.microsoft.com/office/word/2010/wordprocessingShape" mc:Ignorable="w14 w15 w16se w16cid wp14">
+<w:endnotes xmlns:wpc="http://schemas.microsoft.com/office/word/2010/wordprocessingCanvas" xmlns:cx="http://schemas.microsoft.com/office/drawing/2014/chartex" xmlns:cx1="http://schemas.microsoft.com/office/drawing/2015/9/8/chartex" xmlns:cx2="http://schemas.microsoft.com/office/drawing/2015/10/21/chartex" xmlns:cx3="http://schemas.microsoft.com/office/drawing/2016/5/9/chartex" xmlns:cx4="http://schemas.microsoft.com/office/drawing/2016/5/10/chartex" xmlns:cx5="http://schemas.microsoft.com/office/drawing/2016/5/11/chartex" xmlns:cx6="http://schemas.microsoft.com/office/drawing/2016/5/12/chartex" xmlns:cx7="http://schemas.microsoft.com/office/drawing/2016/5/13/chartex" xmlns:cx8="http://schemas.microsoft.com/office/drawing/2016/5/14/chartex" xmlns:mc="http://schemas.openxmlformats.org/markup-compatibility/2006" xmlns:aink="http://schemas.microsoft.com/office/drawing/2016/ink" xmlns:am3d="http://schemas.microsoft.com/office/drawing/2017/model3d" xmlns:o="urn:schemas-microsoft-com:office:office" xmlns:r="http://schemas.openxmlformats.org/officeDocument/2006/relationships" xmlns:m="http://schemas.openxmlformats.org/officeDocument/2006/math" xmlns:v="urn:schemas-microsoft-com:vml" xmlns:wp14="http://schemas.microsoft.com/office/word/2010/wordprocessingDrawing" xmlns:wp="http://schemas.openxmlformats.org/drawingml/2006/wordprocessingDrawing" xmlns:w10="urn:schemas-microsoft-com:office:word" xmlns:w="http://schemas.openxmlformats.org/wordprocessingml/2006/main" xmlns:w14="http://schemas.microsoft.com/office/word/2010/wordml" xmlns:w15="http://schemas.microsoft.com/office/word/2012/wordml" xmlns:w16cex="http://schemas.microsoft.com/office/word/2018/wordml/cex" xmlns:w16cid="http://schemas.microsoft.com/office/word/2016/wordml/cid" xmlns:w16="http://schemas.microsoft.com/office/word/2018/wordml" xmlns:w16se="http://schemas.microsoft.com/office/word/2015/wordml/symex" xmlns:wpg="http://schemas.microsoft.com/office/word/2010/wordprocessingGroup" xmlns:wpi="http://schemas.microsoft.com/office/word/2010/wordprocessingInk" xmlns:wne="http://schemas.microsoft.com/office/word/2006/wordml" xmlns:wps="http://schemas.microsoft.com/office/word/2010/wordprocessingShape" mc:Ignorable="w14 w15 w16se w16cid w16 w16cex wp14">
   <w:endnote w:type="separator" w:id="-1">
     <w:p>
       <w:r>
@@ -9467,7 +10638,7 @@
 </file>
 
 <file path=word/footnotes.xml><?xml version="1.0" encoding="utf-8"?>
-<w:footnotes xmlns:wpc="http://schemas.microsoft.com/office/word/2010/wordprocessingCanvas" xmlns:cx="http://schemas.microsoft.com/office/drawing/2014/chartex" xmlns:cx1="http://schemas.microsoft.com/office/drawing/2015/9/8/chartex" xmlns:cx2="http://schemas.microsoft.com/office/drawing/2015/10/21/chartex" xmlns:cx3="http://schemas.microsoft.com/office/drawing/2016/5/9/chartex" xmlns:cx4="http://schemas.microsoft.com/office/drawing/2016/5/10/chartex" xmlns:cx5="http://schemas.microsoft.com/office/drawing/2016/5/11/chartex" xmlns:cx6="http://schemas.microsoft.com/office/drawing/2016/5/12/chartex" xmlns:cx7="http://schemas.microsoft.com/office/drawing/2016/5/13/chartex" xmlns:cx8="http://schemas.microsoft.com/office/drawing/2016/5/14/chartex" xmlns:mc="http://schemas.openxmlformats.org/markup-compatibility/2006" xmlns:aink="http://schemas.microsoft.com/office/drawing/2016/ink" xmlns:am3d="http://schemas.microsoft.com/office/drawing/2017/model3d" xmlns:o="urn:schemas-microsoft-com:office:office" xmlns:r="http://schemas.openxmlformats.org/officeDocument/2006/relationships" xmlns:m="http://schemas.openxmlformats.org/officeDocument/2006/math" xmlns:v="urn:schemas-microsoft-com:vml" xmlns:wp14="http://schemas.microsoft.com/office/word/2010/wordprocessingDrawing" xmlns:wp="http://schemas.openxmlformats.org/drawingml/2006/wordprocessingDrawing" xmlns:w10="urn:schemas-microsoft-com:office:word" xmlns:w="http://schemas.openxmlformats.org/wordprocessingml/2006/main" xmlns:w14="http://schemas.microsoft.com/office/word/2010/wordml" xmlns:w15="http://schemas.microsoft.com/office/word/2012/wordml" xmlns:w16cid="http://schemas.microsoft.com/office/word/2016/wordml/cid" xmlns:w16se="http://schemas.microsoft.com/office/word/2015/wordml/symex" xmlns:wpg="http://schemas.microsoft.com/office/word/2010/wordprocessingGroup" xmlns:wpi="http://schemas.microsoft.com/office/word/2010/wordprocessingInk" xmlns:wne="http://schemas.microsoft.com/office/word/2006/wordml" xmlns:wps="http://schemas.microsoft.com/office/word/2010/wordprocessingShape" mc:Ignorable="w14 w15 w16se w16cid wp14">
+<w:footnotes xmlns:wpc="http://schemas.microsoft.com/office/word/2010/wordprocessingCanvas" xmlns:cx="http://schemas.microsoft.com/office/drawing/2014/chartex" xmlns:cx1="http://schemas.microsoft.com/office/drawing/2015/9/8/chartex" xmlns:cx2="http://schemas.microsoft.com/office/drawing/2015/10/21/chartex" xmlns:cx3="http://schemas.microsoft.com/office/drawing/2016/5/9/chartex" xmlns:cx4="http://schemas.microsoft.com/office/drawing/2016/5/10/chartex" xmlns:cx5="http://schemas.microsoft.com/office/drawing/2016/5/11/chartex" xmlns:cx6="http://schemas.microsoft.com/office/drawing/2016/5/12/chartex" xmlns:cx7="http://schemas.microsoft.com/office/drawing/2016/5/13/chartex" xmlns:cx8="http://schemas.microsoft.com/office/drawing/2016/5/14/chartex" xmlns:mc="http://schemas.openxmlformats.org/markup-compatibility/2006" xmlns:aink="http://schemas.microsoft.com/office/drawing/2016/ink" xmlns:am3d="http://schemas.microsoft.com/office/drawing/2017/model3d" xmlns:o="urn:schemas-microsoft-com:office:office" xmlns:r="http://schemas.openxmlformats.org/officeDocument/2006/relationships" xmlns:m="http://schemas.openxmlformats.org/officeDocument/2006/math" xmlns:v="urn:schemas-microsoft-com:vml" xmlns:wp14="http://schemas.microsoft.com/office/word/2010/wordprocessingDrawing" xmlns:wp="http://schemas.openxmlformats.org/drawingml/2006/wordprocessingDrawing" xmlns:w10="urn:schemas-microsoft-com:office:word" xmlns:w="http://schemas.openxmlformats.org/wordprocessingml/2006/main" xmlns:w14="http://schemas.microsoft.com/office/word/2010/wordml" xmlns:w15="http://schemas.microsoft.com/office/word/2012/wordml" xmlns:w16cex="http://schemas.microsoft.com/office/word/2018/wordml/cex" xmlns:w16cid="http://schemas.microsoft.com/office/word/2016/wordml/cid" xmlns:w16="http://schemas.microsoft.com/office/word/2018/wordml" xmlns:w16se="http://schemas.microsoft.com/office/word/2015/wordml/symex" xmlns:wpg="http://schemas.microsoft.com/office/word/2010/wordprocessingGroup" xmlns:wpi="http://schemas.microsoft.com/office/word/2010/wordprocessingInk" xmlns:wne="http://schemas.microsoft.com/office/word/2006/wordml" xmlns:wps="http://schemas.microsoft.com/office/word/2010/wordprocessingShape" mc:Ignorable="w14 w15 w16se w16cid w16 w16cex wp14">
   <w:footnote w:type="separator" w:id="-1">
     <w:p>
       <w:r>
@@ -9486,7 +10657,7 @@
 </file>
 
 <file path=word/header1.xml><?xml version="1.0" encoding="utf-8"?>
-<w:hdr xmlns:wpc="http://schemas.microsoft.com/office/word/2010/wordprocessingCanvas" xmlns:cx="http://schemas.microsoft.com/office/drawing/2014/chartex" xmlns:cx1="http://schemas.microsoft.com/office/drawing/2015/9/8/chartex" xmlns:cx2="http://schemas.microsoft.com/office/drawing/2015/10/21/chartex" xmlns:cx3="http://schemas.microsoft.com/office/drawing/2016/5/9/chartex" xmlns:cx4="http://schemas.microsoft.com/office/drawing/2016/5/10/chartex" xmlns:cx5="http://schemas.microsoft.com/office/drawing/2016/5/11/chartex" xmlns:cx6="http://schemas.microsoft.com/office/drawing/2016/5/12/chartex" xmlns:cx7="http://schemas.microsoft.com/office/drawing/2016/5/13/chartex" xmlns:cx8="http://schemas.microsoft.com/office/drawing/2016/5/14/chartex" xmlns:mc="http://schemas.openxmlformats.org/markup-compatibility/2006" xmlns:aink="http://schemas.microsoft.com/office/drawing/2016/ink" xmlns:am3d="http://schemas.microsoft.com/office/drawing/2017/model3d" xmlns:o="urn:schemas-microsoft-com:office:office" xmlns:r="http://schemas.openxmlformats.org/officeDocument/2006/relationships" xmlns:m="http://schemas.openxmlformats.org/officeDocument/2006/math" xmlns:v="urn:schemas-microsoft-com:vml" xmlns:wp14="http://schemas.microsoft.com/office/word/2010/wordprocessingDrawing" xmlns:wp="http://schemas.openxmlformats.org/drawingml/2006/wordprocessingDrawing" xmlns:w10="urn:schemas-microsoft-com:office:word" xmlns:w="http://schemas.openxmlformats.org/wordprocessingml/2006/main" xmlns:w14="http://schemas.microsoft.com/office/word/2010/wordml" xmlns:w15="http://schemas.microsoft.com/office/word/2012/wordml" xmlns:w16cid="http://schemas.microsoft.com/office/word/2016/wordml/cid" xmlns:w16se="http://schemas.microsoft.com/office/word/2015/wordml/symex" xmlns:wpg="http://schemas.microsoft.com/office/word/2010/wordprocessingGroup" xmlns:wpi="http://schemas.microsoft.com/office/word/2010/wordprocessingInk" xmlns:wne="http://schemas.microsoft.com/office/word/2006/wordml" xmlns:wps="http://schemas.microsoft.com/office/word/2010/wordprocessingShape" mc:Ignorable="w14 w15 w16se w16cid wp14">
+<w:hdr xmlns:wpc="http://schemas.microsoft.com/office/word/2010/wordprocessingCanvas" xmlns:cx="http://schemas.microsoft.com/office/drawing/2014/chartex" xmlns:cx1="http://schemas.microsoft.com/office/drawing/2015/9/8/chartex" xmlns:cx2="http://schemas.microsoft.com/office/drawing/2015/10/21/chartex" xmlns:cx3="http://schemas.microsoft.com/office/drawing/2016/5/9/chartex" xmlns:cx4="http://schemas.microsoft.com/office/drawing/2016/5/10/chartex" xmlns:cx5="http://schemas.microsoft.com/office/drawing/2016/5/11/chartex" xmlns:cx6="http://schemas.microsoft.com/office/drawing/2016/5/12/chartex" xmlns:cx7="http://schemas.microsoft.com/office/drawing/2016/5/13/chartex" xmlns:cx8="http://schemas.microsoft.com/office/drawing/2016/5/14/chartex" xmlns:mc="http://schemas.openxmlformats.org/markup-compatibility/2006" xmlns:aink="http://schemas.microsoft.com/office/drawing/2016/ink" xmlns:am3d="http://schemas.microsoft.com/office/drawing/2017/model3d" xmlns:o="urn:schemas-microsoft-com:office:office" xmlns:r="http://schemas.openxmlformats.org/officeDocument/2006/relationships" xmlns:m="http://schemas.openxmlformats.org/officeDocument/2006/math" xmlns:v="urn:schemas-microsoft-com:vml" xmlns:wp14="http://schemas.microsoft.com/office/word/2010/wordprocessingDrawing" xmlns:wp="http://schemas.openxmlformats.org/drawingml/2006/wordprocessingDrawing" xmlns:w10="urn:schemas-microsoft-com:office:word" xmlns:w="http://schemas.openxmlformats.org/wordprocessingml/2006/main" xmlns:w14="http://schemas.microsoft.com/office/word/2010/wordml" xmlns:w15="http://schemas.microsoft.com/office/word/2012/wordml" xmlns:w16cex="http://schemas.microsoft.com/office/word/2018/wordml/cex" xmlns:w16cid="http://schemas.microsoft.com/office/word/2016/wordml/cid" xmlns:w16="http://schemas.microsoft.com/office/word/2018/wordml" xmlns:w16se="http://schemas.microsoft.com/office/word/2015/wordml/symex" xmlns:wpg="http://schemas.microsoft.com/office/word/2010/wordprocessingGroup" xmlns:wpi="http://schemas.microsoft.com/office/word/2010/wordprocessingInk" xmlns:wne="http://schemas.microsoft.com/office/word/2006/wordml" xmlns:wps="http://schemas.microsoft.com/office/word/2010/wordprocessingShape" mc:Ignorable="w14 w15 w16se w16cid w16 w16cex wp14">
   <w:p>
     <w:pPr>
       <w:pBdr>
@@ -9535,7 +10706,7 @@
 </file>
 
 <file path=word/header2.xml><?xml version="1.0" encoding="utf-8"?>
-<w:hdr xmlns:wpc="http://schemas.microsoft.com/office/word/2010/wordprocessingCanvas" xmlns:cx="http://schemas.microsoft.com/office/drawing/2014/chartex" xmlns:cx1="http://schemas.microsoft.com/office/drawing/2015/9/8/chartex" xmlns:cx2="http://schemas.microsoft.com/office/drawing/2015/10/21/chartex" xmlns:cx3="http://schemas.microsoft.com/office/drawing/2016/5/9/chartex" xmlns:cx4="http://schemas.microsoft.com/office/drawing/2016/5/10/chartex" xmlns:cx5="http://schemas.microsoft.com/office/drawing/2016/5/11/chartex" xmlns:cx6="http://schemas.microsoft.com/office/drawing/2016/5/12/chartex" xmlns:cx7="http://schemas.microsoft.com/office/drawing/2016/5/13/chartex" xmlns:cx8="http://schemas.microsoft.com/office/drawing/2016/5/14/chartex" xmlns:mc="http://schemas.openxmlformats.org/markup-compatibility/2006" xmlns:aink="http://schemas.microsoft.com/office/drawing/2016/ink" xmlns:am3d="http://schemas.microsoft.com/office/drawing/2017/model3d" xmlns:o="urn:schemas-microsoft-com:office:office" xmlns:r="http://schemas.openxmlformats.org/officeDocument/2006/relationships" xmlns:m="http://schemas.openxmlformats.org/officeDocument/2006/math" xmlns:v="urn:schemas-microsoft-com:vml" xmlns:wp14="http://schemas.microsoft.com/office/word/2010/wordprocessingDrawing" xmlns:wp="http://schemas.openxmlformats.org/drawingml/2006/wordprocessingDrawing" xmlns:w10="urn:schemas-microsoft-com:office:word" xmlns:w="http://schemas.openxmlformats.org/wordprocessingml/2006/main" xmlns:w14="http://schemas.microsoft.com/office/word/2010/wordml" xmlns:w15="http://schemas.microsoft.com/office/word/2012/wordml" xmlns:w16cid="http://schemas.microsoft.com/office/word/2016/wordml/cid" xmlns:w16se="http://schemas.microsoft.com/office/word/2015/wordml/symex" xmlns:wpg="http://schemas.microsoft.com/office/word/2010/wordprocessingGroup" xmlns:wpi="http://schemas.microsoft.com/office/word/2010/wordprocessingInk" xmlns:wne="http://schemas.microsoft.com/office/word/2006/wordml" xmlns:wps="http://schemas.microsoft.com/office/word/2010/wordprocessingShape" mc:Ignorable="w14 w15 w16se w16cid wp14">
+<w:hdr xmlns:wpc="http://schemas.microsoft.com/office/word/2010/wordprocessingCanvas" xmlns:cx="http://schemas.microsoft.com/office/drawing/2014/chartex" xmlns:cx1="http://schemas.microsoft.com/office/drawing/2015/9/8/chartex" xmlns:cx2="http://schemas.microsoft.com/office/drawing/2015/10/21/chartex" xmlns:cx3="http://schemas.microsoft.com/office/drawing/2016/5/9/chartex" xmlns:cx4="http://schemas.microsoft.com/office/drawing/2016/5/10/chartex" xmlns:cx5="http://schemas.microsoft.com/office/drawing/2016/5/11/chartex" xmlns:cx6="http://schemas.microsoft.com/office/drawing/2016/5/12/chartex" xmlns:cx7="http://schemas.microsoft.com/office/drawing/2016/5/13/chartex" xmlns:cx8="http://schemas.microsoft.com/office/drawing/2016/5/14/chartex" xmlns:mc="http://schemas.openxmlformats.org/markup-compatibility/2006" xmlns:aink="http://schemas.microsoft.com/office/drawing/2016/ink" xmlns:am3d="http://schemas.microsoft.com/office/drawing/2017/model3d" xmlns:o="urn:schemas-microsoft-com:office:office" xmlns:r="http://schemas.openxmlformats.org/officeDocument/2006/relationships" xmlns:m="http://schemas.openxmlformats.org/officeDocument/2006/math" xmlns:v="urn:schemas-microsoft-com:vml" xmlns:wp14="http://schemas.microsoft.com/office/word/2010/wordprocessingDrawing" xmlns:wp="http://schemas.openxmlformats.org/drawingml/2006/wordprocessingDrawing" xmlns:w10="urn:schemas-microsoft-com:office:word" xmlns:w="http://schemas.openxmlformats.org/wordprocessingml/2006/main" xmlns:w14="http://schemas.microsoft.com/office/word/2010/wordml" xmlns:w15="http://schemas.microsoft.com/office/word/2012/wordml" xmlns:w16cex="http://schemas.microsoft.com/office/word/2018/wordml/cex" xmlns:w16cid="http://schemas.microsoft.com/office/word/2016/wordml/cid" xmlns:w16="http://schemas.microsoft.com/office/word/2018/wordml" xmlns:w16se="http://schemas.microsoft.com/office/word/2015/wordml/symex" xmlns:wpg="http://schemas.microsoft.com/office/word/2010/wordprocessingGroup" xmlns:wpi="http://schemas.microsoft.com/office/word/2010/wordprocessingInk" xmlns:wne="http://schemas.microsoft.com/office/word/2006/wordml" xmlns:wps="http://schemas.microsoft.com/office/word/2010/wordprocessingShape" mc:Ignorable="w14 w15 w16se w16cid w16 w16cex wp14">
   <w:p>
     <w:pPr>
       <w:pBdr>
@@ -9597,8 +10768,97 @@
 </file>
 
 <file path=word/numbering.xml><?xml version="1.0" encoding="utf-8"?>
-<w:numbering xmlns:wpc="http://schemas.microsoft.com/office/word/2010/wordprocessingCanvas" xmlns:cx="http://schemas.microsoft.com/office/drawing/2014/chartex" xmlns:cx1="http://schemas.microsoft.com/office/drawing/2015/9/8/chartex" xmlns:cx2="http://schemas.microsoft.com/office/drawing/2015/10/21/chartex" xmlns:cx3="http://schemas.microsoft.com/office/drawing/2016/5/9/chartex" xmlns:cx4="http://schemas.microsoft.com/office/drawing/2016/5/10/chartex" xmlns:cx5="http://schemas.microsoft.com/office/drawing/2016/5/11/chartex" xmlns:cx6="http://schemas.microsoft.com/office/drawing/2016/5/12/chartex" xmlns:cx7="http://schemas.microsoft.com/office/drawing/2016/5/13/chartex" xmlns:cx8="http://schemas.microsoft.com/office/drawing/2016/5/14/chartex" xmlns:mc="http://schemas.openxmlformats.org/markup-compatibility/2006" xmlns:aink="http://schemas.microsoft.com/office/drawing/2016/ink" xmlns:am3d="http://schemas.microsoft.com/office/drawing/2017/model3d" xmlns:o="urn:schemas-microsoft-com:office:office" xmlns:r="http://schemas.openxmlformats.org/officeDocument/2006/relationships" xmlns:m="http://schemas.openxmlformats.org/officeDocument/2006/math" xmlns:v="urn:schemas-microsoft-com:vml" xmlns:wp14="http://schemas.microsoft.com/office/word/2010/wordprocessingDrawing" xmlns:wp="http://schemas.openxmlformats.org/drawingml/2006/wordprocessingDrawing" xmlns:w10="urn:schemas-microsoft-com:office:word" xmlns:w="http://schemas.openxmlformats.org/wordprocessingml/2006/main" xmlns:w14="http://schemas.microsoft.com/office/word/2010/wordml" xmlns:w15="http://schemas.microsoft.com/office/word/2012/wordml" xmlns:w16cid="http://schemas.microsoft.com/office/word/2016/wordml/cid" xmlns:w16se="http://schemas.microsoft.com/office/word/2015/wordml/symex" xmlns:wpg="http://schemas.microsoft.com/office/word/2010/wordprocessingGroup" xmlns:wpi="http://schemas.microsoft.com/office/word/2010/wordprocessingInk" xmlns:wne="http://schemas.microsoft.com/office/word/2006/wordml" xmlns:wps="http://schemas.microsoft.com/office/word/2010/wordprocessingShape" mc:Ignorable="w14 w15 w16se w16cid wp14">
+<w:numbering xmlns:wpc="http://schemas.microsoft.com/office/word/2010/wordprocessingCanvas" xmlns:cx="http://schemas.microsoft.com/office/drawing/2014/chartex" xmlns:cx1="http://schemas.microsoft.com/office/drawing/2015/9/8/chartex" xmlns:cx2="http://schemas.microsoft.com/office/drawing/2015/10/21/chartex" xmlns:cx3="http://schemas.microsoft.com/office/drawing/2016/5/9/chartex" xmlns:cx4="http://schemas.microsoft.com/office/drawing/2016/5/10/chartex" xmlns:cx5="http://schemas.microsoft.com/office/drawing/2016/5/11/chartex" xmlns:cx6="http://schemas.microsoft.com/office/drawing/2016/5/12/chartex" xmlns:cx7="http://schemas.microsoft.com/office/drawing/2016/5/13/chartex" xmlns:cx8="http://schemas.microsoft.com/office/drawing/2016/5/14/chartex" xmlns:mc="http://schemas.openxmlformats.org/markup-compatibility/2006" xmlns:aink="http://schemas.microsoft.com/office/drawing/2016/ink" xmlns:am3d="http://schemas.microsoft.com/office/drawing/2017/model3d" xmlns:o="urn:schemas-microsoft-com:office:office" xmlns:r="http://schemas.openxmlformats.org/officeDocument/2006/relationships" xmlns:m="http://schemas.openxmlformats.org/officeDocument/2006/math" xmlns:v="urn:schemas-microsoft-com:vml" xmlns:wp14="http://schemas.microsoft.com/office/word/2010/wordprocessingDrawing" xmlns:wp="http://schemas.openxmlformats.org/drawingml/2006/wordprocessingDrawing" xmlns:w10="urn:schemas-microsoft-com:office:word" xmlns:w="http://schemas.openxmlformats.org/wordprocessingml/2006/main" xmlns:w14="http://schemas.microsoft.com/office/word/2010/wordml" xmlns:w15="http://schemas.microsoft.com/office/word/2012/wordml" xmlns:w16cex="http://schemas.microsoft.com/office/word/2018/wordml/cex" xmlns:w16cid="http://schemas.microsoft.com/office/word/2016/wordml/cid" xmlns:w16="http://schemas.microsoft.com/office/word/2018/wordml" xmlns:w16se="http://schemas.microsoft.com/office/word/2015/wordml/symex" xmlns:wpg="http://schemas.microsoft.com/office/word/2010/wordprocessingGroup" xmlns:wpi="http://schemas.microsoft.com/office/word/2010/wordprocessingInk" xmlns:wne="http://schemas.microsoft.com/office/word/2006/wordml" xmlns:wps="http://schemas.microsoft.com/office/word/2010/wordprocessingShape" mc:Ignorable="w14 w15 w16se w16cid w16 w16cex wp14">
   <w:abstractNum w:abstractNumId="0" w15:restartNumberingAfterBreak="0">
+    <w:nsid w:val="0FBC5FF0"/>
+    <w:multiLevelType w:val="hybridMultilevel"/>
+    <w:tmpl w:val="EFF66CB2"/>
+    <w:lvl w:ilvl="0" w:tplc="0062F2AA">
+      <w:start w:val="1"/>
+      <w:numFmt w:val="decimal"/>
+      <w:lvlText w:val="%1."/>
+      <w:lvlJc w:val="left"/>
+      <w:pPr>
+        <w:ind w:left="1080" w:hanging="360"/>
+      </w:pPr>
+      <w:rPr>
+        <w:rFonts w:hint="default"/>
+      </w:rPr>
+    </w:lvl>
+    <w:lvl w:ilvl="1" w:tplc="240A0019" w:tentative="1">
+      <w:start w:val="1"/>
+      <w:numFmt w:val="lowerLetter"/>
+      <w:lvlText w:val="%2."/>
+      <w:lvlJc w:val="left"/>
+      <w:pPr>
+        <w:ind w:left="1800" w:hanging="360"/>
+      </w:pPr>
+    </w:lvl>
+    <w:lvl w:ilvl="2" w:tplc="240A001B" w:tentative="1">
+      <w:start w:val="1"/>
+      <w:numFmt w:val="lowerRoman"/>
+      <w:lvlText w:val="%3."/>
+      <w:lvlJc w:val="right"/>
+      <w:pPr>
+        <w:ind w:left="2520" w:hanging="180"/>
+      </w:pPr>
+    </w:lvl>
+    <w:lvl w:ilvl="3" w:tplc="240A000F" w:tentative="1">
+      <w:start w:val="1"/>
+      <w:numFmt w:val="decimal"/>
+      <w:lvlText w:val="%4."/>
+      <w:lvlJc w:val="left"/>
+      <w:pPr>
+        <w:ind w:left="3240" w:hanging="360"/>
+      </w:pPr>
+    </w:lvl>
+    <w:lvl w:ilvl="4" w:tplc="240A0019" w:tentative="1">
+      <w:start w:val="1"/>
+      <w:numFmt w:val="lowerLetter"/>
+      <w:lvlText w:val="%5."/>
+      <w:lvlJc w:val="left"/>
+      <w:pPr>
+        <w:ind w:left="3960" w:hanging="360"/>
+      </w:pPr>
+    </w:lvl>
+    <w:lvl w:ilvl="5" w:tplc="240A001B" w:tentative="1">
+      <w:start w:val="1"/>
+      <w:numFmt w:val="lowerRoman"/>
+      <w:lvlText w:val="%6."/>
+      <w:lvlJc w:val="right"/>
+      <w:pPr>
+        <w:ind w:left="4680" w:hanging="180"/>
+      </w:pPr>
+    </w:lvl>
+    <w:lvl w:ilvl="6" w:tplc="240A000F" w:tentative="1">
+      <w:start w:val="1"/>
+      <w:numFmt w:val="decimal"/>
+      <w:lvlText w:val="%7."/>
+      <w:lvlJc w:val="left"/>
+      <w:pPr>
+        <w:ind w:left="5400" w:hanging="360"/>
+      </w:pPr>
+    </w:lvl>
+    <w:lvl w:ilvl="7" w:tplc="240A0019" w:tentative="1">
+      <w:start w:val="1"/>
+      <w:numFmt w:val="lowerLetter"/>
+      <w:lvlText w:val="%8."/>
+      <w:lvlJc w:val="left"/>
+      <w:pPr>
+        <w:ind w:left="6120" w:hanging="360"/>
+      </w:pPr>
+    </w:lvl>
+    <w:lvl w:ilvl="8" w:tplc="240A001B" w:tentative="1">
+      <w:start w:val="1"/>
+      <w:numFmt w:val="lowerRoman"/>
+      <w:lvlText w:val="%9."/>
+      <w:lvlJc w:val="right"/>
+      <w:pPr>
+        <w:ind w:left="6840" w:hanging="180"/>
+      </w:pPr>
+    </w:lvl>
+  </w:abstractNum>
+  <w:abstractNum w:abstractNumId="1" w15:restartNumberingAfterBreak="0">
     <w:nsid w:val="166C6200"/>
     <w:multiLevelType w:val="hybridMultilevel"/>
     <w:tmpl w:val="E87209EC"/>
@@ -9711,7 +10971,7 @@
       </w:rPr>
     </w:lvl>
   </w:abstractNum>
-  <w:abstractNum w:abstractNumId="1" w15:restartNumberingAfterBreak="0">
+  <w:abstractNum w:abstractNumId="2" w15:restartNumberingAfterBreak="0">
     <w:nsid w:val="213A674C"/>
     <w:multiLevelType w:val="multilevel"/>
     <w:tmpl w:val="570CD3FC"/>
@@ -9824,7 +11084,7 @@
       </w:rPr>
     </w:lvl>
   </w:abstractNum>
-  <w:abstractNum w:abstractNumId="2" w15:restartNumberingAfterBreak="0">
+  <w:abstractNum w:abstractNumId="3" w15:restartNumberingAfterBreak="0">
     <w:nsid w:val="248D6CC5"/>
     <w:multiLevelType w:val="hybridMultilevel"/>
     <w:tmpl w:val="252EDC42"/>
@@ -9937,7 +11197,7 @@
       </w:rPr>
     </w:lvl>
   </w:abstractNum>
-  <w:abstractNum w:abstractNumId="3" w15:restartNumberingAfterBreak="0">
+  <w:abstractNum w:abstractNumId="4" w15:restartNumberingAfterBreak="0">
     <w:nsid w:val="25432DDF"/>
     <w:multiLevelType w:val="multilevel"/>
     <w:tmpl w:val="EAA08ABE"/>
@@ -10024,7 +11284,7 @@
       </w:pPr>
     </w:lvl>
   </w:abstractNum>
-  <w:abstractNum w:abstractNumId="4" w15:restartNumberingAfterBreak="0">
+  <w:abstractNum w:abstractNumId="5" w15:restartNumberingAfterBreak="0">
     <w:nsid w:val="28852D11"/>
     <w:multiLevelType w:val="hybridMultilevel"/>
     <w:tmpl w:val="5388E1E2"/>
@@ -10137,7 +11397,7 @@
       </w:rPr>
     </w:lvl>
   </w:abstractNum>
-  <w:abstractNum w:abstractNumId="5" w15:restartNumberingAfterBreak="0">
+  <w:abstractNum w:abstractNumId="6" w15:restartNumberingAfterBreak="0">
     <w:nsid w:val="291302E1"/>
     <w:multiLevelType w:val="hybridMultilevel"/>
     <w:tmpl w:val="30EE9222"/>
@@ -10250,7 +11510,7 @@
       </w:rPr>
     </w:lvl>
   </w:abstractNum>
-  <w:abstractNum w:abstractNumId="6" w15:restartNumberingAfterBreak="0">
+  <w:abstractNum w:abstractNumId="7" w15:restartNumberingAfterBreak="0">
     <w:nsid w:val="377C3C6D"/>
     <w:multiLevelType w:val="multilevel"/>
     <w:tmpl w:val="A9E6561C"/>
@@ -10363,7 +11623,7 @@
       </w:rPr>
     </w:lvl>
   </w:abstractNum>
-  <w:abstractNum w:abstractNumId="7" w15:restartNumberingAfterBreak="0">
+  <w:abstractNum w:abstractNumId="8" w15:restartNumberingAfterBreak="0">
     <w:nsid w:val="391777AF"/>
     <w:multiLevelType w:val="hybridMultilevel"/>
     <w:tmpl w:val="76BA4DC4"/>
@@ -10454,7 +11714,7 @@
       </w:pPr>
     </w:lvl>
   </w:abstractNum>
-  <w:abstractNum w:abstractNumId="8" w15:restartNumberingAfterBreak="0">
+  <w:abstractNum w:abstractNumId="9" w15:restartNumberingAfterBreak="0">
     <w:nsid w:val="40D73209"/>
     <w:multiLevelType w:val="hybridMultilevel"/>
     <w:tmpl w:val="86A61742"/>
@@ -10566,7 +11826,7 @@
       </w:rPr>
     </w:lvl>
   </w:abstractNum>
-  <w:abstractNum w:abstractNumId="9" w15:restartNumberingAfterBreak="0">
+  <w:abstractNum w:abstractNumId="10" w15:restartNumberingAfterBreak="0">
     <w:nsid w:val="41144C21"/>
     <w:multiLevelType w:val="hybridMultilevel"/>
     <w:tmpl w:val="4516DBD4"/>
@@ -10678,7 +11938,93 @@
       </w:rPr>
     </w:lvl>
   </w:abstractNum>
-  <w:abstractNum w:abstractNumId="10" w15:restartNumberingAfterBreak="0">
+  <w:abstractNum w:abstractNumId="11" w15:restartNumberingAfterBreak="0">
+    <w:nsid w:val="443B4E83"/>
+    <w:multiLevelType w:val="hybridMultilevel"/>
+    <w:tmpl w:val="AB6A94C8"/>
+    <w:lvl w:ilvl="0" w:tplc="240A0015">
+      <w:start w:val="1"/>
+      <w:numFmt w:val="upperLetter"/>
+      <w:lvlText w:val="%1."/>
+      <w:lvlJc w:val="left"/>
+      <w:pPr>
+        <w:ind w:left="720" w:hanging="360"/>
+      </w:pPr>
+    </w:lvl>
+    <w:lvl w:ilvl="1" w:tplc="240A0019" w:tentative="1">
+      <w:start w:val="1"/>
+      <w:numFmt w:val="lowerLetter"/>
+      <w:lvlText w:val="%2."/>
+      <w:lvlJc w:val="left"/>
+      <w:pPr>
+        <w:ind w:left="1440" w:hanging="360"/>
+      </w:pPr>
+    </w:lvl>
+    <w:lvl w:ilvl="2" w:tplc="240A001B" w:tentative="1">
+      <w:start w:val="1"/>
+      <w:numFmt w:val="lowerRoman"/>
+      <w:lvlText w:val="%3."/>
+      <w:lvlJc w:val="right"/>
+      <w:pPr>
+        <w:ind w:left="2160" w:hanging="180"/>
+      </w:pPr>
+    </w:lvl>
+    <w:lvl w:ilvl="3" w:tplc="240A000F" w:tentative="1">
+      <w:start w:val="1"/>
+      <w:numFmt w:val="decimal"/>
+      <w:lvlText w:val="%4."/>
+      <w:lvlJc w:val="left"/>
+      <w:pPr>
+        <w:ind w:left="2880" w:hanging="360"/>
+      </w:pPr>
+    </w:lvl>
+    <w:lvl w:ilvl="4" w:tplc="240A0019" w:tentative="1">
+      <w:start w:val="1"/>
+      <w:numFmt w:val="lowerLetter"/>
+      <w:lvlText w:val="%5."/>
+      <w:lvlJc w:val="left"/>
+      <w:pPr>
+        <w:ind w:left="3600" w:hanging="360"/>
+      </w:pPr>
+    </w:lvl>
+    <w:lvl w:ilvl="5" w:tplc="240A001B" w:tentative="1">
+      <w:start w:val="1"/>
+      <w:numFmt w:val="lowerRoman"/>
+      <w:lvlText w:val="%6."/>
+      <w:lvlJc w:val="right"/>
+      <w:pPr>
+        <w:ind w:left="4320" w:hanging="180"/>
+      </w:pPr>
+    </w:lvl>
+    <w:lvl w:ilvl="6" w:tplc="240A000F" w:tentative="1">
+      <w:start w:val="1"/>
+      <w:numFmt w:val="decimal"/>
+      <w:lvlText w:val="%7."/>
+      <w:lvlJc w:val="left"/>
+      <w:pPr>
+        <w:ind w:left="5040" w:hanging="360"/>
+      </w:pPr>
+    </w:lvl>
+    <w:lvl w:ilvl="7" w:tplc="240A0019" w:tentative="1">
+      <w:start w:val="1"/>
+      <w:numFmt w:val="lowerLetter"/>
+      <w:lvlText w:val="%8."/>
+      <w:lvlJc w:val="left"/>
+      <w:pPr>
+        <w:ind w:left="5760" w:hanging="360"/>
+      </w:pPr>
+    </w:lvl>
+    <w:lvl w:ilvl="8" w:tplc="240A001B" w:tentative="1">
+      <w:start w:val="1"/>
+      <w:numFmt w:val="lowerRoman"/>
+      <w:lvlText w:val="%9."/>
+      <w:lvlJc w:val="right"/>
+      <w:pPr>
+        <w:ind w:left="6480" w:hanging="180"/>
+      </w:pPr>
+    </w:lvl>
+  </w:abstractNum>
+  <w:abstractNum w:abstractNumId="12" w15:restartNumberingAfterBreak="0">
     <w:nsid w:val="45F925C7"/>
     <w:multiLevelType w:val="hybridMultilevel"/>
     <w:tmpl w:val="E46CC59A"/>
@@ -10791,7 +12137,7 @@
       </w:rPr>
     </w:lvl>
   </w:abstractNum>
-  <w:abstractNum w:abstractNumId="11" w15:restartNumberingAfterBreak="0">
+  <w:abstractNum w:abstractNumId="13" w15:restartNumberingAfterBreak="0">
     <w:nsid w:val="5675087B"/>
     <w:multiLevelType w:val="multilevel"/>
     <w:tmpl w:val="25F6CD3E"/>
@@ -10904,7 +12250,93 @@
       </w:rPr>
     </w:lvl>
   </w:abstractNum>
-  <w:abstractNum w:abstractNumId="12" w15:restartNumberingAfterBreak="0">
+  <w:abstractNum w:abstractNumId="14" w15:restartNumberingAfterBreak="0">
+    <w:nsid w:val="574069DE"/>
+    <w:multiLevelType w:val="hybridMultilevel"/>
+    <w:tmpl w:val="AB6A94C8"/>
+    <w:lvl w:ilvl="0" w:tplc="240A0015">
+      <w:start w:val="1"/>
+      <w:numFmt w:val="upperLetter"/>
+      <w:lvlText w:val="%1."/>
+      <w:lvlJc w:val="left"/>
+      <w:pPr>
+        <w:ind w:left="720" w:hanging="360"/>
+      </w:pPr>
+    </w:lvl>
+    <w:lvl w:ilvl="1" w:tplc="240A0019" w:tentative="1">
+      <w:start w:val="1"/>
+      <w:numFmt w:val="lowerLetter"/>
+      <w:lvlText w:val="%2."/>
+      <w:lvlJc w:val="left"/>
+      <w:pPr>
+        <w:ind w:left="1440" w:hanging="360"/>
+      </w:pPr>
+    </w:lvl>
+    <w:lvl w:ilvl="2" w:tplc="240A001B" w:tentative="1">
+      <w:start w:val="1"/>
+      <w:numFmt w:val="lowerRoman"/>
+      <w:lvlText w:val="%3."/>
+      <w:lvlJc w:val="right"/>
+      <w:pPr>
+        <w:ind w:left="2160" w:hanging="180"/>
+      </w:pPr>
+    </w:lvl>
+    <w:lvl w:ilvl="3" w:tplc="240A000F" w:tentative="1">
+      <w:start w:val="1"/>
+      <w:numFmt w:val="decimal"/>
+      <w:lvlText w:val="%4."/>
+      <w:lvlJc w:val="left"/>
+      <w:pPr>
+        <w:ind w:left="2880" w:hanging="360"/>
+      </w:pPr>
+    </w:lvl>
+    <w:lvl w:ilvl="4" w:tplc="240A0019" w:tentative="1">
+      <w:start w:val="1"/>
+      <w:numFmt w:val="lowerLetter"/>
+      <w:lvlText w:val="%5."/>
+      <w:lvlJc w:val="left"/>
+      <w:pPr>
+        <w:ind w:left="3600" w:hanging="360"/>
+      </w:pPr>
+    </w:lvl>
+    <w:lvl w:ilvl="5" w:tplc="240A001B" w:tentative="1">
+      <w:start w:val="1"/>
+      <w:numFmt w:val="lowerRoman"/>
+      <w:lvlText w:val="%6."/>
+      <w:lvlJc w:val="right"/>
+      <w:pPr>
+        <w:ind w:left="4320" w:hanging="180"/>
+      </w:pPr>
+    </w:lvl>
+    <w:lvl w:ilvl="6" w:tplc="240A000F" w:tentative="1">
+      <w:start w:val="1"/>
+      <w:numFmt w:val="decimal"/>
+      <w:lvlText w:val="%7."/>
+      <w:lvlJc w:val="left"/>
+      <w:pPr>
+        <w:ind w:left="5040" w:hanging="360"/>
+      </w:pPr>
+    </w:lvl>
+    <w:lvl w:ilvl="7" w:tplc="240A0019" w:tentative="1">
+      <w:start w:val="1"/>
+      <w:numFmt w:val="lowerLetter"/>
+      <w:lvlText w:val="%8."/>
+      <w:lvlJc w:val="left"/>
+      <w:pPr>
+        <w:ind w:left="5760" w:hanging="360"/>
+      </w:pPr>
+    </w:lvl>
+    <w:lvl w:ilvl="8" w:tplc="240A001B" w:tentative="1">
+      <w:start w:val="1"/>
+      <w:numFmt w:val="lowerRoman"/>
+      <w:lvlText w:val="%9."/>
+      <w:lvlJc w:val="right"/>
+      <w:pPr>
+        <w:ind w:left="6480" w:hanging="180"/>
+      </w:pPr>
+    </w:lvl>
+  </w:abstractNum>
+  <w:abstractNum w:abstractNumId="15" w15:restartNumberingAfterBreak="0">
     <w:nsid w:val="67462CC4"/>
     <w:multiLevelType w:val="multilevel"/>
     <w:tmpl w:val="3E7C7F1E"/>
@@ -11017,7 +12449,7 @@
       </w:rPr>
     </w:lvl>
   </w:abstractNum>
-  <w:abstractNum w:abstractNumId="13" w15:restartNumberingAfterBreak="0">
+  <w:abstractNum w:abstractNumId="16" w15:restartNumberingAfterBreak="0">
     <w:nsid w:val="6D291EE3"/>
     <w:multiLevelType w:val="multilevel"/>
     <w:tmpl w:val="3BC44CD4"/>
@@ -11130,7 +12562,7 @@
       </w:rPr>
     </w:lvl>
   </w:abstractNum>
-  <w:abstractNum w:abstractNumId="14" w15:restartNumberingAfterBreak="0">
+  <w:abstractNum w:abstractNumId="17" w15:restartNumberingAfterBreak="0">
     <w:nsid w:val="720C0AEB"/>
     <w:multiLevelType w:val="multilevel"/>
     <w:tmpl w:val="22FCA642"/>
@@ -11244,58 +12676,70 @@
     </w:lvl>
   </w:abstractNum>
   <w:num w:numId="1">
+    <w:abstractNumId w:val="4"/>
+  </w:num>
+  <w:num w:numId="2">
+    <w:abstractNumId w:val="2"/>
+  </w:num>
+  <w:num w:numId="3">
+    <w:abstractNumId w:val="17"/>
+  </w:num>
+  <w:num w:numId="4">
+    <w:abstractNumId w:val="13"/>
+  </w:num>
+  <w:num w:numId="5">
+    <w:abstractNumId w:val="7"/>
+  </w:num>
+  <w:num w:numId="6">
+    <w:abstractNumId w:val="16"/>
+  </w:num>
+  <w:num w:numId="7">
+    <w:abstractNumId w:val="15"/>
+  </w:num>
+  <w:num w:numId="8">
+    <w:abstractNumId w:val="6"/>
+  </w:num>
+  <w:num w:numId="9">
+    <w:abstractNumId w:val="5"/>
+  </w:num>
+  <w:num w:numId="10">
     <w:abstractNumId w:val="3"/>
   </w:num>
-  <w:num w:numId="2">
+  <w:num w:numId="11">
     <w:abstractNumId w:val="1"/>
   </w:num>
-  <w:num w:numId="3">
+  <w:num w:numId="12">
+    <w:abstractNumId w:val="10"/>
+  </w:num>
+  <w:num w:numId="13">
+    <w:abstractNumId w:val="9"/>
+  </w:num>
+  <w:num w:numId="14">
+    <w:abstractNumId w:val="12"/>
+  </w:num>
+  <w:num w:numId="15">
+    <w:abstractNumId w:val="4"/>
+  </w:num>
+  <w:num w:numId="16">
+    <w:abstractNumId w:val="8"/>
+  </w:num>
+  <w:num w:numId="17">
+    <w:abstractNumId w:val="4"/>
+  </w:num>
+  <w:num w:numId="18">
     <w:abstractNumId w:val="14"/>
   </w:num>
-  <w:num w:numId="4">
-    <w:abstractNumId w:val="11"/>
-  </w:num>
-  <w:num w:numId="5">
-    <w:abstractNumId w:val="6"/>
-  </w:num>
-  <w:num w:numId="6">
-    <w:abstractNumId w:val="13"/>
-  </w:num>
-  <w:num w:numId="7">
-    <w:abstractNumId w:val="12"/>
-  </w:num>
-  <w:num w:numId="8">
-    <w:abstractNumId w:val="5"/>
-  </w:num>
-  <w:num w:numId="9">
-    <w:abstractNumId w:val="4"/>
-  </w:num>
-  <w:num w:numId="10">
-    <w:abstractNumId w:val="2"/>
-  </w:num>
-  <w:num w:numId="11">
+  <w:num w:numId="19">
     <w:abstractNumId w:val="0"/>
   </w:num>
-  <w:num w:numId="12">
-    <w:abstractNumId w:val="9"/>
-  </w:num>
-  <w:num w:numId="13">
-    <w:abstractNumId w:val="8"/>
-  </w:num>
-  <w:num w:numId="14">
-    <w:abstractNumId w:val="10"/>
-  </w:num>
-  <w:num w:numId="15">
-    <w:abstractNumId w:val="3"/>
-  </w:num>
-  <w:num w:numId="16">
-    <w:abstractNumId w:val="7"/>
+  <w:num w:numId="20">
+    <w:abstractNumId w:val="11"/>
   </w:num>
 </w:numbering>
 </file>
 
 <file path=word/styles.xml><?xml version="1.0" encoding="utf-8"?>
-<w:styles xmlns:mc="http://schemas.openxmlformats.org/markup-compatibility/2006" xmlns:r="http://schemas.openxmlformats.org/officeDocument/2006/relationships" xmlns:w="http://schemas.openxmlformats.org/wordprocessingml/2006/main" xmlns:w14="http://schemas.microsoft.com/office/word/2010/wordml" xmlns:w15="http://schemas.microsoft.com/office/word/2012/wordml" xmlns:w16cid="http://schemas.microsoft.com/office/word/2016/wordml/cid" xmlns:w16se="http://schemas.microsoft.com/office/word/2015/wordml/symex" mc:Ignorable="w14 w15 w16se w16cid">
+<w:styles xmlns:mc="http://schemas.openxmlformats.org/markup-compatibility/2006" xmlns:r="http://schemas.openxmlformats.org/officeDocument/2006/relationships" xmlns:w="http://schemas.openxmlformats.org/wordprocessingml/2006/main" xmlns:w14="http://schemas.microsoft.com/office/word/2010/wordml" xmlns:w15="http://schemas.microsoft.com/office/word/2012/wordml" xmlns:w16cex="http://schemas.microsoft.com/office/word/2018/wordml/cex" xmlns:w16cid="http://schemas.microsoft.com/office/word/2016/wordml/cid" xmlns:w16="http://schemas.microsoft.com/office/word/2018/wordml" xmlns:w16se="http://schemas.microsoft.com/office/word/2015/wordml/symex" mc:Ignorable="w14 w15 w16se w16cid w16 w16cex">
   <w:docDefaults>
     <w:rPrDefault>
       <w:rPr>
@@ -13399,7 +14843,7 @@
 </file>
 
 <file path=customXml/itemProps2.xml><?xml version="1.0" encoding="utf-8"?>
-<ds:datastoreItem xmlns:ds="http://schemas.openxmlformats.org/officeDocument/2006/customXml" ds:itemID="{AFAEA2F6-9BA6-4473-812E-598055910963}">
+<ds:datastoreItem xmlns:ds="http://schemas.openxmlformats.org/officeDocument/2006/customXml" ds:itemID="{177393EC-B447-42F5-9203-C8ACC492A9DA}">
   <ds:schemaRefs>
     <ds:schemaRef ds:uri="http://schemas.openxmlformats.org/officeDocument/2006/bibliography"/>
   </ds:schemaRefs>

</xml_diff>

<commit_message>
Se ajusta el Analisis de alternativas, segun observaciones de la clase.
</commit_message>
<xml_diff>
--- a/QR-PROYECTO-FORMULACION DE PROYECTOS.docx
+++ b/QR-PROYECTO-FORMULACION DE PROYECTOS.docx
@@ -8590,13 +8590,7 @@
         <w:t xml:space="preserve">C.1 </w:t>
       </w:r>
       <w:r>
-        <w:t xml:space="preserve">Extender la accesibilidad a nuevos terceros como EPS o entidades de seguridad y salud puedan atender a más pacientes los cuales son beneficiados para obtener una rápida atención. Permitir la configuración de una institución para así mostrar la información </w:t>
-      </w:r>
-      <w:r>
-        <w:t>más</w:t>
-      </w:r>
-      <w:r>
-        <w:t xml:space="preserve"> relevante para los procesos que esta aplica.</w:t>
+        <w:t>Extender la accesibilidad a nuevos terceros como EPS o entidades de seguridad y salud puedan atender a más pacientes los cuales son beneficiados para obtener una rápida atención. Permitir la configuración de una institución para así mostrar la información más relevante para los procesos que esta aplica.</w:t>
       </w:r>
     </w:p>
     <w:p>
@@ -8639,19 +8633,7 @@
         <w:t>solamente a personal con los respectivos permisos con el fin de asegurar la correcta manipulación de dicha información</w:t>
       </w:r>
       <w:r>
-        <w:t xml:space="preserve"> dando</w:t>
-      </w:r>
-      <w:r>
-        <w:t xml:space="preserve"> acceso</w:t>
-      </w:r>
-      <w:r>
-        <w:t xml:space="preserve"> </w:t>
-      </w:r>
-      <w:r>
-        <w:t>solo en horarios asignados de trabajo</w:t>
-      </w:r>
-      <w:r>
-        <w:t>.</w:t>
+        <w:t xml:space="preserve"> dando acceso solo en horarios asignados de trabajo.</w:t>
       </w:r>
     </w:p>
     <w:p>
@@ -8725,19 +8707,7 @@
         <w:jc w:val="both"/>
       </w:pPr>
       <w:r>
-        <w:t xml:space="preserve">F.1  </w:t>
-      </w:r>
-      <w:r>
-        <w:t>Asignar</w:t>
-      </w:r>
-      <w:r>
-        <w:t xml:space="preserve"> </w:t>
-      </w:r>
-      <w:r>
-        <w:t xml:space="preserve">capacitaciones al personal </w:t>
-      </w:r>
-      <w:r>
-        <w:t>con información asociada al correcto proceso de atención al paciente. Esto teniendo en cuenta que gracias al aplicativo se le está adelantando el acceso al proceso de primer nivel.</w:t>
+        <w:t>F.1  Asignar capacitaciones al personal con información asociada al correcto proceso de atención al paciente. Esto teniendo en cuenta que gracias al aplicativo se le está adelantando el acceso al proceso de primer nivel.</w:t>
       </w:r>
     </w:p>
     <w:p>
@@ -8809,7 +8779,45 @@
         <w:t xml:space="preserve">de la estrategia. </w:t>
       </w:r>
     </w:p>
+    <w:p>
+      <w:pPr>
+        <w:pStyle w:val="Prrafodelista"/>
+        <w:numPr>
+          <w:ilvl w:val="0"/>
+          <w:numId w:val="19"/>
+        </w:numPr>
+      </w:pPr>
+      <w:r>
+        <w:t xml:space="preserve">Coste social (tiempo </w:t>
+      </w:r>
+      <w:r>
+        <w:t>por</w:t>
+      </w:r>
+      <w:r>
+        <w:t xml:space="preserve"> persona realizando proceso de atención de salud al paciente).</w:t>
+      </w:r>
+    </w:p>
+    <w:p>
+      <w:pPr>
+        <w:pStyle w:val="Prrafodelista"/>
+        <w:numPr>
+          <w:ilvl w:val="0"/>
+          <w:numId w:val="19"/>
+        </w:numPr>
+      </w:pPr>
+      <w:r>
+        <w:t>I</w:t>
+      </w:r>
+      <w:r>
+        <w:t>mpacto económico.</w:t>
+      </w:r>
+    </w:p>
     <w:p/>
+    <w:p>
+      <w:r>
+        <w:t>Rango de valoración: 1 - 5</w:t>
+      </w:r>
+    </w:p>
     <w:p/>
     <w:tbl>
       <w:tblPr>
@@ -8818,15 +8826,17 @@
         <w:tblLook w:val="04A0" w:firstRow="1" w:lastRow="0" w:firstColumn="1" w:lastColumn="0" w:noHBand="0" w:noVBand="1"/>
       </w:tblPr>
       <w:tblGrid>
-        <w:gridCol w:w="2337"/>
-        <w:gridCol w:w="2337"/>
-        <w:gridCol w:w="2338"/>
-        <w:gridCol w:w="2338"/>
+        <w:gridCol w:w="1792"/>
+        <w:gridCol w:w="1678"/>
+        <w:gridCol w:w="1679"/>
+        <w:gridCol w:w="1679"/>
+        <w:gridCol w:w="1261"/>
+        <w:gridCol w:w="1261"/>
       </w:tblGrid>
       <w:tr>
         <w:tc>
           <w:tcPr>
-            <w:tcW w:w="2337" w:type="dxa"/>
+            <w:tcW w:w="1792" w:type="dxa"/>
           </w:tcPr>
           <w:p>
             <w:r>
@@ -8836,7 +8846,7 @@
         </w:tc>
         <w:tc>
           <w:tcPr>
-            <w:tcW w:w="2337" w:type="dxa"/>
+            <w:tcW w:w="1678" w:type="dxa"/>
           </w:tcPr>
           <w:p>
             <w:pPr>
@@ -8856,7 +8866,7 @@
         </w:tc>
         <w:tc>
           <w:tcPr>
-            <w:tcW w:w="2338" w:type="dxa"/>
+            <w:tcW w:w="1679" w:type="dxa"/>
           </w:tcPr>
           <w:p>
             <w:pPr>
@@ -8876,7 +8886,7 @@
         </w:tc>
         <w:tc>
           <w:tcPr>
-            <w:tcW w:w="2338" w:type="dxa"/>
+            <w:tcW w:w="1679" w:type="dxa"/>
           </w:tcPr>
           <w:p>
             <w:pPr>
@@ -8891,6 +8901,60 @@
                 <w:bCs/>
               </w:rPr>
               <w:t>Criterio 3</w:t>
+            </w:r>
+          </w:p>
+        </w:tc>
+        <w:tc>
+          <w:tcPr>
+            <w:tcW w:w="1261" w:type="dxa"/>
+          </w:tcPr>
+          <w:p>
+            <w:pPr>
+              <w:rPr>
+                <w:b/>
+                <w:bCs/>
+              </w:rPr>
+            </w:pPr>
+            <w:r>
+              <w:rPr>
+                <w:b/>
+                <w:bCs/>
+              </w:rPr>
+              <w:t xml:space="preserve">Criterio </w:t>
+            </w:r>
+            <w:r>
+              <w:rPr>
+                <w:b/>
+                <w:bCs/>
+              </w:rPr>
+              <w:t>4</w:t>
+            </w:r>
+          </w:p>
+        </w:tc>
+        <w:tc>
+          <w:tcPr>
+            <w:tcW w:w="1261" w:type="dxa"/>
+          </w:tcPr>
+          <w:p>
+            <w:pPr>
+              <w:rPr>
+                <w:b/>
+                <w:bCs/>
+              </w:rPr>
+            </w:pPr>
+            <w:r>
+              <w:rPr>
+                <w:b/>
+                <w:bCs/>
+              </w:rPr>
+              <w:t xml:space="preserve">Criterio </w:t>
+            </w:r>
+            <w:r>
+              <w:rPr>
+                <w:b/>
+                <w:bCs/>
+              </w:rPr>
+              <w:t>5</w:t>
             </w:r>
           </w:p>
         </w:tc>
@@ -8898,7 +8962,7 @@
       <w:tr>
         <w:tc>
           <w:tcPr>
-            <w:tcW w:w="2337" w:type="dxa"/>
+            <w:tcW w:w="1792" w:type="dxa"/>
           </w:tcPr>
           <w:p>
             <w:pPr>
@@ -8918,9 +8982,12 @@
         </w:tc>
         <w:tc>
           <w:tcPr>
-            <w:tcW w:w="2337" w:type="dxa"/>
+            <w:tcW w:w="1678" w:type="dxa"/>
           </w:tcPr>
           <w:p>
+            <w:pPr>
+              <w:jc w:val="center"/>
+            </w:pPr>
             <w:r>
               <w:t>5</w:t>
             </w:r>
@@ -8928,9 +8995,12 @@
         </w:tc>
         <w:tc>
           <w:tcPr>
-            <w:tcW w:w="2338" w:type="dxa"/>
+            <w:tcW w:w="1679" w:type="dxa"/>
           </w:tcPr>
           <w:p>
+            <w:pPr>
+              <w:jc w:val="center"/>
+            </w:pPr>
             <w:r>
               <w:t>5</w:t>
             </w:r>
@@ -8938,11 +9008,40 @@
         </w:tc>
         <w:tc>
           <w:tcPr>
-            <w:tcW w:w="2338" w:type="dxa"/>
+            <w:tcW w:w="1679" w:type="dxa"/>
           </w:tcPr>
           <w:p>
+            <w:pPr>
+              <w:jc w:val="center"/>
+            </w:pPr>
             <w:r>
               <w:t>5</w:t>
+            </w:r>
+          </w:p>
+        </w:tc>
+        <w:tc>
+          <w:tcPr>
+            <w:tcW w:w="1261" w:type="dxa"/>
+          </w:tcPr>
+          <w:p>
+            <w:pPr>
+              <w:jc w:val="center"/>
+            </w:pPr>
+            <w:r>
+              <w:t>4</w:t>
+            </w:r>
+          </w:p>
+        </w:tc>
+        <w:tc>
+          <w:tcPr>
+            <w:tcW w:w="1261" w:type="dxa"/>
+          </w:tcPr>
+          <w:p>
+            <w:pPr>
+              <w:jc w:val="center"/>
+            </w:pPr>
+            <w:r>
+              <w:t>2</w:t>
             </w:r>
           </w:p>
         </w:tc>
@@ -8950,7 +9049,7 @@
       <w:tr>
         <w:tc>
           <w:tcPr>
-            <w:tcW w:w="2337" w:type="dxa"/>
+            <w:tcW w:w="1792" w:type="dxa"/>
           </w:tcPr>
           <w:p>
             <w:pPr>
@@ -8964,15 +9063,18 @@
                 <w:b/>
                 <w:bCs/>
               </w:rPr>
-              <w:t>A.2</w:t>
+              <w:t>B.1</w:t>
             </w:r>
           </w:p>
         </w:tc>
         <w:tc>
           <w:tcPr>
-            <w:tcW w:w="2337" w:type="dxa"/>
+            <w:tcW w:w="1678" w:type="dxa"/>
           </w:tcPr>
           <w:p>
+            <w:pPr>
+              <w:jc w:val="center"/>
+            </w:pPr>
             <w:r>
               <w:t>5</w:t>
             </w:r>
@@ -8980,21 +9082,53 @@
         </w:tc>
         <w:tc>
           <w:tcPr>
-            <w:tcW w:w="2338" w:type="dxa"/>
+            <w:tcW w:w="1679" w:type="dxa"/>
           </w:tcPr>
           <w:p>
-            <w:r>
-              <w:t>3</w:t>
+            <w:pPr>
+              <w:jc w:val="center"/>
+            </w:pPr>
+            <w:r>
+              <w:t>5</w:t>
             </w:r>
           </w:p>
         </w:tc>
         <w:tc>
           <w:tcPr>
-            <w:tcW w:w="2338" w:type="dxa"/>
+            <w:tcW w:w="1679" w:type="dxa"/>
           </w:tcPr>
           <w:p>
-            <w:r>
-              <w:t>2</w:t>
+            <w:pPr>
+              <w:jc w:val="center"/>
+            </w:pPr>
+            <w:r>
+              <w:t>4</w:t>
+            </w:r>
+          </w:p>
+        </w:tc>
+        <w:tc>
+          <w:tcPr>
+            <w:tcW w:w="1261" w:type="dxa"/>
+          </w:tcPr>
+          <w:p>
+            <w:pPr>
+              <w:jc w:val="center"/>
+            </w:pPr>
+            <w:r>
+              <w:t>5</w:t>
+            </w:r>
+          </w:p>
+        </w:tc>
+        <w:tc>
+          <w:tcPr>
+            <w:tcW w:w="1261" w:type="dxa"/>
+          </w:tcPr>
+          <w:p>
+            <w:pPr>
+              <w:jc w:val="center"/>
+            </w:pPr>
+            <w:r>
+              <w:t>3</w:t>
             </w:r>
           </w:p>
         </w:tc>
@@ -9002,7 +9136,7 @@
       <w:tr>
         <w:tc>
           <w:tcPr>
-            <w:tcW w:w="2337" w:type="dxa"/>
+            <w:tcW w:w="1792" w:type="dxa"/>
           </w:tcPr>
           <w:p>
             <w:pPr>
@@ -9016,25 +9150,31 @@
                 <w:b/>
                 <w:bCs/>
               </w:rPr>
-              <w:t>B.1</w:t>
+              <w:t>F.1</w:t>
             </w:r>
           </w:p>
         </w:tc>
         <w:tc>
           <w:tcPr>
-            <w:tcW w:w="2337" w:type="dxa"/>
+            <w:tcW w:w="1678" w:type="dxa"/>
           </w:tcPr>
           <w:p>
-            <w:r>
-              <w:t>5</w:t>
+            <w:pPr>
+              <w:jc w:val="center"/>
+            </w:pPr>
+            <w:r>
+              <w:t>4</w:t>
             </w:r>
           </w:p>
         </w:tc>
         <w:tc>
           <w:tcPr>
-            <w:tcW w:w="2338" w:type="dxa"/>
+            <w:tcW w:w="1679" w:type="dxa"/>
           </w:tcPr>
           <w:p>
+            <w:pPr>
+              <w:jc w:val="center"/>
+            </w:pPr>
             <w:r>
               <w:t>5</w:t>
             </w:r>
@@ -9042,219 +9182,40 @@
         </w:tc>
         <w:tc>
           <w:tcPr>
-            <w:tcW w:w="2338" w:type="dxa"/>
-          </w:tcPr>
-          <w:p>
-            <w:r>
-              <w:t>4</w:t>
-            </w:r>
-          </w:p>
-        </w:tc>
-      </w:tr>
-      <w:tr>
-        <w:tc>
-          <w:tcPr>
-            <w:tcW w:w="2337" w:type="dxa"/>
+            <w:tcW w:w="1679" w:type="dxa"/>
           </w:tcPr>
           <w:p>
             <w:pPr>
-              <w:rPr>
-                <w:b/>
-                <w:bCs/>
-              </w:rPr>
+              <w:jc w:val="center"/>
             </w:pPr>
             <w:r>
-              <w:rPr>
-                <w:b/>
-                <w:bCs/>
-              </w:rPr>
-              <w:t>C.1</w:t>
+              <w:t>5</w:t>
             </w:r>
           </w:p>
         </w:tc>
         <w:tc>
           <w:tcPr>
-            <w:tcW w:w="2337" w:type="dxa"/>
+            <w:tcW w:w="1261" w:type="dxa"/>
           </w:tcPr>
           <w:p>
-            <w:r>
-              <w:t>2</w:t>
+            <w:pPr>
+              <w:jc w:val="center"/>
+            </w:pPr>
+            <w:r>
+              <w:t>3</w:t>
             </w:r>
           </w:p>
         </w:tc>
         <w:tc>
           <w:tcPr>
-            <w:tcW w:w="2338" w:type="dxa"/>
-          </w:tcPr>
-          <w:p>
-            <w:r>
-              <w:t>2</w:t>
-            </w:r>
-          </w:p>
-        </w:tc>
-        <w:tc>
-          <w:tcPr>
-            <w:tcW w:w="2338" w:type="dxa"/>
-          </w:tcPr>
-          <w:p>
-            <w:r>
-              <w:t>5</w:t>
-            </w:r>
-          </w:p>
-        </w:tc>
-      </w:tr>
-      <w:tr>
-        <w:tc>
-          <w:tcPr>
-            <w:tcW w:w="2337" w:type="dxa"/>
+            <w:tcW w:w="1261" w:type="dxa"/>
           </w:tcPr>
           <w:p>
             <w:pPr>
-              <w:rPr>
-                <w:b/>
-                <w:bCs/>
-              </w:rPr>
+              <w:jc w:val="center"/>
             </w:pPr>
             <w:r>
-              <w:rPr>
-                <w:b/>
-                <w:bCs/>
-              </w:rPr>
-              <w:t>D.1</w:t>
-            </w:r>
-          </w:p>
-        </w:tc>
-        <w:tc>
-          <w:tcPr>
-            <w:tcW w:w="2337" w:type="dxa"/>
-          </w:tcPr>
-          <w:p>
-            <w:r>
-              <w:t>3</w:t>
-            </w:r>
-          </w:p>
-        </w:tc>
-        <w:tc>
-          <w:tcPr>
-            <w:tcW w:w="2338" w:type="dxa"/>
-          </w:tcPr>
-          <w:p>
-            <w:r>
-              <w:t>4</w:t>
-            </w:r>
-          </w:p>
-        </w:tc>
-        <w:tc>
-          <w:tcPr>
-            <w:tcW w:w="2338" w:type="dxa"/>
-          </w:tcPr>
-          <w:p>
-            <w:r>
-              <w:t>5</w:t>
-            </w:r>
-          </w:p>
-        </w:tc>
-      </w:tr>
-      <w:tr>
-        <w:tc>
-          <w:tcPr>
-            <w:tcW w:w="2337" w:type="dxa"/>
-          </w:tcPr>
-          <w:p>
-            <w:pPr>
-              <w:rPr>
-                <w:b/>
-                <w:bCs/>
-              </w:rPr>
-            </w:pPr>
-            <w:r>
-              <w:rPr>
-                <w:b/>
-                <w:bCs/>
-              </w:rPr>
-              <w:t>E.1</w:t>
-            </w:r>
-          </w:p>
-        </w:tc>
-        <w:tc>
-          <w:tcPr>
-            <w:tcW w:w="2337" w:type="dxa"/>
-          </w:tcPr>
-          <w:p>
-            <w:r>
-              <w:t>4</w:t>
-            </w:r>
-          </w:p>
-        </w:tc>
-        <w:tc>
-          <w:tcPr>
-            <w:tcW w:w="2338" w:type="dxa"/>
-          </w:tcPr>
-          <w:p>
-            <w:r>
-              <w:t>5</w:t>
-            </w:r>
-          </w:p>
-        </w:tc>
-        <w:tc>
-          <w:tcPr>
-            <w:tcW w:w="2338" w:type="dxa"/>
-          </w:tcPr>
-          <w:p>
-            <w:r>
-              <w:t>5</w:t>
-            </w:r>
-          </w:p>
-        </w:tc>
-      </w:tr>
-      <w:tr>
-        <w:tc>
-          <w:tcPr>
-            <w:tcW w:w="2337" w:type="dxa"/>
-          </w:tcPr>
-          <w:p>
-            <w:pPr>
-              <w:rPr>
-                <w:b/>
-                <w:bCs/>
-              </w:rPr>
-            </w:pPr>
-            <w:r>
-              <w:rPr>
-                <w:b/>
-                <w:bCs/>
-              </w:rPr>
-              <w:t>F.1</w:t>
-            </w:r>
-          </w:p>
-        </w:tc>
-        <w:tc>
-          <w:tcPr>
-            <w:tcW w:w="2337" w:type="dxa"/>
-          </w:tcPr>
-          <w:p>
-            <w:r>
-              <w:t>4</w:t>
-            </w:r>
-          </w:p>
-        </w:tc>
-        <w:tc>
-          <w:tcPr>
-            <w:tcW w:w="2338" w:type="dxa"/>
-          </w:tcPr>
-          <w:p>
-            <w:r>
-              <w:t>5</w:t>
-            </w:r>
-          </w:p>
-        </w:tc>
-        <w:tc>
-          <w:tcPr>
-            <w:tcW w:w="2338" w:type="dxa"/>
-          </w:tcPr>
-          <w:p>
-            <w:r>
-              <w:t>5</w:t>
+              <w:t>2</w:t>
             </w:r>
           </w:p>
         </w:tc>
@@ -14843,7 +14804,7 @@
 </file>
 
 <file path=customXml/itemProps2.xml><?xml version="1.0" encoding="utf-8"?>
-<ds:datastoreItem xmlns:ds="http://schemas.openxmlformats.org/officeDocument/2006/customXml" ds:itemID="{177393EC-B447-42F5-9203-C8ACC492A9DA}">
+<ds:datastoreItem xmlns:ds="http://schemas.openxmlformats.org/officeDocument/2006/customXml" ds:itemID="{693F7A38-3116-4E06-8EAA-EF1942DF9E5D}">
   <ds:schemaRefs>
     <ds:schemaRef ds:uri="http://schemas.openxmlformats.org/officeDocument/2006/bibliography"/>
   </ds:schemaRefs>

</xml_diff>